<commit_message>
fixing dokumen rkl rpl
</commit_message>
<xml_diff>
--- a/public/template_rkl_rpl.docx
+++ b/public/template_rkl_rpl.docx
@@ -9725,7 +9725,7 @@
                 <w:szCs w:val="20"/>
                 <w:lang w:val="en-US"/>
               </w:rPr>
-              <w:t>{#</w:t>
+              <w:t>$</w:t>
             </w:r>
             <w:r>
               <w:rPr>
@@ -9734,8 +9734,9 @@
                 <w:szCs w:val="20"/>
                 <w:lang w:val="en-US"/>
               </w:rPr>
-              <w:t>a_</w:t>
-            </w:r>
+              <w:t>{</w:t>
+            </w:r>
+            <w:proofErr w:type="spellStart"/>
             <w:r>
               <w:rPr>
                 <w:rFonts w:ascii="Arial Narrow" w:hAnsi="Arial Narrow" w:cs="Arial"/>
@@ -9743,20 +9744,18 @@
                 <w:szCs w:val="20"/>
                 <w:lang w:val="en-US"/>
               </w:rPr>
-              <w:t>pra_konstruksi_rkl}</w:t>
-            </w:r>
-          </w:p>
-          <w:p>
-            <w:pPr>
-              <w:spacing w:after="0" w:line="240" w:lineRule="auto"/>
-              <w:ind w:left="-28" w:right="-14" w:firstLine="14"/>
+              <w:t>a_</w:t>
+            </w:r>
+            <w:r>
               <w:rPr>
                 <w:rFonts w:ascii="Arial Narrow" w:hAnsi="Arial Narrow" w:cs="Arial"/>
                 <w:sz w:val="20"/>
                 <w:szCs w:val="20"/>
                 <w:lang w:val="en-US"/>
               </w:rPr>
-            </w:pPr>
+              <w:t>pra_konstruksi_rkl</w:t>
+            </w:r>
+            <w:proofErr w:type="spellEnd"/>
             <w:r>
               <w:rPr>
                 <w:rFonts w:ascii="Arial Narrow" w:hAnsi="Arial Narrow" w:cs="Arial"/>
@@ -9764,7 +9763,7 @@
                 <w:szCs w:val="20"/>
                 <w:lang w:val="en-US"/>
               </w:rPr>
-              <w:t>{no}</w:t>
+              <w:t>}</w:t>
             </w:r>
           </w:p>
         </w:tc>
@@ -9802,6 +9801,15 @@
                 <w:szCs w:val="20"/>
                 <w:lang w:val="en-US"/>
               </w:rPr>
+              <w:t>$</w:t>
+            </w:r>
+            <w:r>
+              <w:rPr>
+                <w:rFonts w:ascii="Arial Narrow" w:hAnsi="Arial Narrow"/>
+                <w:sz w:val="20"/>
+                <w:szCs w:val="20"/>
+                <w:lang w:val="en-US"/>
+              </w:rPr>
               <w:t>{name}</w:t>
             </w:r>
           </w:p>
@@ -9833,6 +9841,15 @@
                 <w:lang w:val="en-US"/>
               </w:rPr>
             </w:pPr>
+            <w:r>
+              <w:rPr>
+                <w:rFonts w:ascii="Arial Narrow" w:hAnsi="Arial Narrow"/>
+                <w:sz w:val="20"/>
+                <w:szCs w:val="20"/>
+                <w:lang w:val="en-US"/>
+              </w:rPr>
+              <w:t>$</w:t>
+            </w:r>
             <w:r>
               <w:rPr>
                 <w:rFonts w:ascii="Arial Narrow" w:hAnsi="Arial Narrow"/>
@@ -9895,6 +9912,13 @@
                 <w:rFonts w:ascii="Arial Narrow" w:hAnsi="Arial Narrow" w:cs="Arial"/>
                 <w:szCs w:val="20"/>
               </w:rPr>
+              <w:t>$</w:t>
+            </w:r>
+            <w:r>
+              <w:rPr>
+                <w:rFonts w:ascii="Arial Narrow" w:hAnsi="Arial Narrow" w:cs="Arial"/>
+                <w:szCs w:val="20"/>
+              </w:rPr>
               <w:t>{success_indicator}</w:t>
             </w:r>
           </w:p>
@@ -9929,6 +9953,13 @@
                 <w:rFonts w:ascii="Arial Narrow" w:hAnsi="Arial Narrow" w:cs="Arial"/>
                 <w:szCs w:val="20"/>
               </w:rPr>
+              <w:t>$</w:t>
+            </w:r>
+            <w:r>
+              <w:rPr>
+                <w:rFonts w:ascii="Arial Narrow" w:hAnsi="Arial Narrow" w:cs="Arial"/>
+                <w:szCs w:val="20"/>
+              </w:rPr>
               <w:t>{f</w:t>
             </w:r>
             <w:r>
@@ -9978,6 +10009,13 @@
                 <w:rFonts w:ascii="Arial Narrow" w:hAnsi="Arial Narrow" w:cs="Arial"/>
                 <w:szCs w:val="20"/>
               </w:rPr>
+              <w:t>$</w:t>
+            </w:r>
+            <w:r>
+              <w:rPr>
+                <w:rFonts w:ascii="Arial Narrow" w:hAnsi="Arial Narrow" w:cs="Arial"/>
+                <w:szCs w:val="20"/>
+              </w:rPr>
               <w:t>{location}</w:t>
             </w:r>
           </w:p>
@@ -10016,7 +10054,25 @@
                 <w:szCs w:val="20"/>
                 <w:lang w:val="en-US"/>
               </w:rPr>
-              <w:t>{period}</w:t>
+              <w:t>$</w:t>
+            </w:r>
+            <w:r>
+              <w:rPr>
+                <w:rFonts w:ascii="Arial Narrow" w:hAnsi="Arial Narrow"/>
+                <w:sz w:val="20"/>
+                <w:szCs w:val="20"/>
+                <w:lang w:val="en-US"/>
+              </w:rPr>
+              <w:t>{</w:t>
+            </w:r>
+            <w:r>
+              <w:rPr>
+                <w:rFonts w:ascii="Arial Narrow" w:hAnsi="Arial Narrow"/>
+                <w:sz w:val="20"/>
+                <w:szCs w:val="20"/>
+                <w:lang w:val="en-US"/>
+              </w:rPr>
+              <w:t>period}</w:t>
             </w:r>
           </w:p>
         </w:tc>
@@ -10055,7 +10111,7 @@
                 <w:szCs w:val="20"/>
                 <w:lang w:val="en-US"/>
               </w:rPr>
-              <w:t>{</w:t>
+              <w:t>$</w:t>
             </w:r>
             <w:r>
               <w:rPr>
@@ -10064,7 +10120,7 @@
                 <w:szCs w:val="20"/>
                 <w:lang w:val="en-US"/>
               </w:rPr>
-              <w:t>institution</w:t>
+              <w:t>{</w:t>
             </w:r>
             <w:r>
               <w:rPr>
@@ -10073,28 +10129,8 @@
                 <w:szCs w:val="20"/>
                 <w:lang w:val="en-US"/>
               </w:rPr>
-              <w:t>}{/</w:t>
-            </w:r>
-            <w:proofErr w:type="spellStart"/>
-            <w:r>
-              <w:rPr>
-                <w:rFonts w:ascii="Arial Narrow" w:hAnsi="Arial Narrow"/>
-                <w:sz w:val="20"/>
-                <w:szCs w:val="20"/>
-                <w:lang w:val="en-US"/>
-              </w:rPr>
-              <w:t>a_</w:t>
-            </w:r>
-            <w:r>
-              <w:rPr>
-                <w:rFonts w:ascii="Arial Narrow" w:hAnsi="Arial Narrow"/>
-                <w:sz w:val="20"/>
-                <w:szCs w:val="20"/>
-                <w:lang w:val="en-US"/>
-              </w:rPr>
-              <w:t>pra_konstruksi_rkl</w:t>
-            </w:r>
-            <w:proofErr w:type="spellEnd"/>
+              <w:t>institution</w:t>
+            </w:r>
             <w:r>
               <w:rPr>
                 <w:rFonts w:ascii="Arial Narrow" w:hAnsi="Arial Narrow"/>
@@ -10223,7 +10259,7 @@
                 <w:szCs w:val="20"/>
                 <w:lang w:val="en-US"/>
               </w:rPr>
-              <w:t>{#a</w:t>
+              <w:t>$</w:t>
             </w:r>
             <w:r>
               <w:rPr>
@@ -10232,8 +10268,9 @@
                 <w:szCs w:val="20"/>
                 <w:lang w:val="en-US"/>
               </w:rPr>
-              <w:t>_</w:t>
-            </w:r>
+              <w:t>{</w:t>
+            </w:r>
+            <w:proofErr w:type="spellStart"/>
             <w:r>
               <w:rPr>
                 <w:rFonts w:ascii="Arial Narrow" w:hAnsi="Arial Narrow" w:cs="Arial"/>
@@ -10241,28 +10278,17 @@
                 <w:szCs w:val="20"/>
                 <w:lang w:val="en-US"/>
               </w:rPr>
-              <w:t>konstruksi_rkl}</w:t>
-            </w:r>
-          </w:p>
-          <w:p>
-            <w:pPr>
-              <w:spacing w:after="0" w:line="240" w:lineRule="auto"/>
-              <w:ind w:left="-28" w:right="-14" w:firstLine="14"/>
+              <w:t>a_konstruksi_rkl</w:t>
+            </w:r>
+            <w:proofErr w:type="spellEnd"/>
+            <w:r>
               <w:rPr>
                 <w:rFonts w:ascii="Arial Narrow" w:hAnsi="Arial Narrow" w:cs="Arial"/>
                 <w:sz w:val="20"/>
                 <w:szCs w:val="20"/>
                 <w:lang w:val="en-US"/>
               </w:rPr>
-            </w:pPr>
-            <w:r>
-              <w:rPr>
-                <w:rFonts w:ascii="Arial Narrow" w:hAnsi="Arial Narrow" w:cs="Arial"/>
-                <w:sz w:val="20"/>
-                <w:szCs w:val="20"/>
-                <w:lang w:val="en-US"/>
-              </w:rPr>
-              <w:t>{no}</w:t>
+              <w:t>}</w:t>
             </w:r>
           </w:p>
         </w:tc>
@@ -10296,6 +10322,15 @@
                 <w:lang w:val="en-US"/>
               </w:rPr>
             </w:pPr>
+            <w:r>
+              <w:rPr>
+                <w:rFonts w:ascii="Arial Narrow" w:hAnsi="Arial Narrow"/>
+                <w:sz w:val="20"/>
+                <w:szCs w:val="20"/>
+                <w:lang w:val="en-US"/>
+              </w:rPr>
+              <w:t>$</w:t>
+            </w:r>
             <w:r>
               <w:rPr>
                 <w:rFonts w:ascii="Arial Narrow" w:hAnsi="Arial Narrow"/>
@@ -10344,6 +10379,15 @@
                 <w:szCs w:val="20"/>
                 <w:lang w:val="en-US"/>
               </w:rPr>
+              <w:t>$</w:t>
+            </w:r>
+            <w:r>
+              <w:rPr>
+                <w:rFonts w:ascii="Arial Narrow" w:hAnsi="Arial Narrow"/>
+                <w:sz w:val="20"/>
+                <w:szCs w:val="20"/>
+                <w:lang w:val="en-US"/>
+              </w:rPr>
               <w:t>{</w:t>
             </w:r>
             <w:proofErr w:type="spellStart"/>
@@ -10399,6 +10443,13 @@
                 <w:rFonts w:ascii="Arial Narrow" w:hAnsi="Arial Narrow" w:cs="Arial"/>
                 <w:szCs w:val="20"/>
               </w:rPr>
+              <w:t>$</w:t>
+            </w:r>
+            <w:r>
+              <w:rPr>
+                <w:rFonts w:ascii="Arial Narrow" w:hAnsi="Arial Narrow" w:cs="Arial"/>
+                <w:szCs w:val="20"/>
+              </w:rPr>
               <w:t>{success_indicator}</w:t>
             </w:r>
           </w:p>
@@ -10434,6 +10485,13 @@
                 <w:rFonts w:ascii="Arial Narrow" w:hAnsi="Arial Narrow" w:cs="Arial"/>
                 <w:szCs w:val="20"/>
               </w:rPr>
+              <w:t>$</w:t>
+            </w:r>
+            <w:r>
+              <w:rPr>
+                <w:rFonts w:ascii="Arial Narrow" w:hAnsi="Arial Narrow" w:cs="Arial"/>
+                <w:szCs w:val="20"/>
+              </w:rPr>
               <w:t>{form}</w:t>
             </w:r>
           </w:p>
@@ -10464,6 +10522,13 @@
                 <w:lang w:val="id-ID"/>
               </w:rPr>
             </w:pPr>
+            <w:r>
+              <w:rPr>
+                <w:rFonts w:ascii="Arial Narrow" w:hAnsi="Arial Narrow" w:cs="Arial"/>
+                <w:szCs w:val="20"/>
+              </w:rPr>
+              <w:t>$</w:t>
+            </w:r>
             <w:r>
               <w:rPr>
                 <w:rFonts w:ascii="Arial Narrow" w:hAnsi="Arial Narrow" w:cs="Arial"/>
@@ -10505,6 +10570,13 @@
                 <w:rFonts w:ascii="Arial Narrow" w:hAnsi="Arial Narrow"/>
                 <w:szCs w:val="20"/>
               </w:rPr>
+              <w:t>$</w:t>
+            </w:r>
+            <w:r>
+              <w:rPr>
+                <w:rFonts w:ascii="Arial Narrow" w:hAnsi="Arial Narrow"/>
+                <w:szCs w:val="20"/>
+              </w:rPr>
               <w:t>{period}</w:t>
             </w:r>
           </w:p>
@@ -10544,7 +10616,7 @@
                 <w:szCs w:val="20"/>
                 <w:lang w:val="en-US"/>
               </w:rPr>
-              <w:t>{institution}</w:t>
+              <w:t>$</w:t>
             </w:r>
             <w:r>
               <w:rPr>
@@ -10553,36 +10625,7 @@
                 <w:szCs w:val="20"/>
                 <w:lang w:val="en-US"/>
               </w:rPr>
-              <w:t>{</w:t>
-            </w:r>
-            <w:r>
-              <w:rPr>
-                <w:rFonts w:ascii="Arial Narrow" w:hAnsi="Arial Narrow" w:cs="Arial"/>
-                <w:sz w:val="20"/>
-                <w:szCs w:val="20"/>
-                <w:lang w:val="en-US"/>
-              </w:rPr>
-              <w:t>/</w:t>
-            </w:r>
-            <w:proofErr w:type="spellStart"/>
-            <w:r>
-              <w:rPr>
-                <w:rFonts w:ascii="Arial Narrow" w:hAnsi="Arial Narrow" w:cs="Arial"/>
-                <w:sz w:val="20"/>
-                <w:szCs w:val="20"/>
-                <w:lang w:val="en-US"/>
-              </w:rPr>
-              <w:t>a_konstruksi_rkl</w:t>
-            </w:r>
-            <w:proofErr w:type="spellEnd"/>
-            <w:r>
-              <w:rPr>
-                <w:rFonts w:ascii="Arial Narrow" w:hAnsi="Arial Narrow" w:cs="Arial"/>
-                <w:sz w:val="20"/>
-                <w:szCs w:val="20"/>
-                <w:lang w:val="en-US"/>
-              </w:rPr>
-              <w:t>}</w:t>
+              <w:t>{institution}</w:t>
             </w:r>
           </w:p>
         </w:tc>
@@ -10713,7 +10756,7 @@
                 <w:szCs w:val="20"/>
                 <w:lang w:val="en-US"/>
               </w:rPr>
-              <w:t>{#a</w:t>
+              <w:t>$</w:t>
             </w:r>
             <w:r>
               <w:rPr>
@@ -10722,8 +10765,9 @@
                 <w:szCs w:val="20"/>
                 <w:lang w:val="en-US"/>
               </w:rPr>
-              <w:t>_operasi</w:t>
-            </w:r>
+              <w:t>{</w:t>
+            </w:r>
+            <w:proofErr w:type="spellStart"/>
             <w:r>
               <w:rPr>
                 <w:rFonts w:ascii="Arial Narrow" w:hAnsi="Arial Narrow" w:cs="Arial"/>
@@ -10731,29 +10775,17 @@
                 <w:szCs w:val="20"/>
                 <w:lang w:val="en-US"/>
               </w:rPr>
-              <w:t>_rkl}</w:t>
-            </w:r>
-          </w:p>
-          <w:p>
-            <w:pPr>
-              <w:spacing w:after="0" w:line="240" w:lineRule="auto"/>
-              <w:ind w:left="-28" w:right="-14" w:firstLine="14"/>
-              <w:jc w:val="center"/>
+              <w:t>a_operasi_rkl</w:t>
+            </w:r>
+            <w:proofErr w:type="spellEnd"/>
+            <w:r>
               <w:rPr>
                 <w:rFonts w:ascii="Arial Narrow" w:hAnsi="Arial Narrow" w:cs="Arial"/>
                 <w:sz w:val="20"/>
                 <w:szCs w:val="20"/>
                 <w:lang w:val="en-US"/>
               </w:rPr>
-            </w:pPr>
-            <w:r>
-              <w:rPr>
-                <w:rFonts w:ascii="Arial Narrow" w:hAnsi="Arial Narrow" w:cs="Arial"/>
-                <w:sz w:val="20"/>
-                <w:szCs w:val="20"/>
-                <w:lang w:val="en-US"/>
-              </w:rPr>
-              <w:t>{no}</w:t>
+              <w:t>}</w:t>
             </w:r>
           </w:p>
         </w:tc>
@@ -10793,6 +10825,15 @@
                 <w:szCs w:val="20"/>
                 <w:lang w:val="en-US"/>
               </w:rPr>
+              <w:t>$</w:t>
+            </w:r>
+            <w:r>
+              <w:rPr>
+                <w:rFonts w:ascii="Arial Narrow" w:hAnsi="Arial Narrow"/>
+                <w:sz w:val="20"/>
+                <w:szCs w:val="20"/>
+                <w:lang w:val="en-US"/>
+              </w:rPr>
               <w:t>{name}</w:t>
             </w:r>
           </w:p>
@@ -10833,6 +10874,15 @@
                 <w:szCs w:val="20"/>
                 <w:lang w:val="en-US"/>
               </w:rPr>
+              <w:t>$</w:t>
+            </w:r>
+            <w:r>
+              <w:rPr>
+                <w:rFonts w:ascii="Arial Narrow" w:hAnsi="Arial Narrow"/>
+                <w:sz w:val="20"/>
+                <w:szCs w:val="20"/>
+                <w:lang w:val="en-US"/>
+              </w:rPr>
               <w:t>{</w:t>
             </w:r>
             <w:proofErr w:type="spellStart"/>
@@ -10889,6 +10939,13 @@
                 <w:rFonts w:ascii="Arial Narrow" w:hAnsi="Arial Narrow" w:cs="Arial"/>
                 <w:szCs w:val="20"/>
               </w:rPr>
+              <w:t>$</w:t>
+            </w:r>
+            <w:r>
+              <w:rPr>
+                <w:rFonts w:ascii="Arial Narrow" w:hAnsi="Arial Narrow" w:cs="Arial"/>
+                <w:szCs w:val="20"/>
+              </w:rPr>
               <w:t>{success_indicator}</w:t>
             </w:r>
           </w:p>
@@ -10924,6 +10981,13 @@
                 <w:rFonts w:ascii="Arial Narrow" w:hAnsi="Arial Narrow" w:cs="Arial"/>
                 <w:szCs w:val="20"/>
               </w:rPr>
+              <w:t>$</w:t>
+            </w:r>
+            <w:r>
+              <w:rPr>
+                <w:rFonts w:ascii="Arial Narrow" w:hAnsi="Arial Narrow" w:cs="Arial"/>
+                <w:szCs w:val="20"/>
+              </w:rPr>
               <w:t>{form}</w:t>
             </w:r>
           </w:p>
@@ -10959,6 +11023,13 @@
                 <w:rFonts w:ascii="Arial Narrow" w:hAnsi="Arial Narrow" w:cs="Arial"/>
                 <w:szCs w:val="20"/>
               </w:rPr>
+              <w:t>$</w:t>
+            </w:r>
+            <w:r>
+              <w:rPr>
+                <w:rFonts w:ascii="Arial Narrow" w:hAnsi="Arial Narrow" w:cs="Arial"/>
+                <w:szCs w:val="20"/>
+              </w:rPr>
               <w:t>{location}</w:t>
             </w:r>
           </w:p>
@@ -10988,6 +11059,13 @@
                 <w:szCs w:val="20"/>
               </w:rPr>
             </w:pPr>
+            <w:r>
+              <w:rPr>
+                <w:rFonts w:ascii="Arial Narrow" w:hAnsi="Arial Narrow"/>
+                <w:szCs w:val="20"/>
+              </w:rPr>
+              <w:t>$</w:t>
+            </w:r>
             <w:r>
               <w:rPr>
                 <w:rFonts w:ascii="Arial Narrow" w:hAnsi="Arial Narrow"/>
@@ -11033,7 +11111,7 @@
                 <w:szCs w:val="20"/>
                 <w:lang w:val="en-US"/>
               </w:rPr>
-              <w:t>{institution}</w:t>
+              <w:t>$</w:t>
             </w:r>
             <w:r>
               <w:rPr>
@@ -11042,36 +11120,7 @@
                 <w:szCs w:val="20"/>
                 <w:lang w:val="en-US"/>
               </w:rPr>
-              <w:t>{</w:t>
-            </w:r>
-            <w:r>
-              <w:rPr>
-                <w:rFonts w:ascii="Arial Narrow" w:hAnsi="Arial Narrow" w:cs="Arial"/>
-                <w:sz w:val="20"/>
-                <w:szCs w:val="20"/>
-                <w:lang w:val="en-US"/>
-              </w:rPr>
-              <w:t>/</w:t>
-            </w:r>
-            <w:proofErr w:type="spellStart"/>
-            <w:r>
-              <w:rPr>
-                <w:rFonts w:ascii="Arial Narrow" w:hAnsi="Arial Narrow" w:cs="Arial"/>
-                <w:sz w:val="20"/>
-                <w:szCs w:val="20"/>
-                <w:lang w:val="en-US"/>
-              </w:rPr>
-              <w:t>a_operasi_rkl</w:t>
-            </w:r>
-            <w:proofErr w:type="spellEnd"/>
-            <w:r>
-              <w:rPr>
-                <w:rFonts w:ascii="Arial Narrow" w:hAnsi="Arial Narrow" w:cs="Arial"/>
-                <w:sz w:val="20"/>
-                <w:szCs w:val="20"/>
-                <w:lang w:val="en-US"/>
-              </w:rPr>
-              <w:t>}</w:t>
+              <w:t>{institution}</w:t>
             </w:r>
           </w:p>
           <w:p>
@@ -11230,7 +11279,7 @@
                 <w:szCs w:val="20"/>
                 <w:lang w:val="en-US"/>
               </w:rPr>
-              <w:t>{#a_</w:t>
+              <w:t>$</w:t>
             </w:r>
             <w:r>
               <w:rPr>
@@ -11239,8 +11288,9 @@
                 <w:szCs w:val="20"/>
                 <w:lang w:val="en-US"/>
               </w:rPr>
-              <w:t>pasca_</w:t>
-            </w:r>
+              <w:t>{</w:t>
+            </w:r>
+            <w:proofErr w:type="spellStart"/>
             <w:r>
               <w:rPr>
                 <w:rFonts w:ascii="Arial Narrow" w:hAnsi="Arial Narrow" w:cs="Arial"/>
@@ -11248,28 +11298,17 @@
                 <w:szCs w:val="20"/>
                 <w:lang w:val="en-US"/>
               </w:rPr>
-              <w:t>operasi_rkl}</w:t>
-            </w:r>
-          </w:p>
-          <w:p>
-            <w:pPr>
-              <w:spacing w:after="0" w:line="240" w:lineRule="auto"/>
-              <w:ind w:left="-28" w:right="-14" w:firstLine="14"/>
+              <w:t>a_pasca_operasi_rkl</w:t>
+            </w:r>
+            <w:proofErr w:type="spellEnd"/>
+            <w:r>
               <w:rPr>
                 <w:rFonts w:ascii="Arial Narrow" w:hAnsi="Arial Narrow" w:cs="Arial"/>
                 <w:sz w:val="20"/>
                 <w:szCs w:val="20"/>
                 <w:lang w:val="en-US"/>
               </w:rPr>
-            </w:pPr>
-            <w:r>
-              <w:rPr>
-                <w:rFonts w:ascii="Arial Narrow" w:hAnsi="Arial Narrow" w:cs="Arial"/>
-                <w:sz w:val="20"/>
-                <w:szCs w:val="20"/>
-                <w:lang w:val="en-US"/>
-              </w:rPr>
-              <w:t>{no}</w:t>
+              <w:t>}</w:t>
             </w:r>
           </w:p>
         </w:tc>
@@ -11309,6 +11348,15 @@
                 <w:szCs w:val="20"/>
                 <w:lang w:val="en-US"/>
               </w:rPr>
+              <w:t>$</w:t>
+            </w:r>
+            <w:r>
+              <w:rPr>
+                <w:rFonts w:ascii="Arial Narrow" w:hAnsi="Arial Narrow"/>
+                <w:sz w:val="20"/>
+                <w:szCs w:val="20"/>
+                <w:lang w:val="en-US"/>
+              </w:rPr>
               <w:t>{name}</w:t>
             </w:r>
           </w:p>
@@ -11349,6 +11397,15 @@
                 <w:szCs w:val="20"/>
                 <w:lang w:val="en-US"/>
               </w:rPr>
+              <w:t>$</w:t>
+            </w:r>
+            <w:r>
+              <w:rPr>
+                <w:rFonts w:ascii="Arial Narrow" w:hAnsi="Arial Narrow"/>
+                <w:sz w:val="20"/>
+                <w:szCs w:val="20"/>
+                <w:lang w:val="en-US"/>
+              </w:rPr>
               <w:t>{</w:t>
             </w:r>
             <w:proofErr w:type="spellStart"/>
@@ -11405,6 +11462,13 @@
                 <w:rFonts w:ascii="Arial Narrow" w:hAnsi="Arial Narrow" w:cs="Arial"/>
                 <w:szCs w:val="20"/>
               </w:rPr>
+              <w:t>$</w:t>
+            </w:r>
+            <w:r>
+              <w:rPr>
+                <w:rFonts w:ascii="Arial Narrow" w:hAnsi="Arial Narrow" w:cs="Arial"/>
+                <w:szCs w:val="20"/>
+              </w:rPr>
               <w:t>{success_indicator}</w:t>
             </w:r>
           </w:p>
@@ -11440,6 +11504,13 @@
                 <w:rFonts w:ascii="Arial Narrow" w:hAnsi="Arial Narrow" w:cs="Arial"/>
                 <w:szCs w:val="20"/>
               </w:rPr>
+              <w:t>$</w:t>
+            </w:r>
+            <w:r>
+              <w:rPr>
+                <w:rFonts w:ascii="Arial Narrow" w:hAnsi="Arial Narrow" w:cs="Arial"/>
+                <w:szCs w:val="20"/>
+              </w:rPr>
               <w:t>{form}</w:t>
             </w:r>
           </w:p>
@@ -11475,6 +11546,13 @@
                 <w:rFonts w:ascii="Arial Narrow" w:hAnsi="Arial Narrow" w:cs="Arial"/>
                 <w:szCs w:val="20"/>
               </w:rPr>
+              <w:t>$</w:t>
+            </w:r>
+            <w:r>
+              <w:rPr>
+                <w:rFonts w:ascii="Arial Narrow" w:hAnsi="Arial Narrow" w:cs="Arial"/>
+                <w:szCs w:val="20"/>
+              </w:rPr>
               <w:t>{location}</w:t>
             </w:r>
           </w:p>
@@ -11504,6 +11582,13 @@
                 <w:szCs w:val="20"/>
               </w:rPr>
             </w:pPr>
+            <w:r>
+              <w:rPr>
+                <w:rFonts w:ascii="Arial Narrow" w:hAnsi="Arial Narrow"/>
+                <w:szCs w:val="20"/>
+              </w:rPr>
+              <w:t>$</w:t>
+            </w:r>
             <w:r>
               <w:rPr>
                 <w:rFonts w:ascii="Arial Narrow" w:hAnsi="Arial Narrow"/>
@@ -11549,7 +11634,7 @@
                 <w:szCs w:val="20"/>
                 <w:lang w:val="en-US"/>
               </w:rPr>
-              <w:t>{institution}</w:t>
+              <w:t>$</w:t>
             </w:r>
             <w:r>
               <w:rPr>
@@ -11558,36 +11643,7 @@
                 <w:szCs w:val="20"/>
                 <w:lang w:val="en-US"/>
               </w:rPr>
-              <w:t>{</w:t>
-            </w:r>
-            <w:r>
-              <w:rPr>
-                <w:rFonts w:ascii="Arial Narrow" w:hAnsi="Arial Narrow" w:cs="Arial"/>
-                <w:sz w:val="20"/>
-                <w:szCs w:val="20"/>
-                <w:lang w:val="en-US"/>
-              </w:rPr>
-              <w:t>/</w:t>
-            </w:r>
-            <w:proofErr w:type="spellStart"/>
-            <w:r>
-              <w:rPr>
-                <w:rFonts w:ascii="Arial Narrow" w:hAnsi="Arial Narrow" w:cs="Arial"/>
-                <w:sz w:val="20"/>
-                <w:szCs w:val="20"/>
-                <w:lang w:val="en-US"/>
-              </w:rPr>
-              <w:t>a_pasca_operasi_rkl</w:t>
-            </w:r>
-            <w:proofErr w:type="spellEnd"/>
-            <w:r>
-              <w:rPr>
-                <w:rFonts w:ascii="Arial Narrow" w:hAnsi="Arial Narrow" w:cs="Arial"/>
-                <w:sz w:val="20"/>
-                <w:szCs w:val="20"/>
-                <w:lang w:val="en-US"/>
-              </w:rPr>
-              <w:t>}</w:t>
+              <w:t>{institution}</w:t>
             </w:r>
           </w:p>
           <w:p>
@@ -11776,7 +11832,7 @@
                 <w:szCs w:val="20"/>
                 <w:lang w:val="en-US"/>
               </w:rPr>
-              <w:t>{#</w:t>
+              <w:t>$</w:t>
             </w:r>
             <w:r>
               <w:rPr>
@@ -11785,8 +11841,9 @@
                 <w:szCs w:val="20"/>
                 <w:lang w:val="en-US"/>
               </w:rPr>
-              <w:t>b</w:t>
-            </w:r>
+              <w:t>{</w:t>
+            </w:r>
+            <w:proofErr w:type="spellStart"/>
             <w:r>
               <w:rPr>
                 <w:rFonts w:ascii="Arial Narrow" w:hAnsi="Arial Narrow" w:cs="Arial"/>
@@ -11794,8 +11851,9 @@
                 <w:szCs w:val="20"/>
                 <w:lang w:val="en-US"/>
               </w:rPr>
-              <w:t>_</w:t>
-            </w:r>
+              <w:t>b_pra_konstruksi_rkl</w:t>
+            </w:r>
+            <w:proofErr w:type="spellEnd"/>
             <w:r>
               <w:rPr>
                 <w:rFonts w:ascii="Arial Narrow" w:hAnsi="Arial Narrow" w:cs="Arial"/>
@@ -11803,29 +11861,7 @@
                 <w:szCs w:val="20"/>
                 <w:lang w:val="en-US"/>
               </w:rPr>
-              <w:lastRenderedPageBreak/>
-              <w:t>pra_konstruksi_rkl}</w:t>
-            </w:r>
-          </w:p>
-          <w:p>
-            <w:pPr>
-              <w:spacing w:after="0" w:line="240" w:lineRule="auto"/>
-              <w:jc w:val="center"/>
-              <w:rPr>
-                <w:rFonts w:ascii="Arial Narrow" w:hAnsi="Arial Narrow"/>
-                <w:sz w:val="20"/>
-                <w:szCs w:val="20"/>
-                <w:lang w:val="en-US"/>
-              </w:rPr>
-            </w:pPr>
-            <w:r>
-              <w:rPr>
-                <w:rFonts w:ascii="Arial Narrow" w:hAnsi="Arial Narrow" w:cs="Arial"/>
-                <w:sz w:val="20"/>
-                <w:szCs w:val="20"/>
-                <w:lang w:val="en-US"/>
-              </w:rPr>
-              <w:t>{no}</w:t>
+              <w:t>}</w:t>
             </w:r>
           </w:p>
         </w:tc>
@@ -11867,7 +11903,15 @@
                 <w:szCs w:val="20"/>
                 <w:lang w:val="en-US"/>
               </w:rPr>
-              <w:lastRenderedPageBreak/>
+              <w:t>$</w:t>
+            </w:r>
+            <w:r>
+              <w:rPr>
+                <w:rFonts w:ascii="Arial Narrow" w:hAnsi="Arial Narrow"/>
+                <w:sz w:val="20"/>
+                <w:szCs w:val="20"/>
+                <w:lang w:val="en-US"/>
+              </w:rPr>
               <w:t>{name}</w:t>
             </w:r>
           </w:p>
@@ -11899,6 +11943,15 @@
                 <w:lang w:val="fi-FI"/>
               </w:rPr>
             </w:pPr>
+            <w:r>
+              <w:rPr>
+                <w:rFonts w:ascii="Arial Narrow" w:hAnsi="Arial Narrow"/>
+                <w:sz w:val="20"/>
+                <w:szCs w:val="20"/>
+                <w:lang w:val="en-US"/>
+              </w:rPr>
+              <w:t>$</w:t>
+            </w:r>
             <w:r>
               <w:rPr>
                 <w:rFonts w:ascii="Arial Narrow" w:hAnsi="Arial Narrow"/>
@@ -11962,6 +12015,13 @@
                 <w:rFonts w:ascii="Arial Narrow" w:hAnsi="Arial Narrow" w:cs="Arial"/>
                 <w:szCs w:val="20"/>
               </w:rPr>
+              <w:t>$</w:t>
+            </w:r>
+            <w:r>
+              <w:rPr>
+                <w:rFonts w:ascii="Arial Narrow" w:hAnsi="Arial Narrow" w:cs="Arial"/>
+                <w:szCs w:val="20"/>
+              </w:rPr>
               <w:t>{success_indicator}</w:t>
             </w:r>
           </w:p>
@@ -11997,6 +12057,13 @@
                 <w:rFonts w:ascii="Arial Narrow" w:hAnsi="Arial Narrow" w:cs="Arial"/>
                 <w:szCs w:val="20"/>
               </w:rPr>
+              <w:t>$</w:t>
+            </w:r>
+            <w:r>
+              <w:rPr>
+                <w:rFonts w:ascii="Arial Narrow" w:hAnsi="Arial Narrow" w:cs="Arial"/>
+                <w:szCs w:val="20"/>
+              </w:rPr>
               <w:t>{form}</w:t>
             </w:r>
           </w:p>
@@ -12032,6 +12099,13 @@
                 <w:rFonts w:ascii="Arial Narrow" w:hAnsi="Arial Narrow" w:cs="Arial"/>
                 <w:szCs w:val="20"/>
               </w:rPr>
+              <w:t>$</w:t>
+            </w:r>
+            <w:r>
+              <w:rPr>
+                <w:rFonts w:ascii="Arial Narrow" w:hAnsi="Arial Narrow" w:cs="Arial"/>
+                <w:szCs w:val="20"/>
+              </w:rPr>
               <w:t>{location}</w:t>
             </w:r>
           </w:p>
@@ -12062,6 +12136,13 @@
                 <w:lang w:val="id-ID"/>
               </w:rPr>
             </w:pPr>
+            <w:r>
+              <w:rPr>
+                <w:rFonts w:ascii="Arial Narrow" w:hAnsi="Arial Narrow"/>
+                <w:szCs w:val="20"/>
+              </w:rPr>
+              <w:t>$</w:t>
+            </w:r>
             <w:r>
               <w:rPr>
                 <w:rFonts w:ascii="Arial Narrow" w:hAnsi="Arial Narrow"/>
@@ -12104,29 +12185,14 @@
                 <w:rFonts w:ascii="Arial Narrow" w:hAnsi="Arial Narrow"/>
                 <w:szCs w:val="20"/>
               </w:rPr>
-              <w:t>{institution}{/</w:t>
+              <w:t>$</w:t>
             </w:r>
             <w:r>
               <w:rPr>
                 <w:rFonts w:ascii="Arial Narrow" w:hAnsi="Arial Narrow"/>
                 <w:szCs w:val="20"/>
               </w:rPr>
-              <w:t>b</w:t>
-            </w:r>
-            <w:r>
-              <w:rPr>
-                <w:rFonts w:ascii="Arial Narrow" w:hAnsi="Arial Narrow"/>
-                <w:szCs w:val="20"/>
-              </w:rPr>
-              <w:t>_pra_konstru</w:t>
-            </w:r>
-            <w:r>
-              <w:rPr>
-                <w:rFonts w:ascii="Arial Narrow" w:hAnsi="Arial Narrow"/>
-                <w:szCs w:val="20"/>
-              </w:rPr>
-              <w:lastRenderedPageBreak/>
-              <w:t>ksi_rkl}</w:t>
+              <w:t>{institution}</w:t>
             </w:r>
           </w:p>
         </w:tc>
@@ -12230,12 +12296,21 @@
               <w:spacing w:after="0" w:line="240" w:lineRule="auto"/>
               <w:ind w:left="-28" w:right="-14" w:firstLine="14"/>
               <w:rPr>
+                <w:rFonts w:ascii="Arial Narrow" w:hAnsi="Arial Narrow"/>
+                <w:sz w:val="20"/>
+                <w:szCs w:val="20"/>
+                <w:lang w:val="en-US"/>
+              </w:rPr>
+            </w:pPr>
+            <w:r>
+              <w:rPr>
                 <w:rFonts w:ascii="Arial Narrow" w:hAnsi="Arial Narrow" w:cs="Arial"/>
                 <w:sz w:val="20"/>
                 <w:szCs w:val="20"/>
                 <w:lang w:val="en-US"/>
               </w:rPr>
-            </w:pPr>
+              <w:t>$</w:t>
+            </w:r>
             <w:r>
               <w:rPr>
                 <w:rFonts w:ascii="Arial Narrow" w:hAnsi="Arial Narrow" w:cs="Arial"/>
@@ -12243,8 +12318,9 @@
                 <w:szCs w:val="20"/>
                 <w:lang w:val="en-US"/>
               </w:rPr>
-              <w:t>{#</w:t>
-            </w:r>
+              <w:t>{</w:t>
+            </w:r>
+            <w:proofErr w:type="spellStart"/>
             <w:r>
               <w:rPr>
                 <w:rFonts w:ascii="Arial Narrow" w:hAnsi="Arial Narrow" w:cs="Arial"/>
@@ -12252,8 +12328,9 @@
                 <w:szCs w:val="20"/>
                 <w:lang w:val="en-US"/>
               </w:rPr>
-              <w:t>b</w:t>
-            </w:r>
+              <w:t>b_konstruksi_rkl</w:t>
+            </w:r>
+            <w:proofErr w:type="spellEnd"/>
             <w:r>
               <w:rPr>
                 <w:rFonts w:ascii="Arial Narrow" w:hAnsi="Arial Narrow" w:cs="Arial"/>
@@ -12261,28 +12338,7 @@
                 <w:szCs w:val="20"/>
                 <w:lang w:val="en-US"/>
               </w:rPr>
-              <w:t>_konstruksi_rkl}</w:t>
-            </w:r>
-          </w:p>
-          <w:p>
-            <w:pPr>
-              <w:spacing w:after="0" w:line="240" w:lineRule="auto"/>
-              <w:jc w:val="center"/>
-              <w:rPr>
-                <w:rFonts w:ascii="Arial Narrow" w:hAnsi="Arial Narrow"/>
-                <w:sz w:val="20"/>
-                <w:szCs w:val="20"/>
-                <w:lang w:val="en-US"/>
-              </w:rPr>
-            </w:pPr>
-            <w:r>
-              <w:rPr>
-                <w:rFonts w:ascii="Arial Narrow" w:hAnsi="Arial Narrow" w:cs="Arial"/>
-                <w:sz w:val="20"/>
-                <w:szCs w:val="20"/>
-                <w:lang w:val="en-US"/>
-              </w:rPr>
-              <w:t>{no}</w:t>
+              <w:t>}</w:t>
             </w:r>
           </w:p>
         </w:tc>
@@ -12323,6 +12379,15 @@
                 <w:szCs w:val="20"/>
                 <w:lang w:val="en-US"/>
               </w:rPr>
+              <w:t>$</w:t>
+            </w:r>
+            <w:r>
+              <w:rPr>
+                <w:rFonts w:ascii="Arial Narrow" w:hAnsi="Arial Narrow"/>
+                <w:sz w:val="20"/>
+                <w:szCs w:val="20"/>
+                <w:lang w:val="en-US"/>
+              </w:rPr>
               <w:t>{name}</w:t>
             </w:r>
           </w:p>
@@ -12354,6 +12419,15 @@
                 <w:lang w:val="fi-FI"/>
               </w:rPr>
             </w:pPr>
+            <w:r>
+              <w:rPr>
+                <w:rFonts w:ascii="Arial Narrow" w:hAnsi="Arial Narrow"/>
+                <w:sz w:val="20"/>
+                <w:szCs w:val="20"/>
+                <w:lang w:val="en-US"/>
+              </w:rPr>
+              <w:t>$</w:t>
+            </w:r>
             <w:r>
               <w:rPr>
                 <w:rFonts w:ascii="Arial Narrow" w:hAnsi="Arial Narrow"/>
@@ -12417,6 +12491,13 @@
                 <w:rFonts w:ascii="Arial Narrow" w:hAnsi="Arial Narrow" w:cs="Arial"/>
                 <w:szCs w:val="20"/>
               </w:rPr>
+              <w:t>$</w:t>
+            </w:r>
+            <w:r>
+              <w:rPr>
+                <w:rFonts w:ascii="Arial Narrow" w:hAnsi="Arial Narrow" w:cs="Arial"/>
+                <w:szCs w:val="20"/>
+              </w:rPr>
               <w:t>{success_indicator}</w:t>
             </w:r>
           </w:p>
@@ -12452,6 +12533,13 @@
                 <w:rFonts w:ascii="Arial Narrow" w:hAnsi="Arial Narrow" w:cs="Arial"/>
                 <w:szCs w:val="20"/>
               </w:rPr>
+              <w:t>$</w:t>
+            </w:r>
+            <w:r>
+              <w:rPr>
+                <w:rFonts w:ascii="Arial Narrow" w:hAnsi="Arial Narrow" w:cs="Arial"/>
+                <w:szCs w:val="20"/>
+              </w:rPr>
               <w:t>{form}</w:t>
             </w:r>
           </w:p>
@@ -12488,6 +12576,14 @@
               <w:rPr>
                 <w:rFonts w:ascii="Arial Narrow" w:hAnsi="Arial Narrow" w:cs="Arial"/>
                 <w:szCs w:val="20"/>
+                <w:lang w:val="en-US"/>
+              </w:rPr>
+              <w:t>$</w:t>
+            </w:r>
+            <w:r>
+              <w:rPr>
+                <w:rFonts w:ascii="Arial Narrow" w:hAnsi="Arial Narrow" w:cs="Arial"/>
+                <w:szCs w:val="20"/>
               </w:rPr>
               <w:t>{location}</w:t>
             </w:r>
@@ -12519,6 +12615,13 @@
                 <w:lang w:val="id-ID"/>
               </w:rPr>
             </w:pPr>
+            <w:r>
+              <w:rPr>
+                <w:rFonts w:ascii="Arial Narrow" w:hAnsi="Arial Narrow"/>
+                <w:szCs w:val="20"/>
+              </w:rPr>
+              <w:t>$</w:t>
+            </w:r>
             <w:r>
               <w:rPr>
                 <w:rFonts w:ascii="Arial Narrow" w:hAnsi="Arial Narrow"/>
@@ -12560,21 +12663,14 @@
                 <w:rFonts w:ascii="Arial Narrow" w:hAnsi="Arial Narrow" w:cs="Arial"/>
                 <w:szCs w:val="20"/>
               </w:rPr>
-              <w:t>{institution}{/</w:t>
+              <w:t>$</w:t>
             </w:r>
             <w:r>
               <w:rPr>
                 <w:rFonts w:ascii="Arial Narrow" w:hAnsi="Arial Narrow" w:cs="Arial"/>
                 <w:szCs w:val="20"/>
               </w:rPr>
-              <w:t>b</w:t>
-            </w:r>
-            <w:r>
-              <w:rPr>
-                <w:rFonts w:ascii="Arial Narrow" w:hAnsi="Arial Narrow" w:cs="Arial"/>
-                <w:szCs w:val="20"/>
-              </w:rPr>
-              <w:t>_konstruksi_rkl}</w:t>
+              <w:t>{institution}</w:t>
             </w:r>
           </w:p>
         </w:tc>
@@ -12664,12 +12760,21 @@
               <w:spacing w:after="0" w:line="240" w:lineRule="auto"/>
               <w:ind w:left="-28" w:right="-14" w:firstLine="14"/>
               <w:rPr>
+                <w:rFonts w:ascii="Arial Narrow" w:hAnsi="Arial Narrow"/>
+                <w:sz w:val="20"/>
+                <w:szCs w:val="20"/>
+                <w:lang w:val="en-US"/>
+              </w:rPr>
+            </w:pPr>
+            <w:r>
+              <w:rPr>
                 <w:rFonts w:ascii="Arial Narrow" w:hAnsi="Arial Narrow" w:cs="Arial"/>
                 <w:sz w:val="20"/>
                 <w:szCs w:val="20"/>
                 <w:lang w:val="en-US"/>
               </w:rPr>
-            </w:pPr>
+              <w:t>$</w:t>
+            </w:r>
             <w:r>
               <w:rPr>
                 <w:rFonts w:ascii="Arial Narrow" w:hAnsi="Arial Narrow" w:cs="Arial"/>
@@ -12677,8 +12782,9 @@
                 <w:szCs w:val="20"/>
                 <w:lang w:val="en-US"/>
               </w:rPr>
-              <w:t>{#</w:t>
-            </w:r>
+              <w:t>{</w:t>
+            </w:r>
+            <w:proofErr w:type="spellStart"/>
             <w:r>
               <w:rPr>
                 <w:rFonts w:ascii="Arial Narrow" w:hAnsi="Arial Narrow" w:cs="Arial"/>
@@ -12686,8 +12792,9 @@
                 <w:szCs w:val="20"/>
                 <w:lang w:val="en-US"/>
               </w:rPr>
-              <w:t>b</w:t>
-            </w:r>
+              <w:t>b_operasi_rkl</w:t>
+            </w:r>
+            <w:proofErr w:type="spellEnd"/>
             <w:r>
               <w:rPr>
                 <w:rFonts w:ascii="Arial Narrow" w:hAnsi="Arial Narrow" w:cs="Arial"/>
@@ -12695,28 +12802,7 @@
                 <w:szCs w:val="20"/>
                 <w:lang w:val="en-US"/>
               </w:rPr>
-              <w:t>_operasi_rkl}</w:t>
-            </w:r>
-          </w:p>
-          <w:p>
-            <w:pPr>
-              <w:spacing w:after="0" w:line="240" w:lineRule="auto"/>
-              <w:jc w:val="center"/>
-              <w:rPr>
-                <w:rFonts w:ascii="Arial Narrow" w:hAnsi="Arial Narrow"/>
-                <w:sz w:val="20"/>
-                <w:szCs w:val="20"/>
-                <w:lang w:val="en-US"/>
-              </w:rPr>
-            </w:pPr>
-            <w:r>
-              <w:rPr>
-                <w:rFonts w:ascii="Arial Narrow" w:hAnsi="Arial Narrow" w:cs="Arial"/>
-                <w:sz w:val="20"/>
-                <w:szCs w:val="20"/>
-                <w:lang w:val="en-US"/>
-              </w:rPr>
-              <w:t>{no}</w:t>
+              <w:t>}</w:t>
             </w:r>
           </w:p>
         </w:tc>
@@ -12757,6 +12843,15 @@
                 <w:szCs w:val="20"/>
                 <w:lang w:val="en-US"/>
               </w:rPr>
+              <w:t>$</w:t>
+            </w:r>
+            <w:r>
+              <w:rPr>
+                <w:rFonts w:ascii="Arial Narrow" w:hAnsi="Arial Narrow"/>
+                <w:sz w:val="20"/>
+                <w:szCs w:val="20"/>
+                <w:lang w:val="en-US"/>
+              </w:rPr>
               <w:t>{name}</w:t>
             </w:r>
           </w:p>
@@ -12788,6 +12883,15 @@
                 <w:lang w:val="fi-FI"/>
               </w:rPr>
             </w:pPr>
+            <w:r>
+              <w:rPr>
+                <w:rFonts w:ascii="Arial Narrow" w:hAnsi="Arial Narrow"/>
+                <w:sz w:val="20"/>
+                <w:szCs w:val="20"/>
+                <w:lang w:val="en-US"/>
+              </w:rPr>
+              <w:t>$</w:t>
+            </w:r>
             <w:r>
               <w:rPr>
                 <w:rFonts w:ascii="Arial Narrow" w:hAnsi="Arial Narrow"/>
@@ -12851,6 +12955,13 @@
                 <w:rFonts w:ascii="Arial Narrow" w:hAnsi="Arial Narrow" w:cs="Arial"/>
                 <w:szCs w:val="20"/>
               </w:rPr>
+              <w:t>$</w:t>
+            </w:r>
+            <w:r>
+              <w:rPr>
+                <w:rFonts w:ascii="Arial Narrow" w:hAnsi="Arial Narrow" w:cs="Arial"/>
+                <w:szCs w:val="20"/>
+              </w:rPr>
               <w:t>{success_indicator}</w:t>
             </w:r>
           </w:p>
@@ -12886,6 +12997,13 @@
                 <w:rFonts w:ascii="Arial Narrow" w:hAnsi="Arial Narrow" w:cs="Arial"/>
                 <w:szCs w:val="20"/>
               </w:rPr>
+              <w:t>$</w:t>
+            </w:r>
+            <w:r>
+              <w:rPr>
+                <w:rFonts w:ascii="Arial Narrow" w:hAnsi="Arial Narrow" w:cs="Arial"/>
+                <w:szCs w:val="20"/>
+              </w:rPr>
               <w:t>{form}</w:t>
             </w:r>
           </w:p>
@@ -12922,6 +13040,14 @@
               <w:rPr>
                 <w:rFonts w:ascii="Arial Narrow" w:hAnsi="Arial Narrow" w:cs="Arial"/>
                 <w:szCs w:val="20"/>
+                <w:lang w:val="en-US"/>
+              </w:rPr>
+              <w:t>$</w:t>
+            </w:r>
+            <w:r>
+              <w:rPr>
+                <w:rFonts w:ascii="Arial Narrow" w:hAnsi="Arial Narrow" w:cs="Arial"/>
+                <w:szCs w:val="20"/>
               </w:rPr>
               <w:t>{location}</w:t>
             </w:r>
@@ -12953,6 +13079,13 @@
                 <w:lang w:val="id-ID"/>
               </w:rPr>
             </w:pPr>
+            <w:r>
+              <w:rPr>
+                <w:rFonts w:ascii="Arial Narrow" w:hAnsi="Arial Narrow"/>
+                <w:szCs w:val="20"/>
+              </w:rPr>
+              <w:t>$</w:t>
+            </w:r>
             <w:r>
               <w:rPr>
                 <w:rFonts w:ascii="Arial Narrow" w:hAnsi="Arial Narrow"/>
@@ -12998,9 +13131,8 @@
                 <w:szCs w:val="20"/>
                 <w:lang w:val="en-US"/>
               </w:rPr>
-              <w:t>{institution}{/</w:t>
-            </w:r>
-            <w:proofErr w:type="spellStart"/>
+              <w:t>$</w:t>
+            </w:r>
             <w:r>
               <w:rPr>
                 <w:rFonts w:ascii="Arial Narrow" w:hAnsi="Arial Narrow" w:cs="Arial"/>
@@ -13008,26 +13140,7 @@
                 <w:szCs w:val="20"/>
                 <w:lang w:val="en-US"/>
               </w:rPr>
-              <w:t>b</w:t>
-            </w:r>
-            <w:r>
-              <w:rPr>
-                <w:rFonts w:ascii="Arial Narrow" w:hAnsi="Arial Narrow" w:cs="Arial"/>
-                <w:sz w:val="20"/>
-                <w:szCs w:val="20"/>
-                <w:lang w:val="en-US"/>
-              </w:rPr>
-              <w:t>_operasi_rkl</w:t>
-            </w:r>
-            <w:proofErr w:type="spellEnd"/>
-            <w:r>
-              <w:rPr>
-                <w:rFonts w:ascii="Arial Narrow" w:hAnsi="Arial Narrow" w:cs="Arial"/>
-                <w:sz w:val="20"/>
-                <w:szCs w:val="20"/>
-                <w:lang w:val="en-US"/>
-              </w:rPr>
-              <w:t>}</w:t>
+              <w:t>{institution}</w:t>
             </w:r>
           </w:p>
           <w:p>
@@ -13079,7 +13192,7 @@
                 <w:b/>
                 <w:szCs w:val="20"/>
               </w:rPr>
-              <w:t>I</w:t>
+              <w:t xml:space="preserve">IV.    </w:t>
             </w:r>
             <w:r>
               <w:rPr>
@@ -13087,7 +13200,7 @@
                 <w:b/>
                 <w:szCs w:val="20"/>
               </w:rPr>
-              <w:t>V.</w:t>
+              <w:t xml:space="preserve">Tahap </w:t>
             </w:r>
             <w:r>
               <w:rPr>
@@ -13095,31 +13208,7 @@
                 <w:b/>
                 <w:szCs w:val="20"/>
               </w:rPr>
-              <w:t xml:space="preserve">    </w:t>
-            </w:r>
-            <w:r>
-              <w:rPr>
-                <w:rFonts w:ascii="Arial Narrow" w:hAnsi="Arial Narrow" w:cs="Arial"/>
-                <w:b/>
-                <w:szCs w:val="20"/>
-              </w:rPr>
-              <w:t xml:space="preserve">Tahap </w:t>
-            </w:r>
-            <w:r>
-              <w:rPr>
-                <w:rFonts w:ascii="Arial Narrow" w:hAnsi="Arial Narrow" w:cs="Arial"/>
-                <w:b/>
-                <w:szCs w:val="20"/>
-              </w:rPr>
-              <w:t xml:space="preserve">Pasca </w:t>
-            </w:r>
-            <w:r>
-              <w:rPr>
-                <w:rFonts w:ascii="Arial Narrow" w:hAnsi="Arial Narrow" w:cs="Arial"/>
-                <w:b/>
-                <w:szCs w:val="20"/>
-              </w:rPr>
-              <w:t>Operasi</w:t>
+              <w:t>Pasca Operasi</w:t>
             </w:r>
           </w:p>
         </w:tc>
@@ -13151,12 +13240,21 @@
               <w:spacing w:after="0" w:line="240" w:lineRule="auto"/>
               <w:ind w:left="-28" w:right="-14" w:firstLine="14"/>
               <w:rPr>
+                <w:rFonts w:ascii="Arial Narrow" w:hAnsi="Arial Narrow"/>
+                <w:sz w:val="20"/>
+                <w:szCs w:val="20"/>
+                <w:lang w:val="en-US"/>
+              </w:rPr>
+            </w:pPr>
+            <w:r>
+              <w:rPr>
                 <w:rFonts w:ascii="Arial Narrow" w:hAnsi="Arial Narrow" w:cs="Arial"/>
                 <w:sz w:val="20"/>
                 <w:szCs w:val="20"/>
                 <w:lang w:val="en-US"/>
               </w:rPr>
-            </w:pPr>
+              <w:t>$</w:t>
+            </w:r>
             <w:r>
               <w:rPr>
                 <w:rFonts w:ascii="Arial Narrow" w:hAnsi="Arial Narrow" w:cs="Arial"/>
@@ -13164,8 +13262,9 @@
                 <w:szCs w:val="20"/>
                 <w:lang w:val="en-US"/>
               </w:rPr>
-              <w:t>{#</w:t>
-            </w:r>
+              <w:t>{</w:t>
+            </w:r>
+            <w:proofErr w:type="spellStart"/>
             <w:r>
               <w:rPr>
                 <w:rFonts w:ascii="Arial Narrow" w:hAnsi="Arial Narrow" w:cs="Arial"/>
@@ -13173,8 +13272,9 @@
                 <w:szCs w:val="20"/>
                 <w:lang w:val="en-US"/>
               </w:rPr>
-              <w:t>b</w:t>
-            </w:r>
+              <w:t>b_pasca_operasi_rkl</w:t>
+            </w:r>
+            <w:proofErr w:type="spellEnd"/>
             <w:r>
               <w:rPr>
                 <w:rFonts w:ascii="Arial Narrow" w:hAnsi="Arial Narrow" w:cs="Arial"/>
@@ -13182,28 +13282,7 @@
                 <w:szCs w:val="20"/>
                 <w:lang w:val="en-US"/>
               </w:rPr>
-              <w:t>_pasca_operasi_rkl}</w:t>
-            </w:r>
-          </w:p>
-          <w:p>
-            <w:pPr>
-              <w:spacing w:after="0" w:line="240" w:lineRule="auto"/>
-              <w:jc w:val="center"/>
-              <w:rPr>
-                <w:rFonts w:ascii="Arial Narrow" w:hAnsi="Arial Narrow"/>
-                <w:sz w:val="20"/>
-                <w:szCs w:val="20"/>
-                <w:lang w:val="en-US"/>
-              </w:rPr>
-            </w:pPr>
-            <w:r>
-              <w:rPr>
-                <w:rFonts w:ascii="Arial Narrow" w:hAnsi="Arial Narrow" w:cs="Arial"/>
-                <w:sz w:val="20"/>
-                <w:szCs w:val="20"/>
-                <w:lang w:val="en-US"/>
-              </w:rPr>
-              <w:t>{no}</w:t>
+              <w:t>}</w:t>
             </w:r>
           </w:p>
         </w:tc>
@@ -13244,6 +13323,15 @@
                 <w:szCs w:val="20"/>
                 <w:lang w:val="en-US"/>
               </w:rPr>
+              <w:t>$</w:t>
+            </w:r>
+            <w:r>
+              <w:rPr>
+                <w:rFonts w:ascii="Arial Narrow" w:hAnsi="Arial Narrow"/>
+                <w:sz w:val="20"/>
+                <w:szCs w:val="20"/>
+                <w:lang w:val="en-US"/>
+              </w:rPr>
               <w:t>{name}</w:t>
             </w:r>
           </w:p>
@@ -13275,6 +13363,15 @@
                 <w:lang w:val="fi-FI"/>
               </w:rPr>
             </w:pPr>
+            <w:r>
+              <w:rPr>
+                <w:rFonts w:ascii="Arial Narrow" w:hAnsi="Arial Narrow"/>
+                <w:sz w:val="20"/>
+                <w:szCs w:val="20"/>
+                <w:lang w:val="en-US"/>
+              </w:rPr>
+              <w:t>$</w:t>
+            </w:r>
             <w:r>
               <w:rPr>
                 <w:rFonts w:ascii="Arial Narrow" w:hAnsi="Arial Narrow"/>
@@ -13338,6 +13435,13 @@
                 <w:rFonts w:ascii="Arial Narrow" w:hAnsi="Arial Narrow" w:cs="Arial"/>
                 <w:szCs w:val="20"/>
               </w:rPr>
+              <w:t>$</w:t>
+            </w:r>
+            <w:r>
+              <w:rPr>
+                <w:rFonts w:ascii="Arial Narrow" w:hAnsi="Arial Narrow" w:cs="Arial"/>
+                <w:szCs w:val="20"/>
+              </w:rPr>
               <w:t>{success_indicator}</w:t>
             </w:r>
           </w:p>
@@ -13373,6 +13477,13 @@
                 <w:rFonts w:ascii="Arial Narrow" w:hAnsi="Arial Narrow" w:cs="Arial"/>
                 <w:szCs w:val="20"/>
               </w:rPr>
+              <w:t>$</w:t>
+            </w:r>
+            <w:r>
+              <w:rPr>
+                <w:rFonts w:ascii="Arial Narrow" w:hAnsi="Arial Narrow" w:cs="Arial"/>
+                <w:szCs w:val="20"/>
+              </w:rPr>
               <w:t>{form}</w:t>
             </w:r>
           </w:p>
@@ -13409,6 +13520,14 @@
               <w:rPr>
                 <w:rFonts w:ascii="Arial Narrow" w:hAnsi="Arial Narrow" w:cs="Arial"/>
                 <w:szCs w:val="20"/>
+                <w:lang w:val="en-US"/>
+              </w:rPr>
+              <w:t>$</w:t>
+            </w:r>
+            <w:r>
+              <w:rPr>
+                <w:rFonts w:ascii="Arial Narrow" w:hAnsi="Arial Narrow" w:cs="Arial"/>
+                <w:szCs w:val="20"/>
               </w:rPr>
               <w:t>{location}</w:t>
             </w:r>
@@ -13440,6 +13559,13 @@
                 <w:lang w:val="id-ID"/>
               </w:rPr>
             </w:pPr>
+            <w:r>
+              <w:rPr>
+                <w:rFonts w:ascii="Arial Narrow" w:hAnsi="Arial Narrow"/>
+                <w:szCs w:val="20"/>
+              </w:rPr>
+              <w:t>$</w:t>
+            </w:r>
             <w:r>
               <w:rPr>
                 <w:rFonts w:ascii="Arial Narrow" w:hAnsi="Arial Narrow"/>
@@ -13485,9 +13611,8 @@
                 <w:szCs w:val="20"/>
                 <w:lang w:val="en-US"/>
               </w:rPr>
-              <w:t>{institution}{/</w:t>
-            </w:r>
-            <w:proofErr w:type="spellStart"/>
+              <w:t>$</w:t>
+            </w:r>
             <w:r>
               <w:rPr>
                 <w:rFonts w:ascii="Arial Narrow" w:hAnsi="Arial Narrow" w:cs="Arial"/>
@@ -13495,26 +13620,7 @@
                 <w:szCs w:val="20"/>
                 <w:lang w:val="en-US"/>
               </w:rPr>
-              <w:t>b</w:t>
-            </w:r>
-            <w:r>
-              <w:rPr>
-                <w:rFonts w:ascii="Arial Narrow" w:hAnsi="Arial Narrow" w:cs="Arial"/>
-                <w:sz w:val="20"/>
-                <w:szCs w:val="20"/>
-                <w:lang w:val="en-US"/>
-              </w:rPr>
-              <w:t>_pasca_operasi_rkl</w:t>
-            </w:r>
-            <w:proofErr w:type="spellEnd"/>
-            <w:r>
-              <w:rPr>
-                <w:rFonts w:ascii="Arial Narrow" w:hAnsi="Arial Narrow" w:cs="Arial"/>
-                <w:sz w:val="20"/>
-                <w:szCs w:val="20"/>
-                <w:lang w:val="en-US"/>
-              </w:rPr>
-              <w:t>}</w:t>
+              <w:t>{institution}</w:t>
             </w:r>
           </w:p>
           <w:p>
@@ -15111,7 +15217,7 @@
                 <w:szCs w:val="20"/>
                 <w:lang w:val="en-US"/>
               </w:rPr>
-              <w:t>{#a_pra_konstruksi_r</w:t>
+              <w:t>$</w:t>
             </w:r>
             <w:r>
               <w:rPr>
@@ -15120,8 +15226,9 @@
                 <w:szCs w:val="20"/>
                 <w:lang w:val="en-US"/>
               </w:rPr>
-              <w:t>p</w:t>
-            </w:r>
+              <w:t>{</w:t>
+            </w:r>
+            <w:proofErr w:type="spellStart"/>
             <w:r>
               <w:rPr>
                 <w:rFonts w:ascii="Arial Narrow" w:hAnsi="Arial Narrow" w:cs="Arial"/>
@@ -15129,29 +15236,17 @@
                 <w:szCs w:val="20"/>
                 <w:lang w:val="en-US"/>
               </w:rPr>
-              <w:t>l}</w:t>
-            </w:r>
-          </w:p>
-          <w:p>
-            <w:pPr>
-              <w:spacing w:after="0" w:line="240" w:lineRule="auto"/>
-              <w:ind w:left="-28" w:right="-14" w:firstLine="14"/>
-              <w:jc w:val="center"/>
+              <w:t>a_pra_konstruksi_rpl</w:t>
+            </w:r>
+            <w:proofErr w:type="spellEnd"/>
+            <w:r>
               <w:rPr>
                 <w:rFonts w:ascii="Arial Narrow" w:hAnsi="Arial Narrow" w:cs="Arial"/>
                 <w:sz w:val="20"/>
                 <w:szCs w:val="20"/>
                 <w:lang w:val="en-US"/>
               </w:rPr>
-            </w:pPr>
-            <w:r>
-              <w:rPr>
-                <w:rFonts w:ascii="Arial Narrow" w:hAnsi="Arial Narrow" w:cs="Arial"/>
-                <w:sz w:val="20"/>
-                <w:szCs w:val="20"/>
-                <w:lang w:val="en-US"/>
-              </w:rPr>
-              <w:t>{no}</w:t>
+              <w:t>}</w:t>
             </w:r>
           </w:p>
         </w:tc>
@@ -15182,6 +15277,15 @@
                 <w:lang w:val="en-US"/>
               </w:rPr>
             </w:pPr>
+            <w:r>
+              <w:rPr>
+                <w:rFonts w:ascii="Arial Narrow" w:hAnsi="Arial Narrow"/>
+                <w:sz w:val="20"/>
+                <w:szCs w:val="20"/>
+                <w:lang w:val="en-US"/>
+              </w:rPr>
+              <w:t>$</w:t>
+            </w:r>
             <w:r>
               <w:rPr>
                 <w:rFonts w:ascii="Arial Narrow" w:hAnsi="Arial Narrow"/>
@@ -15226,6 +15330,13 @@
                 <w:rFonts w:ascii="Arial Narrow" w:hAnsi="Arial Narrow"/>
                 <w:szCs w:val="20"/>
               </w:rPr>
+              <w:t>$</w:t>
+            </w:r>
+            <w:r>
+              <w:rPr>
+                <w:rFonts w:ascii="Arial Narrow" w:hAnsi="Arial Narrow"/>
+                <w:szCs w:val="20"/>
+              </w:rPr>
               <w:t>{i</w:t>
             </w:r>
             <w:r>
@@ -15272,6 +15383,14 @@
                 <w:lang w:val="en-US"/>
               </w:rPr>
             </w:pPr>
+            <w:r>
+              <w:rPr>
+                <w:rFonts w:ascii="Arial Narrow" w:hAnsi="Arial Narrow" w:cs="Arial"/>
+                <w:szCs w:val="20"/>
+                <w:lang w:val="en-US"/>
+              </w:rPr>
+              <w:t>$</w:t>
+            </w:r>
             <w:r>
               <w:rPr>
                 <w:rFonts w:ascii="Arial Narrow" w:hAnsi="Arial Narrow" w:cs="Arial"/>
@@ -15333,6 +15452,14 @@
               <w:rPr>
                 <w:rFonts w:ascii="Arial Narrow" w:hAnsi="Arial Narrow" w:cs="Arial"/>
                 <w:szCs w:val="20"/>
+                <w:lang w:val="en-US"/>
+              </w:rPr>
+              <w:t>$</w:t>
+            </w:r>
+            <w:r>
+              <w:rPr>
+                <w:rFonts w:ascii="Arial Narrow" w:hAnsi="Arial Narrow" w:cs="Arial"/>
+                <w:szCs w:val="20"/>
               </w:rPr>
               <w:t>{</w:t>
             </w:r>
@@ -15387,6 +15514,13 @@
                 <w:rFonts w:ascii="Arial Narrow" w:hAnsi="Arial Narrow" w:cs="Arial"/>
                 <w:szCs w:val="20"/>
               </w:rPr>
+              <w:t>$</w:t>
+            </w:r>
+            <w:r>
+              <w:rPr>
+                <w:rFonts w:ascii="Arial Narrow" w:hAnsi="Arial Narrow" w:cs="Arial"/>
+                <w:szCs w:val="20"/>
+              </w:rPr>
               <w:t>{location}</w:t>
             </w:r>
           </w:p>
@@ -15419,6 +15553,15 @@
                 <w:lang w:val="en-ID"/>
               </w:rPr>
             </w:pPr>
+            <w:r>
+              <w:rPr>
+                <w:rFonts w:ascii="Arial Narrow" w:hAnsi="Arial Narrow"/>
+                <w:sz w:val="20"/>
+                <w:szCs w:val="20"/>
+                <w:lang w:val="en-US"/>
+              </w:rPr>
+              <w:t>$</w:t>
+            </w:r>
             <w:r>
               <w:rPr>
                 <w:rFonts w:ascii="Arial Narrow" w:hAnsi="Arial Narrow"/>
@@ -15499,7 +15642,25 @@
                 <w:szCs w:val="20"/>
                 <w:lang w:val="en-US"/>
               </w:rPr>
-              <w:t>: {executor}</w:t>
+              <w:t xml:space="preserve">: </w:t>
+            </w:r>
+            <w:r>
+              <w:rPr>
+                <w:rFonts w:ascii="Arial Narrow" w:hAnsi="Arial Narrow"/>
+                <w:sz w:val="20"/>
+                <w:szCs w:val="20"/>
+                <w:lang w:val="en-US"/>
+              </w:rPr>
+              <w:t>$</w:t>
+            </w:r>
+            <w:r>
+              <w:rPr>
+                <w:rFonts w:ascii="Arial Narrow" w:hAnsi="Arial Narrow"/>
+                <w:sz w:val="20"/>
+                <w:szCs w:val="20"/>
+                <w:lang w:val="en-US"/>
+              </w:rPr>
+              <w:t>{executor}</w:t>
             </w:r>
           </w:p>
           <w:p>
@@ -15534,7 +15695,25 @@
                 <w:szCs w:val="20"/>
                 <w:lang w:val="en-US"/>
               </w:rPr>
-              <w:t>: {supervisor}</w:t>
+              <w:t xml:space="preserve">: </w:t>
+            </w:r>
+            <w:r>
+              <w:rPr>
+                <w:rFonts w:ascii="Arial Narrow" w:hAnsi="Arial Narrow"/>
+                <w:sz w:val="20"/>
+                <w:szCs w:val="20"/>
+                <w:lang w:val="en-US"/>
+              </w:rPr>
+              <w:t>$</w:t>
+            </w:r>
+            <w:r>
+              <w:rPr>
+                <w:rFonts w:ascii="Arial Narrow" w:hAnsi="Arial Narrow"/>
+                <w:sz w:val="20"/>
+                <w:szCs w:val="20"/>
+                <w:lang w:val="en-US"/>
+              </w:rPr>
+              <w:t>{supervisor}</w:t>
             </w:r>
           </w:p>
           <w:p>
@@ -15548,7 +15727,6 @@
                 <w:rFonts w:ascii="Arial Narrow" w:hAnsi="Arial Narrow"/>
                 <w:sz w:val="20"/>
                 <w:szCs w:val="20"/>
-                <w:lang w:val="en-US"/>
               </w:rPr>
             </w:pPr>
             <w:proofErr w:type="spellStart"/>
@@ -15589,9 +15767,8 @@
                 <w:szCs w:val="20"/>
                 <w:lang w:val="en-US"/>
               </w:rPr>
-              <w:t>: {</w:t>
-            </w:r>
-            <w:proofErr w:type="spellStart"/>
+              <w:t xml:space="preserve">: </w:t>
+            </w:r>
             <w:r>
               <w:rPr>
                 <w:rFonts w:ascii="Arial Narrow" w:hAnsi="Arial Narrow"/>
@@ -15599,9 +15776,8 @@
                 <w:szCs w:val="20"/>
                 <w:lang w:val="en-US"/>
               </w:rPr>
-              <w:t>report_recipient</w:t>
-            </w:r>
-            <w:proofErr w:type="spellEnd"/>
+              <w:t>$</w:t>
+            </w:r>
             <w:r>
               <w:rPr>
                 <w:rFonts w:ascii="Arial Narrow" w:hAnsi="Arial Narrow"/>
@@ -15609,54 +15785,17 @@
                 <w:szCs w:val="20"/>
                 <w:lang w:val="en-US"/>
               </w:rPr>
-              <w:t>}</w:t>
-            </w:r>
-          </w:p>
-          <w:p>
-            <w:pPr>
-              <w:spacing w:after="0" w:line="240" w:lineRule="auto"/>
+              <w:t>{</w:t>
+            </w:r>
+            <w:proofErr w:type="spellStart"/>
+            <w:r>
               <w:rPr>
                 <w:rFonts w:ascii="Arial Narrow" w:hAnsi="Arial Narrow"/>
                 <w:sz w:val="20"/>
                 <w:szCs w:val="20"/>
-              </w:rPr>
-            </w:pPr>
-            <w:r>
-              <w:rPr>
-                <w:rFonts w:ascii="Arial Narrow" w:hAnsi="Arial Narrow"/>
-                <w:sz w:val="20"/>
-                <w:szCs w:val="20"/>
                 <w:lang w:val="en-US"/>
               </w:rPr>
-              <w:t>{/</w:t>
-            </w:r>
-            <w:proofErr w:type="spellStart"/>
-            <w:r>
-              <w:rPr>
-                <w:rFonts w:ascii="Arial Narrow" w:hAnsi="Arial Narrow"/>
-                <w:sz w:val="20"/>
-                <w:szCs w:val="20"/>
-                <w:lang w:val="en-US"/>
-              </w:rPr>
-              <w:t>a_pra_konstruksi_r</w:t>
-            </w:r>
-            <w:r>
-              <w:rPr>
-                <w:rFonts w:ascii="Arial Narrow" w:hAnsi="Arial Narrow"/>
-                <w:sz w:val="20"/>
-                <w:szCs w:val="20"/>
-                <w:lang w:val="en-US"/>
-              </w:rPr>
-              <w:t>p</w:t>
-            </w:r>
-            <w:r>
-              <w:rPr>
-                <w:rFonts w:ascii="Arial Narrow" w:hAnsi="Arial Narrow"/>
-                <w:sz w:val="20"/>
-                <w:szCs w:val="20"/>
-                <w:lang w:val="en-US"/>
-              </w:rPr>
-              <w:t>l</w:t>
+              <w:t>report_recipient</w:t>
             </w:r>
             <w:proofErr w:type="spellEnd"/>
             <w:r>
@@ -15786,7 +15925,7 @@
                 <w:szCs w:val="20"/>
                 <w:lang w:val="en-US"/>
               </w:rPr>
-              <w:t>{#a_konstruksi_r</w:t>
+              <w:t>$</w:t>
             </w:r>
             <w:r>
               <w:rPr>
@@ -15795,8 +15934,9 @@
                 <w:szCs w:val="20"/>
                 <w:lang w:val="en-US"/>
               </w:rPr>
-              <w:t>p</w:t>
-            </w:r>
+              <w:t>{</w:t>
+            </w:r>
+            <w:proofErr w:type="spellStart"/>
             <w:r>
               <w:rPr>
                 <w:rFonts w:ascii="Arial Narrow" w:hAnsi="Arial Narrow" w:cs="Arial"/>
@@ -15804,19 +15944,9 @@
                 <w:szCs w:val="20"/>
                 <w:lang w:val="en-US"/>
               </w:rPr>
-              <w:t>l}</w:t>
-            </w:r>
-          </w:p>
-          <w:p>
-            <w:pPr>
-              <w:spacing w:after="0" w:line="240" w:lineRule="auto"/>
-              <w:jc w:val="center"/>
-              <w:rPr>
-                <w:rFonts w:ascii="Arial Narrow" w:hAnsi="Arial Narrow"/>
-                <w:sz w:val="20"/>
-                <w:szCs w:val="20"/>
-              </w:rPr>
-            </w:pPr>
+              <w:t>a_konstruksi_rpl</w:t>
+            </w:r>
+            <w:proofErr w:type="spellEnd"/>
             <w:r>
               <w:rPr>
                 <w:rFonts w:ascii="Arial Narrow" w:hAnsi="Arial Narrow" w:cs="Arial"/>
@@ -15824,7 +15954,7 @@
                 <w:szCs w:val="20"/>
                 <w:lang w:val="en-US"/>
               </w:rPr>
-              <w:t>{no}</w:t>
+              <w:t>}</w:t>
             </w:r>
           </w:p>
         </w:tc>
@@ -15855,6 +15985,15 @@
                 <w:lang w:val="en-US"/>
               </w:rPr>
             </w:pPr>
+            <w:r>
+              <w:rPr>
+                <w:rFonts w:ascii="Arial Narrow" w:hAnsi="Arial Narrow"/>
+                <w:sz w:val="20"/>
+                <w:szCs w:val="20"/>
+                <w:lang w:val="en-US"/>
+              </w:rPr>
+              <w:t>$</w:t>
+            </w:r>
             <w:r>
               <w:rPr>
                 <w:rFonts w:ascii="Arial Narrow" w:hAnsi="Arial Narrow"/>
@@ -15898,6 +16037,13 @@
                 <w:rFonts w:ascii="Arial Narrow" w:hAnsi="Arial Narrow"/>
                 <w:szCs w:val="20"/>
               </w:rPr>
+              <w:t>$</w:t>
+            </w:r>
+            <w:r>
+              <w:rPr>
+                <w:rFonts w:ascii="Arial Narrow" w:hAnsi="Arial Narrow"/>
+                <w:szCs w:val="20"/>
+              </w:rPr>
               <w:t>{indicator}</w:t>
             </w:r>
           </w:p>
@@ -15934,6 +16080,14 @@
               <w:rPr>
                 <w:rFonts w:ascii="Arial Narrow" w:hAnsi="Arial Narrow" w:cs="Arial"/>
                 <w:szCs w:val="20"/>
+                <w:lang w:val="en-US"/>
+              </w:rPr>
+              <w:t>$</w:t>
+            </w:r>
+            <w:r>
+              <w:rPr>
+                <w:rFonts w:ascii="Arial Narrow" w:hAnsi="Arial Narrow" w:cs="Arial"/>
+                <w:szCs w:val="20"/>
               </w:rPr>
               <w:t>{</w:t>
             </w:r>
@@ -15988,6 +16142,13 @@
                 <w:rFonts w:ascii="Arial Narrow" w:hAnsi="Arial Narrow" w:cs="Arial"/>
                 <w:szCs w:val="20"/>
               </w:rPr>
+              <w:t>$</w:t>
+            </w:r>
+            <w:r>
+              <w:rPr>
+                <w:rFonts w:ascii="Arial Narrow" w:hAnsi="Arial Narrow" w:cs="Arial"/>
+                <w:szCs w:val="20"/>
+              </w:rPr>
               <w:t>{collection_method}</w:t>
             </w:r>
           </w:p>
@@ -16024,6 +16185,13 @@
                 <w:rFonts w:ascii="Arial Narrow" w:hAnsi="Arial Narrow" w:cs="Arial"/>
                 <w:szCs w:val="20"/>
               </w:rPr>
+              <w:t>$</w:t>
+            </w:r>
+            <w:r>
+              <w:rPr>
+                <w:rFonts w:ascii="Arial Narrow" w:hAnsi="Arial Narrow" w:cs="Arial"/>
+                <w:szCs w:val="20"/>
+              </w:rPr>
               <w:t>{location}</w:t>
             </w:r>
           </w:p>
@@ -16055,6 +16223,13 @@
                 <w:lang w:val="id-ID"/>
               </w:rPr>
             </w:pPr>
+            <w:r>
+              <w:rPr>
+                <w:rFonts w:ascii="Arial Narrow" w:hAnsi="Arial Narrow"/>
+                <w:szCs w:val="20"/>
+              </w:rPr>
+              <w:t>$</w:t>
+            </w:r>
             <w:r>
               <w:rPr>
                 <w:rFonts w:ascii="Arial Narrow" w:hAnsi="Arial Narrow"/>
@@ -16113,7 +16288,25 @@
                 <w:szCs w:val="20"/>
                 <w:lang w:val="en-US"/>
               </w:rPr>
-              <w:t>: {executor}</w:t>
+              <w:t xml:space="preserve">: </w:t>
+            </w:r>
+            <w:r>
+              <w:rPr>
+                <w:rFonts w:ascii="Arial Narrow" w:hAnsi="Arial Narrow"/>
+                <w:sz w:val="20"/>
+                <w:szCs w:val="20"/>
+                <w:lang w:val="en-US"/>
+              </w:rPr>
+              <w:t>$</w:t>
+            </w:r>
+            <w:r>
+              <w:rPr>
+                <w:rFonts w:ascii="Arial Narrow" w:hAnsi="Arial Narrow"/>
+                <w:sz w:val="20"/>
+                <w:szCs w:val="20"/>
+                <w:lang w:val="en-US"/>
+              </w:rPr>
+              <w:t>{executor}</w:t>
             </w:r>
           </w:p>
           <w:p>
@@ -16148,7 +16341,25 @@
                 <w:szCs w:val="20"/>
                 <w:lang w:val="en-US"/>
               </w:rPr>
-              <w:t>: {supervisor}</w:t>
+              <w:t xml:space="preserve">: </w:t>
+            </w:r>
+            <w:r>
+              <w:rPr>
+                <w:rFonts w:ascii="Arial Narrow" w:hAnsi="Arial Narrow"/>
+                <w:sz w:val="20"/>
+                <w:szCs w:val="20"/>
+                <w:lang w:val="en-US"/>
+              </w:rPr>
+              <w:t>$</w:t>
+            </w:r>
+            <w:r>
+              <w:rPr>
+                <w:rFonts w:ascii="Arial Narrow" w:hAnsi="Arial Narrow"/>
+                <w:sz w:val="20"/>
+                <w:szCs w:val="20"/>
+                <w:lang w:val="en-US"/>
+              </w:rPr>
+              <w:t>{supervisor}</w:t>
             </w:r>
           </w:p>
           <w:p>
@@ -16203,9 +16414,8 @@
                 <w:szCs w:val="20"/>
                 <w:lang w:val="en-US"/>
               </w:rPr>
-              <w:t>: {</w:t>
-            </w:r>
-            <w:proofErr w:type="spellStart"/>
+              <w:t xml:space="preserve">: </w:t>
+            </w:r>
             <w:r>
               <w:rPr>
                 <w:rFonts w:ascii="Arial Narrow" w:hAnsi="Arial Narrow"/>
@@ -16213,9 +16423,8 @@
                 <w:szCs w:val="20"/>
                 <w:lang w:val="en-US"/>
               </w:rPr>
-              <w:t>report_recipient</w:t>
-            </w:r>
-            <w:proofErr w:type="spellEnd"/>
+              <w:t>$</w:t>
+            </w:r>
             <w:r>
               <w:rPr>
                 <w:rFonts w:ascii="Arial Narrow" w:hAnsi="Arial Narrow"/>
@@ -16223,76 +16432,22 @@
                 <w:szCs w:val="20"/>
                 <w:lang w:val="en-US"/>
               </w:rPr>
-              <w:t>}</w:t>
-            </w:r>
-          </w:p>
-          <w:p>
-            <w:pPr>
-              <w:tabs>
-                <w:tab w:val="left" w:pos="153"/>
-              </w:tabs>
-              <w:spacing w:after="0" w:line="240" w:lineRule="auto"/>
-              <w:rPr>
-                <w:rFonts w:ascii="Arial Narrow" w:hAnsi="Arial Narrow" w:cs="Arial"/>
-                <w:sz w:val="20"/>
-                <w:szCs w:val="20"/>
-                <w:lang w:val="en-US"/>
-              </w:rPr>
-            </w:pPr>
-          </w:p>
-          <w:p>
-            <w:pPr>
-              <w:tabs>
-                <w:tab w:val="left" w:pos="153"/>
-              </w:tabs>
-              <w:spacing w:after="0" w:line="240" w:lineRule="auto"/>
+              <w:t>{</w:t>
+            </w:r>
+            <w:proofErr w:type="spellStart"/>
+            <w:r>
               <w:rPr>
                 <w:rFonts w:ascii="Arial Narrow" w:hAnsi="Arial Narrow"/>
                 <w:sz w:val="20"/>
                 <w:szCs w:val="20"/>
-              </w:rPr>
-            </w:pPr>
-            <w:r>
-              <w:rPr>
-                <w:rFonts w:ascii="Arial Narrow" w:hAnsi="Arial Narrow" w:cs="Arial"/>
-                <w:sz w:val="20"/>
-                <w:szCs w:val="20"/>
                 <w:lang w:val="en-US"/>
               </w:rPr>
-              <w:t>{/</w:t>
-            </w:r>
-            <w:proofErr w:type="spellStart"/>
-            <w:r>
-              <w:rPr>
-                <w:rFonts w:ascii="Arial Narrow" w:hAnsi="Arial Narrow" w:cs="Arial"/>
-                <w:sz w:val="20"/>
-                <w:szCs w:val="20"/>
-                <w:lang w:val="en-US"/>
-              </w:rPr>
-              <w:t>a_konstruksi_r</w:t>
-            </w:r>
-            <w:r>
-              <w:rPr>
-                <w:rFonts w:ascii="Arial Narrow" w:hAnsi="Arial Narrow" w:cs="Arial"/>
-                <w:sz w:val="20"/>
-                <w:szCs w:val="20"/>
-                <w:lang w:val="en-US"/>
-              </w:rPr>
-              <w:t>p</w:t>
-            </w:r>
-            <w:r>
-              <w:rPr>
-                <w:rFonts w:ascii="Arial Narrow" w:hAnsi="Arial Narrow" w:cs="Arial"/>
-                <w:sz w:val="20"/>
-                <w:szCs w:val="20"/>
-                <w:lang w:val="en-US"/>
-              </w:rPr>
-              <w:t>l</w:t>
+              <w:t>report_recipient</w:t>
             </w:r>
             <w:proofErr w:type="spellEnd"/>
             <w:r>
               <w:rPr>
-                <w:rFonts w:ascii="Arial Narrow" w:hAnsi="Arial Narrow" w:cs="Arial"/>
+                <w:rFonts w:ascii="Arial Narrow" w:hAnsi="Arial Narrow"/>
                 <w:sz w:val="20"/>
                 <w:szCs w:val="20"/>
                 <w:lang w:val="en-US"/>
@@ -16412,7 +16567,7 @@
                 <w:szCs w:val="20"/>
                 <w:lang w:val="en-US"/>
               </w:rPr>
-              <w:t>{#a_operasi_r</w:t>
+              <w:t>$</w:t>
             </w:r>
             <w:r>
               <w:rPr>
@@ -16421,8 +16576,9 @@
                 <w:szCs w:val="20"/>
                 <w:lang w:val="en-US"/>
               </w:rPr>
-              <w:t>p</w:t>
-            </w:r>
+              <w:t>{</w:t>
+            </w:r>
+            <w:proofErr w:type="spellStart"/>
             <w:r>
               <w:rPr>
                 <w:rFonts w:ascii="Arial Narrow" w:hAnsi="Arial Narrow" w:cs="Arial"/>
@@ -16430,29 +16586,17 @@
                 <w:szCs w:val="20"/>
                 <w:lang w:val="en-US"/>
               </w:rPr>
-              <w:t>l}</w:t>
-            </w:r>
-          </w:p>
-          <w:p>
-            <w:pPr>
-              <w:spacing w:after="0" w:line="240" w:lineRule="auto"/>
-              <w:ind w:left="-28" w:right="-14" w:firstLine="14"/>
-              <w:jc w:val="center"/>
+              <w:t>a_operasi_rpl</w:t>
+            </w:r>
+            <w:proofErr w:type="spellEnd"/>
+            <w:r>
               <w:rPr>
                 <w:rFonts w:ascii="Arial Narrow" w:hAnsi="Arial Narrow" w:cs="Arial"/>
                 <w:sz w:val="20"/>
                 <w:szCs w:val="20"/>
                 <w:lang w:val="en-US"/>
               </w:rPr>
-            </w:pPr>
-            <w:r>
-              <w:rPr>
-                <w:rFonts w:ascii="Arial Narrow" w:hAnsi="Arial Narrow" w:cs="Arial"/>
-                <w:sz w:val="20"/>
-                <w:szCs w:val="20"/>
-                <w:lang w:val="en-US"/>
-              </w:rPr>
-              <w:t>{no}</w:t>
+              <w:t>}</w:t>
             </w:r>
           </w:p>
         </w:tc>
@@ -16492,6 +16636,15 @@
                 <w:szCs w:val="20"/>
                 <w:lang w:val="en-US"/>
               </w:rPr>
+              <w:t>$</w:t>
+            </w:r>
+            <w:r>
+              <w:rPr>
+                <w:rFonts w:ascii="Arial Narrow" w:hAnsi="Arial Narrow"/>
+                <w:sz w:val="20"/>
+                <w:szCs w:val="20"/>
+                <w:lang w:val="en-US"/>
+              </w:rPr>
               <w:t>{name}</w:t>
             </w:r>
           </w:p>
@@ -16528,6 +16681,13 @@
                 <w:rFonts w:ascii="Arial Narrow" w:hAnsi="Arial Narrow"/>
                 <w:szCs w:val="20"/>
               </w:rPr>
+              <w:t>$</w:t>
+            </w:r>
+            <w:r>
+              <w:rPr>
+                <w:rFonts w:ascii="Arial Narrow" w:hAnsi="Arial Narrow"/>
+                <w:szCs w:val="20"/>
+              </w:rPr>
               <w:t>{indicator}</w:t>
             </w:r>
           </w:p>
@@ -16564,6 +16724,14 @@
               <w:rPr>
                 <w:rFonts w:ascii="Arial Narrow" w:hAnsi="Arial Narrow" w:cs="Arial"/>
                 <w:szCs w:val="20"/>
+                <w:lang w:val="en-US"/>
+              </w:rPr>
+              <w:t>$</w:t>
+            </w:r>
+            <w:r>
+              <w:rPr>
+                <w:rFonts w:ascii="Arial Narrow" w:hAnsi="Arial Narrow" w:cs="Arial"/>
+                <w:szCs w:val="20"/>
               </w:rPr>
               <w:t>{</w:t>
             </w:r>
@@ -16618,6 +16786,13 @@
                 <w:rFonts w:ascii="Arial Narrow" w:hAnsi="Arial Narrow" w:cs="Arial"/>
                 <w:szCs w:val="20"/>
               </w:rPr>
+              <w:t>$</w:t>
+            </w:r>
+            <w:r>
+              <w:rPr>
+                <w:rFonts w:ascii="Arial Narrow" w:hAnsi="Arial Narrow" w:cs="Arial"/>
+                <w:szCs w:val="20"/>
+              </w:rPr>
               <w:t>{collection_method}</w:t>
             </w:r>
           </w:p>
@@ -16654,6 +16829,13 @@
                 <w:rFonts w:ascii="Arial Narrow" w:hAnsi="Arial Narrow" w:cs="Arial"/>
                 <w:szCs w:val="20"/>
               </w:rPr>
+              <w:t>$</w:t>
+            </w:r>
+            <w:r>
+              <w:rPr>
+                <w:rFonts w:ascii="Arial Narrow" w:hAnsi="Arial Narrow" w:cs="Arial"/>
+                <w:szCs w:val="20"/>
+              </w:rPr>
               <w:t>{location}</w:t>
             </w:r>
           </w:p>
@@ -16684,6 +16866,13 @@
                 <w:szCs w:val="20"/>
               </w:rPr>
             </w:pPr>
+            <w:r>
+              <w:rPr>
+                <w:rFonts w:ascii="Arial Narrow" w:hAnsi="Arial Narrow"/>
+                <w:szCs w:val="20"/>
+              </w:rPr>
+              <w:t>$</w:t>
+            </w:r>
             <w:r>
               <w:rPr>
                 <w:rFonts w:ascii="Arial Narrow" w:hAnsi="Arial Narrow"/>
@@ -16742,7 +16931,25 @@
                 <w:szCs w:val="20"/>
                 <w:lang w:val="en-US"/>
               </w:rPr>
-              <w:t>: {executor}</w:t>
+              <w:t xml:space="preserve">: </w:t>
+            </w:r>
+            <w:r>
+              <w:rPr>
+                <w:rFonts w:ascii="Arial Narrow" w:hAnsi="Arial Narrow"/>
+                <w:sz w:val="20"/>
+                <w:szCs w:val="20"/>
+                <w:lang w:val="en-US"/>
+              </w:rPr>
+              <w:t>$</w:t>
+            </w:r>
+            <w:r>
+              <w:rPr>
+                <w:rFonts w:ascii="Arial Narrow" w:hAnsi="Arial Narrow"/>
+                <w:sz w:val="20"/>
+                <w:szCs w:val="20"/>
+                <w:lang w:val="en-US"/>
+              </w:rPr>
+              <w:t>{executor}</w:t>
             </w:r>
           </w:p>
           <w:p>
@@ -16777,7 +16984,25 @@
                 <w:szCs w:val="20"/>
                 <w:lang w:val="en-US"/>
               </w:rPr>
-              <w:t>: {supervisor}</w:t>
+              <w:t xml:space="preserve">: </w:t>
+            </w:r>
+            <w:r>
+              <w:rPr>
+                <w:rFonts w:ascii="Arial Narrow" w:hAnsi="Arial Narrow"/>
+                <w:sz w:val="20"/>
+                <w:szCs w:val="20"/>
+                <w:lang w:val="en-US"/>
+              </w:rPr>
+              <w:t>$</w:t>
+            </w:r>
+            <w:r>
+              <w:rPr>
+                <w:rFonts w:ascii="Arial Narrow" w:hAnsi="Arial Narrow"/>
+                <w:sz w:val="20"/>
+                <w:szCs w:val="20"/>
+                <w:lang w:val="en-US"/>
+              </w:rPr>
+              <w:t>{supervisor}</w:t>
             </w:r>
           </w:p>
           <w:p>
@@ -16791,7 +17016,6 @@
                 <w:rFonts w:ascii="Arial Narrow" w:hAnsi="Arial Narrow"/>
                 <w:sz w:val="20"/>
                 <w:szCs w:val="20"/>
-                <w:lang w:val="en-US"/>
               </w:rPr>
             </w:pPr>
             <w:proofErr w:type="spellStart"/>
@@ -16832,9 +17056,8 @@
                 <w:szCs w:val="20"/>
                 <w:lang w:val="en-US"/>
               </w:rPr>
-              <w:t>: {</w:t>
-            </w:r>
-            <w:proofErr w:type="spellStart"/>
+              <w:t xml:space="preserve">: </w:t>
+            </w:r>
             <w:r>
               <w:rPr>
                 <w:rFonts w:ascii="Arial Narrow" w:hAnsi="Arial Narrow"/>
@@ -16842,9 +17065,8 @@
                 <w:szCs w:val="20"/>
                 <w:lang w:val="en-US"/>
               </w:rPr>
-              <w:t>report_recipient</w:t>
-            </w:r>
-            <w:proofErr w:type="spellEnd"/>
+              <w:t>$</w:t>
+            </w:r>
             <w:r>
               <w:rPr>
                 <w:rFonts w:ascii="Arial Narrow" w:hAnsi="Arial Narrow"/>
@@ -16852,89 +17074,28 @@
                 <w:szCs w:val="20"/>
                 <w:lang w:val="en-US"/>
               </w:rPr>
-              <w:t>}</w:t>
-            </w:r>
-          </w:p>
-          <w:p>
-            <w:pPr>
-              <w:spacing w:after="0" w:line="240" w:lineRule="auto"/>
-              <w:ind w:left="-28" w:right="-14" w:firstLine="14"/>
-              <w:rPr>
-                <w:rFonts w:ascii="Arial Narrow" w:hAnsi="Arial Narrow" w:cs="Arial"/>
-                <w:sz w:val="20"/>
-                <w:szCs w:val="20"/>
-                <w:lang w:val="en-US"/>
-              </w:rPr>
-            </w:pPr>
-          </w:p>
-          <w:p>
-            <w:pPr>
-              <w:spacing w:after="0" w:line="240" w:lineRule="auto"/>
-              <w:ind w:left="-28" w:right="-14" w:firstLine="14"/>
-              <w:rPr>
-                <w:rFonts w:ascii="Arial Narrow" w:hAnsi="Arial Narrow" w:cs="Arial"/>
-                <w:sz w:val="20"/>
-                <w:szCs w:val="20"/>
-                <w:lang w:val="en-US"/>
-              </w:rPr>
-            </w:pPr>
-            <w:r>
-              <w:rPr>
-                <w:rFonts w:ascii="Arial Narrow" w:hAnsi="Arial Narrow" w:cs="Arial"/>
-                <w:sz w:val="20"/>
-                <w:szCs w:val="20"/>
-                <w:lang w:val="en-US"/>
-              </w:rPr>
-              <w:t>{/</w:t>
+              <w:t>{</w:t>
             </w:r>
             <w:proofErr w:type="spellStart"/>
             <w:r>
-              <w:rPr>
-                <w:rFonts w:ascii="Arial Narrow" w:hAnsi="Arial Narrow" w:cs="Arial"/>
-                <w:sz w:val="20"/>
-                <w:szCs w:val="20"/>
-                <w:lang w:val="en-US"/>
-              </w:rPr>
-              <w:t>a_operasi_r</w:t>
-            </w:r>
-            <w:r>
-              <w:rPr>
-                <w:rFonts w:ascii="Arial Narrow" w:hAnsi="Arial Narrow" w:cs="Arial"/>
-                <w:sz w:val="20"/>
-                <w:szCs w:val="20"/>
-                <w:lang w:val="en-US"/>
-              </w:rPr>
-              <w:t>p</w:t>
-            </w:r>
-            <w:r>
-              <w:rPr>
-                <w:rFonts w:ascii="Arial Narrow" w:hAnsi="Arial Narrow" w:cs="Arial"/>
-                <w:sz w:val="20"/>
-                <w:szCs w:val="20"/>
-                <w:lang w:val="en-US"/>
-              </w:rPr>
-              <w:t>l</w:t>
-            </w:r>
-            <w:proofErr w:type="spellEnd"/>
-            <w:r>
-              <w:rPr>
-                <w:rFonts w:ascii="Arial Narrow" w:hAnsi="Arial Narrow" w:cs="Arial"/>
-                <w:sz w:val="20"/>
-                <w:szCs w:val="20"/>
-                <w:lang w:val="en-US"/>
-              </w:rPr>
-              <w:t>}</w:t>
-            </w:r>
-          </w:p>
-          <w:p>
-            <w:pPr>
-              <w:spacing w:after="0" w:line="240" w:lineRule="auto"/>
               <w:rPr>
                 <w:rFonts w:ascii="Arial Narrow" w:hAnsi="Arial Narrow"/>
                 <w:sz w:val="20"/>
                 <w:szCs w:val="20"/>
-              </w:rPr>
-            </w:pPr>
+                <w:lang w:val="en-US"/>
+              </w:rPr>
+              <w:t>report_recipient</w:t>
+            </w:r>
+            <w:proofErr w:type="spellEnd"/>
+            <w:r>
+              <w:rPr>
+                <w:rFonts w:ascii="Arial Narrow" w:hAnsi="Arial Narrow"/>
+                <w:sz w:val="20"/>
+                <w:szCs w:val="20"/>
+                <w:lang w:val="en-US"/>
+              </w:rPr>
+              <w:t>}</w:t>
+            </w:r>
           </w:p>
         </w:tc>
       </w:tr>
@@ -16979,7 +17140,6 @@
                 <w:sz w:val="20"/>
                 <w:szCs w:val="20"/>
               </w:rPr>
-              <w:lastRenderedPageBreak/>
               <w:t xml:space="preserve">IV. </w:t>
             </w:r>
             <w:r>
@@ -17096,7 +17256,8 @@
                 <w:szCs w:val="20"/>
                 <w:lang w:val="en-US"/>
               </w:rPr>
-              <w:t>{#a_</w:t>
+              <w:lastRenderedPageBreak/>
+              <w:t>$</w:t>
             </w:r>
             <w:r>
               <w:rPr>
@@ -17105,8 +17266,9 @@
                 <w:szCs w:val="20"/>
                 <w:lang w:val="en-US"/>
               </w:rPr>
-              <w:t>pasca_</w:t>
-            </w:r>
+              <w:t>{</w:t>
+            </w:r>
+            <w:proofErr w:type="spellStart"/>
             <w:r>
               <w:rPr>
                 <w:rFonts w:ascii="Arial Narrow" w:hAnsi="Arial Narrow" w:cs="Arial"/>
@@ -17114,28 +17276,17 @@
                 <w:szCs w:val="20"/>
                 <w:lang w:val="en-US"/>
               </w:rPr>
-              <w:t>operasi_rpl}</w:t>
-            </w:r>
-          </w:p>
-          <w:p>
-            <w:pPr>
-              <w:spacing w:after="0" w:line="240" w:lineRule="auto"/>
-              <w:ind w:left="-28" w:right="-14" w:firstLine="14"/>
+              <w:t>a_pasca_operasi_rpl</w:t>
+            </w:r>
+            <w:proofErr w:type="spellEnd"/>
+            <w:r>
               <w:rPr>
                 <w:rFonts w:ascii="Arial Narrow" w:hAnsi="Arial Narrow" w:cs="Arial"/>
                 <w:sz w:val="20"/>
                 <w:szCs w:val="20"/>
                 <w:lang w:val="en-US"/>
               </w:rPr>
-            </w:pPr>
-            <w:r>
-              <w:rPr>
-                <w:rFonts w:ascii="Arial Narrow" w:hAnsi="Arial Narrow" w:cs="Arial"/>
-                <w:sz w:val="20"/>
-                <w:szCs w:val="20"/>
-                <w:lang w:val="en-US"/>
-              </w:rPr>
-              <w:t>{no}</w:t>
+              <w:t>}</w:t>
             </w:r>
           </w:p>
         </w:tc>
@@ -17176,6 +17327,15 @@
                 <w:szCs w:val="20"/>
                 <w:lang w:val="en-US"/>
               </w:rPr>
+              <w:t>$</w:t>
+            </w:r>
+            <w:r>
+              <w:rPr>
+                <w:rFonts w:ascii="Arial Narrow" w:hAnsi="Arial Narrow"/>
+                <w:sz w:val="20"/>
+                <w:szCs w:val="20"/>
+                <w:lang w:val="en-US"/>
+              </w:rPr>
               <w:t>{name}</w:t>
             </w:r>
           </w:p>
@@ -17211,6 +17371,13 @@
                 <w:rFonts w:ascii="Arial Narrow" w:hAnsi="Arial Narrow"/>
                 <w:szCs w:val="20"/>
               </w:rPr>
+              <w:t>$</w:t>
+            </w:r>
+            <w:r>
+              <w:rPr>
+                <w:rFonts w:ascii="Arial Narrow" w:hAnsi="Arial Narrow"/>
+                <w:szCs w:val="20"/>
+              </w:rPr>
               <w:t>{indicator}</w:t>
             </w:r>
           </w:p>
@@ -17245,6 +17412,14 @@
               <w:rPr>
                 <w:rFonts w:ascii="Arial Narrow" w:hAnsi="Arial Narrow" w:cs="Arial"/>
                 <w:szCs w:val="20"/>
+                <w:lang w:val="en-US"/>
+              </w:rPr>
+              <w:t>$</w:t>
+            </w:r>
+            <w:r>
+              <w:rPr>
+                <w:rFonts w:ascii="Arial Narrow" w:hAnsi="Arial Narrow" w:cs="Arial"/>
+                <w:szCs w:val="20"/>
               </w:rPr>
               <w:t>{</w:t>
             </w:r>
@@ -17298,6 +17473,13 @@
                 <w:rFonts w:ascii="Arial Narrow" w:hAnsi="Arial Narrow" w:cs="Arial"/>
                 <w:szCs w:val="20"/>
               </w:rPr>
+              <w:t>$</w:t>
+            </w:r>
+            <w:r>
+              <w:rPr>
+                <w:rFonts w:ascii="Arial Narrow" w:hAnsi="Arial Narrow" w:cs="Arial"/>
+                <w:szCs w:val="20"/>
+              </w:rPr>
               <w:t>{collection_method}</w:t>
             </w:r>
           </w:p>
@@ -17333,6 +17515,13 @@
                 <w:rFonts w:ascii="Arial Narrow" w:hAnsi="Arial Narrow" w:cs="Arial"/>
                 <w:szCs w:val="20"/>
               </w:rPr>
+              <w:t>$</w:t>
+            </w:r>
+            <w:r>
+              <w:rPr>
+                <w:rFonts w:ascii="Arial Narrow" w:hAnsi="Arial Narrow" w:cs="Arial"/>
+                <w:szCs w:val="20"/>
+              </w:rPr>
               <w:t>{location}</w:t>
             </w:r>
           </w:p>
@@ -17363,6 +17552,13 @@
                 <w:szCs w:val="20"/>
               </w:rPr>
             </w:pPr>
+            <w:r>
+              <w:rPr>
+                <w:rFonts w:ascii="Arial Narrow" w:hAnsi="Arial Narrow"/>
+                <w:szCs w:val="20"/>
+              </w:rPr>
+              <w:t>$</w:t>
+            </w:r>
             <w:r>
               <w:rPr>
                 <w:rFonts w:ascii="Arial Narrow" w:hAnsi="Arial Narrow"/>
@@ -17421,7 +17617,25 @@
                 <w:szCs w:val="20"/>
                 <w:lang w:val="en-US"/>
               </w:rPr>
-              <w:t>: {executor}</w:t>
+              <w:t xml:space="preserve">: </w:t>
+            </w:r>
+            <w:r>
+              <w:rPr>
+                <w:rFonts w:ascii="Arial Narrow" w:hAnsi="Arial Narrow"/>
+                <w:sz w:val="20"/>
+                <w:szCs w:val="20"/>
+                <w:lang w:val="en-US"/>
+              </w:rPr>
+              <w:t>$</w:t>
+            </w:r>
+            <w:r>
+              <w:rPr>
+                <w:rFonts w:ascii="Arial Narrow" w:hAnsi="Arial Narrow"/>
+                <w:sz w:val="20"/>
+                <w:szCs w:val="20"/>
+                <w:lang w:val="en-US"/>
+              </w:rPr>
+              <w:t>{executor}</w:t>
             </w:r>
           </w:p>
           <w:p>
@@ -17456,7 +17670,25 @@
                 <w:szCs w:val="20"/>
                 <w:lang w:val="en-US"/>
               </w:rPr>
-              <w:t>: {supervisor}</w:t>
+              <w:t xml:space="preserve">: </w:t>
+            </w:r>
+            <w:r>
+              <w:rPr>
+                <w:rFonts w:ascii="Arial Narrow" w:hAnsi="Arial Narrow"/>
+                <w:sz w:val="20"/>
+                <w:szCs w:val="20"/>
+                <w:lang w:val="en-US"/>
+              </w:rPr>
+              <w:t>$</w:t>
+            </w:r>
+            <w:r>
+              <w:rPr>
+                <w:rFonts w:ascii="Arial Narrow" w:hAnsi="Arial Narrow"/>
+                <w:sz w:val="20"/>
+                <w:szCs w:val="20"/>
+                <w:lang w:val="en-US"/>
+              </w:rPr>
+              <w:t>{supervisor}</w:t>
             </w:r>
           </w:p>
           <w:p>
@@ -17467,13 +17699,23 @@
               </w:numPr>
               <w:spacing w:after="0" w:line="240" w:lineRule="auto"/>
               <w:rPr>
+                <w:rFonts w:ascii="Arial Narrow" w:hAnsi="Arial Narrow" w:cs="Arial"/>
+                <w:sz w:val="20"/>
+                <w:szCs w:val="20"/>
+                <w:lang w:val="en-US"/>
+              </w:rPr>
+            </w:pPr>
+            <w:proofErr w:type="spellStart"/>
+            <w:r>
+              <w:rPr>
                 <w:rFonts w:ascii="Arial Narrow" w:hAnsi="Arial Narrow"/>
                 <w:sz w:val="20"/>
                 <w:szCs w:val="20"/>
                 <w:lang w:val="en-US"/>
               </w:rPr>
-            </w:pPr>
-            <w:proofErr w:type="spellStart"/>
+              <w:t>Penerima</w:t>
+            </w:r>
+            <w:proofErr w:type="spellEnd"/>
             <w:r>
               <w:rPr>
                 <w:rFonts w:ascii="Arial Narrow" w:hAnsi="Arial Narrow"/>
@@ -17481,9 +17723,9 @@
                 <w:szCs w:val="20"/>
                 <w:lang w:val="en-US"/>
               </w:rPr>
-              <w:t>Penerima</w:t>
-            </w:r>
-            <w:proofErr w:type="spellEnd"/>
+              <w:t xml:space="preserve"> </w:t>
+            </w:r>
+            <w:proofErr w:type="spellStart"/>
             <w:r>
               <w:rPr>
                 <w:rFonts w:ascii="Arial Narrow" w:hAnsi="Arial Narrow"/>
@@ -17491,9 +17733,9 @@
                 <w:szCs w:val="20"/>
                 <w:lang w:val="en-US"/>
               </w:rPr>
-              <w:t xml:space="preserve"> </w:t>
-            </w:r>
-            <w:proofErr w:type="spellStart"/>
+              <w:t>laporan</w:t>
+            </w:r>
+            <w:proofErr w:type="spellEnd"/>
             <w:r>
               <w:rPr>
                 <w:rFonts w:ascii="Arial Narrow" w:hAnsi="Arial Narrow"/>
@@ -17501,9 +17743,8 @@
                 <w:szCs w:val="20"/>
                 <w:lang w:val="en-US"/>
               </w:rPr>
-              <w:t>laporan</w:t>
-            </w:r>
-            <w:proofErr w:type="spellEnd"/>
+              <w:t xml:space="preserve">: </w:t>
+            </w:r>
             <w:r>
               <w:rPr>
                 <w:rFonts w:ascii="Arial Narrow" w:hAnsi="Arial Narrow"/>
@@ -17511,9 +17752,8 @@
                 <w:szCs w:val="20"/>
                 <w:lang w:val="en-US"/>
               </w:rPr>
-              <w:t>: {</w:t>
-            </w:r>
-            <w:proofErr w:type="spellStart"/>
+              <w:t>$</w:t>
+            </w:r>
             <w:r>
               <w:rPr>
                 <w:rFonts w:ascii="Arial Narrow" w:hAnsi="Arial Narrow"/>
@@ -17521,9 +17761,9 @@
                 <w:szCs w:val="20"/>
                 <w:lang w:val="en-US"/>
               </w:rPr>
-              <w:t>report_recipient</w:t>
-            </w:r>
-            <w:proofErr w:type="spellEnd"/>
+              <w:t>{</w:t>
+            </w:r>
+            <w:proofErr w:type="spellStart"/>
             <w:r>
               <w:rPr>
                 <w:rFonts w:ascii="Arial Narrow" w:hAnsi="Arial Narrow"/>
@@ -17531,91 +17771,18 @@
                 <w:szCs w:val="20"/>
                 <w:lang w:val="en-US"/>
               </w:rPr>
+              <w:t>report_recipient</w:t>
+            </w:r>
+            <w:proofErr w:type="spellEnd"/>
+            <w:r>
+              <w:rPr>
+                <w:rFonts w:ascii="Arial Narrow" w:hAnsi="Arial Narrow"/>
+                <w:sz w:val="20"/>
+                <w:szCs w:val="20"/>
+                <w:lang w:val="en-US"/>
+              </w:rPr>
               <w:t>}</w:t>
             </w:r>
-          </w:p>
-          <w:p>
-            <w:pPr>
-              <w:spacing w:after="0" w:line="240" w:lineRule="auto"/>
-              <w:ind w:left="-28" w:right="-14" w:firstLine="14"/>
-              <w:rPr>
-                <w:rFonts w:ascii="Arial Narrow" w:hAnsi="Arial Narrow" w:cs="Arial"/>
-                <w:sz w:val="20"/>
-                <w:szCs w:val="20"/>
-                <w:lang w:val="en-US"/>
-              </w:rPr>
-            </w:pPr>
-          </w:p>
-          <w:p>
-            <w:pPr>
-              <w:spacing w:after="0" w:line="240" w:lineRule="auto"/>
-              <w:ind w:left="-28" w:right="-14" w:firstLine="14"/>
-              <w:rPr>
-                <w:rFonts w:ascii="Arial Narrow" w:hAnsi="Arial Narrow" w:cs="Arial"/>
-                <w:sz w:val="20"/>
-                <w:szCs w:val="20"/>
-                <w:lang w:val="en-US"/>
-              </w:rPr>
-            </w:pPr>
-            <w:r>
-              <w:rPr>
-                <w:rFonts w:ascii="Arial Narrow" w:hAnsi="Arial Narrow" w:cs="Arial"/>
-                <w:sz w:val="20"/>
-                <w:szCs w:val="20"/>
-                <w:lang w:val="en-US"/>
-              </w:rPr>
-              <w:t>{/</w:t>
-            </w:r>
-            <w:proofErr w:type="spellStart"/>
-            <w:r>
-              <w:rPr>
-                <w:rFonts w:ascii="Arial Narrow" w:hAnsi="Arial Narrow" w:cs="Arial"/>
-                <w:sz w:val="20"/>
-                <w:szCs w:val="20"/>
-                <w:lang w:val="en-US"/>
-              </w:rPr>
-              <w:t>a_</w:t>
-            </w:r>
-            <w:r>
-              <w:rPr>
-                <w:rFonts w:ascii="Arial Narrow" w:hAnsi="Arial Narrow" w:cs="Arial"/>
-                <w:sz w:val="20"/>
-                <w:szCs w:val="20"/>
-                <w:lang w:val="en-US"/>
-              </w:rPr>
-              <w:t>pasca_</w:t>
-            </w:r>
-            <w:r>
-              <w:rPr>
-                <w:rFonts w:ascii="Arial Narrow" w:hAnsi="Arial Narrow" w:cs="Arial"/>
-                <w:sz w:val="20"/>
-                <w:szCs w:val="20"/>
-                <w:lang w:val="en-US"/>
-              </w:rPr>
-              <w:t>operasi_rpl</w:t>
-            </w:r>
-            <w:proofErr w:type="spellEnd"/>
-            <w:r>
-              <w:rPr>
-                <w:rFonts w:ascii="Arial Narrow" w:hAnsi="Arial Narrow" w:cs="Arial"/>
-                <w:sz w:val="20"/>
-                <w:szCs w:val="20"/>
-                <w:lang w:val="en-US"/>
-              </w:rPr>
-              <w:t>}</w:t>
-            </w:r>
-          </w:p>
-          <w:p>
-            <w:pPr>
-              <w:spacing w:after="0" w:line="240" w:lineRule="auto"/>
-              <w:ind w:left="-28" w:right="-14" w:firstLine="14"/>
-              <w:rPr>
-                <w:rFonts w:ascii="Arial Narrow" w:hAnsi="Arial Narrow" w:cs="Arial"/>
-                <w:sz w:val="20"/>
-                <w:szCs w:val="20"/>
-                <w:lang w:val="en-US"/>
-              </w:rPr>
-            </w:pPr>
           </w:p>
         </w:tc>
       </w:tr>
@@ -17777,12 +17944,21 @@
               <w:spacing w:after="0" w:line="240" w:lineRule="auto"/>
               <w:ind w:left="-28" w:right="-14" w:firstLine="14"/>
               <w:rPr>
+                <w:rFonts w:ascii="Arial Narrow" w:hAnsi="Arial Narrow"/>
+                <w:sz w:val="20"/>
+                <w:szCs w:val="20"/>
+                <w:lang w:val="en-US"/>
+              </w:rPr>
+            </w:pPr>
+            <w:r>
+              <w:rPr>
                 <w:rFonts w:ascii="Arial Narrow" w:hAnsi="Arial Narrow" w:cs="Arial"/>
                 <w:sz w:val="20"/>
                 <w:szCs w:val="20"/>
                 <w:lang w:val="en-US"/>
               </w:rPr>
-            </w:pPr>
+              <w:t>$</w:t>
+            </w:r>
             <w:r>
               <w:rPr>
                 <w:rFonts w:ascii="Arial Narrow" w:hAnsi="Arial Narrow" w:cs="Arial"/>
@@ -17790,8 +17966,9 @@
                 <w:szCs w:val="20"/>
                 <w:lang w:val="en-US"/>
               </w:rPr>
-              <w:t>{#</w:t>
-            </w:r>
+              <w:t>{</w:t>
+            </w:r>
+            <w:proofErr w:type="spellStart"/>
             <w:r>
               <w:rPr>
                 <w:rFonts w:ascii="Arial Narrow" w:hAnsi="Arial Narrow" w:cs="Arial"/>
@@ -17799,8 +17976,9 @@
                 <w:szCs w:val="20"/>
                 <w:lang w:val="en-US"/>
               </w:rPr>
-              <w:t>b</w:t>
-            </w:r>
+              <w:t>b_pra_konstruksi_rpl</w:t>
+            </w:r>
+            <w:proofErr w:type="spellEnd"/>
             <w:r>
               <w:rPr>
                 <w:rFonts w:ascii="Arial Narrow" w:hAnsi="Arial Narrow" w:cs="Arial"/>
@@ -17808,28 +17986,7 @@
                 <w:szCs w:val="20"/>
                 <w:lang w:val="en-US"/>
               </w:rPr>
-              <w:t>_pra_konstruksi_rpl}</w:t>
-            </w:r>
-          </w:p>
-          <w:p>
-            <w:pPr>
-              <w:spacing w:after="0" w:line="240" w:lineRule="auto"/>
-              <w:jc w:val="center"/>
-              <w:rPr>
-                <w:rFonts w:ascii="Arial Narrow" w:hAnsi="Arial Narrow"/>
-                <w:sz w:val="20"/>
-                <w:szCs w:val="20"/>
-                <w:lang w:val="en-US"/>
-              </w:rPr>
-            </w:pPr>
-            <w:r>
-              <w:rPr>
-                <w:rFonts w:ascii="Arial Narrow" w:hAnsi="Arial Narrow" w:cs="Arial"/>
-                <w:sz w:val="20"/>
-                <w:szCs w:val="20"/>
-                <w:lang w:val="en-US"/>
-              </w:rPr>
-              <w:t>{no}</w:t>
+              <w:t>}</w:t>
             </w:r>
           </w:p>
         </w:tc>
@@ -17869,6 +18026,15 @@
                 <w:szCs w:val="20"/>
                 <w:lang w:val="en-US"/>
               </w:rPr>
+              <w:t>$</w:t>
+            </w:r>
+            <w:r>
+              <w:rPr>
+                <w:rFonts w:ascii="Arial Narrow" w:hAnsi="Arial Narrow"/>
+                <w:sz w:val="20"/>
+                <w:szCs w:val="20"/>
+                <w:lang w:val="en-US"/>
+              </w:rPr>
               <w:t>{name}</w:t>
             </w:r>
           </w:p>
@@ -17907,6 +18073,15 @@
                 <w:szCs w:val="20"/>
                 <w:lang w:val="en-US"/>
               </w:rPr>
+              <w:t>$</w:t>
+            </w:r>
+            <w:r>
+              <w:rPr>
+                <w:rFonts w:ascii="Arial Narrow" w:hAnsi="Arial Narrow"/>
+                <w:sz w:val="20"/>
+                <w:szCs w:val="20"/>
+                <w:lang w:val="en-US"/>
+              </w:rPr>
               <w:t>{</w:t>
             </w:r>
             <w:proofErr w:type="spellStart"/>
@@ -17964,6 +18139,13 @@
                 <w:lang w:val="id-ID"/>
               </w:rPr>
             </w:pPr>
+            <w:r>
+              <w:rPr>
+                <w:rFonts w:ascii="Arial Narrow" w:hAnsi="Arial Narrow" w:cs="Arial"/>
+                <w:szCs w:val="20"/>
+              </w:rPr>
+              <w:t>$</w:t>
+            </w:r>
             <w:r>
               <w:rPr>
                 <w:rFonts w:ascii="Arial Narrow" w:hAnsi="Arial Narrow" w:cs="Arial"/>
@@ -18005,6 +18187,13 @@
                 <w:rFonts w:ascii="Arial Narrow" w:hAnsi="Arial Narrow" w:cs="Arial"/>
                 <w:szCs w:val="20"/>
               </w:rPr>
+              <w:t>$</w:t>
+            </w:r>
+            <w:r>
+              <w:rPr>
+                <w:rFonts w:ascii="Arial Narrow" w:hAnsi="Arial Narrow" w:cs="Arial"/>
+                <w:szCs w:val="20"/>
+              </w:rPr>
               <w:t>{collection_method}</w:t>
             </w:r>
           </w:p>
@@ -18041,6 +18230,13 @@
                 <w:rFonts w:ascii="Arial Narrow" w:hAnsi="Arial Narrow" w:cs="Arial"/>
                 <w:szCs w:val="20"/>
               </w:rPr>
+              <w:t>$</w:t>
+            </w:r>
+            <w:r>
+              <w:rPr>
+                <w:rFonts w:ascii="Arial Narrow" w:hAnsi="Arial Narrow" w:cs="Arial"/>
+                <w:szCs w:val="20"/>
+              </w:rPr>
               <w:t>{location}</w:t>
             </w:r>
           </w:p>
@@ -18072,6 +18268,13 @@
                 <w:lang w:val="id-ID"/>
               </w:rPr>
             </w:pPr>
+            <w:r>
+              <w:rPr>
+                <w:rFonts w:ascii="Arial Narrow" w:hAnsi="Arial Narrow"/>
+                <w:szCs w:val="20"/>
+              </w:rPr>
+              <w:t>$</w:t>
+            </w:r>
             <w:r>
               <w:rPr>
                 <w:rFonts w:ascii="Arial Narrow" w:hAnsi="Arial Narrow"/>
@@ -18131,7 +18334,25 @@
                 <w:szCs w:val="20"/>
                 <w:lang w:val="en-US"/>
               </w:rPr>
-              <w:t>: {executor}</w:t>
+              <w:t xml:space="preserve">: </w:t>
+            </w:r>
+            <w:r>
+              <w:rPr>
+                <w:rFonts w:ascii="Arial Narrow" w:hAnsi="Arial Narrow"/>
+                <w:sz w:val="20"/>
+                <w:szCs w:val="20"/>
+                <w:lang w:val="en-US"/>
+              </w:rPr>
+              <w:t>$</w:t>
+            </w:r>
+            <w:r>
+              <w:rPr>
+                <w:rFonts w:ascii="Arial Narrow" w:hAnsi="Arial Narrow"/>
+                <w:sz w:val="20"/>
+                <w:szCs w:val="20"/>
+                <w:lang w:val="en-US"/>
+              </w:rPr>
+              <w:t>{executor}</w:t>
             </w:r>
           </w:p>
           <w:p>
@@ -18166,7 +18387,25 @@
                 <w:szCs w:val="20"/>
                 <w:lang w:val="en-US"/>
               </w:rPr>
-              <w:t>: {supervisor}</w:t>
+              <w:t xml:space="preserve">: </w:t>
+            </w:r>
+            <w:r>
+              <w:rPr>
+                <w:rFonts w:ascii="Arial Narrow" w:hAnsi="Arial Narrow"/>
+                <w:sz w:val="20"/>
+                <w:szCs w:val="20"/>
+                <w:lang w:val="en-US"/>
+              </w:rPr>
+              <w:t>$</w:t>
+            </w:r>
+            <w:r>
+              <w:rPr>
+                <w:rFonts w:ascii="Arial Narrow" w:hAnsi="Arial Narrow"/>
+                <w:sz w:val="20"/>
+                <w:szCs w:val="20"/>
+                <w:lang w:val="en-US"/>
+              </w:rPr>
+              <w:t>{supervisor}</w:t>
             </w:r>
           </w:p>
           <w:p>
@@ -18177,13 +18416,21 @@
               </w:numPr>
               <w:spacing w:after="0" w:line="240" w:lineRule="auto"/>
               <w:rPr>
+                <w:rFonts w:ascii="Arial Narrow" w:hAnsi="Arial Narrow" w:cs="Arial"/>
+                <w:szCs w:val="20"/>
+              </w:rPr>
+            </w:pPr>
+            <w:proofErr w:type="spellStart"/>
+            <w:r>
+              <w:rPr>
                 <w:rFonts w:ascii="Arial Narrow" w:hAnsi="Arial Narrow"/>
                 <w:sz w:val="20"/>
                 <w:szCs w:val="20"/>
                 <w:lang w:val="en-US"/>
               </w:rPr>
-            </w:pPr>
-            <w:proofErr w:type="spellStart"/>
+              <w:t>Penerima</w:t>
+            </w:r>
+            <w:proofErr w:type="spellEnd"/>
             <w:r>
               <w:rPr>
                 <w:rFonts w:ascii="Arial Narrow" w:hAnsi="Arial Narrow"/>
@@ -18191,9 +18438,9 @@
                 <w:szCs w:val="20"/>
                 <w:lang w:val="en-US"/>
               </w:rPr>
-              <w:t>Penerima</w:t>
-            </w:r>
-            <w:proofErr w:type="spellEnd"/>
+              <w:t xml:space="preserve"> </w:t>
+            </w:r>
+            <w:proofErr w:type="spellStart"/>
             <w:r>
               <w:rPr>
                 <w:rFonts w:ascii="Arial Narrow" w:hAnsi="Arial Narrow"/>
@@ -18201,9 +18448,9 @@
                 <w:szCs w:val="20"/>
                 <w:lang w:val="en-US"/>
               </w:rPr>
-              <w:t xml:space="preserve"> </w:t>
-            </w:r>
-            <w:proofErr w:type="spellStart"/>
+              <w:t>laporan</w:t>
+            </w:r>
+            <w:proofErr w:type="spellEnd"/>
             <w:r>
               <w:rPr>
                 <w:rFonts w:ascii="Arial Narrow" w:hAnsi="Arial Narrow"/>
@@ -18211,9 +18458,8 @@
                 <w:szCs w:val="20"/>
                 <w:lang w:val="en-US"/>
               </w:rPr>
-              <w:t>laporan</w:t>
-            </w:r>
-            <w:proofErr w:type="spellEnd"/>
+              <w:t xml:space="preserve">: </w:t>
+            </w:r>
             <w:r>
               <w:rPr>
                 <w:rFonts w:ascii="Arial Narrow" w:hAnsi="Arial Narrow"/>
@@ -18221,7 +18467,16 @@
                 <w:szCs w:val="20"/>
                 <w:lang w:val="en-US"/>
               </w:rPr>
-              <w:t>: {</w:t>
+              <w:t>$</w:t>
+            </w:r>
+            <w:r>
+              <w:rPr>
+                <w:rFonts w:ascii="Arial Narrow" w:hAnsi="Arial Narrow"/>
+                <w:sz w:val="20"/>
+                <w:szCs w:val="20"/>
+                <w:lang w:val="en-US"/>
+              </w:rPr>
+              <w:t>{</w:t>
             </w:r>
             <w:proofErr w:type="spellStart"/>
             <w:r>
@@ -18248,41 +18503,11 @@
             <w:pPr>
               <w:pStyle w:val="Paragraftabel"/>
               <w:rPr>
-                <w:rFonts w:ascii="Arial Narrow" w:hAnsi="Arial Narrow"/>
-                <w:szCs w:val="20"/>
+                <w:rFonts w:ascii="Arial Narrow" w:hAnsi="Arial Narrow" w:cs="Arial"/>
+                <w:szCs w:val="20"/>
+                <w:lang w:val="id-ID"/>
               </w:rPr>
             </w:pPr>
-          </w:p>
-          <w:p>
-            <w:pPr>
-              <w:pStyle w:val="Paragraftabel"/>
-              <w:rPr>
-                <w:rFonts w:ascii="Arial Narrow" w:hAnsi="Arial Narrow" w:cs="Arial"/>
-                <w:szCs w:val="20"/>
-                <w:lang w:val="id-ID"/>
-              </w:rPr>
-            </w:pPr>
-            <w:r>
-              <w:rPr>
-                <w:rFonts w:ascii="Arial Narrow" w:hAnsi="Arial Narrow"/>
-                <w:szCs w:val="20"/>
-              </w:rPr>
-              <w:t>{/</w:t>
-            </w:r>
-            <w:r>
-              <w:rPr>
-                <w:rFonts w:ascii="Arial Narrow" w:hAnsi="Arial Narrow"/>
-                <w:szCs w:val="20"/>
-              </w:rPr>
-              <w:t>b</w:t>
-            </w:r>
-            <w:r>
-              <w:rPr>
-                <w:rFonts w:ascii="Arial Narrow" w:hAnsi="Arial Narrow"/>
-                <w:szCs w:val="20"/>
-              </w:rPr>
-              <w:t>_pra_konstruksi_rpl}</w:t>
-            </w:r>
           </w:p>
         </w:tc>
       </w:tr>
@@ -18383,12 +18608,20 @@
               <w:spacing w:after="0" w:line="240" w:lineRule="auto"/>
               <w:ind w:left="-28" w:right="-14" w:firstLine="14"/>
               <w:rPr>
+                <w:rFonts w:ascii="Arial Narrow" w:hAnsi="Arial Narrow"/>
+                <w:sz w:val="20"/>
+                <w:szCs w:val="20"/>
+              </w:rPr>
+            </w:pPr>
+            <w:r>
+              <w:rPr>
                 <w:rFonts w:ascii="Arial Narrow" w:hAnsi="Arial Narrow" w:cs="Arial"/>
                 <w:sz w:val="20"/>
                 <w:szCs w:val="20"/>
                 <w:lang w:val="en-US"/>
               </w:rPr>
-            </w:pPr>
+              <w:t>$</w:t>
+            </w:r>
             <w:r>
               <w:rPr>
                 <w:rFonts w:ascii="Arial Narrow" w:hAnsi="Arial Narrow" w:cs="Arial"/>
@@ -18396,8 +18629,9 @@
                 <w:szCs w:val="20"/>
                 <w:lang w:val="en-US"/>
               </w:rPr>
-              <w:t>{#</w:t>
-            </w:r>
+              <w:t>{</w:t>
+            </w:r>
+            <w:proofErr w:type="spellStart"/>
             <w:r>
               <w:rPr>
                 <w:rFonts w:ascii="Arial Narrow" w:hAnsi="Arial Narrow" w:cs="Arial"/>
@@ -18405,8 +18639,9 @@
                 <w:szCs w:val="20"/>
                 <w:lang w:val="en-US"/>
               </w:rPr>
-              <w:t>b</w:t>
-            </w:r>
+              <w:t>b_konstruksi_rpl</w:t>
+            </w:r>
+            <w:proofErr w:type="spellEnd"/>
             <w:r>
               <w:rPr>
                 <w:rFonts w:ascii="Arial Narrow" w:hAnsi="Arial Narrow" w:cs="Arial"/>
@@ -18414,27 +18649,7 @@
                 <w:szCs w:val="20"/>
                 <w:lang w:val="en-US"/>
               </w:rPr>
-              <w:t>_konstruksi_rpl}</w:t>
-            </w:r>
-          </w:p>
-          <w:p>
-            <w:pPr>
-              <w:spacing w:after="0" w:line="240" w:lineRule="auto"/>
-              <w:jc w:val="center"/>
-              <w:rPr>
-                <w:rFonts w:ascii="Arial Narrow" w:hAnsi="Arial Narrow"/>
-                <w:sz w:val="20"/>
-                <w:szCs w:val="20"/>
-              </w:rPr>
-            </w:pPr>
-            <w:r>
-              <w:rPr>
-                <w:rFonts w:ascii="Arial Narrow" w:hAnsi="Arial Narrow" w:cs="Arial"/>
-                <w:sz w:val="20"/>
-                <w:szCs w:val="20"/>
-                <w:lang w:val="en-US"/>
-              </w:rPr>
-              <w:t>{no}</w:t>
+              <w:t>}</w:t>
             </w:r>
           </w:p>
         </w:tc>
@@ -18475,6 +18690,15 @@
                 <w:szCs w:val="20"/>
                 <w:lang w:val="en-US"/>
               </w:rPr>
+              <w:t>$</w:t>
+            </w:r>
+            <w:r>
+              <w:rPr>
+                <w:rFonts w:ascii="Arial Narrow" w:hAnsi="Arial Narrow"/>
+                <w:sz w:val="20"/>
+                <w:szCs w:val="20"/>
+                <w:lang w:val="en-US"/>
+              </w:rPr>
               <w:t>{name}</w:t>
             </w:r>
           </w:p>
@@ -18514,6 +18738,15 @@
                 <w:szCs w:val="20"/>
                 <w:lang w:val="en-US"/>
               </w:rPr>
+              <w:t>$</w:t>
+            </w:r>
+            <w:r>
+              <w:rPr>
+                <w:rFonts w:ascii="Arial Narrow" w:hAnsi="Arial Narrow"/>
+                <w:sz w:val="20"/>
+                <w:szCs w:val="20"/>
+                <w:lang w:val="en-US"/>
+              </w:rPr>
               <w:t>{</w:t>
             </w:r>
             <w:proofErr w:type="spellStart"/>
@@ -18564,6 +18797,13 @@
                 <w:lang w:val="id-ID"/>
               </w:rPr>
             </w:pPr>
+            <w:r>
+              <w:rPr>
+                <w:rFonts w:ascii="Arial Narrow" w:hAnsi="Arial Narrow" w:cs="Arial"/>
+                <w:szCs w:val="20"/>
+              </w:rPr>
+              <w:t>$</w:t>
+            </w:r>
             <w:r>
               <w:rPr>
                 <w:rFonts w:ascii="Arial Narrow" w:hAnsi="Arial Narrow" w:cs="Arial"/>
@@ -18605,6 +18845,13 @@
                 <w:rFonts w:ascii="Arial Narrow" w:hAnsi="Arial Narrow" w:cs="Arial"/>
                 <w:szCs w:val="20"/>
               </w:rPr>
+              <w:t>$</w:t>
+            </w:r>
+            <w:r>
+              <w:rPr>
+                <w:rFonts w:ascii="Arial Narrow" w:hAnsi="Arial Narrow" w:cs="Arial"/>
+                <w:szCs w:val="20"/>
+              </w:rPr>
               <w:t>{collection_method}</w:t>
             </w:r>
           </w:p>
@@ -18641,6 +18888,13 @@
                 <w:rFonts w:ascii="Arial Narrow" w:hAnsi="Arial Narrow" w:cs="Arial"/>
                 <w:szCs w:val="20"/>
               </w:rPr>
+              <w:t>$</w:t>
+            </w:r>
+            <w:r>
+              <w:rPr>
+                <w:rFonts w:ascii="Arial Narrow" w:hAnsi="Arial Narrow" w:cs="Arial"/>
+                <w:szCs w:val="20"/>
+              </w:rPr>
               <w:t>{location}</w:t>
             </w:r>
           </w:p>
@@ -18671,6 +18925,13 @@
                 <w:szCs w:val="20"/>
               </w:rPr>
             </w:pPr>
+            <w:r>
+              <w:rPr>
+                <w:rFonts w:ascii="Arial Narrow" w:hAnsi="Arial Narrow"/>
+                <w:szCs w:val="20"/>
+              </w:rPr>
+              <w:t>$</w:t>
+            </w:r>
             <w:r>
               <w:rPr>
                 <w:rFonts w:ascii="Arial Narrow" w:hAnsi="Arial Narrow"/>
@@ -18730,7 +18991,25 @@
                 <w:szCs w:val="20"/>
                 <w:lang w:val="en-US"/>
               </w:rPr>
-              <w:t>: {executor}</w:t>
+              <w:t xml:space="preserve">: </w:t>
+            </w:r>
+            <w:r>
+              <w:rPr>
+                <w:rFonts w:ascii="Arial Narrow" w:hAnsi="Arial Narrow"/>
+                <w:sz w:val="20"/>
+                <w:szCs w:val="20"/>
+                <w:lang w:val="en-US"/>
+              </w:rPr>
+              <w:t>$</w:t>
+            </w:r>
+            <w:r>
+              <w:rPr>
+                <w:rFonts w:ascii="Arial Narrow" w:hAnsi="Arial Narrow"/>
+                <w:sz w:val="20"/>
+                <w:szCs w:val="20"/>
+                <w:lang w:val="en-US"/>
+              </w:rPr>
+              <w:t>{executor}</w:t>
             </w:r>
           </w:p>
           <w:p>
@@ -18765,7 +19044,25 @@
                 <w:szCs w:val="20"/>
                 <w:lang w:val="en-US"/>
               </w:rPr>
-              <w:t>: {supervisor}</w:t>
+              <w:t xml:space="preserve">: </w:t>
+            </w:r>
+            <w:r>
+              <w:rPr>
+                <w:rFonts w:ascii="Arial Narrow" w:hAnsi="Arial Narrow"/>
+                <w:sz w:val="20"/>
+                <w:szCs w:val="20"/>
+                <w:lang w:val="en-US"/>
+              </w:rPr>
+              <w:t>$</w:t>
+            </w:r>
+            <w:r>
+              <w:rPr>
+                <w:rFonts w:ascii="Arial Narrow" w:hAnsi="Arial Narrow"/>
+                <w:sz w:val="20"/>
+                <w:szCs w:val="20"/>
+                <w:lang w:val="en-US"/>
+              </w:rPr>
+              <w:t>{supervisor}</w:t>
             </w:r>
           </w:p>
           <w:p>
@@ -18820,9 +19117,8 @@
                 <w:szCs w:val="20"/>
                 <w:lang w:val="en-US"/>
               </w:rPr>
-              <w:t>: {</w:t>
-            </w:r>
-            <w:proofErr w:type="spellStart"/>
+              <w:t xml:space="preserve">: </w:t>
+            </w:r>
             <w:r>
               <w:rPr>
                 <w:rFonts w:ascii="Arial Narrow" w:hAnsi="Arial Narrow"/>
@@ -18830,9 +19126,8 @@
                 <w:szCs w:val="20"/>
                 <w:lang w:val="en-US"/>
               </w:rPr>
-              <w:t>report_recipient</w:t>
-            </w:r>
-            <w:proofErr w:type="spellEnd"/>
+              <w:t>$</w:t>
+            </w:r>
             <w:r>
               <w:rPr>
                 <w:rFonts w:ascii="Arial Narrow" w:hAnsi="Arial Narrow"/>
@@ -18840,47 +19135,27 @@
                 <w:szCs w:val="20"/>
                 <w:lang w:val="en-US"/>
               </w:rPr>
+              <w:t>{</w:t>
+            </w:r>
+            <w:proofErr w:type="spellStart"/>
+            <w:r>
+              <w:rPr>
+                <w:rFonts w:ascii="Arial Narrow" w:hAnsi="Arial Narrow"/>
+                <w:sz w:val="20"/>
+                <w:szCs w:val="20"/>
+                <w:lang w:val="en-US"/>
+              </w:rPr>
+              <w:t>report_recipient</w:t>
+            </w:r>
+            <w:proofErr w:type="spellEnd"/>
+            <w:r>
+              <w:rPr>
+                <w:rFonts w:ascii="Arial Narrow" w:hAnsi="Arial Narrow"/>
+                <w:sz w:val="20"/>
+                <w:szCs w:val="20"/>
+                <w:lang w:val="en-US"/>
+              </w:rPr>
               <w:t>}</w:t>
-            </w:r>
-          </w:p>
-          <w:p>
-            <w:pPr>
-              <w:pStyle w:val="Paragraftabel"/>
-              <w:rPr>
-                <w:rFonts w:ascii="Arial Narrow" w:hAnsi="Arial Narrow" w:cs="Arial"/>
-                <w:szCs w:val="20"/>
-              </w:rPr>
-            </w:pPr>
-          </w:p>
-          <w:p>
-            <w:pPr>
-              <w:pStyle w:val="Paragraftabel"/>
-              <w:rPr>
-                <w:rFonts w:ascii="Arial Narrow" w:hAnsi="Arial Narrow" w:cs="Arial"/>
-                <w:szCs w:val="20"/>
-                <w:lang w:val="id-ID"/>
-              </w:rPr>
-            </w:pPr>
-            <w:r>
-              <w:rPr>
-                <w:rFonts w:ascii="Arial Narrow" w:hAnsi="Arial Narrow" w:cs="Arial"/>
-                <w:szCs w:val="20"/>
-              </w:rPr>
-              <w:t>{/</w:t>
-            </w:r>
-            <w:r>
-              <w:rPr>
-                <w:rFonts w:ascii="Arial Narrow" w:hAnsi="Arial Narrow" w:cs="Arial"/>
-                <w:szCs w:val="20"/>
-              </w:rPr>
-              <w:t>b</w:t>
-            </w:r>
-            <w:r>
-              <w:rPr>
-                <w:rFonts w:ascii="Arial Narrow" w:hAnsi="Arial Narrow" w:cs="Arial"/>
-                <w:szCs w:val="20"/>
-              </w:rPr>
-              <w:t>_konstruksi_rpl}</w:t>
             </w:r>
           </w:p>
         </w:tc>
@@ -18922,7 +19197,6 @@
                 <w:b/>
                 <w:szCs w:val="20"/>
               </w:rPr>
-              <w:lastRenderedPageBreak/>
               <w:t xml:space="preserve">III.   </w:t>
             </w:r>
             <w:r>
@@ -18970,12 +19244,20 @@
               <w:spacing w:after="0" w:line="240" w:lineRule="auto"/>
               <w:ind w:left="-28" w:right="-14" w:firstLine="14"/>
               <w:rPr>
+                <w:rFonts w:ascii="Arial Narrow" w:hAnsi="Arial Narrow"/>
+                <w:sz w:val="20"/>
+                <w:szCs w:val="20"/>
+              </w:rPr>
+            </w:pPr>
+            <w:r>
+              <w:rPr>
                 <w:rFonts w:ascii="Arial Narrow" w:hAnsi="Arial Narrow" w:cs="Arial"/>
                 <w:sz w:val="20"/>
                 <w:szCs w:val="20"/>
                 <w:lang w:val="en-US"/>
               </w:rPr>
-            </w:pPr>
+              <w:t>$</w:t>
+            </w:r>
             <w:r>
               <w:rPr>
                 <w:rFonts w:ascii="Arial Narrow" w:hAnsi="Arial Narrow" w:cs="Arial"/>
@@ -18983,8 +19265,9 @@
                 <w:szCs w:val="20"/>
                 <w:lang w:val="en-US"/>
               </w:rPr>
-              <w:t>{#</w:t>
-            </w:r>
+              <w:t>{</w:t>
+            </w:r>
+            <w:proofErr w:type="spellStart"/>
             <w:r>
               <w:rPr>
                 <w:rFonts w:ascii="Arial Narrow" w:hAnsi="Arial Narrow" w:cs="Arial"/>
@@ -18992,7 +19275,7 @@
                 <w:szCs w:val="20"/>
                 <w:lang w:val="en-US"/>
               </w:rPr>
-              <w:t>b</w:t>
+              <w:t>b_oper</w:t>
             </w:r>
             <w:r>
               <w:rPr>
@@ -19001,19 +19284,10 @@
                 <w:szCs w:val="20"/>
                 <w:lang w:val="en-US"/>
               </w:rPr>
-              <w:t>_operasi_rpl}</w:t>
-            </w:r>
-          </w:p>
-          <w:p>
-            <w:pPr>
-              <w:spacing w:after="0" w:line="240" w:lineRule="auto"/>
-              <w:jc w:val="center"/>
-              <w:rPr>
-                <w:rFonts w:ascii="Arial Narrow" w:hAnsi="Arial Narrow"/>
-                <w:sz w:val="20"/>
-                <w:szCs w:val="20"/>
-              </w:rPr>
-            </w:pPr>
+              <w:lastRenderedPageBreak/>
+              <w:t>asi_rpl</w:t>
+            </w:r>
+            <w:proofErr w:type="spellEnd"/>
             <w:r>
               <w:rPr>
                 <w:rFonts w:ascii="Arial Narrow" w:hAnsi="Arial Narrow" w:cs="Arial"/>
@@ -19021,7 +19295,7 @@
                 <w:szCs w:val="20"/>
                 <w:lang w:val="en-US"/>
               </w:rPr>
-              <w:t>{no}</w:t>
+              <w:t>}</w:t>
             </w:r>
           </w:p>
         </w:tc>
@@ -19062,6 +19336,16 @@
                 <w:szCs w:val="20"/>
                 <w:lang w:val="en-US"/>
               </w:rPr>
+              <w:lastRenderedPageBreak/>
+              <w:t>$</w:t>
+            </w:r>
+            <w:r>
+              <w:rPr>
+                <w:rFonts w:ascii="Arial Narrow" w:hAnsi="Arial Narrow"/>
+                <w:sz w:val="20"/>
+                <w:szCs w:val="20"/>
+                <w:lang w:val="en-US"/>
+              </w:rPr>
               <w:t>{name}</w:t>
             </w:r>
           </w:p>
@@ -19101,6 +19385,15 @@
                 <w:szCs w:val="20"/>
                 <w:lang w:val="en-US"/>
               </w:rPr>
+              <w:t>$</w:t>
+            </w:r>
+            <w:r>
+              <w:rPr>
+                <w:rFonts w:ascii="Arial Narrow" w:hAnsi="Arial Narrow"/>
+                <w:sz w:val="20"/>
+                <w:szCs w:val="20"/>
+                <w:lang w:val="en-US"/>
+              </w:rPr>
               <w:t>{</w:t>
             </w:r>
             <w:proofErr w:type="spellStart"/>
@@ -19151,6 +19444,13 @@
                 <w:lang w:val="id-ID"/>
               </w:rPr>
             </w:pPr>
+            <w:r>
+              <w:rPr>
+                <w:rFonts w:ascii="Arial Narrow" w:hAnsi="Arial Narrow" w:cs="Arial"/>
+                <w:szCs w:val="20"/>
+              </w:rPr>
+              <w:t>$</w:t>
+            </w:r>
             <w:r>
               <w:rPr>
                 <w:rFonts w:ascii="Arial Narrow" w:hAnsi="Arial Narrow" w:cs="Arial"/>
@@ -19192,6 +19492,13 @@
                 <w:rFonts w:ascii="Arial Narrow" w:hAnsi="Arial Narrow" w:cs="Arial"/>
                 <w:szCs w:val="20"/>
               </w:rPr>
+              <w:t>$</w:t>
+            </w:r>
+            <w:r>
+              <w:rPr>
+                <w:rFonts w:ascii="Arial Narrow" w:hAnsi="Arial Narrow" w:cs="Arial"/>
+                <w:szCs w:val="20"/>
+              </w:rPr>
               <w:t>{collection_method}</w:t>
             </w:r>
           </w:p>
@@ -19228,6 +19535,13 @@
                 <w:rFonts w:ascii="Arial Narrow" w:hAnsi="Arial Narrow" w:cs="Arial"/>
                 <w:szCs w:val="20"/>
               </w:rPr>
+              <w:t>$</w:t>
+            </w:r>
+            <w:r>
+              <w:rPr>
+                <w:rFonts w:ascii="Arial Narrow" w:hAnsi="Arial Narrow" w:cs="Arial"/>
+                <w:szCs w:val="20"/>
+              </w:rPr>
               <w:t>{location}</w:t>
             </w:r>
           </w:p>
@@ -19258,6 +19572,13 @@
                 <w:szCs w:val="20"/>
               </w:rPr>
             </w:pPr>
+            <w:r>
+              <w:rPr>
+                <w:rFonts w:ascii="Arial Narrow" w:hAnsi="Arial Narrow"/>
+                <w:szCs w:val="20"/>
+              </w:rPr>
+              <w:t>$</w:t>
+            </w:r>
             <w:r>
               <w:rPr>
                 <w:rFonts w:ascii="Arial Narrow" w:hAnsi="Arial Narrow"/>
@@ -19317,7 +19638,25 @@
                 <w:szCs w:val="20"/>
                 <w:lang w:val="en-US"/>
               </w:rPr>
-              <w:t>: {executor}</w:t>
+              <w:t xml:space="preserve">: </w:t>
+            </w:r>
+            <w:r>
+              <w:rPr>
+                <w:rFonts w:ascii="Arial Narrow" w:hAnsi="Arial Narrow"/>
+                <w:sz w:val="20"/>
+                <w:szCs w:val="20"/>
+                <w:lang w:val="en-US"/>
+              </w:rPr>
+              <w:t>$</w:t>
+            </w:r>
+            <w:r>
+              <w:rPr>
+                <w:rFonts w:ascii="Arial Narrow" w:hAnsi="Arial Narrow"/>
+                <w:sz w:val="20"/>
+                <w:szCs w:val="20"/>
+                <w:lang w:val="en-US"/>
+              </w:rPr>
+              <w:t>{executor}</w:t>
             </w:r>
           </w:p>
           <w:p>
@@ -19342,6 +19681,7 @@
                 <w:szCs w:val="20"/>
                 <w:lang w:val="en-US"/>
               </w:rPr>
+              <w:lastRenderedPageBreak/>
               <w:t>Pengawas</w:t>
             </w:r>
             <w:proofErr w:type="spellEnd"/>
@@ -19352,7 +19692,25 @@
                 <w:szCs w:val="20"/>
                 <w:lang w:val="en-US"/>
               </w:rPr>
-              <w:t>: {supervisor}</w:t>
+              <w:t xml:space="preserve">: </w:t>
+            </w:r>
+            <w:r>
+              <w:rPr>
+                <w:rFonts w:ascii="Arial Narrow" w:hAnsi="Arial Narrow"/>
+                <w:sz w:val="20"/>
+                <w:szCs w:val="20"/>
+                <w:lang w:val="en-US"/>
+              </w:rPr>
+              <w:t>$</w:t>
+            </w:r>
+            <w:r>
+              <w:rPr>
+                <w:rFonts w:ascii="Arial Narrow" w:hAnsi="Arial Narrow"/>
+                <w:sz w:val="20"/>
+                <w:szCs w:val="20"/>
+                <w:lang w:val="en-US"/>
+              </w:rPr>
+              <w:t>{supervisor}</w:t>
             </w:r>
           </w:p>
           <w:p>
@@ -19407,9 +19765,8 @@
                 <w:szCs w:val="20"/>
                 <w:lang w:val="en-US"/>
               </w:rPr>
-              <w:t>: {</w:t>
-            </w:r>
-            <w:proofErr w:type="spellStart"/>
+              <w:t xml:space="preserve">: </w:t>
+            </w:r>
             <w:r>
               <w:rPr>
                 <w:rFonts w:ascii="Arial Narrow" w:hAnsi="Arial Narrow"/>
@@ -19417,9 +19774,8 @@
                 <w:szCs w:val="20"/>
                 <w:lang w:val="en-US"/>
               </w:rPr>
-              <w:t>report_recipient</w:t>
-            </w:r>
-            <w:proofErr w:type="spellEnd"/>
+              <w:t>$</w:t>
+            </w:r>
             <w:r>
               <w:rPr>
                 <w:rFonts w:ascii="Arial Narrow" w:hAnsi="Arial Narrow"/>
@@ -19427,64 +19783,22 @@
                 <w:szCs w:val="20"/>
                 <w:lang w:val="en-US"/>
               </w:rPr>
-              <w:t>}</w:t>
-            </w:r>
-          </w:p>
-          <w:p>
-            <w:pPr>
-              <w:spacing w:after="0" w:line="240" w:lineRule="auto"/>
-              <w:ind w:left="-28" w:right="-14" w:firstLine="14"/>
-              <w:rPr>
-                <w:rFonts w:ascii="Arial Narrow" w:hAnsi="Arial Narrow" w:cs="Arial"/>
+              <w:t>{</w:t>
+            </w:r>
+            <w:proofErr w:type="spellStart"/>
+            <w:r>
+              <w:rPr>
+                <w:rFonts w:ascii="Arial Narrow" w:hAnsi="Arial Narrow"/>
                 <w:sz w:val="20"/>
                 <w:szCs w:val="20"/>
                 <w:lang w:val="en-US"/>
               </w:rPr>
-            </w:pPr>
-          </w:p>
-          <w:p>
-            <w:pPr>
-              <w:spacing w:after="0" w:line="240" w:lineRule="auto"/>
-              <w:ind w:left="-28" w:right="-14" w:firstLine="14"/>
-              <w:rPr>
-                <w:rFonts w:ascii="Arial Narrow" w:hAnsi="Arial Narrow" w:cs="Arial"/>
-                <w:sz w:val="20"/>
-                <w:szCs w:val="20"/>
-                <w:lang w:val="en-US"/>
-              </w:rPr>
-            </w:pPr>
-            <w:r>
-              <w:rPr>
-                <w:rFonts w:ascii="Arial Narrow" w:hAnsi="Arial Narrow" w:cs="Arial"/>
-                <w:sz w:val="20"/>
-                <w:szCs w:val="20"/>
-                <w:lang w:val="en-US"/>
-              </w:rPr>
-              <w:t>{/</w:t>
-            </w:r>
-            <w:proofErr w:type="spellStart"/>
-            <w:r>
-              <w:rPr>
-                <w:rFonts w:ascii="Arial Narrow" w:hAnsi="Arial Narrow" w:cs="Arial"/>
-                <w:sz w:val="20"/>
-                <w:szCs w:val="20"/>
-                <w:lang w:val="en-US"/>
-              </w:rPr>
-              <w:t>b</w:t>
-            </w:r>
-            <w:r>
-              <w:rPr>
-                <w:rFonts w:ascii="Arial Narrow" w:hAnsi="Arial Narrow" w:cs="Arial"/>
-                <w:sz w:val="20"/>
-                <w:szCs w:val="20"/>
-                <w:lang w:val="en-US"/>
-              </w:rPr>
-              <w:t>_operasi_rpl</w:t>
+              <w:t>report_recipient</w:t>
             </w:r>
             <w:proofErr w:type="spellEnd"/>
             <w:r>
               <w:rPr>
-                <w:rFonts w:ascii="Arial Narrow" w:hAnsi="Arial Narrow" w:cs="Arial"/>
+                <w:rFonts w:ascii="Arial Narrow" w:hAnsi="Arial Narrow"/>
                 <w:sz w:val="20"/>
                 <w:szCs w:val="20"/>
                 <w:lang w:val="en-US"/>
@@ -19541,23 +19855,8 @@
                 <w:b/>
                 <w:szCs w:val="20"/>
               </w:rPr>
-              <w:t>I</w:t>
-            </w:r>
-            <w:r>
-              <w:rPr>
-                <w:rFonts w:ascii="Arial Narrow" w:hAnsi="Arial Narrow" w:cs="Arial"/>
-                <w:b/>
-                <w:szCs w:val="20"/>
-              </w:rPr>
-              <w:t>V.</w:t>
-            </w:r>
-            <w:r>
-              <w:rPr>
-                <w:rFonts w:ascii="Arial Narrow" w:hAnsi="Arial Narrow" w:cs="Arial"/>
-                <w:b/>
-                <w:szCs w:val="20"/>
-              </w:rPr>
-              <w:t xml:space="preserve">   </w:t>
+              <w:lastRenderedPageBreak/>
+              <w:t xml:space="preserve">IV.   </w:t>
             </w:r>
             <w:r>
               <w:rPr>
@@ -19620,12 +19919,20 @@
               <w:spacing w:after="0" w:line="240" w:lineRule="auto"/>
               <w:ind w:left="-28" w:right="-14" w:firstLine="14"/>
               <w:rPr>
+                <w:rFonts w:ascii="Arial Narrow" w:hAnsi="Arial Narrow"/>
+                <w:sz w:val="20"/>
+                <w:szCs w:val="20"/>
+              </w:rPr>
+            </w:pPr>
+            <w:r>
+              <w:rPr>
                 <w:rFonts w:ascii="Arial Narrow" w:hAnsi="Arial Narrow" w:cs="Arial"/>
                 <w:sz w:val="20"/>
                 <w:szCs w:val="20"/>
                 <w:lang w:val="en-US"/>
               </w:rPr>
-            </w:pPr>
+              <w:t>$</w:t>
+            </w:r>
             <w:r>
               <w:rPr>
                 <w:rFonts w:ascii="Arial Narrow" w:hAnsi="Arial Narrow" w:cs="Arial"/>
@@ -19633,8 +19940,9 @@
                 <w:szCs w:val="20"/>
                 <w:lang w:val="en-US"/>
               </w:rPr>
-              <w:t>{#</w:t>
-            </w:r>
+              <w:t>{</w:t>
+            </w:r>
+            <w:proofErr w:type="spellStart"/>
             <w:r>
               <w:rPr>
                 <w:rFonts w:ascii="Arial Narrow" w:hAnsi="Arial Narrow" w:cs="Arial"/>
@@ -19642,8 +19950,9 @@
                 <w:szCs w:val="20"/>
                 <w:lang w:val="en-US"/>
               </w:rPr>
-              <w:t>b</w:t>
-            </w:r>
+              <w:t>b_pasca_operasi_rpl</w:t>
+            </w:r>
+            <w:proofErr w:type="spellEnd"/>
             <w:r>
               <w:rPr>
                 <w:rFonts w:ascii="Arial Narrow" w:hAnsi="Arial Narrow" w:cs="Arial"/>
@@ -19651,45 +19960,7 @@
                 <w:szCs w:val="20"/>
                 <w:lang w:val="en-US"/>
               </w:rPr>
-              <w:t>_</w:t>
-            </w:r>
-            <w:r>
-              <w:rPr>
-                <w:rFonts w:ascii="Arial Narrow" w:hAnsi="Arial Narrow" w:cs="Arial"/>
-                <w:sz w:val="20"/>
-                <w:szCs w:val="20"/>
-                <w:lang w:val="en-US"/>
-              </w:rPr>
-              <w:t>pasca_</w:t>
-            </w:r>
-            <w:r>
-              <w:rPr>
-                <w:rFonts w:ascii="Arial Narrow" w:hAnsi="Arial Narrow" w:cs="Arial"/>
-                <w:sz w:val="20"/>
-                <w:szCs w:val="20"/>
-                <w:lang w:val="en-US"/>
-              </w:rPr>
-              <w:t>operasi_rpl}</w:t>
-            </w:r>
-          </w:p>
-          <w:p>
-            <w:pPr>
-              <w:spacing w:after="0" w:line="240" w:lineRule="auto"/>
-              <w:jc w:val="center"/>
-              <w:rPr>
-                <w:rFonts w:ascii="Arial Narrow" w:hAnsi="Arial Narrow"/>
-                <w:sz w:val="20"/>
-                <w:szCs w:val="20"/>
-              </w:rPr>
-            </w:pPr>
-            <w:r>
-              <w:rPr>
-                <w:rFonts w:ascii="Arial Narrow" w:hAnsi="Arial Narrow" w:cs="Arial"/>
-                <w:sz w:val="20"/>
-                <w:szCs w:val="20"/>
-                <w:lang w:val="en-US"/>
-              </w:rPr>
-              <w:t>{no}</w:t>
+              <w:t>}</w:t>
             </w:r>
           </w:p>
         </w:tc>
@@ -19730,6 +20001,15 @@
                 <w:szCs w:val="20"/>
                 <w:lang w:val="en-US"/>
               </w:rPr>
+              <w:t>$</w:t>
+            </w:r>
+            <w:r>
+              <w:rPr>
+                <w:rFonts w:ascii="Arial Narrow" w:hAnsi="Arial Narrow"/>
+                <w:sz w:val="20"/>
+                <w:szCs w:val="20"/>
+                <w:lang w:val="en-US"/>
+              </w:rPr>
               <w:t>{name}</w:t>
             </w:r>
           </w:p>
@@ -19769,6 +20049,15 @@
                 <w:szCs w:val="20"/>
                 <w:lang w:val="en-US"/>
               </w:rPr>
+              <w:t>$</w:t>
+            </w:r>
+            <w:r>
+              <w:rPr>
+                <w:rFonts w:ascii="Arial Narrow" w:hAnsi="Arial Narrow"/>
+                <w:sz w:val="20"/>
+                <w:szCs w:val="20"/>
+                <w:lang w:val="en-US"/>
+              </w:rPr>
               <w:t>{</w:t>
             </w:r>
             <w:proofErr w:type="spellStart"/>
@@ -19819,6 +20108,13 @@
                 <w:lang w:val="id-ID"/>
               </w:rPr>
             </w:pPr>
+            <w:r>
+              <w:rPr>
+                <w:rFonts w:ascii="Arial Narrow" w:hAnsi="Arial Narrow" w:cs="Arial"/>
+                <w:szCs w:val="20"/>
+              </w:rPr>
+              <w:t>$</w:t>
+            </w:r>
             <w:r>
               <w:rPr>
                 <w:rFonts w:ascii="Arial Narrow" w:hAnsi="Arial Narrow" w:cs="Arial"/>
@@ -19860,6 +20156,13 @@
                 <w:rFonts w:ascii="Arial Narrow" w:hAnsi="Arial Narrow" w:cs="Arial"/>
                 <w:szCs w:val="20"/>
               </w:rPr>
+              <w:t>$</w:t>
+            </w:r>
+            <w:r>
+              <w:rPr>
+                <w:rFonts w:ascii="Arial Narrow" w:hAnsi="Arial Narrow" w:cs="Arial"/>
+                <w:szCs w:val="20"/>
+              </w:rPr>
               <w:t>{collection_method}</w:t>
             </w:r>
           </w:p>
@@ -19896,6 +20199,13 @@
                 <w:rFonts w:ascii="Arial Narrow" w:hAnsi="Arial Narrow" w:cs="Arial"/>
                 <w:szCs w:val="20"/>
               </w:rPr>
+              <w:t>$</w:t>
+            </w:r>
+            <w:r>
+              <w:rPr>
+                <w:rFonts w:ascii="Arial Narrow" w:hAnsi="Arial Narrow" w:cs="Arial"/>
+                <w:szCs w:val="20"/>
+              </w:rPr>
               <w:t>{location}</w:t>
             </w:r>
           </w:p>
@@ -19926,6 +20236,13 @@
                 <w:szCs w:val="20"/>
               </w:rPr>
             </w:pPr>
+            <w:r>
+              <w:rPr>
+                <w:rFonts w:ascii="Arial Narrow" w:hAnsi="Arial Narrow"/>
+                <w:szCs w:val="20"/>
+              </w:rPr>
+              <w:t>$</w:t>
+            </w:r>
             <w:r>
               <w:rPr>
                 <w:rFonts w:ascii="Arial Narrow" w:hAnsi="Arial Narrow"/>
@@ -19985,7 +20302,25 @@
                 <w:szCs w:val="20"/>
                 <w:lang w:val="en-US"/>
               </w:rPr>
-              <w:t>: {executor}</w:t>
+              <w:t xml:space="preserve">: </w:t>
+            </w:r>
+            <w:r>
+              <w:rPr>
+                <w:rFonts w:ascii="Arial Narrow" w:hAnsi="Arial Narrow"/>
+                <w:sz w:val="20"/>
+                <w:szCs w:val="20"/>
+                <w:lang w:val="en-US"/>
+              </w:rPr>
+              <w:t>$</w:t>
+            </w:r>
+            <w:r>
+              <w:rPr>
+                <w:rFonts w:ascii="Arial Narrow" w:hAnsi="Arial Narrow"/>
+                <w:sz w:val="20"/>
+                <w:szCs w:val="20"/>
+                <w:lang w:val="en-US"/>
+              </w:rPr>
+              <w:t>{executor}</w:t>
             </w:r>
           </w:p>
           <w:p>
@@ -20020,7 +20355,25 @@
                 <w:szCs w:val="20"/>
                 <w:lang w:val="en-US"/>
               </w:rPr>
-              <w:t>: {supervisor}</w:t>
+              <w:t xml:space="preserve">: </w:t>
+            </w:r>
+            <w:r>
+              <w:rPr>
+                <w:rFonts w:ascii="Arial Narrow" w:hAnsi="Arial Narrow"/>
+                <w:sz w:val="20"/>
+                <w:szCs w:val="20"/>
+                <w:lang w:val="en-US"/>
+              </w:rPr>
+              <w:t>$</w:t>
+            </w:r>
+            <w:r>
+              <w:rPr>
+                <w:rFonts w:ascii="Arial Narrow" w:hAnsi="Arial Narrow"/>
+                <w:sz w:val="20"/>
+                <w:szCs w:val="20"/>
+                <w:lang w:val="en-US"/>
+              </w:rPr>
+              <w:t>{supervisor}</w:t>
             </w:r>
           </w:p>
           <w:p>
@@ -20031,13 +20384,21 @@
               </w:numPr>
               <w:spacing w:after="0" w:line="240" w:lineRule="auto"/>
               <w:rPr>
+                <w:rFonts w:ascii="Arial Narrow" w:hAnsi="Arial Narrow" w:cs="Arial"/>
+                <w:szCs w:val="20"/>
+              </w:rPr>
+            </w:pPr>
+            <w:proofErr w:type="spellStart"/>
+            <w:r>
+              <w:rPr>
                 <w:rFonts w:ascii="Arial Narrow" w:hAnsi="Arial Narrow"/>
                 <w:sz w:val="20"/>
                 <w:szCs w:val="20"/>
                 <w:lang w:val="en-US"/>
               </w:rPr>
-            </w:pPr>
-            <w:proofErr w:type="spellStart"/>
+              <w:t>Penerima</w:t>
+            </w:r>
+            <w:proofErr w:type="spellEnd"/>
             <w:r>
               <w:rPr>
                 <w:rFonts w:ascii="Arial Narrow" w:hAnsi="Arial Narrow"/>
@@ -20045,9 +20406,9 @@
                 <w:szCs w:val="20"/>
                 <w:lang w:val="en-US"/>
               </w:rPr>
-              <w:t>Penerima</w:t>
-            </w:r>
-            <w:proofErr w:type="spellEnd"/>
+              <w:t xml:space="preserve"> </w:t>
+            </w:r>
+            <w:proofErr w:type="spellStart"/>
             <w:r>
               <w:rPr>
                 <w:rFonts w:ascii="Arial Narrow" w:hAnsi="Arial Narrow"/>
@@ -20055,9 +20416,9 @@
                 <w:szCs w:val="20"/>
                 <w:lang w:val="en-US"/>
               </w:rPr>
-              <w:t xml:space="preserve"> </w:t>
-            </w:r>
-            <w:proofErr w:type="spellStart"/>
+              <w:t>laporan</w:t>
+            </w:r>
+            <w:proofErr w:type="spellEnd"/>
             <w:r>
               <w:rPr>
                 <w:rFonts w:ascii="Arial Narrow" w:hAnsi="Arial Narrow"/>
@@ -20065,9 +20426,8 @@
                 <w:szCs w:val="20"/>
                 <w:lang w:val="en-US"/>
               </w:rPr>
-              <w:t>laporan</w:t>
-            </w:r>
-            <w:proofErr w:type="spellEnd"/>
+              <w:t xml:space="preserve">: </w:t>
+            </w:r>
             <w:r>
               <w:rPr>
                 <w:rFonts w:ascii="Arial Narrow" w:hAnsi="Arial Narrow"/>
@@ -20075,9 +20435,8 @@
                 <w:szCs w:val="20"/>
                 <w:lang w:val="en-US"/>
               </w:rPr>
-              <w:t>: {</w:t>
-            </w:r>
-            <w:proofErr w:type="spellStart"/>
+              <w:t>$</w:t>
+            </w:r>
             <w:r>
               <w:rPr>
                 <w:rFonts w:ascii="Arial Narrow" w:hAnsi="Arial Narrow"/>
@@ -20085,9 +20444,9 @@
                 <w:szCs w:val="20"/>
                 <w:lang w:val="en-US"/>
               </w:rPr>
-              <w:t>report_recipient</w:t>
-            </w:r>
-            <w:proofErr w:type="spellEnd"/>
+              <w:t>{</w:t>
+            </w:r>
+            <w:proofErr w:type="spellStart"/>
             <w:r>
               <w:rPr>
                 <w:rFonts w:ascii="Arial Narrow" w:hAnsi="Arial Narrow"/>
@@ -20095,98 +20454,18 @@
                 <w:szCs w:val="20"/>
                 <w:lang w:val="en-US"/>
               </w:rPr>
+              <w:t>report_recipient</w:t>
+            </w:r>
+            <w:proofErr w:type="spellEnd"/>
+            <w:r>
+              <w:rPr>
+                <w:rFonts w:ascii="Arial Narrow" w:hAnsi="Arial Narrow"/>
+                <w:sz w:val="20"/>
+                <w:szCs w:val="20"/>
+                <w:lang w:val="en-US"/>
+              </w:rPr>
               <w:t>}</w:t>
             </w:r>
-          </w:p>
-          <w:p>
-            <w:pPr>
-              <w:spacing w:after="0" w:line="240" w:lineRule="auto"/>
-              <w:ind w:left="-28" w:right="-14" w:firstLine="14"/>
-              <w:rPr>
-                <w:rFonts w:ascii="Arial Narrow" w:hAnsi="Arial Narrow" w:cs="Arial"/>
-                <w:sz w:val="20"/>
-                <w:szCs w:val="20"/>
-                <w:lang w:val="en-US"/>
-              </w:rPr>
-            </w:pPr>
-          </w:p>
-          <w:p>
-            <w:pPr>
-              <w:spacing w:after="0" w:line="240" w:lineRule="auto"/>
-              <w:ind w:left="-28" w:right="-14" w:firstLine="14"/>
-              <w:rPr>
-                <w:rFonts w:ascii="Arial Narrow" w:hAnsi="Arial Narrow" w:cs="Arial"/>
-                <w:sz w:val="20"/>
-                <w:szCs w:val="20"/>
-                <w:lang w:val="en-US"/>
-              </w:rPr>
-            </w:pPr>
-            <w:r>
-              <w:rPr>
-                <w:rFonts w:ascii="Arial Narrow" w:hAnsi="Arial Narrow" w:cs="Arial"/>
-                <w:sz w:val="20"/>
-                <w:szCs w:val="20"/>
-                <w:lang w:val="en-US"/>
-              </w:rPr>
-              <w:t>{/</w:t>
-            </w:r>
-            <w:proofErr w:type="spellStart"/>
-            <w:r>
-              <w:rPr>
-                <w:rFonts w:ascii="Arial Narrow" w:hAnsi="Arial Narrow" w:cs="Arial"/>
-                <w:sz w:val="20"/>
-                <w:szCs w:val="20"/>
-                <w:lang w:val="en-US"/>
-              </w:rPr>
-              <w:t>b</w:t>
-            </w:r>
-            <w:r>
-              <w:rPr>
-                <w:rFonts w:ascii="Arial Narrow" w:hAnsi="Arial Narrow" w:cs="Arial"/>
-                <w:sz w:val="20"/>
-                <w:szCs w:val="20"/>
-                <w:lang w:val="en-US"/>
-              </w:rPr>
-              <w:t>_</w:t>
-            </w:r>
-            <w:r>
-              <w:rPr>
-                <w:rFonts w:ascii="Arial Narrow" w:hAnsi="Arial Narrow" w:cs="Arial"/>
-                <w:sz w:val="20"/>
-                <w:szCs w:val="20"/>
-                <w:lang w:val="en-US"/>
-              </w:rPr>
-              <w:t>pasca_</w:t>
-            </w:r>
-            <w:r>
-              <w:rPr>
-                <w:rFonts w:ascii="Arial Narrow" w:hAnsi="Arial Narrow" w:cs="Arial"/>
-                <w:sz w:val="20"/>
-                <w:szCs w:val="20"/>
-                <w:lang w:val="en-US"/>
-              </w:rPr>
-              <w:t>operasi_rpl</w:t>
-            </w:r>
-            <w:proofErr w:type="spellEnd"/>
-            <w:r>
-              <w:rPr>
-                <w:rFonts w:ascii="Arial Narrow" w:hAnsi="Arial Narrow" w:cs="Arial"/>
-                <w:sz w:val="20"/>
-                <w:szCs w:val="20"/>
-                <w:lang w:val="en-US"/>
-              </w:rPr>
-              <w:t>}</w:t>
-            </w:r>
-          </w:p>
-          <w:p>
-            <w:pPr>
-              <w:pStyle w:val="Paragraftabel"/>
-              <w:rPr>
-                <w:rFonts w:ascii="Arial Narrow" w:hAnsi="Arial Narrow" w:cs="Arial"/>
-                <w:szCs w:val="20"/>
-                <w:lang w:val="id-ID"/>
-              </w:rPr>
-            </w:pPr>
           </w:p>
         </w:tc>
       </w:tr>

</xml_diff>

<commit_message>
fixing rkl rpl workspace
</commit_message>
<xml_diff>
--- a/public/template_rkl_rpl.docx
+++ b/public/template_rkl_rpl.docx
@@ -3691,6 +3691,7 @@
               <w:t xml:space="preserve"> </w:t>
             </w:r>
             <w:proofErr w:type="spellStart"/>
+            <w:proofErr w:type="gramStart"/>
             <w:r>
               <w:t>Kegiatan</w:t>
             </w:r>
@@ -3703,7 +3704,15 @@
                 <w:rFonts w:cs="Arial"/>
                 <w:lang w:val="sv-SE"/>
               </w:rPr>
-              <w:t>Pengembangan Lapangan Kaliberau Dalam, Blok Sakakemang di Kabupaten Musi Banyuasin, Provinsi Sumatera Selatan</w:t>
+              <w:t>Pengembangan</w:t>
+            </w:r>
+            <w:proofErr w:type="gramEnd"/>
+            <w:r>
+              <w:rPr>
+                <w:rFonts w:cs="Arial"/>
+                <w:lang w:val="sv-SE"/>
+              </w:rPr>
+              <w:t xml:space="preserve"> Lapangan Kaliberau Dalam, Blok Sakakemang di Kabupaten Musi Banyuasin, Provinsi Sumatera Selatan</w:t>
             </w:r>
             <w:r>
               <w:t xml:space="preserve"> </w:t>
@@ -5068,6 +5077,7 @@
               <w:t xml:space="preserve"> dan Gas </w:t>
             </w:r>
             <w:proofErr w:type="spellStart"/>
+            <w:proofErr w:type="gramStart"/>
             <w:r>
               <w:t>Bumi</w:t>
             </w:r>
@@ -5075,6 +5085,7 @@
             <w:r>
               <w:t>;</w:t>
             </w:r>
+            <w:proofErr w:type="gramEnd"/>
           </w:p>
           <w:p>
             <w:pPr>
@@ -5218,6 +5229,7 @@
               <w:t xml:space="preserve"> (</w:t>
             </w:r>
             <w:proofErr w:type="spellStart"/>
+            <w:proofErr w:type="gramStart"/>
             <w:r>
               <w:t>PerMenHub</w:t>
             </w:r>
@@ -5230,6 +5242,7 @@
               <w:t>Nomor</w:t>
             </w:r>
             <w:proofErr w:type="spellEnd"/>
+            <w:proofErr w:type="gramEnd"/>
             <w:r>
               <w:t xml:space="preserve"> PM.36 </w:t>
             </w:r>
@@ -5626,6 +5639,7 @@
               <w:t xml:space="preserve"> </w:t>
             </w:r>
             <w:proofErr w:type="spellStart"/>
+            <w:proofErr w:type="gramStart"/>
             <w:r>
               <w:t>Domestik</w:t>
             </w:r>
@@ -5633,6 +5647,7 @@
             <w:r>
               <w:t>;</w:t>
             </w:r>
+            <w:proofErr w:type="gramEnd"/>
           </w:p>
           <w:p>
             <w:pPr>
@@ -5711,6 +5726,7 @@
               <w:t xml:space="preserve"> </w:t>
             </w:r>
             <w:proofErr w:type="spellStart"/>
+            <w:proofErr w:type="gramStart"/>
             <w:r>
               <w:t>Sampah</w:t>
             </w:r>
@@ -5718,6 +5734,7 @@
             <w:r>
               <w:t>;</w:t>
             </w:r>
+            <w:proofErr w:type="gramEnd"/>
           </w:p>
           <w:p>
             <w:pPr>
@@ -6976,12 +6993,14 @@
               <w:t>sekitar</w:t>
             </w:r>
             <w:proofErr w:type="spellEnd"/>
+            <w:proofErr w:type="gramStart"/>
             <w:r>
               <w:t xml:space="preserve">. </w:t>
             </w:r>
             <w:r>
               <w:t xml:space="preserve"> </w:t>
             </w:r>
+            <w:proofErr w:type="gramEnd"/>
             <w:r>
               <w:t xml:space="preserve">Hal </w:t>
             </w:r>
@@ -8991,7 +9010,106 @@
     </w:p>
     <w:p>
       <w:pPr>
-        <w:pStyle w:val="Paragraf"/>
+        <w:rPr>
+          <w:lang w:val="en-US"/>
+        </w:rPr>
+      </w:pPr>
+    </w:p>
+    <w:p>
+      <w:pPr>
+        <w:rPr>
+          <w:lang w:val="en-US"/>
+        </w:rPr>
+      </w:pPr>
+    </w:p>
+    <w:p>
+      <w:pPr>
+        <w:rPr>
+          <w:lang w:val="en-US"/>
+        </w:rPr>
+      </w:pPr>
+    </w:p>
+    <w:p>
+      <w:pPr>
+        <w:rPr>
+          <w:lang w:val="en-US"/>
+        </w:rPr>
+      </w:pPr>
+    </w:p>
+    <w:p>
+      <w:pPr>
+        <w:rPr>
+          <w:lang w:val="en-US"/>
+        </w:rPr>
+      </w:pPr>
+    </w:p>
+    <w:p>
+      <w:pPr>
+        <w:rPr>
+          <w:lang w:val="en-US"/>
+        </w:rPr>
+      </w:pPr>
+    </w:p>
+    <w:p>
+      <w:pPr>
+        <w:rPr>
+          <w:lang w:val="en-US"/>
+        </w:rPr>
+      </w:pPr>
+    </w:p>
+    <w:p>
+      <w:pPr>
+        <w:rPr>
+          <w:lang w:val="en-US"/>
+        </w:rPr>
+      </w:pPr>
+    </w:p>
+    <w:p>
+      <w:pPr>
+        <w:rPr>
+          <w:lang w:val="en-US"/>
+        </w:rPr>
+      </w:pPr>
+    </w:p>
+    <w:p>
+      <w:pPr>
+        <w:rPr>
+          <w:lang w:val="en-US"/>
+        </w:rPr>
+      </w:pPr>
+    </w:p>
+    <w:p>
+      <w:pPr>
+        <w:rPr>
+          <w:lang w:val="en-US"/>
+        </w:rPr>
+      </w:pPr>
+    </w:p>
+    <w:p>
+      <w:pPr>
+        <w:tabs>
+          <w:tab w:val="left" w:pos="5256"/>
+        </w:tabs>
+        <w:rPr>
+          <w:lang w:val="en-US"/>
+        </w:rPr>
+      </w:pPr>
+      <w:r>
+        <w:rPr>
+          <w:lang w:val="en-US"/>
+        </w:rPr>
+        <w:tab/>
+      </w:r>
+    </w:p>
+    <w:p>
+      <w:pPr>
+        <w:tabs>
+          <w:tab w:val="left" w:pos="5256"/>
+          <w:tab w:val="left" w:pos="7452"/>
+        </w:tabs>
+        <w:rPr>
+          <w:lang w:val="en-US"/>
+        </w:rPr>
         <w:sectPr>
           <w:footerReference w:type="default" r:id="rId9"/>
           <w:pgSz w:w="11906" w:h="16838" w:code="9"/>
@@ -9001,6 +9119,18 @@
           <w:docGrid w:linePitch="360"/>
         </w:sectPr>
       </w:pPr>
+      <w:r>
+        <w:rPr>
+          <w:lang w:val="en-US"/>
+        </w:rPr>
+        <w:tab/>
+      </w:r>
+      <w:r>
+        <w:rPr>
+          <w:lang w:val="en-US"/>
+        </w:rPr>
+        <w:tab/>
+      </w:r>
     </w:p>
     <w:p>
       <w:pPr>
@@ -12242,7 +12372,6 @@
                 <w:sz w:val="20"/>
                 <w:szCs w:val="20"/>
               </w:rPr>
-              <w:lastRenderedPageBreak/>
               <w:t xml:space="preserve">Tahap </w:t>
             </w:r>
             <w:r>
@@ -12309,6 +12438,7 @@
                 <w:szCs w:val="20"/>
                 <w:lang w:val="en-US"/>
               </w:rPr>
+              <w:lastRenderedPageBreak/>
               <w:t>$</w:t>
             </w:r>
             <w:r>
@@ -17256,7 +17386,6 @@
                 <w:szCs w:val="20"/>
                 <w:lang w:val="en-US"/>
               </w:rPr>
-              <w:lastRenderedPageBreak/>
               <w:t>$</w:t>
             </w:r>
             <w:r>
@@ -17276,7 +17405,17 @@
                 <w:szCs w:val="20"/>
                 <w:lang w:val="en-US"/>
               </w:rPr>
-              <w:t>a_pasca_operasi_rpl</w:t>
+              <w:t>a_</w:t>
+            </w:r>
+            <w:r>
+              <w:rPr>
+                <w:rFonts w:ascii="Arial Narrow" w:hAnsi="Arial Narrow" w:cs="Arial"/>
+                <w:sz w:val="20"/>
+                <w:szCs w:val="20"/>
+                <w:lang w:val="en-US"/>
+              </w:rPr>
+              <w:lastRenderedPageBreak/>
+              <w:t>pasca_operasi_rpl</w:t>
             </w:r>
             <w:proofErr w:type="spellEnd"/>
             <w:r>
@@ -17327,6 +17466,7 @@
                 <w:szCs w:val="20"/>
                 <w:lang w:val="en-US"/>
               </w:rPr>
+              <w:lastRenderedPageBreak/>
               <w:t>$</w:t>
             </w:r>
             <w:r>
@@ -17564,7 +17704,15 @@
                 <w:rFonts w:ascii="Arial Narrow" w:hAnsi="Arial Narrow"/>
                 <w:szCs w:val="20"/>
               </w:rPr>
-              <w:t>{time_frequent}</w:t>
+              <w:t>{time_frequen</w:t>
+            </w:r>
+            <w:r>
+              <w:rPr>
+                <w:rFonts w:ascii="Arial Narrow" w:hAnsi="Arial Narrow"/>
+                <w:szCs w:val="20"/>
+              </w:rPr>
+              <w:lastRenderedPageBreak/>
+              <w:t>t}</w:t>
             </w:r>
           </w:p>
         </w:tc>
@@ -17607,6 +17755,7 @@
                 <w:szCs w:val="20"/>
                 <w:lang w:val="en-US"/>
               </w:rPr>
+              <w:lastRenderedPageBreak/>
               <w:t>Pelaksana</w:t>
             </w:r>
             <w:proofErr w:type="spellEnd"/>
@@ -17626,6 +17775,7 @@
                 <w:szCs w:val="20"/>
                 <w:lang w:val="en-US"/>
               </w:rPr>
+              <w:lastRenderedPageBreak/>
               <w:t>$</w:t>
             </w:r>
             <w:r>
@@ -17831,6 +17981,7 @@
                 <w:sz w:val="20"/>
                 <w:szCs w:val="20"/>
               </w:rPr>
+              <w:lastRenderedPageBreak/>
               <w:t>Dampak Lingkungan Lainnya yang Dipantau</w:t>
             </w:r>
           </w:p>
@@ -19275,17 +19426,7 @@
                 <w:szCs w:val="20"/>
                 <w:lang w:val="en-US"/>
               </w:rPr>
-              <w:t>b_oper</w:t>
-            </w:r>
-            <w:r>
-              <w:rPr>
-                <w:rFonts w:ascii="Arial Narrow" w:hAnsi="Arial Narrow" w:cs="Arial"/>
-                <w:sz w:val="20"/>
-                <w:szCs w:val="20"/>
-                <w:lang w:val="en-US"/>
-              </w:rPr>
-              <w:lastRenderedPageBreak/>
-              <w:t>asi_rpl</w:t>
+              <w:t>b_operasi_rpl</w:t>
             </w:r>
             <w:proofErr w:type="spellEnd"/>
             <w:r>
@@ -19336,7 +19477,6 @@
                 <w:szCs w:val="20"/>
                 <w:lang w:val="en-US"/>
               </w:rPr>
-              <w:lastRenderedPageBreak/>
               <w:t>$</w:t>
             </w:r>
             <w:r>
@@ -19681,7 +19821,6 @@
                 <w:szCs w:val="20"/>
                 <w:lang w:val="en-US"/>
               </w:rPr>
-              <w:lastRenderedPageBreak/>
               <w:t>Pengawas</w:t>
             </w:r>
             <w:proofErr w:type="spellEnd"/>
@@ -19735,6 +19874,7 @@
                 <w:szCs w:val="20"/>
                 <w:lang w:val="en-US"/>
               </w:rPr>
+              <w:lastRenderedPageBreak/>
               <w:t>Penerima</w:t>
             </w:r>
             <w:proofErr w:type="spellEnd"/>
@@ -20540,6 +20680,201 @@
     <w:p>
       <w:pPr>
         <w:rPr>
+          <w:rFonts w:ascii="Arial" w:hAnsi="Arial"/>
+          <w:lang w:val="en-US"/>
+        </w:rPr>
+      </w:pPr>
+    </w:p>
+    <w:p>
+      <w:pPr>
+        <w:rPr>
+          <w:lang w:val="en-US"/>
+        </w:rPr>
+      </w:pPr>
+    </w:p>
+    <w:p>
+      <w:pPr>
+        <w:rPr>
+          <w:lang w:val="en-US"/>
+        </w:rPr>
+      </w:pPr>
+    </w:p>
+    <w:p>
+      <w:pPr>
+        <w:rPr>
+          <w:lang w:val="en-US"/>
+        </w:rPr>
+      </w:pPr>
+    </w:p>
+    <w:p>
+      <w:pPr>
+        <w:rPr>
+          <w:lang w:val="en-US"/>
+        </w:rPr>
+      </w:pPr>
+    </w:p>
+    <w:p>
+      <w:pPr>
+        <w:rPr>
+          <w:lang w:val="en-US"/>
+        </w:rPr>
+      </w:pPr>
+    </w:p>
+    <w:p>
+      <w:pPr>
+        <w:rPr>
+          <w:lang w:val="en-US"/>
+        </w:rPr>
+      </w:pPr>
+    </w:p>
+    <w:p>
+      <w:pPr>
+        <w:rPr>
+          <w:lang w:val="en-US"/>
+        </w:rPr>
+      </w:pPr>
+    </w:p>
+    <w:p>
+      <w:pPr>
+        <w:rPr>
+          <w:lang w:val="en-US"/>
+        </w:rPr>
+      </w:pPr>
+    </w:p>
+    <w:p>
+      <w:pPr>
+        <w:rPr>
+          <w:lang w:val="en-US"/>
+        </w:rPr>
+      </w:pPr>
+    </w:p>
+    <w:p>
+      <w:pPr>
+        <w:rPr>
+          <w:lang w:val="en-US"/>
+        </w:rPr>
+      </w:pPr>
+    </w:p>
+    <w:p>
+      <w:pPr>
+        <w:rPr>
+          <w:lang w:val="en-US"/>
+        </w:rPr>
+      </w:pPr>
+    </w:p>
+    <w:p>
+      <w:pPr>
+        <w:rPr>
+          <w:lang w:val="en-US"/>
+        </w:rPr>
+      </w:pPr>
+    </w:p>
+    <w:p>
+      <w:pPr>
+        <w:rPr>
+          <w:lang w:val="en-US"/>
+        </w:rPr>
+      </w:pPr>
+    </w:p>
+    <w:p>
+      <w:pPr>
+        <w:rPr>
+          <w:lang w:val="en-US"/>
+        </w:rPr>
+      </w:pPr>
+    </w:p>
+    <w:p>
+      <w:pPr>
+        <w:rPr>
+          <w:lang w:val="en-US"/>
+        </w:rPr>
+      </w:pPr>
+    </w:p>
+    <w:p>
+      <w:pPr>
+        <w:rPr>
+          <w:lang w:val="en-US"/>
+        </w:rPr>
+      </w:pPr>
+    </w:p>
+    <w:p>
+      <w:pPr>
+        <w:rPr>
+          <w:lang w:val="en-US"/>
+        </w:rPr>
+      </w:pPr>
+    </w:p>
+    <w:p>
+      <w:pPr>
+        <w:rPr>
+          <w:lang w:val="en-US"/>
+        </w:rPr>
+      </w:pPr>
+    </w:p>
+    <w:p>
+      <w:pPr>
+        <w:rPr>
+          <w:lang w:val="en-US"/>
+        </w:rPr>
+      </w:pPr>
+    </w:p>
+    <w:p>
+      <w:pPr>
+        <w:rPr>
+          <w:lang w:val="en-US"/>
+        </w:rPr>
+      </w:pPr>
+    </w:p>
+    <w:p>
+      <w:pPr>
+        <w:rPr>
+          <w:lang w:val="en-US"/>
+        </w:rPr>
+      </w:pPr>
+    </w:p>
+    <w:p>
+      <w:pPr>
+        <w:rPr>
+          <w:lang w:val="en-US"/>
+        </w:rPr>
+      </w:pPr>
+    </w:p>
+    <w:p>
+      <w:pPr>
+        <w:rPr>
+          <w:lang w:val="en-US"/>
+        </w:rPr>
+      </w:pPr>
+    </w:p>
+    <w:p>
+      <w:pPr>
+        <w:rPr>
+          <w:lang w:val="en-US"/>
+        </w:rPr>
+      </w:pPr>
+    </w:p>
+    <w:p>
+      <w:pPr>
+        <w:tabs>
+          <w:tab w:val="left" w:pos="7176"/>
+        </w:tabs>
+        <w:rPr>
+          <w:lang w:val="en-US"/>
+        </w:rPr>
+      </w:pPr>
+      <w:r>
+        <w:rPr>
+          <w:lang w:val="en-US"/>
+        </w:rPr>
+        <w:tab/>
+      </w:r>
+    </w:p>
+    <w:p>
+      <w:pPr>
+        <w:tabs>
+          <w:tab w:val="left" w:pos="7176"/>
+        </w:tabs>
+        <w:rPr>
           <w:lang w:val="en-US"/>
         </w:rPr>
         <w:sectPr>
@@ -20551,6 +20886,13 @@
           <w:docGrid w:linePitch="360"/>
         </w:sectPr>
       </w:pPr>
+      <w:r>
+        <w:rPr>
+          <w:lang w:val="en-US"/>
+        </w:rPr>
+        <w:lastRenderedPageBreak/>
+        <w:tab/>
+      </w:r>
     </w:p>
     <w:p>
       <w:pPr>
@@ -20850,7 +21192,7 @@
               <w:szCs w:val="18"/>
               <w:lang w:val="sv-SE"/>
             </w:rPr>
-            <w:t xml:space="preserve">Kegiatan  Pengembangan Lapangan Kaliberau Dalam, Blok Sakakemang </w:t>
+            <w:t xml:space="preserve">Kegiatan </w:t>
           </w:r>
           <w:r>
             <w:rPr>
@@ -20859,8 +21201,7 @@
               <w:szCs w:val="18"/>
               <w:lang w:val="sv-SE"/>
             </w:rPr>
-            <w:br/>
-            <w:t xml:space="preserve">di Kabupaten Musi Banyuasin, Provinsi Sumatera Selatan oleh </w:t>
+            <w:t>${project_title}</w:t>
           </w:r>
           <w:r>
             <w:rPr>
@@ -20869,7 +21210,7 @@
               <w:szCs w:val="18"/>
               <w:lang w:val="sv-SE"/>
             </w:rPr>
-            <w:t>Repsol</w:t>
+            <w:t xml:space="preserve"> di </w:t>
           </w:r>
           <w:r>
             <w:rPr>
@@ -20878,7 +21219,43 @@
               <w:szCs w:val="18"/>
               <w:lang w:val="sv-SE"/>
             </w:rPr>
-            <w:t xml:space="preserve"> Sakakemang B.V</w:t>
+            <w:t>${district}</w:t>
+          </w:r>
+          <w:r>
+            <w:rPr>
+              <w:rFonts w:ascii="Arial" w:hAnsi="Arial" w:cs="Arial"/>
+              <w:sz w:val="18"/>
+              <w:szCs w:val="18"/>
+              <w:lang w:val="sv-SE"/>
+            </w:rPr>
+            <w:t>, Provinsi</w:t>
+          </w:r>
+          <w:r>
+            <w:rPr>
+              <w:rFonts w:ascii="Arial" w:hAnsi="Arial" w:cs="Arial"/>
+              <w:sz w:val="18"/>
+              <w:szCs w:val="18"/>
+              <w:lang w:val="sv-SE"/>
+            </w:rPr>
+            <w:t xml:space="preserve"> ${province}</w:t>
+          </w:r>
+          <w:r>
+            <w:rPr>
+              <w:rFonts w:ascii="Arial" w:hAnsi="Arial" w:cs="Arial"/>
+              <w:sz w:val="18"/>
+              <w:szCs w:val="18"/>
+              <w:lang w:val="sv-SE"/>
+            </w:rPr>
+            <w:t xml:space="preserve"> oleh </w:t>
+          </w:r>
+          <w:r>
+            <w:rPr>
+              <w:rFonts w:ascii="Arial" w:hAnsi="Arial" w:cs="Arial"/>
+              <w:sz w:val="18"/>
+              <w:szCs w:val="18"/>
+              <w:lang w:val="sv-SE"/>
+            </w:rPr>
+            <w:t>${pemrakarsa}</w:t>
           </w:r>
         </w:p>
       </w:tc>
@@ -21004,25 +21381,14 @@
             </w:rPr>
             <w:t xml:space="preserve"> </w:t>
           </w:r>
-          <w:proofErr w:type="spellStart"/>
           <w:r>
             <w:rPr>
               <w:rFonts w:ascii="Arial" w:hAnsi="Arial" w:cs="Arial"/>
               <w:sz w:val="18"/>
               <w:szCs w:val="18"/>
-              <w:lang w:val="en-US"/>
+              <w:lang w:val="sv-SE"/>
             </w:rPr>
-            <w:t>Kegiatan</w:t>
-          </w:r>
-          <w:proofErr w:type="spellEnd"/>
-          <w:r>
-            <w:rPr>
-              <w:rFonts w:ascii="Arial" w:hAnsi="Arial" w:cs="Arial"/>
-              <w:sz w:val="18"/>
-              <w:szCs w:val="18"/>
-              <w:lang w:val="en-US"/>
-            </w:rPr>
-            <w:t xml:space="preserve">  </w:t>
+            <w:t xml:space="preserve">Kegiatan </w:t>
           </w:r>
           <w:r>
             <w:rPr>
@@ -21031,7 +21397,7 @@
               <w:szCs w:val="18"/>
               <w:lang w:val="sv-SE"/>
             </w:rPr>
-            <w:t xml:space="preserve">Pengembangan Lapangan Kaliberau Dalam, Blok Sakakemang </w:t>
+            <w:t>${project_title}</w:t>
           </w:r>
           <w:r>
             <w:rPr>
@@ -21040,8 +21406,7 @@
               <w:szCs w:val="18"/>
               <w:lang w:val="sv-SE"/>
             </w:rPr>
-            <w:br/>
-            <w:t xml:space="preserve">di Kabupaten Musi Banyuasin, Provinsi Sumatera Selatan oleh </w:t>
+            <w:t xml:space="preserve"> di </w:t>
           </w:r>
           <w:r>
             <w:rPr>
@@ -21050,7 +21415,7 @@
               <w:szCs w:val="18"/>
               <w:lang w:val="sv-SE"/>
             </w:rPr>
-            <w:t>Repsol</w:t>
+            <w:t>${district}</w:t>
           </w:r>
           <w:r>
             <w:rPr>
@@ -21059,7 +21424,34 @@
               <w:szCs w:val="18"/>
               <w:lang w:val="sv-SE"/>
             </w:rPr>
-            <w:t xml:space="preserve"> Sakakemang B.V</w:t>
+            <w:t>, Provinsi</w:t>
+          </w:r>
+          <w:r>
+            <w:rPr>
+              <w:rFonts w:ascii="Arial" w:hAnsi="Arial" w:cs="Arial"/>
+              <w:sz w:val="18"/>
+              <w:szCs w:val="18"/>
+              <w:lang w:val="sv-SE"/>
+            </w:rPr>
+            <w:t xml:space="preserve"> ${province}</w:t>
+          </w:r>
+          <w:r>
+            <w:rPr>
+              <w:rFonts w:ascii="Arial" w:hAnsi="Arial" w:cs="Arial"/>
+              <w:sz w:val="18"/>
+              <w:szCs w:val="18"/>
+              <w:lang w:val="sv-SE"/>
+            </w:rPr>
+            <w:t xml:space="preserve"> oleh </w:t>
+          </w:r>
+          <w:r>
+            <w:rPr>
+              <w:rFonts w:ascii="Arial" w:hAnsi="Arial" w:cs="Arial"/>
+              <w:sz w:val="18"/>
+              <w:szCs w:val="18"/>
+              <w:lang w:val="sv-SE"/>
+            </w:rPr>
+            <w:t>${pemrakarsa}</w:t>
           </w:r>
         </w:p>
       </w:tc>
@@ -21103,7 +21495,15 @@
               <w:noProof/>
               <w:sz w:val="20"/>
             </w:rPr>
-            <w:t>2-1</w:t>
+            <w:t>2-</w:t>
+          </w:r>
+          <w:r>
+            <w:rPr>
+              <w:rFonts w:ascii="Arial" w:hAnsi="Arial"/>
+              <w:noProof/>
+              <w:sz w:val="20"/>
+            </w:rPr>
+            <w:t>1</w:t>
           </w:r>
           <w:r>
             <w:rPr>
@@ -21173,7 +21573,16 @@
               <w:szCs w:val="20"/>
               <w:lang w:val="en-US"/>
             </w:rPr>
-            <w:t>Rencana</w:t>
+            <w:t>Renc</w:t>
+          </w:r>
+          <w:r>
+            <w:rPr>
+              <w:rFonts w:ascii="Arial" w:hAnsi="Arial" w:cs="Arial"/>
+              <w:sz w:val="20"/>
+              <w:szCs w:val="20"/>
+              <w:lang w:val="en-US"/>
+            </w:rPr>
+            <w:t>ana</w:t>
           </w:r>
           <w:proofErr w:type="spellEnd"/>
           <w:r>
@@ -21185,50 +21594,85 @@
             </w:rPr>
             <w:t xml:space="preserve"> </w:t>
           </w:r>
+          <w:proofErr w:type="spellStart"/>
           <w:r>
             <w:rPr>
               <w:rFonts w:ascii="Arial" w:hAnsi="Arial" w:cs="Arial"/>
               <w:sz w:val="20"/>
               <w:szCs w:val="20"/>
-              <w:lang w:val="sv-SE"/>
+              <w:lang w:val="en-US"/>
             </w:rPr>
-            <w:t xml:space="preserve">Kegiatan  Pengembangan Lapangan Kaliberau Dalam, Blok Sakakemang </w:t>
+            <w:t>Kegiatan</w:t>
           </w:r>
+          <w:proofErr w:type="spellEnd"/>
           <w:r>
             <w:rPr>
               <w:rFonts w:ascii="Arial" w:hAnsi="Arial" w:cs="Arial"/>
               <w:sz w:val="20"/>
               <w:szCs w:val="20"/>
-              <w:lang w:val="sv-SE"/>
+              <w:lang w:val="en-US"/>
             </w:rPr>
-            <w:t xml:space="preserve"> </w:t>
+            <w:t xml:space="preserve"> ${</w:t>
           </w:r>
+          <w:proofErr w:type="spellStart"/>
           <w:r>
             <w:rPr>
               <w:rFonts w:ascii="Arial" w:hAnsi="Arial" w:cs="Arial"/>
               <w:sz w:val="20"/>
               <w:szCs w:val="20"/>
-              <w:lang w:val="sv-SE"/>
+              <w:lang w:val="en-US"/>
             </w:rPr>
-            <w:t xml:space="preserve">di Kabupaten Musi Banyuasin, Provinsi Sumatera Selatan oleh </w:t>
+            <w:t>project_title</w:t>
           </w:r>
+          <w:proofErr w:type="spellEnd"/>
           <w:r>
             <w:rPr>
               <w:rFonts w:ascii="Arial" w:hAnsi="Arial" w:cs="Arial"/>
               <w:sz w:val="20"/>
               <w:szCs w:val="20"/>
-              <w:lang w:val="sv-SE"/>
+              <w:lang w:val="en-US"/>
             </w:rPr>
-            <w:t>Repsol</w:t>
+            <w:t xml:space="preserve">} di ${district}, </w:t>
           </w:r>
+          <w:proofErr w:type="spellStart"/>
           <w:r>
             <w:rPr>
               <w:rFonts w:ascii="Arial" w:hAnsi="Arial" w:cs="Arial"/>
               <w:sz w:val="20"/>
               <w:szCs w:val="20"/>
-              <w:lang w:val="sv-SE"/>
+              <w:lang w:val="en-US"/>
             </w:rPr>
-            <w:t xml:space="preserve"> Sakakemang B.V</w:t>
+            <w:t>Provinsi</w:t>
+          </w:r>
+          <w:proofErr w:type="spellEnd"/>
+          <w:r>
+            <w:rPr>
+              <w:rFonts w:ascii="Arial" w:hAnsi="Arial" w:cs="Arial"/>
+              <w:sz w:val="20"/>
+              <w:szCs w:val="20"/>
+              <w:lang w:val="en-US"/>
+            </w:rPr>
+            <w:t xml:space="preserve"> ${province} oleh ${</w:t>
+          </w:r>
+          <w:proofErr w:type="spellStart"/>
+          <w:r>
+            <w:rPr>
+              <w:rFonts w:ascii="Arial" w:hAnsi="Arial" w:cs="Arial"/>
+              <w:sz w:val="20"/>
+              <w:szCs w:val="20"/>
+              <w:lang w:val="en-US"/>
+            </w:rPr>
+            <w:t>pemrakarsa</w:t>
+          </w:r>
+          <w:proofErr w:type="spellEnd"/>
+          <w:r>
+            <w:rPr>
+              <w:rFonts w:ascii="Arial" w:hAnsi="Arial" w:cs="Arial"/>
+              <w:sz w:val="20"/>
+              <w:szCs w:val="20"/>
+              <w:lang w:val="en-US"/>
+            </w:rPr>
+            <w:t>}</w:t>
           </w:r>
         </w:p>
       </w:tc>
@@ -21274,7 +21718,16 @@
               <w:sz w:val="20"/>
               <w:szCs w:val="20"/>
             </w:rPr>
-            <w:t>2-29</w:t>
+            <w:t>2-2</w:t>
+          </w:r>
+          <w:r>
+            <w:rPr>
+              <w:rFonts w:ascii="Arial" w:hAnsi="Arial" w:cs="Arial"/>
+              <w:noProof/>
+              <w:sz w:val="20"/>
+              <w:szCs w:val="20"/>
+            </w:rPr>
+            <w:t>9</w:t>
           </w:r>
           <w:r>
             <w:rPr>
@@ -21356,25 +21809,14 @@
             </w:rPr>
             <w:t xml:space="preserve"> </w:t>
           </w:r>
-          <w:proofErr w:type="spellStart"/>
           <w:r>
             <w:rPr>
               <w:rFonts w:ascii="Arial" w:hAnsi="Arial" w:cs="Arial"/>
               <w:sz w:val="18"/>
               <w:szCs w:val="18"/>
-              <w:lang w:val="en-US"/>
+              <w:lang w:val="sv-SE"/>
             </w:rPr>
-            <w:t>Kegiatan</w:t>
-          </w:r>
-          <w:proofErr w:type="spellEnd"/>
-          <w:r>
-            <w:rPr>
-              <w:rFonts w:ascii="Arial" w:hAnsi="Arial" w:cs="Arial"/>
-              <w:sz w:val="18"/>
-              <w:szCs w:val="18"/>
-              <w:lang w:val="en-US"/>
-            </w:rPr>
-            <w:t xml:space="preserve">  </w:t>
+            <w:t xml:space="preserve">Kegiatan </w:t>
           </w:r>
           <w:r>
             <w:rPr>
@@ -21383,7 +21825,7 @@
               <w:szCs w:val="18"/>
               <w:lang w:val="sv-SE"/>
             </w:rPr>
-            <w:t xml:space="preserve">Pengembangan Lapangan Kaliberau Dalam, Blok Sakakemang </w:t>
+            <w:t>${project_title}</w:t>
           </w:r>
           <w:r>
             <w:rPr>
@@ -21392,8 +21834,7 @@
               <w:szCs w:val="18"/>
               <w:lang w:val="sv-SE"/>
             </w:rPr>
-            <w:br/>
-            <w:t xml:space="preserve">di Kabupaten Musi Banyuasin, Provinsi Sumatera Selatan oleh </w:t>
+            <w:t xml:space="preserve"> di </w:t>
           </w:r>
           <w:r>
             <w:rPr>
@@ -21402,7 +21843,7 @@
               <w:szCs w:val="18"/>
               <w:lang w:val="sv-SE"/>
             </w:rPr>
-            <w:t>Repsol</w:t>
+            <w:t>${district}</w:t>
           </w:r>
           <w:r>
             <w:rPr>
@@ -21411,7 +21852,34 @@
               <w:szCs w:val="18"/>
               <w:lang w:val="sv-SE"/>
             </w:rPr>
-            <w:t xml:space="preserve"> Sakakemang B.V</w:t>
+            <w:t>, Provinsi</w:t>
+          </w:r>
+          <w:r>
+            <w:rPr>
+              <w:rFonts w:ascii="Arial" w:hAnsi="Arial" w:cs="Arial"/>
+              <w:sz w:val="18"/>
+              <w:szCs w:val="18"/>
+              <w:lang w:val="sv-SE"/>
+            </w:rPr>
+            <w:t xml:space="preserve"> ${province}</w:t>
+          </w:r>
+          <w:r>
+            <w:rPr>
+              <w:rFonts w:ascii="Arial" w:hAnsi="Arial" w:cs="Arial"/>
+              <w:sz w:val="18"/>
+              <w:szCs w:val="18"/>
+              <w:lang w:val="sv-SE"/>
+            </w:rPr>
+            <w:t xml:space="preserve"> oleh </w:t>
+          </w:r>
+          <w:r>
+            <w:rPr>
+              <w:rFonts w:ascii="Arial" w:hAnsi="Arial" w:cs="Arial"/>
+              <w:sz w:val="18"/>
+              <w:szCs w:val="18"/>
+              <w:lang w:val="sv-SE"/>
+            </w:rPr>
+            <w:t>${pemrakarsa}</w:t>
           </w:r>
         </w:p>
       </w:tc>
@@ -21457,7 +21925,16 @@
               <w:sz w:val="20"/>
               <w:szCs w:val="20"/>
             </w:rPr>
-            <w:t>2-30</w:t>
+            <w:t>2-3</w:t>
+          </w:r>
+          <w:r>
+            <w:rPr>
+              <w:rFonts w:ascii="Arial" w:hAnsi="Arial" w:cs="Arial"/>
+              <w:noProof/>
+              <w:sz w:val="20"/>
+              <w:szCs w:val="20"/>
+            </w:rPr>
+            <w:t>0</w:t>
           </w:r>
           <w:r>
             <w:rPr>
@@ -21539,25 +22016,14 @@
             </w:rPr>
             <w:t xml:space="preserve"> </w:t>
           </w:r>
-          <w:proofErr w:type="spellStart"/>
           <w:r>
             <w:rPr>
               <w:rFonts w:ascii="Arial" w:hAnsi="Arial" w:cs="Arial"/>
               <w:sz w:val="18"/>
               <w:szCs w:val="18"/>
-              <w:lang w:val="en-US"/>
+              <w:lang w:val="sv-SE"/>
             </w:rPr>
-            <w:t>Kegiatan</w:t>
-          </w:r>
-          <w:proofErr w:type="spellEnd"/>
-          <w:r>
-            <w:rPr>
-              <w:rFonts w:ascii="Arial" w:hAnsi="Arial" w:cs="Arial"/>
-              <w:sz w:val="18"/>
-              <w:szCs w:val="18"/>
-              <w:lang w:val="en-US"/>
-            </w:rPr>
-            <w:t xml:space="preserve">  </w:t>
+            <w:t xml:space="preserve">Kegiatan </w:t>
           </w:r>
           <w:r>
             <w:rPr>
@@ -21566,7 +22032,7 @@
               <w:szCs w:val="18"/>
               <w:lang w:val="sv-SE"/>
             </w:rPr>
-            <w:t xml:space="preserve">Pengembangan Lapangan Kaliberau Dalam, Blok Sakakemang </w:t>
+            <w:t>${project_title}</w:t>
           </w:r>
           <w:r>
             <w:rPr>
@@ -21575,8 +22041,7 @@
               <w:szCs w:val="18"/>
               <w:lang w:val="sv-SE"/>
             </w:rPr>
-            <w:br/>
-            <w:t xml:space="preserve">di Kabupaten Musi Banyuasin, Provinsi Sumatera Selatan oleh </w:t>
+            <w:t xml:space="preserve"> di </w:t>
           </w:r>
           <w:r>
             <w:rPr>
@@ -21585,7 +22050,7 @@
               <w:szCs w:val="18"/>
               <w:lang w:val="sv-SE"/>
             </w:rPr>
-            <w:t>Repsol</w:t>
+            <w:t>${district}</w:t>
           </w:r>
           <w:r>
             <w:rPr>
@@ -21594,7 +22059,34 @@
               <w:szCs w:val="18"/>
               <w:lang w:val="sv-SE"/>
             </w:rPr>
-            <w:t xml:space="preserve"> Sakakemang B.V</w:t>
+            <w:t>, Provinsi</w:t>
+          </w:r>
+          <w:r>
+            <w:rPr>
+              <w:rFonts w:ascii="Arial" w:hAnsi="Arial" w:cs="Arial"/>
+              <w:sz w:val="18"/>
+              <w:szCs w:val="18"/>
+              <w:lang w:val="sv-SE"/>
+            </w:rPr>
+            <w:t xml:space="preserve"> ${province}</w:t>
+          </w:r>
+          <w:r>
+            <w:rPr>
+              <w:rFonts w:ascii="Arial" w:hAnsi="Arial" w:cs="Arial"/>
+              <w:sz w:val="18"/>
+              <w:szCs w:val="18"/>
+              <w:lang w:val="sv-SE"/>
+            </w:rPr>
+            <w:t xml:space="preserve"> oleh </w:t>
+          </w:r>
+          <w:r>
+            <w:rPr>
+              <w:rFonts w:ascii="Arial" w:hAnsi="Arial" w:cs="Arial"/>
+              <w:sz w:val="18"/>
+              <w:szCs w:val="18"/>
+              <w:lang w:val="sv-SE"/>
+            </w:rPr>
+            <w:t>${pemrakarsa}</w:t>
           </w:r>
         </w:p>
       </w:tc>
@@ -21638,7 +22130,15 @@
               <w:noProof/>
               <w:sz w:val="20"/>
             </w:rPr>
-            <w:t>3-1</w:t>
+            <w:t>3-</w:t>
+          </w:r>
+          <w:r>
+            <w:rPr>
+              <w:rFonts w:ascii="Arial" w:hAnsi="Arial"/>
+              <w:noProof/>
+              <w:sz w:val="20"/>
+            </w:rPr>
+            <w:t>1</w:t>
           </w:r>
           <w:r>
             <w:rPr>
@@ -21672,8 +22172,8 @@
       <w:tblLook w:val="04A0" w:firstRow="1" w:lastRow="0" w:firstColumn="1" w:lastColumn="0" w:noHBand="0" w:noVBand="1"/>
     </w:tblPr>
     <w:tblGrid>
-      <w:gridCol w:w="8501"/>
-      <w:gridCol w:w="633"/>
+      <w:gridCol w:w="8500"/>
+      <w:gridCol w:w="634"/>
     </w:tblGrid>
     <w:tr>
       <w:tc>
@@ -21698,7 +22198,16 @@
               <w:szCs w:val="20"/>
               <w:lang w:val="en-US"/>
             </w:rPr>
-            <w:t xml:space="preserve">RKL RPL </w:t>
+            <w:t>RKL RPL</w:t>
+          </w:r>
+          <w:r>
+            <w:rPr>
+              <w:rFonts w:ascii="Arial" w:hAnsi="Arial" w:cs="Arial"/>
+              <w:sz w:val="20"/>
+              <w:szCs w:val="20"/>
+              <w:lang w:val="en-US"/>
+            </w:rPr>
+            <w:t xml:space="preserve"> </w:t>
           </w:r>
           <w:proofErr w:type="spellStart"/>
           <w:r>
@@ -21720,50 +22229,85 @@
             </w:rPr>
             <w:t xml:space="preserve"> </w:t>
           </w:r>
+          <w:proofErr w:type="spellStart"/>
           <w:r>
             <w:rPr>
               <w:rFonts w:ascii="Arial" w:hAnsi="Arial" w:cs="Arial"/>
               <w:sz w:val="20"/>
               <w:szCs w:val="20"/>
-              <w:lang w:val="sv-SE"/>
+              <w:lang w:val="en-US"/>
             </w:rPr>
-            <w:t xml:space="preserve">Kegiatan  Pengembangan Lapangan Kaliberau Dalam, Blok Sakakemang </w:t>
+            <w:t>Kegiatan</w:t>
           </w:r>
+          <w:proofErr w:type="spellEnd"/>
           <w:r>
             <w:rPr>
               <w:rFonts w:ascii="Arial" w:hAnsi="Arial" w:cs="Arial"/>
               <w:sz w:val="20"/>
               <w:szCs w:val="20"/>
-              <w:lang w:val="sv-SE"/>
+              <w:lang w:val="en-US"/>
             </w:rPr>
-            <w:t xml:space="preserve"> </w:t>
+            <w:t xml:space="preserve"> ${</w:t>
           </w:r>
+          <w:proofErr w:type="spellStart"/>
           <w:r>
             <w:rPr>
               <w:rFonts w:ascii="Arial" w:hAnsi="Arial" w:cs="Arial"/>
               <w:sz w:val="20"/>
               <w:szCs w:val="20"/>
-              <w:lang w:val="sv-SE"/>
+              <w:lang w:val="en-US"/>
             </w:rPr>
-            <w:t xml:space="preserve">di Kabupaten Musi Banyuasin, Provinsi Sumatera Selatan oleh </w:t>
+            <w:t>project_title</w:t>
           </w:r>
+          <w:proofErr w:type="spellEnd"/>
           <w:r>
             <w:rPr>
               <w:rFonts w:ascii="Arial" w:hAnsi="Arial" w:cs="Arial"/>
               <w:sz w:val="20"/>
               <w:szCs w:val="20"/>
-              <w:lang w:val="sv-SE"/>
+              <w:lang w:val="en-US"/>
             </w:rPr>
-            <w:t>Repsol</w:t>
+            <w:t xml:space="preserve">} di ${district}, </w:t>
           </w:r>
+          <w:proofErr w:type="spellStart"/>
           <w:r>
             <w:rPr>
               <w:rFonts w:ascii="Arial" w:hAnsi="Arial" w:cs="Arial"/>
               <w:sz w:val="20"/>
               <w:szCs w:val="20"/>
-              <w:lang w:val="sv-SE"/>
+              <w:lang w:val="en-US"/>
             </w:rPr>
-            <w:t xml:space="preserve"> Sakakemang B.V</w:t>
+            <w:t>Provinsi</w:t>
+          </w:r>
+          <w:proofErr w:type="spellEnd"/>
+          <w:r>
+            <w:rPr>
+              <w:rFonts w:ascii="Arial" w:hAnsi="Arial" w:cs="Arial"/>
+              <w:sz w:val="20"/>
+              <w:szCs w:val="20"/>
+              <w:lang w:val="en-US"/>
+            </w:rPr>
+            <w:t xml:space="preserve"> ${province} oleh ${</w:t>
+          </w:r>
+          <w:proofErr w:type="spellStart"/>
+          <w:r>
+            <w:rPr>
+              <w:rFonts w:ascii="Arial" w:hAnsi="Arial" w:cs="Arial"/>
+              <w:sz w:val="20"/>
+              <w:szCs w:val="20"/>
+              <w:lang w:val="en-US"/>
+            </w:rPr>
+            <w:t>pemrakarsa</w:t>
+          </w:r>
+          <w:proofErr w:type="spellEnd"/>
+          <w:r>
+            <w:rPr>
+              <w:rFonts w:ascii="Arial" w:hAnsi="Arial" w:cs="Arial"/>
+              <w:sz w:val="20"/>
+              <w:szCs w:val="20"/>
+              <w:lang w:val="en-US"/>
+            </w:rPr>
+            <w:t>}</w:t>
           </w:r>
         </w:p>
       </w:tc>
@@ -21809,7 +22353,16 @@
               <w:sz w:val="20"/>
               <w:szCs w:val="20"/>
             </w:rPr>
-            <w:t>3-19</w:t>
+            <w:t>3-1</w:t>
+          </w:r>
+          <w:r>
+            <w:rPr>
+              <w:rFonts w:ascii="Arial" w:hAnsi="Arial" w:cs="Arial"/>
+              <w:noProof/>
+              <w:sz w:val="20"/>
+              <w:szCs w:val="20"/>
+            </w:rPr>
+            <w:t>9</w:t>
           </w:r>
           <w:r>
             <w:rPr>
@@ -21891,25 +22444,14 @@
             </w:rPr>
             <w:t xml:space="preserve"> </w:t>
           </w:r>
-          <w:proofErr w:type="spellStart"/>
           <w:r>
             <w:rPr>
               <w:rFonts w:ascii="Arial" w:hAnsi="Arial" w:cs="Arial"/>
               <w:sz w:val="18"/>
               <w:szCs w:val="18"/>
-              <w:lang w:val="en-US"/>
+              <w:lang w:val="sv-SE"/>
             </w:rPr>
-            <w:t>Kegiatan</w:t>
-          </w:r>
-          <w:proofErr w:type="spellEnd"/>
-          <w:r>
-            <w:rPr>
-              <w:rFonts w:ascii="Arial" w:hAnsi="Arial" w:cs="Arial"/>
-              <w:sz w:val="18"/>
-              <w:szCs w:val="18"/>
-              <w:lang w:val="en-US"/>
-            </w:rPr>
-            <w:t xml:space="preserve">  </w:t>
+            <w:t xml:space="preserve">Kegiatan </w:t>
           </w:r>
           <w:r>
             <w:rPr>
@@ -21918,7 +22460,7 @@
               <w:szCs w:val="18"/>
               <w:lang w:val="sv-SE"/>
             </w:rPr>
-            <w:t xml:space="preserve">Pengembangan Lapangan Kaliberau Dalam, Blok Sakakemang </w:t>
+            <w:t>${project_title}</w:t>
           </w:r>
           <w:r>
             <w:rPr>
@@ -21927,8 +22469,7 @@
               <w:szCs w:val="18"/>
               <w:lang w:val="sv-SE"/>
             </w:rPr>
-            <w:br/>
-            <w:t xml:space="preserve">di Kabupaten Musi Banyuasin, Provinsi Sumatera Selatan oleh </w:t>
+            <w:t xml:space="preserve"> di </w:t>
           </w:r>
           <w:r>
             <w:rPr>
@@ -21937,7 +22478,7 @@
               <w:szCs w:val="18"/>
               <w:lang w:val="sv-SE"/>
             </w:rPr>
-            <w:t>Repsol</w:t>
+            <w:t>${district}</w:t>
           </w:r>
           <w:r>
             <w:rPr>
@@ -21946,7 +22487,34 @@
               <w:szCs w:val="18"/>
               <w:lang w:val="sv-SE"/>
             </w:rPr>
-            <w:t xml:space="preserve"> Sakakemang B.V</w:t>
+            <w:t>, Provinsi</w:t>
+          </w:r>
+          <w:r>
+            <w:rPr>
+              <w:rFonts w:ascii="Arial" w:hAnsi="Arial" w:cs="Arial"/>
+              <w:sz w:val="18"/>
+              <w:szCs w:val="18"/>
+              <w:lang w:val="sv-SE"/>
+            </w:rPr>
+            <w:t xml:space="preserve"> ${province}</w:t>
+          </w:r>
+          <w:r>
+            <w:rPr>
+              <w:rFonts w:ascii="Arial" w:hAnsi="Arial" w:cs="Arial"/>
+              <w:sz w:val="18"/>
+              <w:szCs w:val="18"/>
+              <w:lang w:val="sv-SE"/>
+            </w:rPr>
+            <w:t xml:space="preserve"> oleh </w:t>
+          </w:r>
+          <w:r>
+            <w:rPr>
+              <w:rFonts w:ascii="Arial" w:hAnsi="Arial" w:cs="Arial"/>
+              <w:sz w:val="18"/>
+              <w:szCs w:val="18"/>
+              <w:lang w:val="sv-SE"/>
+            </w:rPr>
+            <w:t>${pemrakarsa}</w:t>
           </w:r>
         </w:p>
       </w:tc>
@@ -21992,7 +22560,16 @@
               <w:sz w:val="20"/>
               <w:szCs w:val="20"/>
             </w:rPr>
-            <w:t>3-34</w:t>
+            <w:t>3-3</w:t>
+          </w:r>
+          <w:r>
+            <w:rPr>
+              <w:rFonts w:ascii="Arial" w:hAnsi="Arial" w:cs="Arial"/>
+              <w:noProof/>
+              <w:sz w:val="20"/>
+              <w:szCs w:val="20"/>
+            </w:rPr>
+            <w:t>4</w:t>
           </w:r>
           <w:r>
             <w:rPr>
@@ -22074,25 +22651,14 @@
             </w:rPr>
             <w:t xml:space="preserve"> </w:t>
           </w:r>
-          <w:proofErr w:type="spellStart"/>
           <w:r>
             <w:rPr>
               <w:rFonts w:ascii="Arial" w:hAnsi="Arial" w:cs="Arial"/>
               <w:sz w:val="18"/>
               <w:szCs w:val="18"/>
-              <w:lang w:val="en-US"/>
+              <w:lang w:val="sv-SE"/>
             </w:rPr>
-            <w:t>Kegiatan</w:t>
-          </w:r>
-          <w:proofErr w:type="spellEnd"/>
-          <w:r>
-            <w:rPr>
-              <w:rFonts w:ascii="Arial" w:hAnsi="Arial" w:cs="Arial"/>
-              <w:sz w:val="20"/>
-              <w:szCs w:val="20"/>
-              <w:lang w:val="en-US"/>
-            </w:rPr>
-            <w:t xml:space="preserve">  </w:t>
+            <w:t xml:space="preserve">Kegiatan </w:t>
           </w:r>
           <w:r>
             <w:rPr>
@@ -22101,7 +22667,7 @@
               <w:szCs w:val="18"/>
               <w:lang w:val="sv-SE"/>
             </w:rPr>
-            <w:t xml:space="preserve">Pengembangan Lapangan Kaliberau Dalam, Blok Sakakemang </w:t>
+            <w:t>${project_title}</w:t>
           </w:r>
           <w:r>
             <w:rPr>
@@ -22110,8 +22676,7 @@
               <w:szCs w:val="18"/>
               <w:lang w:val="sv-SE"/>
             </w:rPr>
-            <w:br/>
-            <w:t xml:space="preserve">di Kabupaten Musi Banyuasin, Provinsi Sumatera Selatan oleh </w:t>
+            <w:t xml:space="preserve"> di </w:t>
           </w:r>
           <w:r>
             <w:rPr>
@@ -22120,7 +22685,7 @@
               <w:szCs w:val="18"/>
               <w:lang w:val="sv-SE"/>
             </w:rPr>
-            <w:t>Repsol</w:t>
+            <w:t>${district}</w:t>
           </w:r>
           <w:r>
             <w:rPr>
@@ -22129,7 +22694,34 @@
               <w:szCs w:val="18"/>
               <w:lang w:val="sv-SE"/>
             </w:rPr>
-            <w:t xml:space="preserve"> Sakakemang B.V</w:t>
+            <w:t>, Provinsi</w:t>
+          </w:r>
+          <w:r>
+            <w:rPr>
+              <w:rFonts w:ascii="Arial" w:hAnsi="Arial" w:cs="Arial"/>
+              <w:sz w:val="18"/>
+              <w:szCs w:val="18"/>
+              <w:lang w:val="sv-SE"/>
+            </w:rPr>
+            <w:t xml:space="preserve"> ${province}</w:t>
+          </w:r>
+          <w:r>
+            <w:rPr>
+              <w:rFonts w:ascii="Arial" w:hAnsi="Arial" w:cs="Arial"/>
+              <w:sz w:val="18"/>
+              <w:szCs w:val="18"/>
+              <w:lang w:val="sv-SE"/>
+            </w:rPr>
+            <w:t xml:space="preserve"> oleh </w:t>
+          </w:r>
+          <w:r>
+            <w:rPr>
+              <w:rFonts w:ascii="Arial" w:hAnsi="Arial" w:cs="Arial"/>
+              <w:sz w:val="18"/>
+              <w:szCs w:val="18"/>
+              <w:lang w:val="sv-SE"/>
+            </w:rPr>
+            <w:t>${pemrakarsa}</w:t>
           </w:r>
         </w:p>
       </w:tc>

</xml_diff>

<commit_message>
remove unnecesarry content in template rkl rpl
</commit_message>
<xml_diff>
--- a/public/template_rkl_rpl.docx
+++ b/public/template_rkl_rpl.docx
@@ -3652,313 +3652,6 @@
                 <w:lang w:val="sv-SE"/>
               </w:rPr>
             </w:pPr>
-            <w:r>
-              <w:t>RSBV</w:t>
-            </w:r>
-            <w:r>
-              <w:t xml:space="preserve"> </w:t>
-            </w:r>
-            <w:proofErr w:type="spellStart"/>
-            <w:r>
-              <w:t>sebagai</w:t>
-            </w:r>
-            <w:proofErr w:type="spellEnd"/>
-            <w:r>
-              <w:t xml:space="preserve"> </w:t>
-            </w:r>
-            <w:proofErr w:type="spellStart"/>
-            <w:r>
-              <w:t>pelaku</w:t>
-            </w:r>
-            <w:proofErr w:type="spellEnd"/>
-            <w:r>
-              <w:t xml:space="preserve"> </w:t>
-            </w:r>
-            <w:proofErr w:type="spellStart"/>
-            <w:r>
-              <w:t>pembangunan</w:t>
-            </w:r>
-            <w:proofErr w:type="spellEnd"/>
-            <w:r>
-              <w:t xml:space="preserve"> </w:t>
-            </w:r>
-            <w:proofErr w:type="spellStart"/>
-            <w:r>
-              <w:t>Rencana</w:t>
-            </w:r>
-            <w:proofErr w:type="spellEnd"/>
-            <w:r>
-              <w:t xml:space="preserve"> </w:t>
-            </w:r>
-            <w:proofErr w:type="spellStart"/>
-            <w:r>
-              <w:t>Kegiatan</w:t>
-            </w:r>
-            <w:proofErr w:type="spellEnd"/>
-            <w:r>
-              <w:t xml:space="preserve">  </w:t>
-            </w:r>
-            <w:r>
-              <w:rPr>
-                <w:rFonts w:cs="Arial"/>
-                <w:lang w:val="sv-SE"/>
-              </w:rPr>
-              <w:t>Pengembangan Lapangan Kaliberau Dalam, Blok Sakakemang di Kabupaten Musi Banyuasin, Provinsi Sumatera Selatan</w:t>
-            </w:r>
-            <w:r>
-              <w:t xml:space="preserve"> </w:t>
-            </w:r>
-            <w:proofErr w:type="spellStart"/>
-            <w:r>
-              <w:t>akan</w:t>
-            </w:r>
-            <w:proofErr w:type="spellEnd"/>
-            <w:r>
-              <w:t xml:space="preserve"> </w:t>
-            </w:r>
-            <w:proofErr w:type="spellStart"/>
-            <w:r>
-              <w:t>dengan</w:t>
-            </w:r>
-            <w:proofErr w:type="spellEnd"/>
-            <w:r>
-              <w:t xml:space="preserve"> </w:t>
-            </w:r>
-            <w:proofErr w:type="spellStart"/>
-            <w:r>
-              <w:t>sungguh-sungguh</w:t>
-            </w:r>
-            <w:proofErr w:type="spellEnd"/>
-            <w:r>
-              <w:t xml:space="preserve"> </w:t>
-            </w:r>
-            <w:proofErr w:type="spellStart"/>
-            <w:r>
-              <w:t>memperhatikan</w:t>
-            </w:r>
-            <w:proofErr w:type="spellEnd"/>
-            <w:r>
-              <w:t xml:space="preserve"> dan </w:t>
-            </w:r>
-            <w:proofErr w:type="spellStart"/>
-            <w:r>
-              <w:t>menjaga</w:t>
-            </w:r>
-            <w:proofErr w:type="spellEnd"/>
-            <w:r>
-              <w:t xml:space="preserve"> </w:t>
-            </w:r>
-            <w:proofErr w:type="spellStart"/>
-            <w:r>
-              <w:t>kelestarian</w:t>
-            </w:r>
-            <w:proofErr w:type="spellEnd"/>
-            <w:r>
-              <w:t xml:space="preserve"> </w:t>
-            </w:r>
-            <w:proofErr w:type="spellStart"/>
-            <w:r>
-              <w:t>lingkungan</w:t>
-            </w:r>
-            <w:proofErr w:type="spellEnd"/>
-            <w:r>
-              <w:t xml:space="preserve">. </w:t>
-            </w:r>
-            <w:proofErr w:type="spellStart"/>
-            <w:r>
-              <w:t>Sebagai</w:t>
-            </w:r>
-            <w:proofErr w:type="spellEnd"/>
-            <w:r>
-              <w:t xml:space="preserve"> </w:t>
-            </w:r>
-            <w:proofErr w:type="spellStart"/>
-            <w:r>
-              <w:t>pelaku</w:t>
-            </w:r>
-            <w:proofErr w:type="spellEnd"/>
-            <w:r>
-              <w:t xml:space="preserve"> </w:t>
-            </w:r>
-            <w:proofErr w:type="spellStart"/>
-            <w:r>
-              <w:t>pembangunan</w:t>
-            </w:r>
-            <w:proofErr w:type="spellEnd"/>
-            <w:r>
-              <w:t xml:space="preserve">, </w:t>
-            </w:r>
-            <w:proofErr w:type="spellStart"/>
-            <w:r>
-              <w:t>maka</w:t>
-            </w:r>
-            <w:proofErr w:type="spellEnd"/>
-            <w:r>
-              <w:t xml:space="preserve"> </w:t>
-            </w:r>
-            <w:proofErr w:type="spellStart"/>
-            <w:r>
-              <w:t>perusahaan</w:t>
-            </w:r>
-            <w:proofErr w:type="spellEnd"/>
-            <w:r>
-              <w:t xml:space="preserve"> </w:t>
-            </w:r>
-            <w:proofErr w:type="spellStart"/>
-            <w:r>
-              <w:t>akan</w:t>
-            </w:r>
-            <w:proofErr w:type="spellEnd"/>
-            <w:r>
-              <w:t xml:space="preserve"> </w:t>
-            </w:r>
-            <w:proofErr w:type="spellStart"/>
-            <w:r>
-              <w:t>mematuhi</w:t>
-            </w:r>
-            <w:proofErr w:type="spellEnd"/>
-            <w:r>
-              <w:t xml:space="preserve"> </w:t>
-            </w:r>
-            <w:proofErr w:type="spellStart"/>
-            <w:r>
-              <w:t>peraturan</w:t>
-            </w:r>
-            <w:proofErr w:type="spellEnd"/>
-            <w:r>
-              <w:t xml:space="preserve"> </w:t>
-            </w:r>
-            <w:proofErr w:type="spellStart"/>
-            <w:r>
-              <w:t>perundang-undangan</w:t>
-            </w:r>
-            <w:proofErr w:type="spellEnd"/>
-            <w:r>
-              <w:t xml:space="preserve"> yang </w:t>
-            </w:r>
-            <w:proofErr w:type="spellStart"/>
-            <w:r>
-              <w:t>berlaku</w:t>
-            </w:r>
-            <w:proofErr w:type="spellEnd"/>
-            <w:r>
-              <w:t xml:space="preserve"> </w:t>
-            </w:r>
-            <w:r>
-              <w:t xml:space="preserve">di </w:t>
-            </w:r>
-            <w:proofErr w:type="spellStart"/>
-            <w:r>
-              <w:t>bidang</w:t>
-            </w:r>
-            <w:proofErr w:type="spellEnd"/>
-            <w:r>
-              <w:t xml:space="preserve"> </w:t>
-            </w:r>
-            <w:proofErr w:type="spellStart"/>
-            <w:r>
-              <w:t>perlindungan</w:t>
-            </w:r>
-            <w:proofErr w:type="spellEnd"/>
-            <w:r>
-              <w:t xml:space="preserve"> dan </w:t>
-            </w:r>
-            <w:proofErr w:type="spellStart"/>
-            <w:r>
-              <w:t>pengelolaan</w:t>
-            </w:r>
-            <w:proofErr w:type="spellEnd"/>
-            <w:r>
-              <w:t xml:space="preserve"> </w:t>
-            </w:r>
-            <w:proofErr w:type="spellStart"/>
-            <w:r>
-              <w:t>lingkungan</w:t>
-            </w:r>
-            <w:proofErr w:type="spellEnd"/>
-            <w:r>
-              <w:t xml:space="preserve"> </w:t>
-            </w:r>
-            <w:proofErr w:type="spellStart"/>
-            <w:r>
-              <w:t>hidup</w:t>
-            </w:r>
-            <w:proofErr w:type="spellEnd"/>
-            <w:r>
-              <w:t xml:space="preserve"> dan </w:t>
-            </w:r>
-            <w:proofErr w:type="spellStart"/>
-            <w:r>
-              <w:t>akan</w:t>
-            </w:r>
-            <w:proofErr w:type="spellEnd"/>
-            <w:r>
-              <w:t xml:space="preserve"> </w:t>
-            </w:r>
-            <w:proofErr w:type="spellStart"/>
-            <w:r>
-              <w:t>menerapkan</w:t>
-            </w:r>
-            <w:proofErr w:type="spellEnd"/>
-            <w:r>
-              <w:t xml:space="preserve"> </w:t>
-            </w:r>
-            <w:proofErr w:type="spellStart"/>
-            <w:r>
-              <w:t>standar</w:t>
-            </w:r>
-            <w:proofErr w:type="spellEnd"/>
-            <w:r>
-              <w:t xml:space="preserve"> </w:t>
-            </w:r>
-            <w:proofErr w:type="spellStart"/>
-            <w:r>
-              <w:t>perlindungan</w:t>
-            </w:r>
-            <w:proofErr w:type="spellEnd"/>
-            <w:r>
-              <w:t xml:space="preserve"> dan </w:t>
-            </w:r>
-            <w:proofErr w:type="spellStart"/>
-            <w:r>
-              <w:t>pengelolaan</w:t>
-            </w:r>
-            <w:proofErr w:type="spellEnd"/>
-            <w:r>
-              <w:t xml:space="preserve"> </w:t>
-            </w:r>
-            <w:proofErr w:type="spellStart"/>
-            <w:r>
-              <w:t>lingkungan</w:t>
-            </w:r>
-            <w:proofErr w:type="spellEnd"/>
-            <w:r>
-              <w:t xml:space="preserve"> </w:t>
-            </w:r>
-            <w:proofErr w:type="spellStart"/>
-            <w:r>
-              <w:t>hidup</w:t>
-            </w:r>
-            <w:proofErr w:type="spellEnd"/>
-            <w:r>
-              <w:t xml:space="preserve"> yang </w:t>
-            </w:r>
-            <w:proofErr w:type="spellStart"/>
-            <w:r>
-              <w:t>dapat</w:t>
-            </w:r>
-            <w:proofErr w:type="spellEnd"/>
-            <w:r>
-              <w:t xml:space="preserve"> </w:t>
-            </w:r>
-            <w:proofErr w:type="spellStart"/>
-            <w:r>
-              <w:t>dipertanggungjawabkan</w:t>
-            </w:r>
-            <w:proofErr w:type="spellEnd"/>
-            <w:r>
-              <w:t>.</w:t>
-            </w:r>
           </w:p>
         </w:tc>
       </w:tr>
@@ -4581,7 +4274,6 @@
         <w:rPr>
           <w:highlight w:val="yellow"/>
         </w:rPr>
-        <w:lastRenderedPageBreak/>
         <w:t>Pendekatan</w:t>
       </w:r>
       <w:proofErr w:type="spellEnd"/>
@@ -4827,1208 +4519,12 @@
           <w:p>
             <w:pPr>
               <w:pStyle w:val="NumberingParagraf"/>
+              <w:numPr>
+                <w:ilvl w:val="0"/>
+                <w:numId w:val="0"/>
+              </w:numPr>
+              <w:ind w:left="360" w:hanging="360"/>
             </w:pPr>
-            <w:proofErr w:type="spellStart"/>
-            <w:r>
-              <w:t>Mengolah</w:t>
-            </w:r>
-            <w:proofErr w:type="spellEnd"/>
-            <w:r>
-              <w:t xml:space="preserve"> </w:t>
-            </w:r>
-            <w:proofErr w:type="spellStart"/>
-            <w:r>
-              <w:t>limbah</w:t>
-            </w:r>
-            <w:proofErr w:type="spellEnd"/>
-            <w:r>
-              <w:t xml:space="preserve"> </w:t>
-            </w:r>
-            <w:proofErr w:type="spellStart"/>
-            <w:r>
-              <w:t>pemboran</w:t>
-            </w:r>
-            <w:proofErr w:type="spellEnd"/>
-            <w:r>
-              <w:t xml:space="preserve"> yang </w:t>
-            </w:r>
-            <w:proofErr w:type="spellStart"/>
-            <w:r>
-              <w:t>dihasilkan</w:t>
-            </w:r>
-            <w:proofErr w:type="spellEnd"/>
-            <w:r>
-              <w:t xml:space="preserve"> </w:t>
-            </w:r>
-            <w:proofErr w:type="spellStart"/>
-            <w:r>
-              <w:t>dari</w:t>
-            </w:r>
-            <w:proofErr w:type="spellEnd"/>
-            <w:r>
-              <w:t xml:space="preserve"> </w:t>
-            </w:r>
-            <w:proofErr w:type="spellStart"/>
-            <w:r>
-              <w:t>penggunaan</w:t>
-            </w:r>
-            <w:proofErr w:type="spellEnd"/>
-            <w:r>
-              <w:t xml:space="preserve"> </w:t>
-            </w:r>
-            <w:proofErr w:type="spellStart"/>
-            <w:r>
-              <w:t>lumpur</w:t>
-            </w:r>
-            <w:proofErr w:type="spellEnd"/>
-            <w:r>
-              <w:t xml:space="preserve"> </w:t>
-            </w:r>
-            <w:proofErr w:type="spellStart"/>
-            <w:r>
-              <w:t>bor</w:t>
-            </w:r>
-            <w:proofErr w:type="spellEnd"/>
-            <w:r>
-              <w:t xml:space="preserve"> </w:t>
-            </w:r>
-            <w:proofErr w:type="spellStart"/>
-            <w:r>
-              <w:t>berbahan</w:t>
-            </w:r>
-            <w:proofErr w:type="spellEnd"/>
-            <w:r>
-              <w:t xml:space="preserve"> </w:t>
-            </w:r>
-            <w:proofErr w:type="spellStart"/>
-            <w:r>
-              <w:t>dasar</w:t>
-            </w:r>
-            <w:proofErr w:type="spellEnd"/>
-            <w:r>
-              <w:t xml:space="preserve"> air (</w:t>
-            </w:r>
-            <w:r>
-              <w:t xml:space="preserve">WBM – </w:t>
-            </w:r>
-            <w:r>
-              <w:rPr>
-                <w:i/>
-              </w:rPr>
-              <w:t>Water Based Mud</w:t>
-            </w:r>
-            <w:r>
-              <w:t xml:space="preserve">) agar </w:t>
-            </w:r>
-            <w:proofErr w:type="spellStart"/>
-            <w:r>
-              <w:t>memenuhi</w:t>
-            </w:r>
-            <w:proofErr w:type="spellEnd"/>
-            <w:r>
-              <w:t xml:space="preserve"> </w:t>
-            </w:r>
-            <w:proofErr w:type="spellStart"/>
-            <w:r>
-              <w:t>ketentuan</w:t>
-            </w:r>
-            <w:proofErr w:type="spellEnd"/>
-            <w:r>
-              <w:t xml:space="preserve"> yang </w:t>
-            </w:r>
-            <w:proofErr w:type="spellStart"/>
-            <w:r>
-              <w:t>dipersyaratkan</w:t>
-            </w:r>
-            <w:proofErr w:type="spellEnd"/>
-            <w:r>
-              <w:t xml:space="preserve"> </w:t>
-            </w:r>
-            <w:proofErr w:type="spellStart"/>
-            <w:r>
-              <w:t>sesuai</w:t>
-            </w:r>
-            <w:proofErr w:type="spellEnd"/>
-            <w:r>
-              <w:t xml:space="preserve"> </w:t>
-            </w:r>
-            <w:proofErr w:type="spellStart"/>
-            <w:r>
-              <w:t>ketentuan</w:t>
-            </w:r>
-            <w:proofErr w:type="spellEnd"/>
-            <w:r>
-              <w:t xml:space="preserve"> </w:t>
-            </w:r>
-            <w:proofErr w:type="spellStart"/>
-            <w:r>
-              <w:t>dalam</w:t>
-            </w:r>
-            <w:proofErr w:type="spellEnd"/>
-            <w:r>
-              <w:t xml:space="preserve"> </w:t>
-            </w:r>
-            <w:proofErr w:type="spellStart"/>
-            <w:r>
-              <w:t>Peraturan</w:t>
-            </w:r>
-            <w:proofErr w:type="spellEnd"/>
-            <w:r>
-              <w:t xml:space="preserve"> Menteri ESDM </w:t>
-            </w:r>
-            <w:proofErr w:type="spellStart"/>
-            <w:r>
-              <w:t>Nomor</w:t>
-            </w:r>
-            <w:proofErr w:type="spellEnd"/>
-            <w:r>
-              <w:t xml:space="preserve"> 045 </w:t>
-            </w:r>
-            <w:proofErr w:type="spellStart"/>
-            <w:r>
-              <w:t>Tahun</w:t>
-            </w:r>
-            <w:proofErr w:type="spellEnd"/>
-            <w:r>
-              <w:t xml:space="preserve"> 1996 </w:t>
-            </w:r>
-            <w:proofErr w:type="spellStart"/>
-            <w:r>
-              <w:t>tentang</w:t>
-            </w:r>
-            <w:proofErr w:type="spellEnd"/>
-            <w:r>
-              <w:t xml:space="preserve"> </w:t>
-            </w:r>
-            <w:proofErr w:type="spellStart"/>
-            <w:r>
-              <w:t>Pengelolaan</w:t>
-            </w:r>
-            <w:proofErr w:type="spellEnd"/>
-            <w:r>
-              <w:t xml:space="preserve"> </w:t>
-            </w:r>
-            <w:r>
-              <w:t xml:space="preserve">Lumpur </w:t>
-            </w:r>
-            <w:proofErr w:type="spellStart"/>
-            <w:r>
-              <w:t>Bor</w:t>
-            </w:r>
-            <w:proofErr w:type="spellEnd"/>
-            <w:r>
-              <w:t xml:space="preserve">, </w:t>
-            </w:r>
-            <w:proofErr w:type="spellStart"/>
-            <w:r>
-              <w:t>Limbah</w:t>
-            </w:r>
-            <w:proofErr w:type="spellEnd"/>
-            <w:r>
-              <w:t xml:space="preserve"> Lumpur dan </w:t>
-            </w:r>
-            <w:proofErr w:type="spellStart"/>
-            <w:r>
-              <w:t>Serbuk</w:t>
-            </w:r>
-            <w:proofErr w:type="spellEnd"/>
-            <w:r>
-              <w:t xml:space="preserve"> </w:t>
-            </w:r>
-            <w:proofErr w:type="spellStart"/>
-            <w:r>
-              <w:t>Bor</w:t>
-            </w:r>
-            <w:proofErr w:type="spellEnd"/>
-            <w:r>
-              <w:t xml:space="preserve"> Pada </w:t>
-            </w:r>
-            <w:proofErr w:type="spellStart"/>
-            <w:r>
-              <w:t>Kegiatan</w:t>
-            </w:r>
-            <w:proofErr w:type="spellEnd"/>
-            <w:r>
-              <w:t xml:space="preserve"> </w:t>
-            </w:r>
-            <w:proofErr w:type="spellStart"/>
-            <w:r>
-              <w:t>Pengeboran</w:t>
-            </w:r>
-            <w:proofErr w:type="spellEnd"/>
-            <w:r>
-              <w:t xml:space="preserve"> </w:t>
-            </w:r>
-            <w:proofErr w:type="spellStart"/>
-            <w:r>
-              <w:t>Minyak</w:t>
-            </w:r>
-            <w:proofErr w:type="spellEnd"/>
-            <w:r>
-              <w:t xml:space="preserve"> dan Gas </w:t>
-            </w:r>
-            <w:proofErr w:type="spellStart"/>
-            <w:r>
-              <w:t>Bumi</w:t>
-            </w:r>
-            <w:proofErr w:type="spellEnd"/>
-            <w:r>
-              <w:t>;</w:t>
-            </w:r>
-          </w:p>
-          <w:p>
-            <w:pPr>
-              <w:pStyle w:val="NumberingParagraf"/>
-            </w:pPr>
-            <w:proofErr w:type="spellStart"/>
-            <w:r>
-              <w:t>Melakukan</w:t>
-            </w:r>
-            <w:proofErr w:type="spellEnd"/>
-            <w:r>
-              <w:t xml:space="preserve"> </w:t>
-            </w:r>
-            <w:proofErr w:type="spellStart"/>
-            <w:r>
-              <w:t>penggelaran</w:t>
-            </w:r>
-            <w:proofErr w:type="spellEnd"/>
-            <w:r>
-              <w:t xml:space="preserve"> pipa dan </w:t>
-            </w:r>
-            <w:proofErr w:type="spellStart"/>
-            <w:r>
-              <w:t>jalan</w:t>
-            </w:r>
-            <w:proofErr w:type="spellEnd"/>
-            <w:r>
-              <w:t xml:space="preserve"> </w:t>
-            </w:r>
-            <w:proofErr w:type="spellStart"/>
-            <w:r>
-              <w:t>akses</w:t>
-            </w:r>
-            <w:proofErr w:type="spellEnd"/>
-            <w:r>
-              <w:t xml:space="preserve"> yang </w:t>
-            </w:r>
-            <w:proofErr w:type="spellStart"/>
-            <w:r>
-              <w:t>melintasi</w:t>
-            </w:r>
-            <w:proofErr w:type="spellEnd"/>
-            <w:r>
-              <w:t xml:space="preserve"> (</w:t>
-            </w:r>
-            <w:r>
-              <w:rPr>
-                <w:i/>
-              </w:rPr>
-              <w:t>crossing</w:t>
-            </w:r>
-            <w:r>
-              <w:t xml:space="preserve">) </w:t>
-            </w:r>
-            <w:proofErr w:type="spellStart"/>
-            <w:r>
-              <w:t>dengan</w:t>
-            </w:r>
-            <w:proofErr w:type="spellEnd"/>
-            <w:r>
-              <w:t xml:space="preserve"> </w:t>
-            </w:r>
-            <w:proofErr w:type="spellStart"/>
-            <w:r>
-              <w:t>ranah</w:t>
-            </w:r>
-            <w:proofErr w:type="spellEnd"/>
-            <w:r>
-              <w:t xml:space="preserve"> </w:t>
-            </w:r>
-            <w:proofErr w:type="spellStart"/>
-            <w:r>
-              <w:t>publik</w:t>
-            </w:r>
-            <w:proofErr w:type="spellEnd"/>
-            <w:r>
-              <w:t xml:space="preserve"> </w:t>
-            </w:r>
-            <w:proofErr w:type="spellStart"/>
-            <w:r>
-              <w:t>yaitu</w:t>
-            </w:r>
-            <w:proofErr w:type="spellEnd"/>
-            <w:r>
-              <w:t xml:space="preserve"> </w:t>
-            </w:r>
-            <w:proofErr w:type="spellStart"/>
-            <w:r>
-              <w:t>jalur</w:t>
-            </w:r>
-            <w:proofErr w:type="spellEnd"/>
-            <w:r>
-              <w:t xml:space="preserve"> </w:t>
-            </w:r>
-            <w:proofErr w:type="spellStart"/>
-            <w:r>
-              <w:t>kereta</w:t>
-            </w:r>
-            <w:proofErr w:type="spellEnd"/>
-            <w:r>
-              <w:t xml:space="preserve"> </w:t>
-            </w:r>
-            <w:proofErr w:type="spellStart"/>
-            <w:r>
-              <w:t>api</w:t>
-            </w:r>
-            <w:proofErr w:type="spellEnd"/>
-            <w:r>
-              <w:t xml:space="preserve"> </w:t>
-            </w:r>
-            <w:proofErr w:type="spellStart"/>
-            <w:r>
-              <w:t>ganda</w:t>
-            </w:r>
-            <w:proofErr w:type="spellEnd"/>
-            <w:r>
-              <w:t xml:space="preserve"> </w:t>
-            </w:r>
-            <w:proofErr w:type="spellStart"/>
-            <w:r>
-              <w:t>merujuk</w:t>
-            </w:r>
-            <w:proofErr w:type="spellEnd"/>
-            <w:r>
-              <w:t xml:space="preserve"> </w:t>
-            </w:r>
-            <w:proofErr w:type="spellStart"/>
-            <w:r>
-              <w:t>Peraturan</w:t>
-            </w:r>
-            <w:proofErr w:type="spellEnd"/>
-            <w:r>
-              <w:t xml:space="preserve"> Menteri </w:t>
-            </w:r>
-            <w:proofErr w:type="spellStart"/>
-            <w:r>
-              <w:t>Perhubungan</w:t>
-            </w:r>
-            <w:proofErr w:type="spellEnd"/>
-            <w:r>
-              <w:t xml:space="preserve"> (</w:t>
-            </w:r>
-            <w:proofErr w:type="spellStart"/>
-            <w:r>
-              <w:t>PerMenHub</w:t>
-            </w:r>
-            <w:proofErr w:type="spellEnd"/>
-            <w:r>
-              <w:t xml:space="preserve">)  </w:t>
-            </w:r>
-            <w:proofErr w:type="spellStart"/>
-            <w:r>
-              <w:t>Nomor</w:t>
-            </w:r>
-            <w:proofErr w:type="spellEnd"/>
-            <w:r>
-              <w:t xml:space="preserve"> PM.36 </w:t>
-            </w:r>
-            <w:proofErr w:type="spellStart"/>
-            <w:r>
-              <w:t>Tahun</w:t>
-            </w:r>
-            <w:proofErr w:type="spellEnd"/>
-            <w:r>
-              <w:t xml:space="preserve"> 2011 </w:t>
-            </w:r>
-            <w:proofErr w:type="spellStart"/>
-            <w:r>
-              <w:t>tentang</w:t>
-            </w:r>
-            <w:proofErr w:type="spellEnd"/>
-            <w:r>
-              <w:t xml:space="preserve"> </w:t>
-            </w:r>
-            <w:proofErr w:type="spellStart"/>
-            <w:r>
-              <w:t>Perpotongan</w:t>
-            </w:r>
-            <w:proofErr w:type="spellEnd"/>
-            <w:r>
-              <w:t xml:space="preserve"> dan/</w:t>
-            </w:r>
-            <w:proofErr w:type="spellStart"/>
-            <w:r>
-              <w:t>atau</w:t>
-            </w:r>
-            <w:proofErr w:type="spellEnd"/>
-            <w:r>
-              <w:t xml:space="preserve"> </w:t>
-            </w:r>
-            <w:proofErr w:type="spellStart"/>
-            <w:r>
-              <w:t>Persinggungan</w:t>
-            </w:r>
-            <w:proofErr w:type="spellEnd"/>
-            <w:r>
-              <w:t xml:space="preserve"> Antara Jalur </w:t>
-            </w:r>
-            <w:proofErr w:type="spellStart"/>
-            <w:r>
-              <w:t>Kereta</w:t>
-            </w:r>
-            <w:proofErr w:type="spellEnd"/>
-            <w:r>
-              <w:t xml:space="preserve"> </w:t>
-            </w:r>
-            <w:proofErr w:type="spellStart"/>
-            <w:r>
-              <w:t>Api</w:t>
-            </w:r>
-            <w:proofErr w:type="spellEnd"/>
-            <w:r>
-              <w:t xml:space="preserve"> </w:t>
-            </w:r>
-            <w:proofErr w:type="spellStart"/>
-            <w:r>
-              <w:t>dengan</w:t>
-            </w:r>
-            <w:proofErr w:type="spellEnd"/>
-            <w:r>
-              <w:t xml:space="preserve"> </w:t>
-            </w:r>
-            <w:proofErr w:type="spellStart"/>
-            <w:r>
-              <w:t>Bangunan</w:t>
-            </w:r>
-            <w:proofErr w:type="spellEnd"/>
-            <w:r>
-              <w:t xml:space="preserve"> Lain;</w:t>
-            </w:r>
-          </w:p>
-          <w:p>
-            <w:pPr>
-              <w:pStyle w:val="NumberingParagraf"/>
-            </w:pPr>
-            <w:proofErr w:type="spellStart"/>
-            <w:r>
-              <w:t>Melakukan</w:t>
-            </w:r>
-            <w:proofErr w:type="spellEnd"/>
-            <w:r>
-              <w:t xml:space="preserve"> uji </w:t>
-            </w:r>
-            <w:proofErr w:type="spellStart"/>
-            <w:r>
-              <w:t>hidrostatik</w:t>
-            </w:r>
-            <w:proofErr w:type="spellEnd"/>
-            <w:r>
-              <w:t xml:space="preserve"> </w:t>
-            </w:r>
-            <w:r>
-              <w:t xml:space="preserve">pipa </w:t>
-            </w:r>
-            <w:proofErr w:type="spellStart"/>
-            <w:r>
-              <w:t>dengan</w:t>
-            </w:r>
-            <w:proofErr w:type="spellEnd"/>
-            <w:r>
-              <w:t xml:space="preserve"> </w:t>
-            </w:r>
-            <w:proofErr w:type="spellStart"/>
-            <w:r>
-              <w:t>menggunakan</w:t>
-            </w:r>
-            <w:proofErr w:type="spellEnd"/>
-            <w:r>
-              <w:t xml:space="preserve"> air </w:t>
-            </w:r>
-            <w:proofErr w:type="spellStart"/>
-            <w:r>
-              <w:t>tanpa</w:t>
-            </w:r>
-            <w:proofErr w:type="spellEnd"/>
-            <w:r>
-              <w:t xml:space="preserve"> </w:t>
-            </w:r>
-            <w:proofErr w:type="spellStart"/>
-            <w:r>
-              <w:t>campuran</w:t>
-            </w:r>
-            <w:proofErr w:type="spellEnd"/>
-            <w:r>
-              <w:t xml:space="preserve"> </w:t>
-            </w:r>
-            <w:proofErr w:type="spellStart"/>
-            <w:r>
-              <w:t>bahan</w:t>
-            </w:r>
-            <w:proofErr w:type="spellEnd"/>
-            <w:r>
-              <w:t xml:space="preserve"> </w:t>
-            </w:r>
-            <w:proofErr w:type="spellStart"/>
-            <w:r>
-              <w:t>kimia</w:t>
-            </w:r>
-            <w:proofErr w:type="spellEnd"/>
-          </w:p>
-          <w:p>
-            <w:pPr>
-              <w:pStyle w:val="NumberingParagraf"/>
-            </w:pPr>
-            <w:proofErr w:type="spellStart"/>
-            <w:r>
-              <w:t>Menerapkan</w:t>
-            </w:r>
-            <w:proofErr w:type="spellEnd"/>
-            <w:r>
-              <w:t xml:space="preserve"> </w:t>
-            </w:r>
-            <w:proofErr w:type="spellStart"/>
-            <w:r>
-              <w:t>teknologi</w:t>
-            </w:r>
-            <w:proofErr w:type="spellEnd"/>
-            <w:r>
-              <w:t xml:space="preserve"> </w:t>
-            </w:r>
-            <w:r>
-              <w:rPr>
-                <w:i/>
-              </w:rPr>
-              <w:t>cooling system</w:t>
-            </w:r>
-            <w:r>
-              <w:t xml:space="preserve"> yang </w:t>
-            </w:r>
-            <w:proofErr w:type="spellStart"/>
-            <w:r>
-              <w:t>menurunkan</w:t>
-            </w:r>
-            <w:proofErr w:type="spellEnd"/>
-            <w:r>
-              <w:t xml:space="preserve"> </w:t>
-            </w:r>
-            <w:proofErr w:type="spellStart"/>
-            <w:r>
-              <w:t>suhu</w:t>
-            </w:r>
-            <w:proofErr w:type="spellEnd"/>
-            <w:r>
-              <w:t xml:space="preserve"> </w:t>
-            </w:r>
-            <w:proofErr w:type="spellStart"/>
-            <w:r>
-              <w:t>fluida</w:t>
-            </w:r>
-            <w:proofErr w:type="spellEnd"/>
-            <w:r>
-              <w:t xml:space="preserve"> yang </w:t>
-            </w:r>
-            <w:proofErr w:type="spellStart"/>
-            <w:r>
-              <w:t>dialirkan</w:t>
-            </w:r>
-            <w:proofErr w:type="spellEnd"/>
-            <w:r>
-              <w:t xml:space="preserve"> </w:t>
-            </w:r>
-            <w:proofErr w:type="spellStart"/>
-            <w:r>
-              <w:t>dari</w:t>
-            </w:r>
-            <w:proofErr w:type="spellEnd"/>
-            <w:r>
-              <w:t xml:space="preserve"> </w:t>
-            </w:r>
-            <w:proofErr w:type="spellStart"/>
-            <w:r>
-              <w:t>sumur</w:t>
-            </w:r>
-            <w:proofErr w:type="spellEnd"/>
-            <w:r>
-              <w:t xml:space="preserve"> </w:t>
-            </w:r>
-            <w:proofErr w:type="spellStart"/>
-            <w:r>
-              <w:t>sehingga</w:t>
-            </w:r>
-            <w:proofErr w:type="spellEnd"/>
-            <w:r>
-              <w:t xml:space="preserve"> pipa </w:t>
-            </w:r>
-            <w:proofErr w:type="spellStart"/>
-            <w:r>
-              <w:t>penyalur</w:t>
-            </w:r>
-            <w:proofErr w:type="spellEnd"/>
-            <w:r>
-              <w:t xml:space="preserve"> </w:t>
-            </w:r>
-            <w:proofErr w:type="spellStart"/>
-            <w:r>
-              <w:t>dapat</w:t>
-            </w:r>
-            <w:proofErr w:type="spellEnd"/>
-            <w:r>
-              <w:t xml:space="preserve"> </w:t>
-            </w:r>
-            <w:proofErr w:type="spellStart"/>
-            <w:r>
-              <w:t>beroperasi</w:t>
-            </w:r>
-            <w:proofErr w:type="spellEnd"/>
-            <w:r>
-              <w:t xml:space="preserve"> </w:t>
-            </w:r>
-            <w:proofErr w:type="spellStart"/>
-            <w:r>
-              <w:t>dengan</w:t>
-            </w:r>
-            <w:proofErr w:type="spellEnd"/>
-            <w:r>
-              <w:t xml:space="preserve"> </w:t>
-            </w:r>
-            <w:proofErr w:type="spellStart"/>
-            <w:r>
-              <w:t>aman</w:t>
-            </w:r>
-            <w:proofErr w:type="spellEnd"/>
-            <w:r>
-              <w:t xml:space="preserve"> </w:t>
-            </w:r>
-            <w:proofErr w:type="spellStart"/>
-            <w:r>
-              <w:t>bagi</w:t>
-            </w:r>
-            <w:proofErr w:type="spellEnd"/>
-            <w:r>
-              <w:t xml:space="preserve"> </w:t>
-            </w:r>
-            <w:proofErr w:type="spellStart"/>
-            <w:r>
-              <w:t>lingkungan</w:t>
-            </w:r>
-            <w:proofErr w:type="spellEnd"/>
-            <w:r>
-              <w:t xml:space="preserve">. </w:t>
-            </w:r>
-          </w:p>
-          <w:p>
-            <w:pPr>
-              <w:pStyle w:val="NumberingParagraf"/>
-            </w:pPr>
-            <w:proofErr w:type="spellStart"/>
-            <w:r>
-              <w:t>Mengolah</w:t>
-            </w:r>
-            <w:proofErr w:type="spellEnd"/>
-            <w:r>
-              <w:t xml:space="preserve"> </w:t>
-            </w:r>
-            <w:proofErr w:type="spellStart"/>
-            <w:r>
-              <w:t>limbah</w:t>
-            </w:r>
-            <w:proofErr w:type="spellEnd"/>
-            <w:r>
-              <w:t xml:space="preserve"> </w:t>
-            </w:r>
-            <w:proofErr w:type="spellStart"/>
-            <w:r>
-              <w:t>domestik</w:t>
-            </w:r>
-            <w:proofErr w:type="spellEnd"/>
-            <w:r>
-              <w:t xml:space="preserve"> </w:t>
-            </w:r>
-            <w:proofErr w:type="spellStart"/>
-            <w:r>
-              <w:t>hingga</w:t>
-            </w:r>
-            <w:proofErr w:type="spellEnd"/>
-            <w:r>
-              <w:t xml:space="preserve"> </w:t>
-            </w:r>
-            <w:proofErr w:type="spellStart"/>
-            <w:r>
-              <w:t>memenuhi</w:t>
-            </w:r>
-            <w:proofErr w:type="spellEnd"/>
-            <w:r>
-              <w:t xml:space="preserve"> </w:t>
-            </w:r>
-            <w:proofErr w:type="spellStart"/>
-            <w:r>
-              <w:t>baku</w:t>
-            </w:r>
-            <w:proofErr w:type="spellEnd"/>
-            <w:r>
-              <w:t xml:space="preserve"> </w:t>
-            </w:r>
-            <w:proofErr w:type="spellStart"/>
-            <w:r>
-              <w:t>mutu</w:t>
-            </w:r>
-            <w:proofErr w:type="spellEnd"/>
-            <w:r>
-              <w:t xml:space="preserve"> </w:t>
-            </w:r>
-            <w:proofErr w:type="spellStart"/>
-            <w:r>
-              <w:t>berdasarkan</w:t>
-            </w:r>
-            <w:proofErr w:type="spellEnd"/>
-            <w:r>
-              <w:t xml:space="preserve"> </w:t>
-            </w:r>
-            <w:proofErr w:type="spellStart"/>
-            <w:r>
-              <w:t>Permen</w:t>
-            </w:r>
-            <w:proofErr w:type="spellEnd"/>
-            <w:r>
-              <w:t xml:space="preserve"> LHK No. 68 </w:t>
-            </w:r>
-            <w:proofErr w:type="spellStart"/>
-            <w:r>
-              <w:t>Tahun</w:t>
-            </w:r>
-            <w:proofErr w:type="spellEnd"/>
-            <w:r>
-              <w:t xml:space="preserve"> 2016 </w:t>
-            </w:r>
-            <w:proofErr w:type="spellStart"/>
-            <w:r>
-              <w:t>tentang</w:t>
-            </w:r>
-            <w:proofErr w:type="spellEnd"/>
-            <w:r>
-              <w:t xml:space="preserve"> Baku </w:t>
-            </w:r>
-            <w:proofErr w:type="spellStart"/>
-            <w:r>
-              <w:t>Mutu</w:t>
-            </w:r>
-            <w:proofErr w:type="spellEnd"/>
-            <w:r>
-              <w:t xml:space="preserve"> Air </w:t>
-            </w:r>
-            <w:proofErr w:type="spellStart"/>
-            <w:r>
-              <w:t>Limbah</w:t>
-            </w:r>
-            <w:proofErr w:type="spellEnd"/>
-            <w:r>
-              <w:t xml:space="preserve"> </w:t>
-            </w:r>
-            <w:proofErr w:type="spellStart"/>
-            <w:r>
-              <w:t>Domestik</w:t>
-            </w:r>
-            <w:proofErr w:type="spellEnd"/>
-            <w:r>
-              <w:t>;</w:t>
-            </w:r>
-          </w:p>
-          <w:p>
-            <w:pPr>
-              <w:pStyle w:val="NumberingParagraf"/>
-            </w:pPr>
-            <w:proofErr w:type="spellStart"/>
-            <w:r>
-              <w:t>Mengelola</w:t>
-            </w:r>
-            <w:proofErr w:type="spellEnd"/>
-            <w:r>
-              <w:t xml:space="preserve"> </w:t>
-            </w:r>
-            <w:proofErr w:type="spellStart"/>
-            <w:r>
-              <w:t>sampah</w:t>
-            </w:r>
-            <w:proofErr w:type="spellEnd"/>
-            <w:r>
-              <w:t xml:space="preserve"> </w:t>
-            </w:r>
-            <w:proofErr w:type="spellStart"/>
-            <w:r>
-              <w:t>mengacu</w:t>
-            </w:r>
-            <w:proofErr w:type="spellEnd"/>
-            <w:r>
-              <w:t xml:space="preserve"> </w:t>
-            </w:r>
-            <w:proofErr w:type="spellStart"/>
-            <w:r>
-              <w:t>kepada</w:t>
-            </w:r>
-            <w:proofErr w:type="spellEnd"/>
-            <w:r>
-              <w:t xml:space="preserve"> </w:t>
-            </w:r>
-            <w:proofErr w:type="spellStart"/>
-            <w:r>
-              <w:t>Undang-udang</w:t>
-            </w:r>
-            <w:proofErr w:type="spellEnd"/>
-            <w:r>
-              <w:t xml:space="preserve"> </w:t>
-            </w:r>
-            <w:proofErr w:type="spellStart"/>
-            <w:r>
-              <w:t>Nomor</w:t>
-            </w:r>
-            <w:proofErr w:type="spellEnd"/>
-            <w:r>
-              <w:t xml:space="preserve"> 18 </w:t>
-            </w:r>
-            <w:proofErr w:type="spellStart"/>
-            <w:r>
-              <w:t>Tahun</w:t>
-            </w:r>
-            <w:proofErr w:type="spellEnd"/>
-            <w:r>
-              <w:t xml:space="preserve"> 2010 </w:t>
-            </w:r>
-            <w:proofErr w:type="spellStart"/>
-            <w:r>
-              <w:t>tentang</w:t>
-            </w:r>
-            <w:proofErr w:type="spellEnd"/>
-            <w:r>
-              <w:t xml:space="preserve"> </w:t>
-            </w:r>
-            <w:proofErr w:type="spellStart"/>
-            <w:r>
-              <w:t>Pengelolaan</w:t>
-            </w:r>
-            <w:proofErr w:type="spellEnd"/>
-            <w:r>
-              <w:t xml:space="preserve"> </w:t>
-            </w:r>
-            <w:proofErr w:type="spellStart"/>
-            <w:r>
-              <w:t>Sampah</w:t>
-            </w:r>
-            <w:proofErr w:type="spellEnd"/>
-            <w:r>
-              <w:t>;</w:t>
-            </w:r>
-          </w:p>
-          <w:p>
-            <w:pPr>
-              <w:pStyle w:val="NumberingParagraf"/>
-            </w:pPr>
-            <w:proofErr w:type="spellStart"/>
-            <w:r>
-              <w:t>Selalu</w:t>
-            </w:r>
-            <w:proofErr w:type="spellEnd"/>
-            <w:r>
-              <w:t xml:space="preserve"> </w:t>
-            </w:r>
-            <w:proofErr w:type="spellStart"/>
-            <w:r>
-              <w:t>mengupayakan</w:t>
-            </w:r>
-            <w:proofErr w:type="spellEnd"/>
-            <w:r>
-              <w:t xml:space="preserve"> </w:t>
-            </w:r>
-            <w:proofErr w:type="spellStart"/>
-            <w:r>
-              <w:t>aplikasi</w:t>
-            </w:r>
-            <w:proofErr w:type="spellEnd"/>
-            <w:r>
-              <w:t xml:space="preserve"> 3R (</w:t>
-            </w:r>
-            <w:r>
-              <w:rPr>
-                <w:i/>
-              </w:rPr>
-              <w:t>reduce, reuse, dan recycle</w:t>
-            </w:r>
-            <w:r>
-              <w:t xml:space="preserve">) </w:t>
-            </w:r>
-            <w:proofErr w:type="spellStart"/>
-            <w:r>
-              <w:t>terhadap</w:t>
-            </w:r>
-            <w:proofErr w:type="spellEnd"/>
-            <w:r>
-              <w:t xml:space="preserve"> </w:t>
-            </w:r>
-            <w:proofErr w:type="spellStart"/>
-            <w:r>
-              <w:t>sampah</w:t>
-            </w:r>
-            <w:proofErr w:type="spellEnd"/>
-            <w:r>
-              <w:t xml:space="preserve"> yang </w:t>
-            </w:r>
-            <w:proofErr w:type="spellStart"/>
-            <w:r>
-              <w:t>dihasilkan</w:t>
-            </w:r>
-            <w:proofErr w:type="spellEnd"/>
-          </w:p>
-          <w:p>
-            <w:pPr>
-              <w:pStyle w:val="NumberingParagraf"/>
-            </w:pPr>
-            <w:proofErr w:type="spellStart"/>
-            <w:r>
-              <w:t>Mengelola</w:t>
-            </w:r>
-            <w:proofErr w:type="spellEnd"/>
-            <w:r>
-              <w:t xml:space="preserve"> </w:t>
-            </w:r>
-            <w:proofErr w:type="spellStart"/>
-            <w:r>
-              <w:t>limbah</w:t>
-            </w:r>
-            <w:proofErr w:type="spellEnd"/>
-            <w:r>
-              <w:t xml:space="preserve"> </w:t>
-            </w:r>
-            <w:proofErr w:type="spellStart"/>
-            <w:r>
-              <w:t>bahan</w:t>
-            </w:r>
-            <w:proofErr w:type="spellEnd"/>
-            <w:r>
-              <w:t xml:space="preserve"> </w:t>
-            </w:r>
-            <w:proofErr w:type="spellStart"/>
-            <w:r>
-              <w:t>berbahaya</w:t>
-            </w:r>
-            <w:proofErr w:type="spellEnd"/>
-            <w:r>
-              <w:t xml:space="preserve"> dan </w:t>
-            </w:r>
-            <w:proofErr w:type="spellStart"/>
-            <w:r>
-              <w:t>beracun</w:t>
-            </w:r>
-            <w:proofErr w:type="spellEnd"/>
-            <w:r>
-              <w:t xml:space="preserve"> yang </w:t>
-            </w:r>
-            <w:proofErr w:type="spellStart"/>
-            <w:r>
-              <w:t>dihasilkan</w:t>
-            </w:r>
-            <w:proofErr w:type="spellEnd"/>
-            <w:r>
-              <w:t xml:space="preserve"> </w:t>
-            </w:r>
-            <w:proofErr w:type="spellStart"/>
-            <w:r>
-              <w:t>mengacu</w:t>
-            </w:r>
-            <w:proofErr w:type="spellEnd"/>
-            <w:r>
-              <w:t xml:space="preserve"> pada </w:t>
-            </w:r>
-            <w:proofErr w:type="spellStart"/>
-            <w:r>
-              <w:t>Peraturan</w:t>
-            </w:r>
-            <w:proofErr w:type="spellEnd"/>
-            <w:r>
-              <w:t xml:space="preserve"> </w:t>
-            </w:r>
-            <w:proofErr w:type="spellStart"/>
-            <w:r>
-              <w:t>Pemerintah</w:t>
-            </w:r>
-            <w:proofErr w:type="spellEnd"/>
-            <w:r>
-              <w:t xml:space="preserve"> </w:t>
-            </w:r>
-            <w:proofErr w:type="spellStart"/>
-            <w:r>
-              <w:t>Nomor</w:t>
-            </w:r>
-            <w:proofErr w:type="spellEnd"/>
-            <w:r>
-              <w:t xml:space="preserve"> 101 </w:t>
-            </w:r>
-            <w:proofErr w:type="spellStart"/>
-            <w:r>
-              <w:t>Tahun</w:t>
-            </w:r>
-            <w:proofErr w:type="spellEnd"/>
-            <w:r>
-              <w:t xml:space="preserve"> 2014 </w:t>
-            </w:r>
-            <w:proofErr w:type="spellStart"/>
-            <w:r>
-              <w:t>Tentang</w:t>
-            </w:r>
-            <w:proofErr w:type="spellEnd"/>
-            <w:r>
-              <w:t xml:space="preserve"> </w:t>
-            </w:r>
-            <w:proofErr w:type="spellStart"/>
-            <w:r>
-              <w:t>Pengelolaan</w:t>
-            </w:r>
-            <w:proofErr w:type="spellEnd"/>
-            <w:r>
-              <w:t xml:space="preserve"> </w:t>
-            </w:r>
-            <w:proofErr w:type="spellStart"/>
-            <w:r>
-              <w:t>Limbah</w:t>
-            </w:r>
-            <w:proofErr w:type="spellEnd"/>
-            <w:r>
-              <w:t xml:space="preserve"> </w:t>
-            </w:r>
-            <w:proofErr w:type="spellStart"/>
-            <w:r>
-              <w:t>Bahan</w:t>
-            </w:r>
-            <w:proofErr w:type="spellEnd"/>
-            <w:r>
-              <w:t xml:space="preserve"> </w:t>
-            </w:r>
-            <w:proofErr w:type="spellStart"/>
-            <w:r>
-              <w:t>Berbahaya</w:t>
-            </w:r>
-            <w:proofErr w:type="spellEnd"/>
-            <w:r>
-              <w:t xml:space="preserve"> dan </w:t>
-            </w:r>
-            <w:proofErr w:type="spellStart"/>
-            <w:r>
-              <w:t>Beracun</w:t>
-            </w:r>
-            <w:proofErr w:type="spellEnd"/>
-            <w:r>
-              <w:t>; dan</w:t>
-            </w:r>
-          </w:p>
-          <w:p>
-            <w:pPr>
-              <w:pStyle w:val="NumberingParagraf"/>
-            </w:pPr>
-            <w:proofErr w:type="spellStart"/>
-            <w:r>
-              <w:t>Menyediakan</w:t>
-            </w:r>
-            <w:proofErr w:type="spellEnd"/>
-            <w:r>
-              <w:t xml:space="preserve"> ERP </w:t>
-            </w:r>
-            <w:r>
-              <w:t>(</w:t>
-            </w:r>
-            <w:r>
-              <w:rPr>
-                <w:i/>
-              </w:rPr>
-              <w:t>Emergency Response Plan</w:t>
-            </w:r>
-            <w:r>
-              <w:t xml:space="preserve">) </w:t>
-            </w:r>
-            <w:proofErr w:type="spellStart"/>
-            <w:r>
-              <w:t>bagi</w:t>
-            </w:r>
-            <w:proofErr w:type="spellEnd"/>
-            <w:r>
-              <w:t xml:space="preserve"> </w:t>
-            </w:r>
-            <w:proofErr w:type="spellStart"/>
-            <w:r>
-              <w:t>seluruh</w:t>
-            </w:r>
-            <w:proofErr w:type="spellEnd"/>
-            <w:r>
-              <w:t xml:space="preserve"> </w:t>
-            </w:r>
-            <w:proofErr w:type="spellStart"/>
-            <w:r>
-              <w:t>kegiatan</w:t>
-            </w:r>
-            <w:proofErr w:type="spellEnd"/>
-            <w:r>
-              <w:t xml:space="preserve"> dan </w:t>
-            </w:r>
-            <w:proofErr w:type="spellStart"/>
-            <w:r>
-              <w:t>fasilitas</w:t>
-            </w:r>
-            <w:proofErr w:type="spellEnd"/>
-            <w:r>
-              <w:t xml:space="preserve"> </w:t>
-            </w:r>
-            <w:proofErr w:type="spellStart"/>
-            <w:r>
-              <w:t>produksi</w:t>
-            </w:r>
-            <w:proofErr w:type="spellEnd"/>
-            <w:r>
-              <w:t xml:space="preserve"> </w:t>
-            </w:r>
-            <w:proofErr w:type="spellStart"/>
-            <w:r>
-              <w:t>sumur</w:t>
-            </w:r>
-            <w:proofErr w:type="spellEnd"/>
-            <w:r>
-              <w:t xml:space="preserve"> </w:t>
-            </w:r>
-            <w:proofErr w:type="spellStart"/>
-            <w:r>
-              <w:t>dalam</w:t>
-            </w:r>
-            <w:proofErr w:type="spellEnd"/>
-            <w:r>
-              <w:t xml:space="preserve"> </w:t>
-            </w:r>
-            <w:proofErr w:type="spellStart"/>
-            <w:r>
-              <w:t>Lapangan</w:t>
-            </w:r>
-            <w:proofErr w:type="spellEnd"/>
-            <w:r>
-              <w:t xml:space="preserve"> </w:t>
-            </w:r>
-            <w:proofErr w:type="spellStart"/>
-            <w:r>
-              <w:t>Kaliberau</w:t>
-            </w:r>
-            <w:proofErr w:type="spellEnd"/>
-            <w:r>
-              <w:t xml:space="preserve"> </w:t>
-            </w:r>
-            <w:proofErr w:type="spellStart"/>
-            <w:r>
-              <w:t>Dalam</w:t>
-            </w:r>
-            <w:proofErr w:type="spellEnd"/>
-            <w:r>
-              <w:t xml:space="preserve"> (KBD)</w:t>
-            </w:r>
-            <w:r>
-              <w:rPr>
-                <w:lang w:val="id-ID"/>
-              </w:rPr>
-              <w:t>.</w:t>
-            </w:r>
           </w:p>
         </w:tc>
       </w:tr>
@@ -6052,6 +4548,7 @@
         <w:rPr>
           <w:lang w:val="en-US"/>
         </w:rPr>
+        <w:lastRenderedPageBreak/>
         <w:t>Pendekatan</w:t>
       </w:r>
       <w:proofErr w:type="spellEnd"/>
@@ -6774,403 +5271,6 @@
             <w:pPr>
               <w:pStyle w:val="Paragraph"/>
             </w:pPr>
-            <w:r>
-              <w:t xml:space="preserve">Bersama </w:t>
-            </w:r>
-            <w:proofErr w:type="spellStart"/>
-            <w:r>
-              <w:t>masyarakat</w:t>
-            </w:r>
-            <w:proofErr w:type="spellEnd"/>
-            <w:r>
-              <w:t xml:space="preserve"> </w:t>
-            </w:r>
-            <w:proofErr w:type="spellStart"/>
-            <w:r>
-              <w:t>sekitar</w:t>
-            </w:r>
-            <w:proofErr w:type="spellEnd"/>
-            <w:r>
-              <w:t xml:space="preserve"> dan </w:t>
-            </w:r>
-            <w:proofErr w:type="spellStart"/>
-            <w:r>
-              <w:t>pihak-pihak</w:t>
-            </w:r>
-            <w:proofErr w:type="spellEnd"/>
-            <w:r>
-              <w:t xml:space="preserve"> </w:t>
-            </w:r>
-            <w:proofErr w:type="spellStart"/>
-            <w:r>
-              <w:t>berkepentingan</w:t>
-            </w:r>
-            <w:proofErr w:type="spellEnd"/>
-            <w:r>
-              <w:t xml:space="preserve"> </w:t>
-            </w:r>
-            <w:proofErr w:type="spellStart"/>
-            <w:r>
-              <w:t>lainnya</w:t>
-            </w:r>
-            <w:proofErr w:type="spellEnd"/>
-            <w:r>
-              <w:t xml:space="preserve">, </w:t>
-            </w:r>
-            <w:r>
-              <w:t xml:space="preserve">RSBV </w:t>
-            </w:r>
-            <w:proofErr w:type="spellStart"/>
-            <w:r>
-              <w:t>mendorong</w:t>
-            </w:r>
-            <w:proofErr w:type="spellEnd"/>
-            <w:r>
-              <w:t xml:space="preserve"> </w:t>
-            </w:r>
-            <w:proofErr w:type="spellStart"/>
-            <w:r>
-              <w:t>upaya</w:t>
-            </w:r>
-            <w:proofErr w:type="spellEnd"/>
-            <w:r>
-              <w:t xml:space="preserve"> </w:t>
-            </w:r>
-            <w:proofErr w:type="spellStart"/>
-            <w:r>
-              <w:t>perbaikan</w:t>
-            </w:r>
-            <w:proofErr w:type="spellEnd"/>
-            <w:r>
-              <w:t xml:space="preserve"> dan </w:t>
-            </w:r>
-            <w:proofErr w:type="spellStart"/>
-            <w:r>
-              <w:t>peningkatan</w:t>
-            </w:r>
-            <w:proofErr w:type="spellEnd"/>
-            <w:r>
-              <w:t xml:space="preserve"> </w:t>
-            </w:r>
-            <w:proofErr w:type="spellStart"/>
-            <w:r>
-              <w:t>kualitas</w:t>
-            </w:r>
-            <w:proofErr w:type="spellEnd"/>
-            <w:r>
-              <w:t xml:space="preserve"> </w:t>
-            </w:r>
-            <w:proofErr w:type="spellStart"/>
-            <w:r>
-              <w:t>lingkungan</w:t>
-            </w:r>
-            <w:proofErr w:type="spellEnd"/>
-            <w:r>
-              <w:t xml:space="preserve"> </w:t>
-            </w:r>
-            <w:proofErr w:type="spellStart"/>
-            <w:r>
-              <w:t>hidup</w:t>
-            </w:r>
-            <w:proofErr w:type="spellEnd"/>
-            <w:r>
-              <w:t xml:space="preserve"> </w:t>
-            </w:r>
-            <w:proofErr w:type="spellStart"/>
-            <w:r>
-              <w:t>sekitar</w:t>
-            </w:r>
-            <w:proofErr w:type="spellEnd"/>
-            <w:r>
-              <w:t xml:space="preserve"> </w:t>
-            </w:r>
-            <w:proofErr w:type="spellStart"/>
-            <w:r>
-              <w:t>sebagai</w:t>
-            </w:r>
-            <w:proofErr w:type="spellEnd"/>
-            <w:r>
-              <w:t xml:space="preserve"> </w:t>
-            </w:r>
-            <w:proofErr w:type="spellStart"/>
-            <w:r>
-              <w:t>wujud</w:t>
-            </w:r>
-            <w:proofErr w:type="spellEnd"/>
-            <w:r>
-              <w:t xml:space="preserve"> </w:t>
-            </w:r>
-            <w:proofErr w:type="spellStart"/>
-            <w:r>
-              <w:t>tanggung</w:t>
-            </w:r>
-            <w:proofErr w:type="spellEnd"/>
-            <w:r>
-              <w:t xml:space="preserve"> </w:t>
-            </w:r>
-            <w:proofErr w:type="spellStart"/>
-            <w:r>
-              <w:t>jawab</w:t>
-            </w:r>
-            <w:proofErr w:type="spellEnd"/>
-            <w:r>
-              <w:t xml:space="preserve"> </w:t>
-            </w:r>
-            <w:proofErr w:type="spellStart"/>
-            <w:r>
-              <w:t>sosial</w:t>
-            </w:r>
-            <w:proofErr w:type="spellEnd"/>
-            <w:r>
-              <w:t xml:space="preserve"> (</w:t>
-            </w:r>
-            <w:r>
-              <w:rPr>
-                <w:i/>
-              </w:rPr>
-              <w:t xml:space="preserve">Corporate </w:t>
-            </w:r>
-            <w:proofErr w:type="spellStart"/>
-            <w:r>
-              <w:rPr>
-                <w:i/>
-              </w:rPr>
-              <w:t>Sosial</w:t>
-            </w:r>
-            <w:proofErr w:type="spellEnd"/>
-            <w:r>
-              <w:rPr>
-                <w:i/>
-              </w:rPr>
-              <w:t xml:space="preserve"> Responsibility</w:t>
-            </w:r>
-            <w:r>
-              <w:t xml:space="preserve">) </w:t>
-            </w:r>
-            <w:proofErr w:type="spellStart"/>
-            <w:r>
-              <w:t>terhadap</w:t>
-            </w:r>
-            <w:proofErr w:type="spellEnd"/>
-            <w:r>
-              <w:t xml:space="preserve"> </w:t>
-            </w:r>
-            <w:proofErr w:type="spellStart"/>
-            <w:r>
-              <w:t>masyarakat</w:t>
-            </w:r>
-            <w:proofErr w:type="spellEnd"/>
-            <w:r>
-              <w:t xml:space="preserve"> dan </w:t>
-            </w:r>
-            <w:proofErr w:type="spellStart"/>
-            <w:r>
-              <w:t>lingkungan</w:t>
-            </w:r>
-            <w:proofErr w:type="spellEnd"/>
-            <w:r>
-              <w:t xml:space="preserve"> </w:t>
-            </w:r>
-            <w:proofErr w:type="spellStart"/>
-            <w:r>
-              <w:t>sekitar</w:t>
-            </w:r>
-            <w:proofErr w:type="spellEnd"/>
-            <w:r>
-              <w:t xml:space="preserve">. </w:t>
-            </w:r>
-            <w:r>
-              <w:t xml:space="preserve"> </w:t>
-            </w:r>
-            <w:r>
-              <w:t xml:space="preserve">Hal </w:t>
-            </w:r>
-            <w:proofErr w:type="spellStart"/>
-            <w:r>
-              <w:t>ini</w:t>
-            </w:r>
-            <w:proofErr w:type="spellEnd"/>
-            <w:r>
-              <w:t xml:space="preserve"> </w:t>
-            </w:r>
-            <w:proofErr w:type="spellStart"/>
-            <w:r>
-              <w:t>akan</w:t>
-            </w:r>
-            <w:proofErr w:type="spellEnd"/>
-            <w:r>
-              <w:t xml:space="preserve"> </w:t>
-            </w:r>
-            <w:proofErr w:type="spellStart"/>
-            <w:r>
-              <w:t>dilakukan</w:t>
-            </w:r>
-            <w:proofErr w:type="spellEnd"/>
-            <w:r>
-              <w:t xml:space="preserve"> </w:t>
-            </w:r>
-            <w:proofErr w:type="spellStart"/>
-            <w:r>
-              <w:t>dengan</w:t>
-            </w:r>
-            <w:proofErr w:type="spellEnd"/>
-            <w:r>
-              <w:t xml:space="preserve"> </w:t>
-            </w:r>
-            <w:proofErr w:type="spellStart"/>
-            <w:r>
-              <w:t>mengupayakan</w:t>
-            </w:r>
-            <w:proofErr w:type="spellEnd"/>
-            <w:r>
-              <w:t xml:space="preserve"> </w:t>
-            </w:r>
-            <w:proofErr w:type="spellStart"/>
-            <w:r>
-              <w:t>berbagai</w:t>
-            </w:r>
-            <w:proofErr w:type="spellEnd"/>
-            <w:r>
-              <w:t xml:space="preserve"> program </w:t>
-            </w:r>
-            <w:r>
-              <w:t xml:space="preserve">CSR </w:t>
-            </w:r>
-            <w:proofErr w:type="spellStart"/>
-            <w:r>
-              <w:t>berkelanjutan</w:t>
-            </w:r>
-            <w:proofErr w:type="spellEnd"/>
-            <w:r>
-              <w:t xml:space="preserve">, </w:t>
-            </w:r>
-            <w:proofErr w:type="spellStart"/>
-            <w:r>
-              <w:t>baik</w:t>
-            </w:r>
-            <w:proofErr w:type="spellEnd"/>
-            <w:r>
-              <w:t xml:space="preserve"> </w:t>
-            </w:r>
-            <w:r>
-              <w:lastRenderedPageBreak/>
-              <w:t xml:space="preserve">program </w:t>
-            </w:r>
-            <w:proofErr w:type="spellStart"/>
-            <w:r>
-              <w:t>perbaikan</w:t>
-            </w:r>
-            <w:proofErr w:type="spellEnd"/>
-            <w:r>
-              <w:t xml:space="preserve"> </w:t>
-            </w:r>
-            <w:proofErr w:type="spellStart"/>
-            <w:r>
-              <w:t>lingkungan</w:t>
-            </w:r>
-            <w:proofErr w:type="spellEnd"/>
-            <w:r>
-              <w:t xml:space="preserve"> </w:t>
-            </w:r>
-            <w:proofErr w:type="spellStart"/>
-            <w:r>
-              <w:t>sekitar</w:t>
-            </w:r>
-            <w:proofErr w:type="spellEnd"/>
-            <w:r>
-              <w:t xml:space="preserve"> </w:t>
-            </w:r>
-            <w:proofErr w:type="spellStart"/>
-            <w:r>
-              <w:t>maupun</w:t>
-            </w:r>
-            <w:proofErr w:type="spellEnd"/>
-            <w:r>
-              <w:t xml:space="preserve"> program </w:t>
-            </w:r>
-            <w:proofErr w:type="spellStart"/>
-            <w:r>
-              <w:t>pemberdayaan</w:t>
-            </w:r>
-            <w:proofErr w:type="spellEnd"/>
-            <w:r>
-              <w:t xml:space="preserve"> </w:t>
-            </w:r>
-            <w:proofErr w:type="spellStart"/>
-            <w:r>
-              <w:t>lainnya</w:t>
-            </w:r>
-            <w:proofErr w:type="spellEnd"/>
-            <w:r>
-              <w:t xml:space="preserve"> yang </w:t>
-            </w:r>
-            <w:proofErr w:type="spellStart"/>
-            <w:r>
-              <w:t>memiliki</w:t>
-            </w:r>
-            <w:proofErr w:type="spellEnd"/>
-            <w:r>
-              <w:t xml:space="preserve"> </w:t>
-            </w:r>
-            <w:proofErr w:type="spellStart"/>
-            <w:r>
-              <w:t>manfaat</w:t>
-            </w:r>
-            <w:proofErr w:type="spellEnd"/>
-            <w:r>
-              <w:t xml:space="preserve"> </w:t>
-            </w:r>
-            <w:proofErr w:type="spellStart"/>
-            <w:r>
-              <w:t>secara</w:t>
-            </w:r>
-            <w:proofErr w:type="spellEnd"/>
-            <w:r>
-              <w:t xml:space="preserve"> </w:t>
-            </w:r>
-            <w:proofErr w:type="spellStart"/>
-            <w:r>
-              <w:t>langsung</w:t>
-            </w:r>
-            <w:proofErr w:type="spellEnd"/>
-            <w:r>
-              <w:t xml:space="preserve"> dan </w:t>
-            </w:r>
-            <w:proofErr w:type="spellStart"/>
-            <w:r>
-              <w:t>berkesina</w:t>
-            </w:r>
-            <w:r>
-              <w:t>mbungan</w:t>
-            </w:r>
-            <w:proofErr w:type="spellEnd"/>
-            <w:r>
-              <w:t xml:space="preserve"> </w:t>
-            </w:r>
-            <w:proofErr w:type="spellStart"/>
-            <w:r>
-              <w:t>bagi</w:t>
-            </w:r>
-            <w:proofErr w:type="spellEnd"/>
-            <w:r>
-              <w:t xml:space="preserve"> </w:t>
-            </w:r>
-            <w:proofErr w:type="spellStart"/>
-            <w:r>
-              <w:t>masyarakat</w:t>
-            </w:r>
-            <w:proofErr w:type="spellEnd"/>
-            <w:r>
-              <w:t xml:space="preserve"> </w:t>
-            </w:r>
-            <w:proofErr w:type="spellStart"/>
-            <w:r>
-              <w:t>terdampak</w:t>
-            </w:r>
-            <w:proofErr w:type="spellEnd"/>
-            <w:r>
-              <w:t>.</w:t>
-            </w:r>
           </w:p>
         </w:tc>
       </w:tr>

</xml_diff>

<commit_message>
multiple impact source & indicator in rkl rpl document
</commit_message>
<xml_diff>
--- a/public/template_rkl_rpl.docx
+++ b/public/template_rkl_rpl.docx
@@ -17755,19 +17755,17 @@
                 <w:szCs w:val="20"/>
                 <w:lang w:val="en-US"/>
               </w:rPr>
-              <w:t>{</w:t>
-            </w:r>
-            <w:proofErr w:type="spellStart"/>
-            <w:r>
-              <w:rPr>
-                <w:rFonts w:ascii="Arial Narrow" w:hAnsi="Arial Narrow"/>
-                <w:sz w:val="20"/>
-                <w:szCs w:val="20"/>
-                <w:lang w:val="en-US"/>
-              </w:rPr>
-              <w:t>impact_source</w:t>
-            </w:r>
-            <w:proofErr w:type="spellEnd"/>
+              <w:t>{i</w:t>
+            </w:r>
+            <w:r>
+              <w:rPr>
+                <w:rFonts w:ascii="Arial Narrow" w:hAnsi="Arial Narrow"/>
+                <w:sz w:val="20"/>
+                <w:szCs w:val="20"/>
+                <w:lang w:val="en-US"/>
+              </w:rPr>
+              <w:t>ndicator</w:t>
+            </w:r>
             <w:r>
               <w:rPr>
                 <w:rFonts w:ascii="Arial Narrow" w:hAnsi="Arial Narrow"/>
@@ -17817,7 +17815,21 @@
                 <w:rFonts w:ascii="Arial Narrow" w:hAnsi="Arial Narrow" w:cs="Arial"/>
                 <w:szCs w:val="20"/>
               </w:rPr>
-              <w:t>{success_indicator}</w:t>
+              <w:t>{</w:t>
+            </w:r>
+            <w:r>
+              <w:rPr>
+                <w:rFonts w:ascii="Arial Narrow" w:hAnsi="Arial Narrow" w:cs="Arial"/>
+                <w:szCs w:val="20"/>
+              </w:rPr>
+              <w:t>impact_source</w:t>
+            </w:r>
+            <w:r>
+              <w:rPr>
+                <w:rFonts w:ascii="Arial Narrow" w:hAnsi="Arial Narrow" w:cs="Arial"/>
+                <w:szCs w:val="20"/>
+              </w:rPr>
+              <w:t>}</w:t>
             </w:r>
           </w:p>
         </w:tc>
@@ -18391,19 +18403,17 @@
                 <w:szCs w:val="20"/>
                 <w:lang w:val="en-US"/>
               </w:rPr>
-              <w:t>{</w:t>
-            </w:r>
-            <w:proofErr w:type="spellStart"/>
-            <w:r>
-              <w:rPr>
-                <w:rFonts w:ascii="Arial Narrow" w:hAnsi="Arial Narrow"/>
-                <w:sz w:val="20"/>
-                <w:szCs w:val="20"/>
-                <w:lang w:val="en-US"/>
-              </w:rPr>
-              <w:t>impact_source</w:t>
-            </w:r>
-            <w:proofErr w:type="spellEnd"/>
+              <w:t>{i</w:t>
+            </w:r>
+            <w:r>
+              <w:rPr>
+                <w:rFonts w:ascii="Arial Narrow" w:hAnsi="Arial Narrow"/>
+                <w:sz w:val="20"/>
+                <w:szCs w:val="20"/>
+                <w:lang w:val="en-US"/>
+              </w:rPr>
+              <w:t>ndicator</w:t>
+            </w:r>
             <w:r>
               <w:rPr>
                 <w:rFonts w:ascii="Arial Narrow" w:hAnsi="Arial Narrow"/>
@@ -18453,7 +18463,21 @@
                 <w:rFonts w:ascii="Arial Narrow" w:hAnsi="Arial Narrow" w:cs="Arial"/>
                 <w:szCs w:val="20"/>
               </w:rPr>
-              <w:t>{success_indicator}</w:t>
+              <w:t>{</w:t>
+            </w:r>
+            <w:r>
+              <w:rPr>
+                <w:rFonts w:ascii="Arial Narrow" w:hAnsi="Arial Narrow" w:cs="Arial"/>
+                <w:szCs w:val="20"/>
+              </w:rPr>
+              <w:t>impact_source</w:t>
+            </w:r>
+            <w:r>
+              <w:rPr>
+                <w:rFonts w:ascii="Arial Narrow" w:hAnsi="Arial Narrow" w:cs="Arial"/>
+                <w:szCs w:val="20"/>
+              </w:rPr>
+              <w:t>}</w:t>
             </w:r>
           </w:p>
         </w:tc>
@@ -19055,19 +19079,17 @@
                 <w:szCs w:val="20"/>
                 <w:lang w:val="en-US"/>
               </w:rPr>
-              <w:t>{</w:t>
-            </w:r>
-            <w:proofErr w:type="spellStart"/>
-            <w:r>
-              <w:rPr>
-                <w:rFonts w:ascii="Arial Narrow" w:hAnsi="Arial Narrow"/>
-                <w:sz w:val="20"/>
-                <w:szCs w:val="20"/>
-                <w:lang w:val="en-US"/>
-              </w:rPr>
-              <w:t>impact_source</w:t>
-            </w:r>
-            <w:proofErr w:type="spellEnd"/>
+              <w:t>{i</w:t>
+            </w:r>
+            <w:r>
+              <w:rPr>
+                <w:rFonts w:ascii="Arial Narrow" w:hAnsi="Arial Narrow"/>
+                <w:sz w:val="20"/>
+                <w:szCs w:val="20"/>
+                <w:lang w:val="en-US"/>
+              </w:rPr>
+              <w:t>ndicator</w:t>
+            </w:r>
             <w:r>
               <w:rPr>
                 <w:rFonts w:ascii="Arial Narrow" w:hAnsi="Arial Narrow"/>
@@ -19117,7 +19139,21 @@
                 <w:rFonts w:ascii="Arial Narrow" w:hAnsi="Arial Narrow" w:cs="Arial"/>
                 <w:szCs w:val="20"/>
               </w:rPr>
-              <w:t>{success_indicator}</w:t>
+              <w:t>{</w:t>
+            </w:r>
+            <w:r>
+              <w:rPr>
+                <w:rFonts w:ascii="Arial Narrow" w:hAnsi="Arial Narrow" w:cs="Arial"/>
+                <w:szCs w:val="20"/>
+              </w:rPr>
+              <w:t>impact_source</w:t>
+            </w:r>
+            <w:r>
+              <w:rPr>
+                <w:rFonts w:ascii="Arial Narrow" w:hAnsi="Arial Narrow" w:cs="Arial"/>
+                <w:szCs w:val="20"/>
+              </w:rPr>
+              <w:t>}</w:t>
             </w:r>
           </w:p>
         </w:tc>

</xml_diff>

<commit_message>
render manage approach to rkl rpl document
</commit_message>
<xml_diff>
--- a/public/template_rkl_rpl.docx
+++ b/public/template_rkl_rpl.docx
@@ -3503,6 +3503,57 @@
     </w:p>
     <w:p>
       <w:pPr>
+        <w:pStyle w:val="Paragraf"/>
+      </w:pPr>
+      <w:r>
+        <w:t>$</w:t>
+      </w:r>
+      <w:r>
+        <w:t>{</w:t>
+      </w:r>
+      <w:proofErr w:type="spellStart"/>
+      <w:r>
+        <w:t>tech_approach_block</w:t>
+      </w:r>
+      <w:proofErr w:type="spellEnd"/>
+      <w:r>
+        <w:t>}</w:t>
+      </w:r>
+    </w:p>
+    <w:p>
+      <w:pPr>
+        <w:pStyle w:val="Paragraf"/>
+      </w:pPr>
+      <w:r>
+        <w:t xml:space="preserve">     ${</w:t>
+      </w:r>
+      <w:proofErr w:type="spellStart"/>
+      <w:r>
+        <w:t>tech_approach</w:t>
+      </w:r>
+      <w:proofErr w:type="spellEnd"/>
+      <w:r>
+        <w:t>}</w:t>
+      </w:r>
+    </w:p>
+    <w:p>
+      <w:pPr>
+        <w:pStyle w:val="Paragraf"/>
+      </w:pPr>
+      <w:r>
+        <w:t>${/</w:t>
+      </w:r>
+      <w:proofErr w:type="spellStart"/>
+      <w:r>
+        <w:t>tech_approach_block</w:t>
+      </w:r>
+      <w:proofErr w:type="spellEnd"/>
+      <w:r>
+        <w:t>}</w:t>
+      </w:r>
+    </w:p>
+    <w:p>
+      <w:pPr>
         <w:pStyle w:val="Heading3"/>
         <w:spacing w:line="480" w:lineRule="auto"/>
         <w:rPr>
@@ -3746,6 +3797,7 @@
       </w:r>
       <w:proofErr w:type="spellStart"/>
       <w:r>
+        <w:lastRenderedPageBreak/>
         <w:t>pemrakarsa</w:t>
       </w:r>
       <w:proofErr w:type="spellEnd"/>
@@ -3927,6 +3979,89 @@
       <w:proofErr w:type="spellEnd"/>
       <w:r>
         <w:t>.</w:t>
+      </w:r>
+      <w:r>
+        <w:t xml:space="preserve"> </w:t>
+      </w:r>
+      <w:proofErr w:type="spellStart"/>
+      <w:r>
+        <w:t>Pendekatan</w:t>
+      </w:r>
+      <w:proofErr w:type="spellEnd"/>
+      <w:r>
+        <w:t xml:space="preserve"> </w:t>
+      </w:r>
+      <w:proofErr w:type="spellStart"/>
+      <w:r>
+        <w:t>sosial</w:t>
+      </w:r>
+      <w:proofErr w:type="spellEnd"/>
+      <w:r>
+        <w:t xml:space="preserve"> </w:t>
+      </w:r>
+      <w:proofErr w:type="spellStart"/>
+      <w:r>
+        <w:t>ekonomi</w:t>
+      </w:r>
+      <w:proofErr w:type="spellEnd"/>
+      <w:r>
+        <w:t xml:space="preserve"> </w:t>
+      </w:r>
+      <w:proofErr w:type="spellStart"/>
+      <w:r>
+        <w:t>meliputi</w:t>
+      </w:r>
+      <w:proofErr w:type="spellEnd"/>
+      <w:r>
+        <w:t>:</w:t>
+      </w:r>
+    </w:p>
+    <w:p>
+      <w:pPr>
+        <w:pStyle w:val="Paragraph"/>
+      </w:pPr>
+      <w:r>
+        <w:t>${</w:t>
+      </w:r>
+      <w:proofErr w:type="spellStart"/>
+      <w:r>
+        <w:t>soc_eco_approach_block</w:t>
+      </w:r>
+      <w:proofErr w:type="spellEnd"/>
+      <w:r>
+        <w:t>}</w:t>
+      </w:r>
+    </w:p>
+    <w:p>
+      <w:pPr>
+        <w:pStyle w:val="Paragraph"/>
+      </w:pPr>
+      <w:r>
+        <w:t xml:space="preserve">     ${</w:t>
+      </w:r>
+      <w:proofErr w:type="spellStart"/>
+      <w:r>
+        <w:t>soc_eco_approach</w:t>
+      </w:r>
+      <w:proofErr w:type="spellEnd"/>
+      <w:r>
+        <w:t>}</w:t>
+      </w:r>
+    </w:p>
+    <w:p>
+      <w:pPr>
+        <w:pStyle w:val="Paragraph"/>
+      </w:pPr>
+      <w:r>
+        <w:t>${/</w:t>
+      </w:r>
+      <w:proofErr w:type="spellStart"/>
+      <w:r>
+        <w:t>soc_eco_approach_block</w:t>
+      </w:r>
+      <w:proofErr w:type="spellEnd"/>
+      <w:r>
+        <w:t>}</w:t>
       </w:r>
     </w:p>
     <w:p>
@@ -3948,7 +4083,6 @@
         <w:rPr>
           <w:lang w:val="en-US"/>
         </w:rPr>
-        <w:lastRenderedPageBreak/>
         <w:t>Pendekatan</w:t>
       </w:r>
       <w:proofErr w:type="spellEnd"/>
@@ -4083,19 +4217,98 @@
       <w:r>
         <w:t xml:space="preserve"> </w:t>
       </w:r>
+      <w:proofErr w:type="spellStart"/>
+      <w:r>
+        <w:t>Pendekatan</w:t>
+      </w:r>
+      <w:proofErr w:type="spellEnd"/>
+      <w:r>
+        <w:t xml:space="preserve"> </w:t>
+      </w:r>
+      <w:proofErr w:type="spellStart"/>
+      <w:r>
+        <w:t>institusi</w:t>
+      </w:r>
+      <w:proofErr w:type="spellEnd"/>
+      <w:r>
+        <w:t xml:space="preserve"> (</w:t>
+      </w:r>
+      <w:proofErr w:type="spellStart"/>
+      <w:r>
+        <w:t>kelembagaan</w:t>
+      </w:r>
+      <w:proofErr w:type="spellEnd"/>
+      <w:r>
+        <w:t xml:space="preserve">) </w:t>
+      </w:r>
+      <w:proofErr w:type="spellStart"/>
+      <w:r>
+        <w:t>meliputi</w:t>
+      </w:r>
+      <w:proofErr w:type="spellEnd"/>
+      <w:r>
+        <w:t>:</w:t>
+      </w:r>
     </w:p>
     <w:p>
       <w:pPr>
         <w:pStyle w:val="Paragraf"/>
-        <w:sectPr>
-          <w:type w:val="oddPage"/>
-          <w:pgSz w:w="11906" w:h="16838" w:code="9"/>
-          <w:pgMar w:top="1440" w:right="1440" w:bottom="1440" w:left="1440" w:header="706" w:footer="0" w:gutter="0"/>
-          <w:pgNumType w:start="1" w:chapStyle="1"/>
-          <w:cols w:space="708"/>
-          <w:docGrid w:linePitch="360"/>
-        </w:sectPr>
-      </w:pPr>
+      </w:pPr>
+      <w:r>
+        <w:t>${</w:t>
+      </w:r>
+      <w:proofErr w:type="spellStart"/>
+      <w:r>
+        <w:t>institution_approach_block</w:t>
+      </w:r>
+      <w:proofErr w:type="spellEnd"/>
+      <w:r>
+        <w:t>}</w:t>
+      </w:r>
+    </w:p>
+    <w:p>
+      <w:pPr>
+        <w:pStyle w:val="Paragraf"/>
+      </w:pPr>
+      <w:r>
+        <w:t xml:space="preserve">     ${</w:t>
+      </w:r>
+      <w:proofErr w:type="spellStart"/>
+      <w:r>
+        <w:t>institution_approach</w:t>
+      </w:r>
+      <w:proofErr w:type="spellEnd"/>
+      <w:r>
+        <w:t>}</w:t>
+      </w:r>
+    </w:p>
+    <w:p>
+      <w:pPr>
+        <w:pStyle w:val="Paragraf"/>
+      </w:pPr>
+      <w:r>
+        <w:t>${/</w:t>
+      </w:r>
+      <w:proofErr w:type="spellStart"/>
+      <w:r>
+        <w:t>institution_approach_block</w:t>
+      </w:r>
+      <w:proofErr w:type="spellEnd"/>
+      <w:r>
+        <w:t>}</w:t>
+      </w:r>
+    </w:p>
+    <w:p>
+      <w:pPr>
+        <w:spacing w:after="0" w:line="240" w:lineRule="auto"/>
+        <w:rPr>
+          <w:rFonts w:ascii="Arial" w:hAnsi="Arial"/>
+          <w:lang w:val="en-US"/>
+        </w:rPr>
+      </w:pPr>
+      <w:r>
+        <w:br w:type="page"/>
+      </w:r>
     </w:p>
     <w:p>
       <w:pPr>
@@ -10724,11 +10937,27 @@
       </w:r>
       <w:proofErr w:type="spellStart"/>
       <w:r>
-        <w:t>Permen</w:t>
-      </w:r>
-      <w:proofErr w:type="spellEnd"/>
-      <w:r>
-        <w:t xml:space="preserve"> LH No. 16 </w:t>
+        <w:t>Peraturan</w:t>
+      </w:r>
+      <w:proofErr w:type="spellEnd"/>
+      <w:r>
+        <w:t xml:space="preserve"> </w:t>
+      </w:r>
+      <w:proofErr w:type="spellStart"/>
+      <w:r>
+        <w:t>Pemerintah</w:t>
+      </w:r>
+      <w:proofErr w:type="spellEnd"/>
+      <w:r>
+        <w:t xml:space="preserve"> (PP) </w:t>
+      </w:r>
+      <w:proofErr w:type="spellStart"/>
+      <w:r>
+        <w:t>Nomor</w:t>
+      </w:r>
+      <w:proofErr w:type="spellEnd"/>
+      <w:r>
+        <w:t xml:space="preserve"> 22 </w:t>
       </w:r>
       <w:proofErr w:type="spellStart"/>
       <w:r>
@@ -10736,7 +10965,7 @@
       </w:r>
       <w:proofErr w:type="spellEnd"/>
       <w:r>
-        <w:t xml:space="preserve"> 2012 </w:t>
+        <w:t xml:space="preserve"> 2021 </w:t>
       </w:r>
       <w:proofErr w:type="spellStart"/>
       <w:r>
@@ -10748,23 +10977,23 @@
       </w:r>
       <w:proofErr w:type="spellStart"/>
       <w:r>
-        <w:t>Pedoman</w:t>
-      </w:r>
-      <w:proofErr w:type="spellEnd"/>
-      <w:r>
-        <w:t xml:space="preserve"> </w:t>
-      </w:r>
-      <w:proofErr w:type="spellStart"/>
-      <w:r>
-        <w:t>Penyusunan</w:t>
-      </w:r>
-      <w:proofErr w:type="spellEnd"/>
-      <w:r>
-        <w:t xml:space="preserve"> </w:t>
-      </w:r>
-      <w:proofErr w:type="spellStart"/>
-      <w:r>
-        <w:t>Dokumen</w:t>
+        <w:t>Penyelenggaraan</w:t>
+      </w:r>
+      <w:proofErr w:type="spellEnd"/>
+      <w:r>
+        <w:t xml:space="preserve"> </w:t>
+      </w:r>
+      <w:proofErr w:type="spellStart"/>
+      <w:r>
+        <w:t>Perlindungan</w:t>
+      </w:r>
+      <w:proofErr w:type="spellEnd"/>
+      <w:r>
+        <w:t xml:space="preserve"> dan </w:t>
+      </w:r>
+      <w:proofErr w:type="spellStart"/>
+      <w:r>
+        <w:t>Pengelolaan</w:t>
       </w:r>
       <w:proofErr w:type="spellEnd"/>
       <w:r>
@@ -18309,15 +18538,7 @@
               <w:noProof/>
               <w:sz w:val="20"/>
             </w:rPr>
-            <w:t>2-</w:t>
-          </w:r>
-          <w:r>
-            <w:rPr>
-              <w:rFonts w:ascii="Arial" w:hAnsi="Arial"/>
-              <w:noProof/>
-              <w:sz w:val="20"/>
-            </w:rPr>
-            <w:t>1</w:t>
+            <w:t>2-1</w:t>
           </w:r>
           <w:r>
             <w:rPr>
@@ -18532,16 +18753,7 @@
               <w:sz w:val="20"/>
               <w:szCs w:val="20"/>
             </w:rPr>
-            <w:t>2-2</w:t>
-          </w:r>
-          <w:r>
-            <w:rPr>
-              <w:rFonts w:ascii="Arial" w:hAnsi="Arial" w:cs="Arial"/>
-              <w:noProof/>
-              <w:sz w:val="20"/>
-              <w:szCs w:val="20"/>
-            </w:rPr>
-            <w:t>9</w:t>
+            <w:t>2-29</w:t>
           </w:r>
           <w:r>
             <w:rPr>
@@ -18739,16 +18951,7 @@
               <w:sz w:val="20"/>
               <w:szCs w:val="20"/>
             </w:rPr>
-            <w:t>2-3</w:t>
-          </w:r>
-          <w:r>
-            <w:rPr>
-              <w:rFonts w:ascii="Arial" w:hAnsi="Arial" w:cs="Arial"/>
-              <w:noProof/>
-              <w:sz w:val="20"/>
-              <w:szCs w:val="20"/>
-            </w:rPr>
-            <w:t>0</w:t>
+            <w:t>2-30</w:t>
           </w:r>
           <w:r>
             <w:rPr>
@@ -18944,15 +19147,7 @@
               <w:noProof/>
               <w:sz w:val="20"/>
             </w:rPr>
-            <w:t>3-</w:t>
-          </w:r>
-          <w:r>
-            <w:rPr>
-              <w:rFonts w:ascii="Arial" w:hAnsi="Arial"/>
-              <w:noProof/>
-              <w:sz w:val="20"/>
-            </w:rPr>
-            <w:t>1</w:t>
+            <w:t>3-1</w:t>
           </w:r>
           <w:r>
             <w:rPr>
@@ -19167,16 +19362,7 @@
               <w:sz w:val="20"/>
               <w:szCs w:val="20"/>
             </w:rPr>
-            <w:t>3-1</w:t>
-          </w:r>
-          <w:r>
-            <w:rPr>
-              <w:rFonts w:ascii="Arial" w:hAnsi="Arial" w:cs="Arial"/>
-              <w:noProof/>
-              <w:sz w:val="20"/>
-              <w:szCs w:val="20"/>
-            </w:rPr>
-            <w:t>9</w:t>
+            <w:t>3-19</w:t>
           </w:r>
           <w:r>
             <w:rPr>
@@ -19374,16 +19560,7 @@
               <w:sz w:val="20"/>
               <w:szCs w:val="20"/>
             </w:rPr>
-            <w:t>3-3</w:t>
-          </w:r>
-          <w:r>
-            <w:rPr>
-              <w:rFonts w:ascii="Arial" w:hAnsi="Arial" w:cs="Arial"/>
-              <w:noProof/>
-              <w:sz w:val="20"/>
-              <w:szCs w:val="20"/>
-            </w:rPr>
-            <w:t>4</w:t>
+            <w:t>3-34</w:t>
           </w:r>
           <w:r>
             <w:rPr>
@@ -20027,6 +20204,92 @@
     </w:lvl>
   </w:abstractNum>
   <w:abstractNum w:abstractNumId="4" w15:restartNumberingAfterBreak="0">
+    <w:nsid w:val="07E34E4F"/>
+    <w:multiLevelType w:val="hybridMultilevel"/>
+    <w:tmpl w:val="FB96704C"/>
+    <w:lvl w:ilvl="0" w:tplc="3809000F">
+      <w:start w:val="1"/>
+      <w:numFmt w:val="decimal"/>
+      <w:lvlText w:val="%1."/>
+      <w:lvlJc w:val="left"/>
+      <w:pPr>
+        <w:ind w:left="720" w:hanging="360"/>
+      </w:pPr>
+    </w:lvl>
+    <w:lvl w:ilvl="1" w:tplc="38090019" w:tentative="1">
+      <w:start w:val="1"/>
+      <w:numFmt w:val="lowerLetter"/>
+      <w:lvlText w:val="%2."/>
+      <w:lvlJc w:val="left"/>
+      <w:pPr>
+        <w:ind w:left="1440" w:hanging="360"/>
+      </w:pPr>
+    </w:lvl>
+    <w:lvl w:ilvl="2" w:tplc="3809001B" w:tentative="1">
+      <w:start w:val="1"/>
+      <w:numFmt w:val="lowerRoman"/>
+      <w:lvlText w:val="%3."/>
+      <w:lvlJc w:val="right"/>
+      <w:pPr>
+        <w:ind w:left="2160" w:hanging="180"/>
+      </w:pPr>
+    </w:lvl>
+    <w:lvl w:ilvl="3" w:tplc="3809000F" w:tentative="1">
+      <w:start w:val="1"/>
+      <w:numFmt w:val="decimal"/>
+      <w:lvlText w:val="%4."/>
+      <w:lvlJc w:val="left"/>
+      <w:pPr>
+        <w:ind w:left="2880" w:hanging="360"/>
+      </w:pPr>
+    </w:lvl>
+    <w:lvl w:ilvl="4" w:tplc="38090019" w:tentative="1">
+      <w:start w:val="1"/>
+      <w:numFmt w:val="lowerLetter"/>
+      <w:lvlText w:val="%5."/>
+      <w:lvlJc w:val="left"/>
+      <w:pPr>
+        <w:ind w:left="3600" w:hanging="360"/>
+      </w:pPr>
+    </w:lvl>
+    <w:lvl w:ilvl="5" w:tplc="3809001B" w:tentative="1">
+      <w:start w:val="1"/>
+      <w:numFmt w:val="lowerRoman"/>
+      <w:lvlText w:val="%6."/>
+      <w:lvlJc w:val="right"/>
+      <w:pPr>
+        <w:ind w:left="4320" w:hanging="180"/>
+      </w:pPr>
+    </w:lvl>
+    <w:lvl w:ilvl="6" w:tplc="3809000F" w:tentative="1">
+      <w:start w:val="1"/>
+      <w:numFmt w:val="decimal"/>
+      <w:lvlText w:val="%7."/>
+      <w:lvlJc w:val="left"/>
+      <w:pPr>
+        <w:ind w:left="5040" w:hanging="360"/>
+      </w:pPr>
+    </w:lvl>
+    <w:lvl w:ilvl="7" w:tplc="38090019" w:tentative="1">
+      <w:start w:val="1"/>
+      <w:numFmt w:val="lowerLetter"/>
+      <w:lvlText w:val="%8."/>
+      <w:lvlJc w:val="left"/>
+      <w:pPr>
+        <w:ind w:left="5760" w:hanging="360"/>
+      </w:pPr>
+    </w:lvl>
+    <w:lvl w:ilvl="8" w:tplc="3809001B" w:tentative="1">
+      <w:start w:val="1"/>
+      <w:numFmt w:val="lowerRoman"/>
+      <w:lvlText w:val="%9."/>
+      <w:lvlJc w:val="right"/>
+      <w:pPr>
+        <w:ind w:left="6480" w:hanging="180"/>
+      </w:pPr>
+    </w:lvl>
+  </w:abstractNum>
+  <w:abstractNum w:abstractNumId="5" w15:restartNumberingAfterBreak="0">
     <w:nsid w:val="0C0541D3"/>
     <w:multiLevelType w:val="hybridMultilevel"/>
     <w:tmpl w:val="1E84FC7E"/>
@@ -20115,7 +20378,7 @@
       </w:pPr>
     </w:lvl>
   </w:abstractNum>
-  <w:abstractNum w:abstractNumId="5" w15:restartNumberingAfterBreak="0">
+  <w:abstractNum w:abstractNumId="6" w15:restartNumberingAfterBreak="0">
     <w:nsid w:val="169742B8"/>
     <w:multiLevelType w:val="hybridMultilevel"/>
     <w:tmpl w:val="1E84FC7E"/>
@@ -20204,7 +20467,7 @@
       </w:pPr>
     </w:lvl>
   </w:abstractNum>
-  <w:abstractNum w:abstractNumId="6" w15:restartNumberingAfterBreak="0">
+  <w:abstractNum w:abstractNumId="7" w15:restartNumberingAfterBreak="0">
     <w:nsid w:val="17AD7B9A"/>
     <w:multiLevelType w:val="hybridMultilevel"/>
     <w:tmpl w:val="4F1E9332"/>
@@ -20294,7 +20557,7 @@
       </w:pPr>
     </w:lvl>
   </w:abstractNum>
-  <w:abstractNum w:abstractNumId="7" w15:restartNumberingAfterBreak="0">
+  <w:abstractNum w:abstractNumId="8" w15:restartNumberingAfterBreak="0">
     <w:nsid w:val="1A387AE2"/>
     <w:multiLevelType w:val="multilevel"/>
     <w:tmpl w:val="FDCC2648"/>
@@ -20416,7 +20679,7 @@
       </w:rPr>
     </w:lvl>
   </w:abstractNum>
-  <w:abstractNum w:abstractNumId="8" w15:restartNumberingAfterBreak="0">
+  <w:abstractNum w:abstractNumId="9" w15:restartNumberingAfterBreak="0">
     <w:nsid w:val="1B757C18"/>
     <w:multiLevelType w:val="hybridMultilevel"/>
     <w:tmpl w:val="4F1E9332"/>
@@ -20506,7 +20769,7 @@
       </w:pPr>
     </w:lvl>
   </w:abstractNum>
-  <w:abstractNum w:abstractNumId="9" w15:restartNumberingAfterBreak="0">
+  <w:abstractNum w:abstractNumId="10" w15:restartNumberingAfterBreak="0">
     <w:nsid w:val="1EE025F3"/>
     <w:multiLevelType w:val="hybridMultilevel"/>
     <w:tmpl w:val="1E84FC7E"/>
@@ -20595,7 +20858,93 @@
       </w:pPr>
     </w:lvl>
   </w:abstractNum>
-  <w:abstractNum w:abstractNumId="10" w15:restartNumberingAfterBreak="0">
+  <w:abstractNum w:abstractNumId="11" w15:restartNumberingAfterBreak="0">
+    <w:nsid w:val="22815D04"/>
+    <w:multiLevelType w:val="hybridMultilevel"/>
+    <w:tmpl w:val="412EEAFE"/>
+    <w:lvl w:ilvl="0" w:tplc="3809000F">
+      <w:start w:val="1"/>
+      <w:numFmt w:val="decimal"/>
+      <w:lvlText w:val="%1."/>
+      <w:lvlJc w:val="left"/>
+      <w:pPr>
+        <w:ind w:left="720" w:hanging="360"/>
+      </w:pPr>
+    </w:lvl>
+    <w:lvl w:ilvl="1" w:tplc="38090019" w:tentative="1">
+      <w:start w:val="1"/>
+      <w:numFmt w:val="lowerLetter"/>
+      <w:lvlText w:val="%2."/>
+      <w:lvlJc w:val="left"/>
+      <w:pPr>
+        <w:ind w:left="1440" w:hanging="360"/>
+      </w:pPr>
+    </w:lvl>
+    <w:lvl w:ilvl="2" w:tplc="3809001B" w:tentative="1">
+      <w:start w:val="1"/>
+      <w:numFmt w:val="lowerRoman"/>
+      <w:lvlText w:val="%3."/>
+      <w:lvlJc w:val="right"/>
+      <w:pPr>
+        <w:ind w:left="2160" w:hanging="180"/>
+      </w:pPr>
+    </w:lvl>
+    <w:lvl w:ilvl="3" w:tplc="3809000F" w:tentative="1">
+      <w:start w:val="1"/>
+      <w:numFmt w:val="decimal"/>
+      <w:lvlText w:val="%4."/>
+      <w:lvlJc w:val="left"/>
+      <w:pPr>
+        <w:ind w:left="2880" w:hanging="360"/>
+      </w:pPr>
+    </w:lvl>
+    <w:lvl w:ilvl="4" w:tplc="38090019" w:tentative="1">
+      <w:start w:val="1"/>
+      <w:numFmt w:val="lowerLetter"/>
+      <w:lvlText w:val="%5."/>
+      <w:lvlJc w:val="left"/>
+      <w:pPr>
+        <w:ind w:left="3600" w:hanging="360"/>
+      </w:pPr>
+    </w:lvl>
+    <w:lvl w:ilvl="5" w:tplc="3809001B" w:tentative="1">
+      <w:start w:val="1"/>
+      <w:numFmt w:val="lowerRoman"/>
+      <w:lvlText w:val="%6."/>
+      <w:lvlJc w:val="right"/>
+      <w:pPr>
+        <w:ind w:left="4320" w:hanging="180"/>
+      </w:pPr>
+    </w:lvl>
+    <w:lvl w:ilvl="6" w:tplc="3809000F" w:tentative="1">
+      <w:start w:val="1"/>
+      <w:numFmt w:val="decimal"/>
+      <w:lvlText w:val="%7."/>
+      <w:lvlJc w:val="left"/>
+      <w:pPr>
+        <w:ind w:left="5040" w:hanging="360"/>
+      </w:pPr>
+    </w:lvl>
+    <w:lvl w:ilvl="7" w:tplc="38090019" w:tentative="1">
+      <w:start w:val="1"/>
+      <w:numFmt w:val="lowerLetter"/>
+      <w:lvlText w:val="%8."/>
+      <w:lvlJc w:val="left"/>
+      <w:pPr>
+        <w:ind w:left="5760" w:hanging="360"/>
+      </w:pPr>
+    </w:lvl>
+    <w:lvl w:ilvl="8" w:tplc="3809001B" w:tentative="1">
+      <w:start w:val="1"/>
+      <w:numFmt w:val="lowerRoman"/>
+      <w:lvlText w:val="%9."/>
+      <w:lvlJc w:val="right"/>
+      <w:pPr>
+        <w:ind w:left="6480" w:hanging="180"/>
+      </w:pPr>
+    </w:lvl>
+  </w:abstractNum>
+  <w:abstractNum w:abstractNumId="12" w15:restartNumberingAfterBreak="0">
     <w:nsid w:val="262769E4"/>
     <w:multiLevelType w:val="hybridMultilevel"/>
     <w:tmpl w:val="276257AA"/>
@@ -20686,7 +21035,7 @@
       </w:pPr>
     </w:lvl>
   </w:abstractNum>
-  <w:abstractNum w:abstractNumId="11" w15:restartNumberingAfterBreak="0">
+  <w:abstractNum w:abstractNumId="13" w15:restartNumberingAfterBreak="0">
     <w:nsid w:val="2AAF2C28"/>
     <w:multiLevelType w:val="hybridMultilevel"/>
     <w:tmpl w:val="070EFC24"/>
@@ -20777,7 +21126,7 @@
       </w:pPr>
     </w:lvl>
   </w:abstractNum>
-  <w:abstractNum w:abstractNumId="12" w15:restartNumberingAfterBreak="0">
+  <w:abstractNum w:abstractNumId="14" w15:restartNumberingAfterBreak="0">
     <w:nsid w:val="2B5C1287"/>
     <w:multiLevelType w:val="hybridMultilevel"/>
     <w:tmpl w:val="1E84FC7E"/>
@@ -20866,7 +21215,7 @@
       </w:pPr>
     </w:lvl>
   </w:abstractNum>
-  <w:abstractNum w:abstractNumId="13" w15:restartNumberingAfterBreak="0">
+  <w:abstractNum w:abstractNumId="15" w15:restartNumberingAfterBreak="0">
     <w:nsid w:val="32D83F32"/>
     <w:multiLevelType w:val="hybridMultilevel"/>
     <w:tmpl w:val="B5C6F45C"/>
@@ -20957,7 +21306,7 @@
       </w:pPr>
     </w:lvl>
   </w:abstractNum>
-  <w:abstractNum w:abstractNumId="14" w15:restartNumberingAfterBreak="0">
+  <w:abstractNum w:abstractNumId="16" w15:restartNumberingAfterBreak="0">
     <w:nsid w:val="358031F0"/>
     <w:multiLevelType w:val="hybridMultilevel"/>
     <w:tmpl w:val="7B26E584"/>
@@ -21047,7 +21396,7 @@
       </w:pPr>
     </w:lvl>
   </w:abstractNum>
-  <w:abstractNum w:abstractNumId="15" w15:restartNumberingAfterBreak="0">
+  <w:abstractNum w:abstractNumId="17" w15:restartNumberingAfterBreak="0">
     <w:nsid w:val="38C6327D"/>
     <w:multiLevelType w:val="hybridMultilevel"/>
     <w:tmpl w:val="1E84FC7E"/>
@@ -21136,7 +21485,7 @@
       </w:pPr>
     </w:lvl>
   </w:abstractNum>
-  <w:abstractNum w:abstractNumId="16" w15:restartNumberingAfterBreak="0">
+  <w:abstractNum w:abstractNumId="18" w15:restartNumberingAfterBreak="0">
     <w:nsid w:val="39471FA1"/>
     <w:multiLevelType w:val="hybridMultilevel"/>
     <w:tmpl w:val="1E84FC7E"/>
@@ -21225,7 +21574,7 @@
       </w:pPr>
     </w:lvl>
   </w:abstractNum>
-  <w:abstractNum w:abstractNumId="17" w15:restartNumberingAfterBreak="0">
+  <w:abstractNum w:abstractNumId="19" w15:restartNumberingAfterBreak="0">
     <w:nsid w:val="3C0A0C98"/>
     <w:multiLevelType w:val="hybridMultilevel"/>
     <w:tmpl w:val="C8C600A0"/>
@@ -21314,7 +21663,7 @@
       </w:pPr>
     </w:lvl>
   </w:abstractNum>
-  <w:abstractNum w:abstractNumId="18" w15:restartNumberingAfterBreak="0">
+  <w:abstractNum w:abstractNumId="20" w15:restartNumberingAfterBreak="0">
     <w:nsid w:val="3EDF31B3"/>
     <w:multiLevelType w:val="hybridMultilevel"/>
     <w:tmpl w:val="1E84FC7E"/>
@@ -21403,7 +21752,7 @@
       </w:pPr>
     </w:lvl>
   </w:abstractNum>
-  <w:abstractNum w:abstractNumId="19" w15:restartNumberingAfterBreak="0">
+  <w:abstractNum w:abstractNumId="21" w15:restartNumberingAfterBreak="0">
     <w:nsid w:val="3F113795"/>
     <w:multiLevelType w:val="hybridMultilevel"/>
     <w:tmpl w:val="1E84FC7E"/>
@@ -21492,7 +21841,93 @@
       </w:pPr>
     </w:lvl>
   </w:abstractNum>
-  <w:abstractNum w:abstractNumId="20" w15:restartNumberingAfterBreak="0">
+  <w:abstractNum w:abstractNumId="22" w15:restartNumberingAfterBreak="0">
+    <w:nsid w:val="44B6445A"/>
+    <w:multiLevelType w:val="hybridMultilevel"/>
+    <w:tmpl w:val="D554A478"/>
+    <w:lvl w:ilvl="0" w:tplc="3809000F">
+      <w:start w:val="1"/>
+      <w:numFmt w:val="decimal"/>
+      <w:lvlText w:val="%1."/>
+      <w:lvlJc w:val="left"/>
+      <w:pPr>
+        <w:ind w:left="720" w:hanging="360"/>
+      </w:pPr>
+    </w:lvl>
+    <w:lvl w:ilvl="1" w:tplc="38090019" w:tentative="1">
+      <w:start w:val="1"/>
+      <w:numFmt w:val="lowerLetter"/>
+      <w:lvlText w:val="%2."/>
+      <w:lvlJc w:val="left"/>
+      <w:pPr>
+        <w:ind w:left="1440" w:hanging="360"/>
+      </w:pPr>
+    </w:lvl>
+    <w:lvl w:ilvl="2" w:tplc="3809001B" w:tentative="1">
+      <w:start w:val="1"/>
+      <w:numFmt w:val="lowerRoman"/>
+      <w:lvlText w:val="%3."/>
+      <w:lvlJc w:val="right"/>
+      <w:pPr>
+        <w:ind w:left="2160" w:hanging="180"/>
+      </w:pPr>
+    </w:lvl>
+    <w:lvl w:ilvl="3" w:tplc="3809000F" w:tentative="1">
+      <w:start w:val="1"/>
+      <w:numFmt w:val="decimal"/>
+      <w:lvlText w:val="%4."/>
+      <w:lvlJc w:val="left"/>
+      <w:pPr>
+        <w:ind w:left="2880" w:hanging="360"/>
+      </w:pPr>
+    </w:lvl>
+    <w:lvl w:ilvl="4" w:tplc="38090019" w:tentative="1">
+      <w:start w:val="1"/>
+      <w:numFmt w:val="lowerLetter"/>
+      <w:lvlText w:val="%5."/>
+      <w:lvlJc w:val="left"/>
+      <w:pPr>
+        <w:ind w:left="3600" w:hanging="360"/>
+      </w:pPr>
+    </w:lvl>
+    <w:lvl w:ilvl="5" w:tplc="3809001B" w:tentative="1">
+      <w:start w:val="1"/>
+      <w:numFmt w:val="lowerRoman"/>
+      <w:lvlText w:val="%6."/>
+      <w:lvlJc w:val="right"/>
+      <w:pPr>
+        <w:ind w:left="4320" w:hanging="180"/>
+      </w:pPr>
+    </w:lvl>
+    <w:lvl w:ilvl="6" w:tplc="3809000F" w:tentative="1">
+      <w:start w:val="1"/>
+      <w:numFmt w:val="decimal"/>
+      <w:lvlText w:val="%7."/>
+      <w:lvlJc w:val="left"/>
+      <w:pPr>
+        <w:ind w:left="5040" w:hanging="360"/>
+      </w:pPr>
+    </w:lvl>
+    <w:lvl w:ilvl="7" w:tplc="38090019" w:tentative="1">
+      <w:start w:val="1"/>
+      <w:numFmt w:val="lowerLetter"/>
+      <w:lvlText w:val="%8."/>
+      <w:lvlJc w:val="left"/>
+      <w:pPr>
+        <w:ind w:left="5760" w:hanging="360"/>
+      </w:pPr>
+    </w:lvl>
+    <w:lvl w:ilvl="8" w:tplc="3809001B" w:tentative="1">
+      <w:start w:val="1"/>
+      <w:numFmt w:val="lowerRoman"/>
+      <w:lvlText w:val="%9."/>
+      <w:lvlJc w:val="right"/>
+      <w:pPr>
+        <w:ind w:left="6480" w:hanging="180"/>
+      </w:pPr>
+    </w:lvl>
+  </w:abstractNum>
+  <w:abstractNum w:abstractNumId="23" w15:restartNumberingAfterBreak="0">
     <w:nsid w:val="47653260"/>
     <w:multiLevelType w:val="hybridMultilevel"/>
     <w:tmpl w:val="1E84FC7E"/>
@@ -21581,7 +22016,7 @@
       </w:pPr>
     </w:lvl>
   </w:abstractNum>
-  <w:abstractNum w:abstractNumId="21" w15:restartNumberingAfterBreak="0">
+  <w:abstractNum w:abstractNumId="24" w15:restartNumberingAfterBreak="0">
     <w:nsid w:val="4E3517A8"/>
     <w:multiLevelType w:val="hybridMultilevel"/>
     <w:tmpl w:val="5B5097EE"/>
@@ -21672,7 +22107,7 @@
       </w:pPr>
     </w:lvl>
   </w:abstractNum>
-  <w:abstractNum w:abstractNumId="22" w15:restartNumberingAfterBreak="0">
+  <w:abstractNum w:abstractNumId="25" w15:restartNumberingAfterBreak="0">
     <w:nsid w:val="5F2D7A60"/>
     <w:multiLevelType w:val="hybridMultilevel"/>
     <w:tmpl w:val="1E84FC7E"/>
@@ -21761,7 +22196,7 @@
       </w:pPr>
     </w:lvl>
   </w:abstractNum>
-  <w:abstractNum w:abstractNumId="23" w15:restartNumberingAfterBreak="0">
+  <w:abstractNum w:abstractNumId="26" w15:restartNumberingAfterBreak="0">
     <w:nsid w:val="5F656C65"/>
     <w:multiLevelType w:val="hybridMultilevel"/>
     <w:tmpl w:val="3794951A"/>
@@ -21854,7 +22289,7 @@
       </w:pPr>
     </w:lvl>
   </w:abstractNum>
-  <w:abstractNum w:abstractNumId="24" w15:restartNumberingAfterBreak="0">
+  <w:abstractNum w:abstractNumId="27" w15:restartNumberingAfterBreak="0">
     <w:nsid w:val="5F6B69E1"/>
     <w:multiLevelType w:val="hybridMultilevel"/>
     <w:tmpl w:val="C8C600A0"/>
@@ -21943,7 +22378,7 @@
       </w:pPr>
     </w:lvl>
   </w:abstractNum>
-  <w:abstractNum w:abstractNumId="25" w15:restartNumberingAfterBreak="0">
+  <w:abstractNum w:abstractNumId="28" w15:restartNumberingAfterBreak="0">
     <w:nsid w:val="5FE40442"/>
     <w:multiLevelType w:val="hybridMultilevel"/>
     <w:tmpl w:val="059EFFF6"/>
@@ -22033,7 +22468,7 @@
       </w:pPr>
     </w:lvl>
   </w:abstractNum>
-  <w:abstractNum w:abstractNumId="26" w15:restartNumberingAfterBreak="0">
+  <w:abstractNum w:abstractNumId="29" w15:restartNumberingAfterBreak="0">
     <w:nsid w:val="627733D6"/>
     <w:multiLevelType w:val="hybridMultilevel"/>
     <w:tmpl w:val="3B2EB0CA"/>
@@ -22124,7 +22559,7 @@
       </w:pPr>
     </w:lvl>
   </w:abstractNum>
-  <w:abstractNum w:abstractNumId="27" w15:restartNumberingAfterBreak="0">
+  <w:abstractNum w:abstractNumId="30" w15:restartNumberingAfterBreak="0">
     <w:nsid w:val="64025C92"/>
     <w:multiLevelType w:val="hybridMultilevel"/>
     <w:tmpl w:val="5A46C4BE"/>
@@ -22214,7 +22649,7 @@
       </w:pPr>
     </w:lvl>
   </w:abstractNum>
-  <w:abstractNum w:abstractNumId="28" w15:restartNumberingAfterBreak="0">
+  <w:abstractNum w:abstractNumId="31" w15:restartNumberingAfterBreak="0">
     <w:nsid w:val="66A33E13"/>
     <w:multiLevelType w:val="hybridMultilevel"/>
     <w:tmpl w:val="1E84FC7E"/>
@@ -22303,7 +22738,7 @@
       </w:pPr>
     </w:lvl>
   </w:abstractNum>
-  <w:abstractNum w:abstractNumId="29" w15:restartNumberingAfterBreak="0">
+  <w:abstractNum w:abstractNumId="32" w15:restartNumberingAfterBreak="0">
     <w:nsid w:val="6A131CCE"/>
     <w:multiLevelType w:val="hybridMultilevel"/>
     <w:tmpl w:val="1E84FC7E"/>
@@ -22392,7 +22827,7 @@
       </w:pPr>
     </w:lvl>
   </w:abstractNum>
-  <w:abstractNum w:abstractNumId="30" w15:restartNumberingAfterBreak="0">
+  <w:abstractNum w:abstractNumId="33" w15:restartNumberingAfterBreak="0">
     <w:nsid w:val="6B100E02"/>
     <w:multiLevelType w:val="hybridMultilevel"/>
     <w:tmpl w:val="42A29256"/>
@@ -22482,7 +22917,7 @@
       </w:pPr>
     </w:lvl>
   </w:abstractNum>
-  <w:abstractNum w:abstractNumId="31" w15:restartNumberingAfterBreak="0">
+  <w:abstractNum w:abstractNumId="34" w15:restartNumberingAfterBreak="0">
     <w:nsid w:val="6C94430E"/>
     <w:multiLevelType w:val="hybridMultilevel"/>
     <w:tmpl w:val="5A46C4BE"/>
@@ -22572,7 +23007,7 @@
       </w:pPr>
     </w:lvl>
   </w:abstractNum>
-  <w:abstractNum w:abstractNumId="32" w15:restartNumberingAfterBreak="0">
+  <w:abstractNum w:abstractNumId="35" w15:restartNumberingAfterBreak="0">
     <w:nsid w:val="764621B3"/>
     <w:multiLevelType w:val="hybridMultilevel"/>
     <w:tmpl w:val="1E84FC7E"/>
@@ -22662,115 +23097,124 @@
     </w:lvl>
   </w:abstractNum>
   <w:num w:numId="1">
+    <w:abstractNumId w:val="8"/>
+  </w:num>
+  <w:num w:numId="2">
+    <w:abstractNumId w:val="19"/>
+  </w:num>
+  <w:num w:numId="3">
+    <w:abstractNumId w:val="30"/>
+  </w:num>
+  <w:num w:numId="4">
     <w:abstractNumId w:val="7"/>
   </w:num>
-  <w:num w:numId="2">
-    <w:abstractNumId w:val="17"/>
+  <w:num w:numId="5">
+    <w:abstractNumId w:val="16"/>
   </w:num>
-  <w:num w:numId="3">
+  <w:num w:numId="6">
+    <w:abstractNumId w:val="12"/>
+  </w:num>
+  <w:num w:numId="7">
     <w:abstractNumId w:val="27"/>
   </w:num>
-  <w:num w:numId="4">
-    <w:abstractNumId w:val="6"/>
-  </w:num>
-  <w:num w:numId="5">
-    <w:abstractNumId w:val="14"/>
-  </w:num>
-  <w:num w:numId="6">
-    <w:abstractNumId w:val="10"/>
-  </w:num>
-  <w:num w:numId="7">
-    <w:abstractNumId w:val="24"/>
-  </w:num>
   <w:num w:numId="8">
-    <w:abstractNumId w:val="8"/>
+    <w:abstractNumId w:val="9"/>
   </w:num>
   <w:num w:numId="9">
-    <w:abstractNumId w:val="31"/>
+    <w:abstractNumId w:val="34"/>
   </w:num>
   <w:num w:numId="10">
-    <w:abstractNumId w:val="11"/>
+    <w:abstractNumId w:val="13"/>
   </w:num>
   <w:num w:numId="11">
-    <w:abstractNumId w:val="26"/>
+    <w:abstractNumId w:val="29"/>
   </w:num>
   <w:num w:numId="12">
-    <w:abstractNumId w:val="25"/>
+    <w:abstractNumId w:val="28"/>
   </w:num>
   <w:num w:numId="13">
-    <w:abstractNumId w:val="30"/>
+    <w:abstractNumId w:val="33"/>
   </w:num>
   <w:num w:numId="14">
-    <w:abstractNumId w:val="23"/>
+    <w:abstractNumId w:val="26"/>
   </w:num>
   <w:num w:numId="15">
     <w:abstractNumId w:val="3"/>
   </w:num>
   <w:num w:numId="16">
-    <w:abstractNumId w:val="13"/>
+    <w:abstractNumId w:val="15"/>
   </w:num>
   <w:num w:numId="17">
-    <w:abstractNumId w:val="23"/>
+    <w:abstractNumId w:val="26"/>
     <w:lvlOverride w:ilvl="0">
       <w:startOverride w:val="1"/>
     </w:lvlOverride>
   </w:num>
   <w:num w:numId="18">
-    <w:abstractNumId w:val="23"/>
+    <w:abstractNumId w:val="26"/>
     <w:lvlOverride w:ilvl="0">
       <w:startOverride w:val="1"/>
     </w:lvlOverride>
   </w:num>
   <w:num w:numId="19">
-    <w:abstractNumId w:val="21"/>
+    <w:abstractNumId w:val="24"/>
   </w:num>
   <w:num w:numId="20">
     <w:abstractNumId w:val="1"/>
   </w:num>
   <w:num w:numId="21">
-    <w:abstractNumId w:val="19"/>
+    <w:abstractNumId w:val="21"/>
   </w:num>
   <w:num w:numId="22">
     <w:abstractNumId w:val="2"/>
   </w:num>
   <w:num w:numId="23">
-    <w:abstractNumId w:val="28"/>
+    <w:abstractNumId w:val="31"/>
   </w:num>
   <w:num w:numId="24">
+    <w:abstractNumId w:val="6"/>
+  </w:num>
+  <w:num w:numId="25">
     <w:abstractNumId w:val="5"/>
   </w:num>
-  <w:num w:numId="25">
-    <w:abstractNumId w:val="4"/>
-  </w:num>
   <w:num w:numId="26">
-    <w:abstractNumId w:val="12"/>
+    <w:abstractNumId w:val="14"/>
   </w:num>
   <w:num w:numId="27">
-    <w:abstractNumId w:val="22"/>
+    <w:abstractNumId w:val="25"/>
   </w:num>
   <w:num w:numId="28">
-    <w:abstractNumId w:val="18"/>
+    <w:abstractNumId w:val="20"/>
   </w:num>
   <w:num w:numId="29">
-    <w:abstractNumId w:val="20"/>
+    <w:abstractNumId w:val="23"/>
   </w:num>
   <w:num w:numId="30">
-    <w:abstractNumId w:val="32"/>
+    <w:abstractNumId w:val="35"/>
   </w:num>
   <w:num w:numId="31">
     <w:abstractNumId w:val="0"/>
   </w:num>
   <w:num w:numId="32">
-    <w:abstractNumId w:val="15"/>
+    <w:abstractNumId w:val="17"/>
   </w:num>
   <w:num w:numId="33">
-    <w:abstractNumId w:val="9"/>
+    <w:abstractNumId w:val="10"/>
   </w:num>
   <w:num w:numId="34">
-    <w:abstractNumId w:val="16"/>
+    <w:abstractNumId w:val="18"/>
   </w:num>
   <w:num w:numId="35">
-    <w:abstractNumId w:val="29"/>
+    <w:abstractNumId w:val="32"/>
+  </w:num>
+  <w:num w:numId="36">
+    <w:abstractNumId w:val="11"/>
+  </w:num>
+  <w:num w:numId="37">
+    <w:abstractNumId w:val="22"/>
+  </w:num>
+  <w:num w:numId="38">
+    <w:abstractNumId w:val="4"/>
   </w:num>
   <w:numIdMacAtCleanup w:val="35"/>
 </w:numbering>

</xml_diff>

<commit_message>
change some pages size in template rkl rpl to A3
</commit_message>
<xml_diff>
--- a/public/template_rkl_rpl.docx
+++ b/public/template_rkl_rpl.docx
@@ -1,6 +1,6 @@
 
 <file path=word/document.xml><?xml version="1.0" encoding="utf-8"?>
-<w:document xmlns:wpc="http://schemas.microsoft.com/office/word/2010/wordprocessingCanvas" xmlns:cx="http://schemas.microsoft.com/office/drawing/2014/chartex" xmlns:cx1="http://schemas.microsoft.com/office/drawing/2015/9/8/chartex" xmlns:cx2="http://schemas.microsoft.com/office/drawing/2015/10/21/chartex" xmlns:cx3="http://schemas.microsoft.com/office/drawing/2016/5/9/chartex" xmlns:cx4="http://schemas.microsoft.com/office/drawing/2016/5/10/chartex" xmlns:cx5="http://schemas.microsoft.com/office/drawing/2016/5/11/chartex" xmlns:cx6="http://schemas.microsoft.com/office/drawing/2016/5/12/chartex" xmlns:cx7="http://schemas.microsoft.com/office/drawing/2016/5/13/chartex" xmlns:cx8="http://schemas.microsoft.com/office/drawing/2016/5/14/chartex" xmlns:mc="http://schemas.openxmlformats.org/markup-compatibility/2006" xmlns:aink="http://schemas.microsoft.com/office/drawing/2016/ink" xmlns:am3d="http://schemas.microsoft.com/office/drawing/2017/model3d" xmlns:o="urn:schemas-microsoft-com:office:office" xmlns:r="http://schemas.openxmlformats.org/officeDocument/2006/relationships" xmlns:m="http://schemas.openxmlformats.org/officeDocument/2006/math" xmlns:v="urn:schemas-microsoft-com:vml" xmlns:wp14="http://schemas.microsoft.com/office/word/2010/wordprocessingDrawing" xmlns:wp="http://schemas.openxmlformats.org/drawingml/2006/wordprocessingDrawing" xmlns:w10="urn:schemas-microsoft-com:office:word" xmlns:w="http://schemas.openxmlformats.org/wordprocessingml/2006/main" xmlns:w14="http://schemas.microsoft.com/office/word/2010/wordml" xmlns:w15="http://schemas.microsoft.com/office/word/2012/wordml" xmlns:w16cex="http://schemas.microsoft.com/office/word/2018/wordml/cex" xmlns:w16cid="http://schemas.microsoft.com/office/word/2016/wordml/cid" xmlns:w16="http://schemas.microsoft.com/office/word/2018/wordml" xmlns:w16sdtdh="http://schemas.microsoft.com/office/word/2020/wordml/sdtdatahash" xmlns:w16se="http://schemas.microsoft.com/office/word/2015/wordml/symex" xmlns:wpg="http://schemas.microsoft.com/office/word/2010/wordprocessingGroup" xmlns:wpi="http://schemas.microsoft.com/office/word/2010/wordprocessingInk" xmlns:wne="http://schemas.microsoft.com/office/word/2006/wordml" xmlns:wps="http://schemas.microsoft.com/office/word/2010/wordprocessingShape" mc:Ignorable="w14 w15 w16se w16cid w16 w16cex w16sdtdh wp14">
+<w:document xmlns:wpc="http://schemas.microsoft.com/office/word/2010/wordprocessingCanvas" xmlns:cx="http://schemas.microsoft.com/office/drawing/2014/chartex" xmlns:cx1="http://schemas.microsoft.com/office/drawing/2015/9/8/chartex" xmlns:cx2="http://schemas.microsoft.com/office/drawing/2015/10/21/chartex" xmlns:cx3="http://schemas.microsoft.com/office/drawing/2016/5/9/chartex" xmlns:cx4="http://schemas.microsoft.com/office/drawing/2016/5/10/chartex" xmlns:cx5="http://schemas.microsoft.com/office/drawing/2016/5/11/chartex" xmlns:cx6="http://schemas.microsoft.com/office/drawing/2016/5/12/chartex" xmlns:cx7="http://schemas.microsoft.com/office/drawing/2016/5/13/chartex" xmlns:cx8="http://schemas.microsoft.com/office/drawing/2016/5/14/chartex" xmlns:mc="http://schemas.openxmlformats.org/markup-compatibility/2006" xmlns:aink="http://schemas.microsoft.com/office/drawing/2016/ink" xmlns:am3d="http://schemas.microsoft.com/office/drawing/2017/model3d" xmlns:o="urn:schemas-microsoft-com:office:office" xmlns:oel="http://schemas.microsoft.com/office/2019/extlst" xmlns:r="http://schemas.openxmlformats.org/officeDocument/2006/relationships" xmlns:m="http://schemas.openxmlformats.org/officeDocument/2006/math" xmlns:v="urn:schemas-microsoft-com:vml" xmlns:wp14="http://schemas.microsoft.com/office/word/2010/wordprocessingDrawing" xmlns:wp="http://schemas.openxmlformats.org/drawingml/2006/wordprocessingDrawing" xmlns:w10="urn:schemas-microsoft-com:office:word" xmlns:w="http://schemas.openxmlformats.org/wordprocessingml/2006/main" xmlns:w14="http://schemas.microsoft.com/office/word/2010/wordml" xmlns:w15="http://schemas.microsoft.com/office/word/2012/wordml" xmlns:w16cex="http://schemas.microsoft.com/office/word/2018/wordml/cex" xmlns:w16cid="http://schemas.microsoft.com/office/word/2016/wordml/cid" xmlns:w16="http://schemas.microsoft.com/office/word/2018/wordml" xmlns:w16sdtdh="http://schemas.microsoft.com/office/word/2020/wordml/sdtdatahash" xmlns:w16se="http://schemas.microsoft.com/office/word/2015/wordml/symex" xmlns:wpg="http://schemas.microsoft.com/office/word/2010/wordprocessingGroup" xmlns:wpi="http://schemas.microsoft.com/office/word/2010/wordprocessingInk" xmlns:wne="http://schemas.microsoft.com/office/word/2006/wordml" xmlns:wps="http://schemas.microsoft.com/office/word/2010/wordprocessingShape" mc:Ignorable="w14 w15 w16se w16cid w16 w16cex w16sdtdh wp14">
   <w:body>
     <w:p>
       <w:pPr>
@@ -3284,15 +3284,7 @@
       </w:r>
       <w:proofErr w:type="spellEnd"/>
       <w:r>
-        <w:t xml:space="preserve"> </w:t>
-      </w:r>
-      <w:proofErr w:type="spellStart"/>
-      <w:r>
-        <w:t>Ekonomi</w:t>
-      </w:r>
-      <w:proofErr w:type="spellEnd"/>
-      <w:r>
-        <w:t xml:space="preserve">, dan 3) </w:t>
+        <w:t xml:space="preserve"> Ekonomi, dan 3) </w:t>
       </w:r>
       <w:proofErr w:type="spellStart"/>
       <w:r>
@@ -3588,16 +3580,8 @@
         <w:rPr>
           <w:lang w:val="en-US"/>
         </w:rPr>
-        <w:t xml:space="preserve"> </w:t>
-      </w:r>
-      <w:proofErr w:type="spellStart"/>
-      <w:r>
-        <w:rPr>
-          <w:lang w:val="en-US"/>
-        </w:rPr>
-        <w:t>Ekonomi</w:t>
-      </w:r>
-      <w:proofErr w:type="spellEnd"/>
+        <w:t xml:space="preserve"> Ekonomi</w:t>
+      </w:r>
     </w:p>
     <w:p>
       <w:pPr>
@@ -5434,17 +5418,17 @@
         <w:tblLook w:val="04A0" w:firstRow="1" w:lastRow="0" w:firstColumn="1" w:lastColumn="0" w:noHBand="0" w:noVBand="1"/>
       </w:tblPr>
       <w:tblGrid>
-        <w:gridCol w:w="451"/>
-        <w:gridCol w:w="6"/>
-        <w:gridCol w:w="1426"/>
-        <w:gridCol w:w="1618"/>
+        <w:gridCol w:w="676"/>
         <w:gridCol w:w="9"/>
-        <w:gridCol w:w="1922"/>
-        <w:gridCol w:w="3625"/>
-        <w:gridCol w:w="2007"/>
-        <w:gridCol w:w="1429"/>
-        <w:gridCol w:w="15"/>
-        <w:gridCol w:w="2253"/>
+        <w:gridCol w:w="2134"/>
+        <w:gridCol w:w="2421"/>
+        <w:gridCol w:w="13"/>
+        <w:gridCol w:w="3432"/>
+        <w:gridCol w:w="4113"/>
+        <w:gridCol w:w="3759"/>
+        <w:gridCol w:w="2138"/>
+        <w:gridCol w:w="22"/>
+        <w:gridCol w:w="3371"/>
       </w:tblGrid>
       <w:tr>
         <w:trPr>
@@ -5602,7 +5586,7 @@
         </w:tc>
         <w:tc>
           <w:tcPr>
-            <w:tcW w:w="654" w:type="pct"/>
+            <w:tcW w:w="780" w:type="pct"/>
             <w:gridSpan w:val="2"/>
             <w:tcBorders>
               <w:top w:val="single" w:sz="8" w:space="0" w:color="000000"/>
@@ -5645,7 +5629,7 @@
         </w:tc>
         <w:tc>
           <w:tcPr>
-            <w:tcW w:w="1228" w:type="pct"/>
+            <w:tcW w:w="931" w:type="pct"/>
             <w:tcBorders>
               <w:top w:val="single" w:sz="8" w:space="0" w:color="000000"/>
               <w:left w:val="single" w:sz="8" w:space="0" w:color="000000"/>
@@ -5685,7 +5669,7 @@
         </w:tc>
         <w:tc>
           <w:tcPr>
-            <w:tcW w:w="680" w:type="pct"/>
+            <w:tcW w:w="851" w:type="pct"/>
             <w:tcBorders>
               <w:top w:val="single" w:sz="8" w:space="0" w:color="000000"/>
               <w:left w:val="single" w:sz="8" w:space="0" w:color="000000"/>
@@ -6231,7 +6215,7 @@
         </w:tc>
         <w:tc>
           <w:tcPr>
-            <w:tcW w:w="654" w:type="pct"/>
+            <w:tcW w:w="780" w:type="pct"/>
             <w:gridSpan w:val="2"/>
             <w:tcBorders>
               <w:top w:val="single" w:sz="8" w:space="0" w:color="000000"/>
@@ -6273,7 +6257,7 @@
         </w:tc>
         <w:tc>
           <w:tcPr>
-            <w:tcW w:w="1228" w:type="pct"/>
+            <w:tcW w:w="931" w:type="pct"/>
             <w:tcBorders>
               <w:top w:val="single" w:sz="8" w:space="0" w:color="000000"/>
               <w:left w:val="single" w:sz="8" w:space="0" w:color="000000"/>
@@ -6328,7 +6312,7 @@
         </w:tc>
         <w:tc>
           <w:tcPr>
-            <w:tcW w:w="680" w:type="pct"/>
+            <w:tcW w:w="851" w:type="pct"/>
             <w:tcBorders>
               <w:top w:val="single" w:sz="8" w:space="0" w:color="000000"/>
               <w:left w:val="single" w:sz="8" w:space="0" w:color="000000"/>
@@ -6860,7 +6844,7 @@
         </w:tc>
         <w:tc>
           <w:tcPr>
-            <w:tcW w:w="651" w:type="pct"/>
+            <w:tcW w:w="777" w:type="pct"/>
             <w:tcBorders>
               <w:top w:val="single" w:sz="8" w:space="0" w:color="000000"/>
               <w:left w:val="single" w:sz="8" w:space="0" w:color="000000"/>
@@ -6902,7 +6886,7 @@
         </w:tc>
         <w:tc>
           <w:tcPr>
-            <w:tcW w:w="1228" w:type="pct"/>
+            <w:tcW w:w="931" w:type="pct"/>
             <w:tcBorders>
               <w:top w:val="single" w:sz="8" w:space="0" w:color="000000"/>
               <w:left w:val="single" w:sz="8" w:space="0" w:color="000000"/>
@@ -6944,7 +6928,7 @@
         </w:tc>
         <w:tc>
           <w:tcPr>
-            <w:tcW w:w="680" w:type="pct"/>
+            <w:tcW w:w="851" w:type="pct"/>
             <w:tcBorders>
               <w:top w:val="single" w:sz="8" w:space="0" w:color="000000"/>
               <w:left w:val="single" w:sz="8" w:space="0" w:color="000000"/>
@@ -7470,7 +7454,7 @@
         </w:tc>
         <w:tc>
           <w:tcPr>
-            <w:tcW w:w="654" w:type="pct"/>
+            <w:tcW w:w="780" w:type="pct"/>
             <w:gridSpan w:val="2"/>
             <w:tcBorders>
               <w:top w:val="single" w:sz="8" w:space="0" w:color="000000"/>
@@ -7513,7 +7497,7 @@
         </w:tc>
         <w:tc>
           <w:tcPr>
-            <w:tcW w:w="1228" w:type="pct"/>
+            <w:tcW w:w="931" w:type="pct"/>
             <w:tcBorders>
               <w:top w:val="single" w:sz="8" w:space="0" w:color="000000"/>
               <w:left w:val="single" w:sz="8" w:space="0" w:color="000000"/>
@@ -7555,7 +7539,7 @@
         </w:tc>
         <w:tc>
           <w:tcPr>
-            <w:tcW w:w="680" w:type="pct"/>
+            <w:tcW w:w="851" w:type="pct"/>
             <w:tcBorders>
               <w:top w:val="single" w:sz="8" w:space="0" w:color="000000"/>
               <w:left w:val="single" w:sz="8" w:space="0" w:color="000000"/>
@@ -8108,7 +8092,7 @@
         </w:tc>
         <w:tc>
           <w:tcPr>
-            <w:tcW w:w="654" w:type="pct"/>
+            <w:tcW w:w="780" w:type="pct"/>
             <w:gridSpan w:val="2"/>
             <w:tcBorders>
               <w:top w:val="single" w:sz="8" w:space="0" w:color="000000"/>
@@ -8151,7 +8135,7 @@
         </w:tc>
         <w:tc>
           <w:tcPr>
-            <w:tcW w:w="1228" w:type="pct"/>
+            <w:tcW w:w="931" w:type="pct"/>
             <w:tcBorders>
               <w:top w:val="single" w:sz="8" w:space="0" w:color="000000"/>
               <w:left w:val="single" w:sz="8" w:space="0" w:color="000000"/>
@@ -8193,7 +8177,7 @@
         </w:tc>
         <w:tc>
           <w:tcPr>
-            <w:tcW w:w="680" w:type="pct"/>
+            <w:tcW w:w="851" w:type="pct"/>
             <w:tcBorders>
               <w:top w:val="single" w:sz="8" w:space="0" w:color="000000"/>
               <w:left w:val="single" w:sz="8" w:space="0" w:color="000000"/>
@@ -8536,7 +8520,6 @@
                 <w:sz w:val="20"/>
                 <w:szCs w:val="20"/>
               </w:rPr>
-              <w:lastRenderedPageBreak/>
               <w:t>Tahap</w:t>
             </w:r>
             <w:r>
@@ -8765,7 +8748,7 @@
         </w:tc>
         <w:tc>
           <w:tcPr>
-            <w:tcW w:w="654" w:type="pct"/>
+            <w:tcW w:w="780" w:type="pct"/>
             <w:gridSpan w:val="2"/>
             <w:tcBorders>
               <w:top w:val="single" w:sz="8" w:space="0" w:color="000000"/>
@@ -8808,7 +8791,7 @@
         </w:tc>
         <w:tc>
           <w:tcPr>
-            <w:tcW w:w="1228" w:type="pct"/>
+            <w:tcW w:w="931" w:type="pct"/>
             <w:tcBorders>
               <w:top w:val="single" w:sz="8" w:space="0" w:color="000000"/>
               <w:left w:val="single" w:sz="8" w:space="0" w:color="000000"/>
@@ -8850,7 +8833,7 @@
         </w:tc>
         <w:tc>
           <w:tcPr>
-            <w:tcW w:w="680" w:type="pct"/>
+            <w:tcW w:w="851" w:type="pct"/>
             <w:tcBorders>
               <w:top w:val="single" w:sz="8" w:space="0" w:color="000000"/>
               <w:left w:val="single" w:sz="8" w:space="0" w:color="000000"/>
@@ -9307,7 +9290,7 @@
         </w:tc>
         <w:tc>
           <w:tcPr>
-            <w:tcW w:w="654" w:type="pct"/>
+            <w:tcW w:w="780" w:type="pct"/>
             <w:gridSpan w:val="2"/>
             <w:tcBorders>
               <w:top w:val="single" w:sz="8" w:space="0" w:color="000000"/>
@@ -9350,7 +9333,7 @@
         </w:tc>
         <w:tc>
           <w:tcPr>
-            <w:tcW w:w="1228" w:type="pct"/>
+            <w:tcW w:w="931" w:type="pct"/>
             <w:tcBorders>
               <w:top w:val="single" w:sz="8" w:space="0" w:color="000000"/>
               <w:left w:val="single" w:sz="8" w:space="0" w:color="000000"/>
@@ -9392,7 +9375,7 @@
         </w:tc>
         <w:tc>
           <w:tcPr>
-            <w:tcW w:w="680" w:type="pct"/>
+            <w:tcW w:w="851" w:type="pct"/>
             <w:tcBorders>
               <w:top w:val="single" w:sz="8" w:space="0" w:color="000000"/>
               <w:left w:val="single" w:sz="8" w:space="0" w:color="000000"/>
@@ -9839,7 +9822,7 @@
         </w:tc>
         <w:tc>
           <w:tcPr>
-            <w:tcW w:w="654" w:type="pct"/>
+            <w:tcW w:w="780" w:type="pct"/>
             <w:gridSpan w:val="2"/>
             <w:tcBorders>
               <w:top w:val="single" w:sz="8" w:space="0" w:color="000000"/>
@@ -9882,7 +9865,7 @@
         </w:tc>
         <w:tc>
           <w:tcPr>
-            <w:tcW w:w="1228" w:type="pct"/>
+            <w:tcW w:w="931" w:type="pct"/>
             <w:tcBorders>
               <w:top w:val="single" w:sz="8" w:space="0" w:color="000000"/>
               <w:left w:val="single" w:sz="8" w:space="0" w:color="000000"/>
@@ -9924,7 +9907,7 @@
         </w:tc>
         <w:tc>
           <w:tcPr>
-            <w:tcW w:w="680" w:type="pct"/>
+            <w:tcW w:w="851" w:type="pct"/>
             <w:tcBorders>
               <w:top w:val="single" w:sz="8" w:space="0" w:color="000000"/>
               <w:left w:val="single" w:sz="8" w:space="0" w:color="000000"/>
@@ -10424,7 +10407,7 @@
         </w:tc>
         <w:tc>
           <w:tcPr>
-            <w:tcW w:w="654" w:type="pct"/>
+            <w:tcW w:w="780" w:type="pct"/>
             <w:gridSpan w:val="2"/>
             <w:tcBorders>
               <w:top w:val="single" w:sz="8" w:space="0" w:color="000000"/>
@@ -10467,7 +10450,7 @@
         </w:tc>
         <w:tc>
           <w:tcPr>
-            <w:tcW w:w="1228" w:type="pct"/>
+            <w:tcW w:w="931" w:type="pct"/>
             <w:tcBorders>
               <w:top w:val="single" w:sz="8" w:space="0" w:color="000000"/>
               <w:left w:val="single" w:sz="8" w:space="0" w:color="000000"/>
@@ -10509,7 +10492,7 @@
         </w:tc>
         <w:tc>
           <w:tcPr>
-            <w:tcW w:w="680" w:type="pct"/>
+            <w:tcW w:w="851" w:type="pct"/>
             <w:tcBorders>
               <w:top w:val="single" w:sz="8" w:space="0" w:color="000000"/>
               <w:left w:val="single" w:sz="8" w:space="0" w:color="000000"/>
@@ -10767,8 +10750,8 @@
         </w:rPr>
         <w:sectPr>
           <w:footerReference w:type="default" r:id="rId10"/>
-          <w:pgSz w:w="16838" w:h="11906" w:orient="landscape" w:code="9"/>
-          <w:pgMar w:top="1440" w:right="1440" w:bottom="1440" w:left="1440" w:header="708" w:footer="708" w:gutter="0"/>
+          <w:pgSz w:w="23808" w:h="16840" w:orient="landscape" w:code="8"/>
+          <w:pgMar w:top="1440" w:right="1440" w:bottom="1440" w:left="1440" w:header="709" w:footer="709" w:gutter="0"/>
           <w:pgNumType w:chapStyle="1"/>
           <w:cols w:space="708"/>
           <w:docGrid w:linePitch="360"/>
@@ -11686,20 +11669,18 @@
         <w:tblLook w:val="04A0" w:firstRow="1" w:lastRow="0" w:firstColumn="1" w:lastColumn="0" w:noHBand="0" w:noVBand="1"/>
       </w:tblPr>
       <w:tblGrid>
-        <w:gridCol w:w="453"/>
-        <w:gridCol w:w="1428"/>
-        <w:gridCol w:w="9"/>
-        <w:gridCol w:w="1690"/>
-        <w:gridCol w:w="1923"/>
-        <w:gridCol w:w="9"/>
-        <w:gridCol w:w="3619"/>
-        <w:gridCol w:w="9"/>
-        <w:gridCol w:w="1828"/>
-        <w:gridCol w:w="9"/>
-        <w:gridCol w:w="92"/>
-        <w:gridCol w:w="1202"/>
-        <w:gridCol w:w="9"/>
-        <w:gridCol w:w="2093"/>
+        <w:gridCol w:w="679"/>
+        <w:gridCol w:w="2137"/>
+        <w:gridCol w:w="13"/>
+        <w:gridCol w:w="3304"/>
+        <w:gridCol w:w="2693"/>
+        <w:gridCol w:w="4112"/>
+        <w:gridCol w:w="3476"/>
+        <w:gridCol w:w="13"/>
+        <w:gridCol w:w="138"/>
+        <w:gridCol w:w="1798"/>
+        <w:gridCol w:w="13"/>
+        <w:gridCol w:w="3132"/>
       </w:tblGrid>
       <w:tr>
         <w:trPr>
@@ -11748,7 +11729,7 @@
         </w:tc>
         <w:tc>
           <w:tcPr>
-            <w:tcW w:w="1757" w:type="pct"/>
+            <w:tcW w:w="1894" w:type="pct"/>
             <w:gridSpan w:val="4"/>
             <w:tcBorders>
               <w:top w:val="single" w:sz="8" w:space="0" w:color="000000"/>
@@ -11789,8 +11770,8 @@
         </w:tc>
         <w:tc>
           <w:tcPr>
-            <w:tcW w:w="2354" w:type="pct"/>
-            <w:gridSpan w:val="7"/>
+            <w:tcW w:w="2217" w:type="pct"/>
+            <w:gridSpan w:val="5"/>
             <w:tcBorders>
               <w:top w:val="single" w:sz="8" w:space="0" w:color="000000"/>
               <w:left w:val="single" w:sz="8" w:space="0" w:color="000000"/>
@@ -11949,7 +11930,7 @@
         </w:tc>
         <w:tc>
           <w:tcPr>
-            <w:tcW w:w="591" w:type="pct"/>
+            <w:tcW w:w="771" w:type="pct"/>
             <w:gridSpan w:val="2"/>
             <w:tcBorders>
               <w:top w:val="single" w:sz="8" w:space="0" w:color="000000"/>
@@ -12012,8 +11993,7 @@
         </w:tc>
         <w:tc>
           <w:tcPr>
-            <w:tcW w:w="672" w:type="pct"/>
-            <w:gridSpan w:val="2"/>
+            <w:tcW w:w="626" w:type="pct"/>
             <w:tcBorders>
               <w:top w:val="single" w:sz="8" w:space="0" w:color="000000"/>
               <w:left w:val="single" w:sz="8" w:space="0" w:color="000000"/>
@@ -12054,8 +12034,7 @@
         </w:tc>
         <w:tc>
           <w:tcPr>
-            <w:tcW w:w="1262" w:type="pct"/>
-            <w:gridSpan w:val="2"/>
+            <w:tcW w:w="956" w:type="pct"/>
             <w:tcBorders>
               <w:top w:val="single" w:sz="8" w:space="0" w:color="000000"/>
               <w:left w:val="single" w:sz="8" w:space="0" w:color="000000"/>
@@ -12096,7 +12075,7 @@
         </w:tc>
         <w:tc>
           <w:tcPr>
-            <w:tcW w:w="639" w:type="pct"/>
+            <w:tcW w:w="811" w:type="pct"/>
             <w:gridSpan w:val="2"/>
             <w:tcBorders>
               <w:top w:val="single" w:sz="8" w:space="0" w:color="000000"/>
@@ -12217,7 +12196,7 @@
         <w:tc>
           <w:tcPr>
             <w:tcW w:w="5000" w:type="pct"/>
-            <w:gridSpan w:val="14"/>
+            <w:gridSpan w:val="12"/>
             <w:tcBorders>
               <w:top w:val="single" w:sz="8" w:space="0" w:color="000000"/>
               <w:left w:val="single" w:sz="8" w:space="0" w:color="000000"/>
@@ -12267,7 +12246,7 @@
         <w:tc>
           <w:tcPr>
             <w:tcW w:w="5000" w:type="pct"/>
-            <w:gridSpan w:val="14"/>
+            <w:gridSpan w:val="12"/>
             <w:tcBorders>
               <w:top w:val="single" w:sz="8" w:space="0" w:color="000000"/>
               <w:left w:val="single" w:sz="8" w:space="0" w:color="000000"/>
@@ -12439,7 +12418,7 @@
         </w:tc>
         <w:tc>
           <w:tcPr>
-            <w:tcW w:w="591" w:type="pct"/>
+            <w:tcW w:w="771" w:type="pct"/>
             <w:gridSpan w:val="2"/>
             <w:tcBorders>
               <w:top w:val="single" w:sz="8" w:space="0" w:color="000000"/>
@@ -12497,8 +12476,7 @@
         </w:tc>
         <w:tc>
           <w:tcPr>
-            <w:tcW w:w="672" w:type="pct"/>
-            <w:gridSpan w:val="2"/>
+            <w:tcW w:w="626" w:type="pct"/>
             <w:tcBorders>
               <w:top w:val="single" w:sz="8" w:space="0" w:color="000000"/>
               <w:left w:val="single" w:sz="8" w:space="0" w:color="000000"/>
@@ -12559,8 +12537,7 @@
         </w:tc>
         <w:tc>
           <w:tcPr>
-            <w:tcW w:w="1262" w:type="pct"/>
-            <w:gridSpan w:val="2"/>
+            <w:tcW w:w="956" w:type="pct"/>
             <w:tcBorders>
               <w:top w:val="single" w:sz="8" w:space="0" w:color="000000"/>
               <w:left w:val="single" w:sz="8" w:space="0" w:color="000000"/>
@@ -12624,7 +12601,7 @@
         </w:tc>
         <w:tc>
           <w:tcPr>
-            <w:tcW w:w="639" w:type="pct"/>
+            <w:tcW w:w="811" w:type="pct"/>
             <w:gridSpan w:val="2"/>
             <w:tcBorders>
               <w:top w:val="single" w:sz="8" w:space="0" w:color="000000"/>
@@ -12957,7 +12934,7 @@
         <w:tc>
           <w:tcPr>
             <w:tcW w:w="5000" w:type="pct"/>
-            <w:gridSpan w:val="14"/>
+            <w:gridSpan w:val="12"/>
             <w:tcBorders>
               <w:top w:val="single" w:sz="8" w:space="0" w:color="000000"/>
               <w:left w:val="single" w:sz="8" w:space="0" w:color="000000"/>
@@ -13147,7 +13124,7 @@
         </w:tc>
         <w:tc>
           <w:tcPr>
-            <w:tcW w:w="591" w:type="pct"/>
+            <w:tcW w:w="771" w:type="pct"/>
             <w:gridSpan w:val="2"/>
             <w:tcBorders>
               <w:top w:val="single" w:sz="8" w:space="0" w:color="000000"/>
@@ -13190,8 +13167,7 @@
         </w:tc>
         <w:tc>
           <w:tcPr>
-            <w:tcW w:w="672" w:type="pct"/>
-            <w:gridSpan w:val="2"/>
+            <w:tcW w:w="626" w:type="pct"/>
             <w:tcBorders>
               <w:top w:val="single" w:sz="8" w:space="0" w:color="000000"/>
               <w:left w:val="single" w:sz="8" w:space="0" w:color="000000"/>
@@ -13252,8 +13228,7 @@
         </w:tc>
         <w:tc>
           <w:tcPr>
-            <w:tcW w:w="1262" w:type="pct"/>
-            <w:gridSpan w:val="2"/>
+            <w:tcW w:w="956" w:type="pct"/>
             <w:tcBorders>
               <w:top w:val="single" w:sz="8" w:space="0" w:color="000000"/>
               <w:left w:val="single" w:sz="8" w:space="0" w:color="000000"/>
@@ -13295,7 +13270,7 @@
         </w:tc>
         <w:tc>
           <w:tcPr>
-            <w:tcW w:w="671" w:type="pct"/>
+            <w:tcW w:w="843" w:type="pct"/>
             <w:gridSpan w:val="3"/>
             <w:tcBorders>
               <w:top w:val="single" w:sz="8" w:space="0" w:color="000000"/>
@@ -13604,7 +13579,7 @@
         <w:tc>
           <w:tcPr>
             <w:tcW w:w="5000" w:type="pct"/>
-            <w:gridSpan w:val="14"/>
+            <w:gridSpan w:val="12"/>
             <w:tcBorders>
               <w:top w:val="single" w:sz="8" w:space="0" w:color="000000"/>
               <w:left w:val="single" w:sz="8" w:space="0" w:color="000000"/>
@@ -13791,7 +13766,7 @@
         </w:tc>
         <w:tc>
           <w:tcPr>
-            <w:tcW w:w="591" w:type="pct"/>
+            <w:tcW w:w="771" w:type="pct"/>
             <w:gridSpan w:val="2"/>
             <w:tcBorders>
               <w:top w:val="single" w:sz="8" w:space="0" w:color="000000"/>
@@ -13834,8 +13809,7 @@
         </w:tc>
         <w:tc>
           <w:tcPr>
-            <w:tcW w:w="672" w:type="pct"/>
-            <w:gridSpan w:val="2"/>
+            <w:tcW w:w="626" w:type="pct"/>
             <w:tcBorders>
               <w:top w:val="single" w:sz="8" w:space="0" w:color="000000"/>
               <w:left w:val="single" w:sz="8" w:space="0" w:color="000000"/>
@@ -13896,8 +13870,7 @@
         </w:tc>
         <w:tc>
           <w:tcPr>
-            <w:tcW w:w="1262" w:type="pct"/>
-            <w:gridSpan w:val="2"/>
+            <w:tcW w:w="956" w:type="pct"/>
             <w:tcBorders>
               <w:top w:val="single" w:sz="8" w:space="0" w:color="000000"/>
               <w:left w:val="single" w:sz="8" w:space="0" w:color="000000"/>
@@ -13939,7 +13912,7 @@
         </w:tc>
         <w:tc>
           <w:tcPr>
-            <w:tcW w:w="671" w:type="pct"/>
+            <w:tcW w:w="843" w:type="pct"/>
             <w:gridSpan w:val="3"/>
             <w:tcBorders>
               <w:top w:val="single" w:sz="8" w:space="0" w:color="000000"/>
@@ -14246,7 +14219,7 @@
         <w:tc>
           <w:tcPr>
             <w:tcW w:w="5000" w:type="pct"/>
-            <w:gridSpan w:val="14"/>
+            <w:gridSpan w:val="12"/>
             <w:tcBorders>
               <w:top w:val="single" w:sz="8" w:space="0" w:color="000000"/>
               <w:left w:val="single" w:sz="8" w:space="0" w:color="000000"/>
@@ -14415,17 +14388,7 @@
                 <w:szCs w:val="20"/>
                 <w:lang w:val="en-US"/>
               </w:rPr>
-              <w:t>a_</w:t>
-            </w:r>
-            <w:r>
-              <w:rPr>
-                <w:rFonts w:ascii="Arial Narrow" w:hAnsi="Arial Narrow" w:cs="Arial"/>
-                <w:sz w:val="20"/>
-                <w:szCs w:val="20"/>
-                <w:lang w:val="en-US"/>
-              </w:rPr>
-              <w:lastRenderedPageBreak/>
-              <w:t>pasca_operasi_rpl</w:t>
+              <w:t>a_pasca_operasi_rpl</w:t>
             </w:r>
             <w:proofErr w:type="spellEnd"/>
             <w:r>
@@ -14476,7 +14439,6 @@
                 <w:szCs w:val="20"/>
                 <w:lang w:val="en-US"/>
               </w:rPr>
-              <w:lastRenderedPageBreak/>
               <w:t>$</w:t>
             </w:r>
             <w:r>
@@ -14492,7 +14454,7 @@
         </w:tc>
         <w:tc>
           <w:tcPr>
-            <w:tcW w:w="591" w:type="pct"/>
+            <w:tcW w:w="771" w:type="pct"/>
             <w:gridSpan w:val="2"/>
             <w:tcBorders>
               <w:top w:val="single" w:sz="8" w:space="0" w:color="000000"/>
@@ -14534,8 +14496,7 @@
         </w:tc>
         <w:tc>
           <w:tcPr>
-            <w:tcW w:w="672" w:type="pct"/>
-            <w:gridSpan w:val="2"/>
+            <w:tcW w:w="626" w:type="pct"/>
             <w:tcBorders>
               <w:top w:val="single" w:sz="8" w:space="0" w:color="000000"/>
               <w:left w:val="single" w:sz="8" w:space="0" w:color="000000"/>
@@ -14594,8 +14555,7 @@
         </w:tc>
         <w:tc>
           <w:tcPr>
-            <w:tcW w:w="1262" w:type="pct"/>
-            <w:gridSpan w:val="2"/>
+            <w:tcW w:w="956" w:type="pct"/>
             <w:tcBorders>
               <w:top w:val="single" w:sz="8" w:space="0" w:color="000000"/>
               <w:left w:val="single" w:sz="8" w:space="0" w:color="000000"/>
@@ -14636,7 +14596,7 @@
         </w:tc>
         <w:tc>
           <w:tcPr>
-            <w:tcW w:w="671" w:type="pct"/>
+            <w:tcW w:w="843" w:type="pct"/>
             <w:gridSpan w:val="3"/>
             <w:tcBorders>
               <w:top w:val="single" w:sz="8" w:space="0" w:color="000000"/>
@@ -14714,15 +14674,7 @@
                 <w:rFonts w:ascii="Arial Narrow" w:hAnsi="Arial Narrow"/>
                 <w:szCs w:val="20"/>
               </w:rPr>
-              <w:t>{time_frequen</w:t>
-            </w:r>
-            <w:r>
-              <w:rPr>
-                <w:rFonts w:ascii="Arial Narrow" w:hAnsi="Arial Narrow"/>
-                <w:szCs w:val="20"/>
-              </w:rPr>
-              <w:lastRenderedPageBreak/>
-              <w:t>t}</w:t>
+              <w:t>{time_frequent}</w:t>
             </w:r>
           </w:p>
         </w:tc>
@@ -14765,7 +14717,6 @@
                 <w:szCs w:val="20"/>
                 <w:lang w:val="en-US"/>
               </w:rPr>
-              <w:lastRenderedPageBreak/>
               <w:t>Pelaksana</w:t>
             </w:r>
             <w:proofErr w:type="spellEnd"/>
@@ -14785,7 +14736,6 @@
                 <w:szCs w:val="20"/>
                 <w:lang w:val="en-US"/>
               </w:rPr>
-              <w:lastRenderedPageBreak/>
               <w:t>$</w:t>
             </w:r>
             <w:r>
@@ -14953,7 +14903,7 @@
         <w:tc>
           <w:tcPr>
             <w:tcW w:w="5000" w:type="pct"/>
-            <w:gridSpan w:val="14"/>
+            <w:gridSpan w:val="12"/>
             <w:tcBorders>
               <w:top w:val="single" w:sz="8" w:space="0" w:color="000000"/>
               <w:left w:val="single" w:sz="8" w:space="0" w:color="000000"/>
@@ -14991,7 +14941,6 @@
                 <w:sz w:val="20"/>
                 <w:szCs w:val="20"/>
               </w:rPr>
-              <w:lastRenderedPageBreak/>
               <w:t>Dampak Lingkungan Lainnya yang Dipantau</w:t>
             </w:r>
           </w:p>
@@ -15004,7 +14953,7 @@
         <w:tc>
           <w:tcPr>
             <w:tcW w:w="5000" w:type="pct"/>
-            <w:gridSpan w:val="14"/>
+            <w:gridSpan w:val="12"/>
             <w:tcBorders>
               <w:top w:val="single" w:sz="8" w:space="0" w:color="000000"/>
               <w:left w:val="single" w:sz="8" w:space="0" w:color="000000"/>
@@ -15202,7 +15151,7 @@
         </w:tc>
         <w:tc>
           <w:tcPr>
-            <w:tcW w:w="588" w:type="pct"/>
+            <w:tcW w:w="768" w:type="pct"/>
             <w:tcBorders>
               <w:top w:val="single" w:sz="8" w:space="0" w:color="000000"/>
               <w:left w:val="single" w:sz="8" w:space="0" w:color="000000"/>
@@ -15276,7 +15225,7 @@
         </w:tc>
         <w:tc>
           <w:tcPr>
-            <w:tcW w:w="669" w:type="pct"/>
+            <w:tcW w:w="626" w:type="pct"/>
             <w:tcBorders>
               <w:top w:val="single" w:sz="8" w:space="0" w:color="000000"/>
               <w:left w:val="single" w:sz="8" w:space="0" w:color="000000"/>
@@ -15318,8 +15267,7 @@
         </w:tc>
         <w:tc>
           <w:tcPr>
-            <w:tcW w:w="1262" w:type="pct"/>
-            <w:gridSpan w:val="2"/>
+            <w:tcW w:w="956" w:type="pct"/>
             <w:tcBorders>
               <w:top w:val="single" w:sz="8" w:space="0" w:color="000000"/>
               <w:left w:val="single" w:sz="8" w:space="0" w:color="000000"/>
@@ -15361,8 +15309,7 @@
         </w:tc>
         <w:tc>
           <w:tcPr>
-            <w:tcW w:w="639" w:type="pct"/>
-            <w:gridSpan w:val="2"/>
+            <w:tcW w:w="808" w:type="pct"/>
             <w:tcBorders>
               <w:top w:val="single" w:sz="8" w:space="0" w:color="000000"/>
               <w:left w:val="single" w:sz="8" w:space="0" w:color="000000"/>
@@ -15679,7 +15626,7 @@
         <w:tc>
           <w:tcPr>
             <w:tcW w:w="5000" w:type="pct"/>
-            <w:gridSpan w:val="14"/>
+            <w:gridSpan w:val="12"/>
             <w:tcBorders>
               <w:top w:val="single" w:sz="8" w:space="0" w:color="000000"/>
               <w:left w:val="single" w:sz="8" w:space="0" w:color="000000"/>
@@ -15866,7 +15813,7 @@
         </w:tc>
         <w:tc>
           <w:tcPr>
-            <w:tcW w:w="591" w:type="pct"/>
+            <w:tcW w:w="771" w:type="pct"/>
             <w:gridSpan w:val="2"/>
             <w:tcBorders>
               <w:top w:val="single" w:sz="8" w:space="0" w:color="000000"/>
@@ -15932,7 +15879,7 @@
         </w:tc>
         <w:tc>
           <w:tcPr>
-            <w:tcW w:w="669" w:type="pct"/>
+            <w:tcW w:w="626" w:type="pct"/>
             <w:tcBorders>
               <w:top w:val="single" w:sz="8" w:space="0" w:color="000000"/>
               <w:left w:val="single" w:sz="8" w:space="0" w:color="000000"/>
@@ -15988,8 +15935,7 @@
         </w:tc>
         <w:tc>
           <w:tcPr>
-            <w:tcW w:w="1262" w:type="pct"/>
-            <w:gridSpan w:val="2"/>
+            <w:tcW w:w="956" w:type="pct"/>
             <w:tcBorders>
               <w:top w:val="single" w:sz="8" w:space="0" w:color="000000"/>
               <w:left w:val="single" w:sz="8" w:space="0" w:color="000000"/>
@@ -16031,8 +15977,7 @@
         </w:tc>
         <w:tc>
           <w:tcPr>
-            <w:tcW w:w="639" w:type="pct"/>
-            <w:gridSpan w:val="2"/>
+            <w:tcW w:w="808" w:type="pct"/>
             <w:tcBorders>
               <w:top w:val="single" w:sz="8" w:space="0" w:color="000000"/>
               <w:left w:val="single" w:sz="8" w:space="0" w:color="000000"/>
@@ -16340,7 +16285,7 @@
         <w:tc>
           <w:tcPr>
             <w:tcW w:w="5000" w:type="pct"/>
-            <w:gridSpan w:val="14"/>
+            <w:gridSpan w:val="12"/>
             <w:tcBorders>
               <w:top w:val="single" w:sz="8" w:space="0" w:color="000000"/>
               <w:left w:val="single" w:sz="8" w:space="0" w:color="000000"/>
@@ -16514,7 +16459,7 @@
         </w:tc>
         <w:tc>
           <w:tcPr>
-            <w:tcW w:w="591" w:type="pct"/>
+            <w:tcW w:w="771" w:type="pct"/>
             <w:gridSpan w:val="2"/>
             <w:tcBorders>
               <w:top w:val="single" w:sz="8" w:space="0" w:color="000000"/>
@@ -16580,7 +16525,7 @@
         </w:tc>
         <w:tc>
           <w:tcPr>
-            <w:tcW w:w="669" w:type="pct"/>
+            <w:tcW w:w="626" w:type="pct"/>
             <w:tcBorders>
               <w:top w:val="single" w:sz="8" w:space="0" w:color="000000"/>
               <w:left w:val="single" w:sz="8" w:space="0" w:color="000000"/>
@@ -16636,8 +16581,7 @@
         </w:tc>
         <w:tc>
           <w:tcPr>
-            <w:tcW w:w="1262" w:type="pct"/>
-            <w:gridSpan w:val="2"/>
+            <w:tcW w:w="956" w:type="pct"/>
             <w:tcBorders>
               <w:top w:val="single" w:sz="8" w:space="0" w:color="000000"/>
               <w:left w:val="single" w:sz="8" w:space="0" w:color="000000"/>
@@ -16679,8 +16623,7 @@
         </w:tc>
         <w:tc>
           <w:tcPr>
-            <w:tcW w:w="639" w:type="pct"/>
-            <w:gridSpan w:val="2"/>
+            <w:tcW w:w="808" w:type="pct"/>
             <w:tcBorders>
               <w:top w:val="single" w:sz="8" w:space="0" w:color="000000"/>
               <w:left w:val="single" w:sz="8" w:space="0" w:color="000000"/>
@@ -16908,7 +16851,6 @@
                 <w:szCs w:val="20"/>
                 <w:lang w:val="en-US"/>
               </w:rPr>
-              <w:lastRenderedPageBreak/>
               <w:t>Penerima</w:t>
             </w:r>
             <w:proofErr w:type="spellEnd"/>
@@ -16999,7 +16941,7 @@
         <w:tc>
           <w:tcPr>
             <w:tcW w:w="5000" w:type="pct"/>
-            <w:gridSpan w:val="14"/>
+            <w:gridSpan w:val="12"/>
             <w:tcBorders>
               <w:top w:val="single" w:sz="8" w:space="0" w:color="000000"/>
               <w:left w:val="single" w:sz="8" w:space="0" w:color="000000"/>
@@ -17029,7 +16971,6 @@
                 <w:b/>
                 <w:szCs w:val="20"/>
               </w:rPr>
-              <w:lastRenderedPageBreak/>
               <w:t xml:space="preserve">IV.   </w:t>
             </w:r>
             <w:r>
@@ -17190,7 +17131,7 @@
         </w:tc>
         <w:tc>
           <w:tcPr>
-            <w:tcW w:w="591" w:type="pct"/>
+            <w:tcW w:w="771" w:type="pct"/>
             <w:gridSpan w:val="2"/>
             <w:tcBorders>
               <w:top w:val="single" w:sz="8" w:space="0" w:color="000000"/>
@@ -17256,7 +17197,7 @@
         </w:tc>
         <w:tc>
           <w:tcPr>
-            <w:tcW w:w="669" w:type="pct"/>
+            <w:tcW w:w="626" w:type="pct"/>
             <w:tcBorders>
               <w:top w:val="single" w:sz="8" w:space="0" w:color="000000"/>
               <w:left w:val="single" w:sz="8" w:space="0" w:color="000000"/>
@@ -17312,8 +17253,7 @@
         </w:tc>
         <w:tc>
           <w:tcPr>
-            <w:tcW w:w="1262" w:type="pct"/>
-            <w:gridSpan w:val="2"/>
+            <w:tcW w:w="956" w:type="pct"/>
             <w:tcBorders>
               <w:top w:val="single" w:sz="8" w:space="0" w:color="000000"/>
               <w:left w:val="single" w:sz="8" w:space="0" w:color="000000"/>
@@ -17355,8 +17295,7 @@
         </w:tc>
         <w:tc>
           <w:tcPr>
-            <w:tcW w:w="639" w:type="pct"/>
-            <w:gridSpan w:val="2"/>
+            <w:tcW w:w="808" w:type="pct"/>
             <w:tcBorders>
               <w:top w:val="single" w:sz="8" w:space="0" w:color="000000"/>
               <w:left w:val="single" w:sz="8" w:space="0" w:color="000000"/>
@@ -17663,8 +17602,8 @@
         </w:rPr>
         <w:sectPr>
           <w:footerReference w:type="default" r:id="rId13"/>
-          <w:pgSz w:w="16838" w:h="11906" w:orient="landscape" w:code="9"/>
-          <w:pgMar w:top="1440" w:right="1440" w:bottom="1440" w:left="1440" w:header="708" w:footer="708" w:gutter="0"/>
+          <w:pgSz w:w="23808" w:h="16840" w:orient="landscape" w:code="8"/>
+          <w:pgMar w:top="1440" w:right="1440" w:bottom="1440" w:left="1440" w:header="709" w:footer="709" w:gutter="0"/>
           <w:pgNumType w:chapStyle="1"/>
           <w:cols w:space="708"/>
           <w:docGrid w:linePitch="360"/>
@@ -17898,22 +17837,6 @@
           <w:lang w:val="en-US"/>
         </w:rPr>
       </w:pPr>
-    </w:p>
-    <w:p>
-      <w:pPr>
-        <w:tabs>
-          <w:tab w:val="left" w:pos="7176"/>
-        </w:tabs>
-        <w:rPr>
-          <w:lang w:val="en-US"/>
-        </w:rPr>
-      </w:pPr>
-      <w:r>
-        <w:rPr>
-          <w:lang w:val="en-US"/>
-        </w:rPr>
-        <w:tab/>
-      </w:r>
     </w:p>
     <w:p>
       <w:pPr>
@@ -17936,7 +17859,12 @@
         <w:rPr>
           <w:lang w:val="en-US"/>
         </w:rPr>
-        <w:lastRenderedPageBreak/>
+        <w:tab/>
+      </w:r>
+      <w:r>
+        <w:rPr>
+          <w:lang w:val="en-US"/>
+        </w:rPr>
         <w:tab/>
       </w:r>
     </w:p>
@@ -18136,7 +18064,7 @@
 </file>
 
 <file path=word/endnotes.xml><?xml version="1.0" encoding="utf-8"?>
-<w:endnotes xmlns:wpc="http://schemas.microsoft.com/office/word/2010/wordprocessingCanvas" xmlns:cx="http://schemas.microsoft.com/office/drawing/2014/chartex" xmlns:cx1="http://schemas.microsoft.com/office/drawing/2015/9/8/chartex" xmlns:cx2="http://schemas.microsoft.com/office/drawing/2015/10/21/chartex" xmlns:cx3="http://schemas.microsoft.com/office/drawing/2016/5/9/chartex" xmlns:cx4="http://schemas.microsoft.com/office/drawing/2016/5/10/chartex" xmlns:cx5="http://schemas.microsoft.com/office/drawing/2016/5/11/chartex" xmlns:cx6="http://schemas.microsoft.com/office/drawing/2016/5/12/chartex" xmlns:cx7="http://schemas.microsoft.com/office/drawing/2016/5/13/chartex" xmlns:cx8="http://schemas.microsoft.com/office/drawing/2016/5/14/chartex" xmlns:mc="http://schemas.openxmlformats.org/markup-compatibility/2006" xmlns:aink="http://schemas.microsoft.com/office/drawing/2016/ink" xmlns:am3d="http://schemas.microsoft.com/office/drawing/2017/model3d" xmlns:o="urn:schemas-microsoft-com:office:office" xmlns:r="http://schemas.openxmlformats.org/officeDocument/2006/relationships" xmlns:m="http://schemas.openxmlformats.org/officeDocument/2006/math" xmlns:v="urn:schemas-microsoft-com:vml" xmlns:wp14="http://schemas.microsoft.com/office/word/2010/wordprocessingDrawing" xmlns:wp="http://schemas.openxmlformats.org/drawingml/2006/wordprocessingDrawing" xmlns:w10="urn:schemas-microsoft-com:office:word" xmlns:w="http://schemas.openxmlformats.org/wordprocessingml/2006/main" xmlns:w14="http://schemas.microsoft.com/office/word/2010/wordml" xmlns:w15="http://schemas.microsoft.com/office/word/2012/wordml" xmlns:w16cex="http://schemas.microsoft.com/office/word/2018/wordml/cex" xmlns:w16cid="http://schemas.microsoft.com/office/word/2016/wordml/cid" xmlns:w16="http://schemas.microsoft.com/office/word/2018/wordml" xmlns:w16sdtdh="http://schemas.microsoft.com/office/word/2020/wordml/sdtdatahash" xmlns:w16se="http://schemas.microsoft.com/office/word/2015/wordml/symex" xmlns:wpg="http://schemas.microsoft.com/office/word/2010/wordprocessingGroup" xmlns:wpi="http://schemas.microsoft.com/office/word/2010/wordprocessingInk" xmlns:wne="http://schemas.microsoft.com/office/word/2006/wordml" xmlns:wps="http://schemas.microsoft.com/office/word/2010/wordprocessingShape" mc:Ignorable="w14 w15 w16se w16cid w16 w16cex w16sdtdh wp14">
+<w:endnotes xmlns:wpc="http://schemas.microsoft.com/office/word/2010/wordprocessingCanvas" xmlns:cx="http://schemas.microsoft.com/office/drawing/2014/chartex" xmlns:cx1="http://schemas.microsoft.com/office/drawing/2015/9/8/chartex" xmlns:cx2="http://schemas.microsoft.com/office/drawing/2015/10/21/chartex" xmlns:cx3="http://schemas.microsoft.com/office/drawing/2016/5/9/chartex" xmlns:cx4="http://schemas.microsoft.com/office/drawing/2016/5/10/chartex" xmlns:cx5="http://schemas.microsoft.com/office/drawing/2016/5/11/chartex" xmlns:cx6="http://schemas.microsoft.com/office/drawing/2016/5/12/chartex" xmlns:cx7="http://schemas.microsoft.com/office/drawing/2016/5/13/chartex" xmlns:cx8="http://schemas.microsoft.com/office/drawing/2016/5/14/chartex" xmlns:mc="http://schemas.openxmlformats.org/markup-compatibility/2006" xmlns:aink="http://schemas.microsoft.com/office/drawing/2016/ink" xmlns:am3d="http://schemas.microsoft.com/office/drawing/2017/model3d" xmlns:o="urn:schemas-microsoft-com:office:office" xmlns:oel="http://schemas.microsoft.com/office/2019/extlst" xmlns:r="http://schemas.openxmlformats.org/officeDocument/2006/relationships" xmlns:m="http://schemas.openxmlformats.org/officeDocument/2006/math" xmlns:v="urn:schemas-microsoft-com:vml" xmlns:wp14="http://schemas.microsoft.com/office/word/2010/wordprocessingDrawing" xmlns:wp="http://schemas.openxmlformats.org/drawingml/2006/wordprocessingDrawing" xmlns:w10="urn:schemas-microsoft-com:office:word" xmlns:w="http://schemas.openxmlformats.org/wordprocessingml/2006/main" xmlns:w14="http://schemas.microsoft.com/office/word/2010/wordml" xmlns:w15="http://schemas.microsoft.com/office/word/2012/wordml" xmlns:w16cex="http://schemas.microsoft.com/office/word/2018/wordml/cex" xmlns:w16cid="http://schemas.microsoft.com/office/word/2016/wordml/cid" xmlns:w16="http://schemas.microsoft.com/office/word/2018/wordml" xmlns:w16sdtdh="http://schemas.microsoft.com/office/word/2020/wordml/sdtdatahash" xmlns:w16se="http://schemas.microsoft.com/office/word/2015/wordml/symex" xmlns:wpg="http://schemas.microsoft.com/office/word/2010/wordprocessingGroup" xmlns:wpi="http://schemas.microsoft.com/office/word/2010/wordprocessingInk" xmlns:wne="http://schemas.microsoft.com/office/word/2006/wordml" xmlns:wps="http://schemas.microsoft.com/office/word/2010/wordprocessingShape" mc:Ignorable="w14 w15 w16se w16cid w16 w16cex w16sdtdh wp14">
   <w:endnote w:type="separator" w:id="-1">
     <w:p>
       <w:pPr>
@@ -18168,7 +18096,7 @@
 </file>
 
 <file path=word/footer1.xml><?xml version="1.0" encoding="utf-8"?>
-<w:ftr xmlns:wpc="http://schemas.microsoft.com/office/word/2010/wordprocessingCanvas" xmlns:cx="http://schemas.microsoft.com/office/drawing/2014/chartex" xmlns:cx1="http://schemas.microsoft.com/office/drawing/2015/9/8/chartex" xmlns:cx2="http://schemas.microsoft.com/office/drawing/2015/10/21/chartex" xmlns:cx3="http://schemas.microsoft.com/office/drawing/2016/5/9/chartex" xmlns:cx4="http://schemas.microsoft.com/office/drawing/2016/5/10/chartex" xmlns:cx5="http://schemas.microsoft.com/office/drawing/2016/5/11/chartex" xmlns:cx6="http://schemas.microsoft.com/office/drawing/2016/5/12/chartex" xmlns:cx7="http://schemas.microsoft.com/office/drawing/2016/5/13/chartex" xmlns:cx8="http://schemas.microsoft.com/office/drawing/2016/5/14/chartex" xmlns:mc="http://schemas.openxmlformats.org/markup-compatibility/2006" xmlns:aink="http://schemas.microsoft.com/office/drawing/2016/ink" xmlns:am3d="http://schemas.microsoft.com/office/drawing/2017/model3d" xmlns:o="urn:schemas-microsoft-com:office:office" xmlns:r="http://schemas.openxmlformats.org/officeDocument/2006/relationships" xmlns:m="http://schemas.openxmlformats.org/officeDocument/2006/math" xmlns:v="urn:schemas-microsoft-com:vml" xmlns:wp14="http://schemas.microsoft.com/office/word/2010/wordprocessingDrawing" xmlns:wp="http://schemas.openxmlformats.org/drawingml/2006/wordprocessingDrawing" xmlns:w10="urn:schemas-microsoft-com:office:word" xmlns:w="http://schemas.openxmlformats.org/wordprocessingml/2006/main" xmlns:w14="http://schemas.microsoft.com/office/word/2010/wordml" xmlns:w15="http://schemas.microsoft.com/office/word/2012/wordml" xmlns:w16cex="http://schemas.microsoft.com/office/word/2018/wordml/cex" xmlns:w16cid="http://schemas.microsoft.com/office/word/2016/wordml/cid" xmlns:w16="http://schemas.microsoft.com/office/word/2018/wordml" xmlns:w16sdtdh="http://schemas.microsoft.com/office/word/2020/wordml/sdtdatahash" xmlns:w16se="http://schemas.microsoft.com/office/word/2015/wordml/symex" xmlns:wpg="http://schemas.microsoft.com/office/word/2010/wordprocessingGroup" xmlns:wpi="http://schemas.microsoft.com/office/word/2010/wordprocessingInk" xmlns:wne="http://schemas.microsoft.com/office/word/2006/wordml" xmlns:wps="http://schemas.microsoft.com/office/word/2010/wordprocessingShape" mc:Ignorable="w14 w15 w16se w16cid w16 w16cex w16sdtdh wp14">
+<w:ftr xmlns:wpc="http://schemas.microsoft.com/office/word/2010/wordprocessingCanvas" xmlns:cx="http://schemas.microsoft.com/office/drawing/2014/chartex" xmlns:cx1="http://schemas.microsoft.com/office/drawing/2015/9/8/chartex" xmlns:cx2="http://schemas.microsoft.com/office/drawing/2015/10/21/chartex" xmlns:cx3="http://schemas.microsoft.com/office/drawing/2016/5/9/chartex" xmlns:cx4="http://schemas.microsoft.com/office/drawing/2016/5/10/chartex" xmlns:cx5="http://schemas.microsoft.com/office/drawing/2016/5/11/chartex" xmlns:cx6="http://schemas.microsoft.com/office/drawing/2016/5/12/chartex" xmlns:cx7="http://schemas.microsoft.com/office/drawing/2016/5/13/chartex" xmlns:cx8="http://schemas.microsoft.com/office/drawing/2016/5/14/chartex" xmlns:mc="http://schemas.openxmlformats.org/markup-compatibility/2006" xmlns:aink="http://schemas.microsoft.com/office/drawing/2016/ink" xmlns:am3d="http://schemas.microsoft.com/office/drawing/2017/model3d" xmlns:o="urn:schemas-microsoft-com:office:office" xmlns:oel="http://schemas.microsoft.com/office/2019/extlst" xmlns:r="http://schemas.openxmlformats.org/officeDocument/2006/relationships" xmlns:m="http://schemas.openxmlformats.org/officeDocument/2006/math" xmlns:v="urn:schemas-microsoft-com:vml" xmlns:wp14="http://schemas.microsoft.com/office/word/2010/wordprocessingDrawing" xmlns:wp="http://schemas.openxmlformats.org/drawingml/2006/wordprocessingDrawing" xmlns:w10="urn:schemas-microsoft-com:office:word" xmlns:w="http://schemas.openxmlformats.org/wordprocessingml/2006/main" xmlns:w14="http://schemas.microsoft.com/office/word/2010/wordml" xmlns:w15="http://schemas.microsoft.com/office/word/2012/wordml" xmlns:w16cex="http://schemas.microsoft.com/office/word/2018/wordml/cex" xmlns:w16cid="http://schemas.microsoft.com/office/word/2016/wordml/cid" xmlns:w16="http://schemas.microsoft.com/office/word/2018/wordml" xmlns:w16sdtdh="http://schemas.microsoft.com/office/word/2020/wordml/sdtdatahash" xmlns:w16se="http://schemas.microsoft.com/office/word/2015/wordml/symex" xmlns:wpg="http://schemas.microsoft.com/office/word/2010/wordprocessingGroup" xmlns:wpi="http://schemas.microsoft.com/office/word/2010/wordprocessingInk" xmlns:wne="http://schemas.microsoft.com/office/word/2006/wordml" xmlns:wps="http://schemas.microsoft.com/office/word/2010/wordprocessingShape" mc:Ignorable="w14 w15 w16se w16cid w16 w16cex w16sdtdh wp14">
   <w:tbl>
     <w:tblPr>
       <w:tblW w:w="0" w:type="auto"/>
@@ -18364,7 +18292,7 @@
 </file>
 
 <file path=word/footer2.xml><?xml version="1.0" encoding="utf-8"?>
-<w:ftr xmlns:wpc="http://schemas.microsoft.com/office/word/2010/wordprocessingCanvas" xmlns:cx="http://schemas.microsoft.com/office/drawing/2014/chartex" xmlns:cx1="http://schemas.microsoft.com/office/drawing/2015/9/8/chartex" xmlns:cx2="http://schemas.microsoft.com/office/drawing/2015/10/21/chartex" xmlns:cx3="http://schemas.microsoft.com/office/drawing/2016/5/9/chartex" xmlns:cx4="http://schemas.microsoft.com/office/drawing/2016/5/10/chartex" xmlns:cx5="http://schemas.microsoft.com/office/drawing/2016/5/11/chartex" xmlns:cx6="http://schemas.microsoft.com/office/drawing/2016/5/12/chartex" xmlns:cx7="http://schemas.microsoft.com/office/drawing/2016/5/13/chartex" xmlns:cx8="http://schemas.microsoft.com/office/drawing/2016/5/14/chartex" xmlns:mc="http://schemas.openxmlformats.org/markup-compatibility/2006" xmlns:aink="http://schemas.microsoft.com/office/drawing/2016/ink" xmlns:am3d="http://schemas.microsoft.com/office/drawing/2017/model3d" xmlns:o="urn:schemas-microsoft-com:office:office" xmlns:r="http://schemas.openxmlformats.org/officeDocument/2006/relationships" xmlns:m="http://schemas.openxmlformats.org/officeDocument/2006/math" xmlns:v="urn:schemas-microsoft-com:vml" xmlns:wp14="http://schemas.microsoft.com/office/word/2010/wordprocessingDrawing" xmlns:wp="http://schemas.openxmlformats.org/drawingml/2006/wordprocessingDrawing" xmlns:w10="urn:schemas-microsoft-com:office:word" xmlns:w="http://schemas.openxmlformats.org/wordprocessingml/2006/main" xmlns:w14="http://schemas.microsoft.com/office/word/2010/wordml" xmlns:w15="http://schemas.microsoft.com/office/word/2012/wordml" xmlns:w16cex="http://schemas.microsoft.com/office/word/2018/wordml/cex" xmlns:w16cid="http://schemas.microsoft.com/office/word/2016/wordml/cid" xmlns:w16="http://schemas.microsoft.com/office/word/2018/wordml" xmlns:w16sdtdh="http://schemas.microsoft.com/office/word/2020/wordml/sdtdatahash" xmlns:w16se="http://schemas.microsoft.com/office/word/2015/wordml/symex" xmlns:wpg="http://schemas.microsoft.com/office/word/2010/wordprocessingGroup" xmlns:wpi="http://schemas.microsoft.com/office/word/2010/wordprocessingInk" xmlns:wne="http://schemas.microsoft.com/office/word/2006/wordml" xmlns:wps="http://schemas.microsoft.com/office/word/2010/wordprocessingShape" mc:Ignorable="w14 w15 w16se w16cid w16 w16cex w16sdtdh wp14">
+<w:ftr xmlns:wpc="http://schemas.microsoft.com/office/word/2010/wordprocessingCanvas" xmlns:cx="http://schemas.microsoft.com/office/drawing/2014/chartex" xmlns:cx1="http://schemas.microsoft.com/office/drawing/2015/9/8/chartex" xmlns:cx2="http://schemas.microsoft.com/office/drawing/2015/10/21/chartex" xmlns:cx3="http://schemas.microsoft.com/office/drawing/2016/5/9/chartex" xmlns:cx4="http://schemas.microsoft.com/office/drawing/2016/5/10/chartex" xmlns:cx5="http://schemas.microsoft.com/office/drawing/2016/5/11/chartex" xmlns:cx6="http://schemas.microsoft.com/office/drawing/2016/5/12/chartex" xmlns:cx7="http://schemas.microsoft.com/office/drawing/2016/5/13/chartex" xmlns:cx8="http://schemas.microsoft.com/office/drawing/2016/5/14/chartex" xmlns:mc="http://schemas.openxmlformats.org/markup-compatibility/2006" xmlns:aink="http://schemas.microsoft.com/office/drawing/2016/ink" xmlns:am3d="http://schemas.microsoft.com/office/drawing/2017/model3d" xmlns:o="urn:schemas-microsoft-com:office:office" xmlns:oel="http://schemas.microsoft.com/office/2019/extlst" xmlns:r="http://schemas.openxmlformats.org/officeDocument/2006/relationships" xmlns:m="http://schemas.openxmlformats.org/officeDocument/2006/math" xmlns:v="urn:schemas-microsoft-com:vml" xmlns:wp14="http://schemas.microsoft.com/office/word/2010/wordprocessingDrawing" xmlns:wp="http://schemas.openxmlformats.org/drawingml/2006/wordprocessingDrawing" xmlns:w10="urn:schemas-microsoft-com:office:word" xmlns:w="http://schemas.openxmlformats.org/wordprocessingml/2006/main" xmlns:w14="http://schemas.microsoft.com/office/word/2010/wordml" xmlns:w15="http://schemas.microsoft.com/office/word/2012/wordml" xmlns:w16cex="http://schemas.microsoft.com/office/word/2018/wordml/cex" xmlns:w16cid="http://schemas.microsoft.com/office/word/2016/wordml/cid" xmlns:w16="http://schemas.microsoft.com/office/word/2018/wordml" xmlns:w16sdtdh="http://schemas.microsoft.com/office/word/2020/wordml/sdtdatahash" xmlns:w16se="http://schemas.microsoft.com/office/word/2015/wordml/symex" xmlns:wpg="http://schemas.microsoft.com/office/word/2010/wordprocessingGroup" xmlns:wpi="http://schemas.microsoft.com/office/word/2010/wordprocessingInk" xmlns:wne="http://schemas.microsoft.com/office/word/2006/wordml" xmlns:wps="http://schemas.microsoft.com/office/word/2010/wordprocessingShape" mc:Ignorable="w14 w15 w16se w16cid w16 w16cex w16sdtdh wp14">
   <w:tbl>
     <w:tblPr>
       <w:tblW w:w="0" w:type="auto"/>
@@ -18538,7 +18466,15 @@
               <w:noProof/>
               <w:sz w:val="20"/>
             </w:rPr>
-            <w:t>2-1</w:t>
+            <w:t>2-</w:t>
+          </w:r>
+          <w:r>
+            <w:rPr>
+              <w:rFonts w:ascii="Arial" w:hAnsi="Arial"/>
+              <w:noProof/>
+              <w:sz w:val="20"/>
+            </w:rPr>
+            <w:t>1</w:t>
           </w:r>
           <w:r>
             <w:rPr>
@@ -18560,7 +18496,7 @@
 </file>
 
 <file path=word/footer3.xml><?xml version="1.0" encoding="utf-8"?>
-<w:ftr xmlns:wpc="http://schemas.microsoft.com/office/word/2010/wordprocessingCanvas" xmlns:cx="http://schemas.microsoft.com/office/drawing/2014/chartex" xmlns:cx1="http://schemas.microsoft.com/office/drawing/2015/9/8/chartex" xmlns:cx2="http://schemas.microsoft.com/office/drawing/2015/10/21/chartex" xmlns:cx3="http://schemas.microsoft.com/office/drawing/2016/5/9/chartex" xmlns:cx4="http://schemas.microsoft.com/office/drawing/2016/5/10/chartex" xmlns:cx5="http://schemas.microsoft.com/office/drawing/2016/5/11/chartex" xmlns:cx6="http://schemas.microsoft.com/office/drawing/2016/5/12/chartex" xmlns:cx7="http://schemas.microsoft.com/office/drawing/2016/5/13/chartex" xmlns:cx8="http://schemas.microsoft.com/office/drawing/2016/5/14/chartex" xmlns:mc="http://schemas.openxmlformats.org/markup-compatibility/2006" xmlns:aink="http://schemas.microsoft.com/office/drawing/2016/ink" xmlns:am3d="http://schemas.microsoft.com/office/drawing/2017/model3d" xmlns:o="urn:schemas-microsoft-com:office:office" xmlns:r="http://schemas.openxmlformats.org/officeDocument/2006/relationships" xmlns:m="http://schemas.openxmlformats.org/officeDocument/2006/math" xmlns:v="urn:schemas-microsoft-com:vml" xmlns:wp14="http://schemas.microsoft.com/office/word/2010/wordprocessingDrawing" xmlns:wp="http://schemas.openxmlformats.org/drawingml/2006/wordprocessingDrawing" xmlns:w10="urn:schemas-microsoft-com:office:word" xmlns:w="http://schemas.openxmlformats.org/wordprocessingml/2006/main" xmlns:w14="http://schemas.microsoft.com/office/word/2010/wordml" xmlns:w15="http://schemas.microsoft.com/office/word/2012/wordml" xmlns:w16cex="http://schemas.microsoft.com/office/word/2018/wordml/cex" xmlns:w16cid="http://schemas.microsoft.com/office/word/2016/wordml/cid" xmlns:w16="http://schemas.microsoft.com/office/word/2018/wordml" xmlns:w16sdtdh="http://schemas.microsoft.com/office/word/2020/wordml/sdtdatahash" xmlns:w16se="http://schemas.microsoft.com/office/word/2015/wordml/symex" xmlns:wpg="http://schemas.microsoft.com/office/word/2010/wordprocessingGroup" xmlns:wpi="http://schemas.microsoft.com/office/word/2010/wordprocessingInk" xmlns:wne="http://schemas.microsoft.com/office/word/2006/wordml" xmlns:wps="http://schemas.microsoft.com/office/word/2010/wordprocessingShape" mc:Ignorable="w14 w15 w16se w16cid w16 w16cex w16sdtdh wp14">
+<w:ftr xmlns:wpc="http://schemas.microsoft.com/office/word/2010/wordprocessingCanvas" xmlns:cx="http://schemas.microsoft.com/office/drawing/2014/chartex" xmlns:cx1="http://schemas.microsoft.com/office/drawing/2015/9/8/chartex" xmlns:cx2="http://schemas.microsoft.com/office/drawing/2015/10/21/chartex" xmlns:cx3="http://schemas.microsoft.com/office/drawing/2016/5/9/chartex" xmlns:cx4="http://schemas.microsoft.com/office/drawing/2016/5/10/chartex" xmlns:cx5="http://schemas.microsoft.com/office/drawing/2016/5/11/chartex" xmlns:cx6="http://schemas.microsoft.com/office/drawing/2016/5/12/chartex" xmlns:cx7="http://schemas.microsoft.com/office/drawing/2016/5/13/chartex" xmlns:cx8="http://schemas.microsoft.com/office/drawing/2016/5/14/chartex" xmlns:mc="http://schemas.openxmlformats.org/markup-compatibility/2006" xmlns:aink="http://schemas.microsoft.com/office/drawing/2016/ink" xmlns:am3d="http://schemas.microsoft.com/office/drawing/2017/model3d" xmlns:o="urn:schemas-microsoft-com:office:office" xmlns:oel="http://schemas.microsoft.com/office/2019/extlst" xmlns:r="http://schemas.openxmlformats.org/officeDocument/2006/relationships" xmlns:m="http://schemas.openxmlformats.org/officeDocument/2006/math" xmlns:v="urn:schemas-microsoft-com:vml" xmlns:wp14="http://schemas.microsoft.com/office/word/2010/wordprocessingDrawing" xmlns:wp="http://schemas.openxmlformats.org/drawingml/2006/wordprocessingDrawing" xmlns:w10="urn:schemas-microsoft-com:office:word" xmlns:w="http://schemas.openxmlformats.org/wordprocessingml/2006/main" xmlns:w14="http://schemas.microsoft.com/office/word/2010/wordml" xmlns:w15="http://schemas.microsoft.com/office/word/2012/wordml" xmlns:w16cex="http://schemas.microsoft.com/office/word/2018/wordml/cex" xmlns:w16cid="http://schemas.microsoft.com/office/word/2016/wordml/cid" xmlns:w16="http://schemas.microsoft.com/office/word/2018/wordml" xmlns:w16sdtdh="http://schemas.microsoft.com/office/word/2020/wordml/sdtdatahash" xmlns:w16se="http://schemas.microsoft.com/office/word/2015/wordml/symex" xmlns:wpg="http://schemas.microsoft.com/office/word/2010/wordprocessingGroup" xmlns:wpi="http://schemas.microsoft.com/office/word/2010/wordprocessingInk" xmlns:wne="http://schemas.microsoft.com/office/word/2006/wordml" xmlns:wps="http://schemas.microsoft.com/office/word/2010/wordprocessingShape" mc:Ignorable="w14 w15 w16se w16cid w16 w16cex w16sdtdh wp14">
   <w:tbl>
     <w:tblPr>
       <w:tblW w:w="14088" w:type="dxa"/>
@@ -18753,7 +18689,16 @@
               <w:sz w:val="20"/>
               <w:szCs w:val="20"/>
             </w:rPr>
-            <w:t>2-29</w:t>
+            <w:t>2-2</w:t>
+          </w:r>
+          <w:r>
+            <w:rPr>
+              <w:rFonts w:ascii="Arial" w:hAnsi="Arial" w:cs="Arial"/>
+              <w:noProof/>
+              <w:sz w:val="20"/>
+              <w:szCs w:val="20"/>
+            </w:rPr>
+            <w:t>9</w:t>
           </w:r>
           <w:r>
             <w:rPr>
@@ -18775,7 +18720,7 @@
 </file>
 
 <file path=word/footer4.xml><?xml version="1.0" encoding="utf-8"?>
-<w:ftr xmlns:wpc="http://schemas.microsoft.com/office/word/2010/wordprocessingCanvas" xmlns:cx="http://schemas.microsoft.com/office/drawing/2014/chartex" xmlns:cx1="http://schemas.microsoft.com/office/drawing/2015/9/8/chartex" xmlns:cx2="http://schemas.microsoft.com/office/drawing/2015/10/21/chartex" xmlns:cx3="http://schemas.microsoft.com/office/drawing/2016/5/9/chartex" xmlns:cx4="http://schemas.microsoft.com/office/drawing/2016/5/10/chartex" xmlns:cx5="http://schemas.microsoft.com/office/drawing/2016/5/11/chartex" xmlns:cx6="http://schemas.microsoft.com/office/drawing/2016/5/12/chartex" xmlns:cx7="http://schemas.microsoft.com/office/drawing/2016/5/13/chartex" xmlns:cx8="http://schemas.microsoft.com/office/drawing/2016/5/14/chartex" xmlns:mc="http://schemas.openxmlformats.org/markup-compatibility/2006" xmlns:aink="http://schemas.microsoft.com/office/drawing/2016/ink" xmlns:am3d="http://schemas.microsoft.com/office/drawing/2017/model3d" xmlns:o="urn:schemas-microsoft-com:office:office" xmlns:r="http://schemas.openxmlformats.org/officeDocument/2006/relationships" xmlns:m="http://schemas.openxmlformats.org/officeDocument/2006/math" xmlns:v="urn:schemas-microsoft-com:vml" xmlns:wp14="http://schemas.microsoft.com/office/word/2010/wordprocessingDrawing" xmlns:wp="http://schemas.openxmlformats.org/drawingml/2006/wordprocessingDrawing" xmlns:w10="urn:schemas-microsoft-com:office:word" xmlns:w="http://schemas.openxmlformats.org/wordprocessingml/2006/main" xmlns:w14="http://schemas.microsoft.com/office/word/2010/wordml" xmlns:w15="http://schemas.microsoft.com/office/word/2012/wordml" xmlns:w16cex="http://schemas.microsoft.com/office/word/2018/wordml/cex" xmlns:w16cid="http://schemas.microsoft.com/office/word/2016/wordml/cid" xmlns:w16="http://schemas.microsoft.com/office/word/2018/wordml" xmlns:w16sdtdh="http://schemas.microsoft.com/office/word/2020/wordml/sdtdatahash" xmlns:w16se="http://schemas.microsoft.com/office/word/2015/wordml/symex" xmlns:wpg="http://schemas.microsoft.com/office/word/2010/wordprocessingGroup" xmlns:wpi="http://schemas.microsoft.com/office/word/2010/wordprocessingInk" xmlns:wne="http://schemas.microsoft.com/office/word/2006/wordml" xmlns:wps="http://schemas.microsoft.com/office/word/2010/wordprocessingShape" mc:Ignorable="w14 w15 w16se w16cid w16 w16cex w16sdtdh wp14">
+<w:ftr xmlns:wpc="http://schemas.microsoft.com/office/word/2010/wordprocessingCanvas" xmlns:cx="http://schemas.microsoft.com/office/drawing/2014/chartex" xmlns:cx1="http://schemas.microsoft.com/office/drawing/2015/9/8/chartex" xmlns:cx2="http://schemas.microsoft.com/office/drawing/2015/10/21/chartex" xmlns:cx3="http://schemas.microsoft.com/office/drawing/2016/5/9/chartex" xmlns:cx4="http://schemas.microsoft.com/office/drawing/2016/5/10/chartex" xmlns:cx5="http://schemas.microsoft.com/office/drawing/2016/5/11/chartex" xmlns:cx6="http://schemas.microsoft.com/office/drawing/2016/5/12/chartex" xmlns:cx7="http://schemas.microsoft.com/office/drawing/2016/5/13/chartex" xmlns:cx8="http://schemas.microsoft.com/office/drawing/2016/5/14/chartex" xmlns:mc="http://schemas.openxmlformats.org/markup-compatibility/2006" xmlns:aink="http://schemas.microsoft.com/office/drawing/2016/ink" xmlns:am3d="http://schemas.microsoft.com/office/drawing/2017/model3d" xmlns:o="urn:schemas-microsoft-com:office:office" xmlns:oel="http://schemas.microsoft.com/office/2019/extlst" xmlns:r="http://schemas.openxmlformats.org/officeDocument/2006/relationships" xmlns:m="http://schemas.openxmlformats.org/officeDocument/2006/math" xmlns:v="urn:schemas-microsoft-com:vml" xmlns:wp14="http://schemas.microsoft.com/office/word/2010/wordprocessingDrawing" xmlns:wp="http://schemas.openxmlformats.org/drawingml/2006/wordprocessingDrawing" xmlns:w10="urn:schemas-microsoft-com:office:word" xmlns:w="http://schemas.openxmlformats.org/wordprocessingml/2006/main" xmlns:w14="http://schemas.microsoft.com/office/word/2010/wordml" xmlns:w15="http://schemas.microsoft.com/office/word/2012/wordml" xmlns:w16cex="http://schemas.microsoft.com/office/word/2018/wordml/cex" xmlns:w16cid="http://schemas.microsoft.com/office/word/2016/wordml/cid" xmlns:w16="http://schemas.microsoft.com/office/word/2018/wordml" xmlns:w16sdtdh="http://schemas.microsoft.com/office/word/2020/wordml/sdtdatahash" xmlns:w16se="http://schemas.microsoft.com/office/word/2015/wordml/symex" xmlns:wpg="http://schemas.microsoft.com/office/word/2010/wordprocessingGroup" xmlns:wpi="http://schemas.microsoft.com/office/word/2010/wordprocessingInk" xmlns:wne="http://schemas.microsoft.com/office/word/2006/wordml" xmlns:wps="http://schemas.microsoft.com/office/word/2010/wordprocessingShape" mc:Ignorable="w14 w15 w16se w16cid w16 w16cex w16sdtdh wp14">
   <w:tbl>
     <w:tblPr>
       <w:tblW w:w="0" w:type="auto"/>
@@ -18951,7 +18896,16 @@
               <w:sz w:val="20"/>
               <w:szCs w:val="20"/>
             </w:rPr>
-            <w:t>2-30</w:t>
+            <w:t>2-3</w:t>
+          </w:r>
+          <w:r>
+            <w:rPr>
+              <w:rFonts w:ascii="Arial" w:hAnsi="Arial" w:cs="Arial"/>
+              <w:noProof/>
+              <w:sz w:val="20"/>
+              <w:szCs w:val="20"/>
+            </w:rPr>
+            <w:t>0</w:t>
           </w:r>
           <w:r>
             <w:rPr>
@@ -18973,7 +18927,7 @@
 </file>
 
 <file path=word/footer5.xml><?xml version="1.0" encoding="utf-8"?>
-<w:ftr xmlns:wpc="http://schemas.microsoft.com/office/word/2010/wordprocessingCanvas" xmlns:cx="http://schemas.microsoft.com/office/drawing/2014/chartex" xmlns:cx1="http://schemas.microsoft.com/office/drawing/2015/9/8/chartex" xmlns:cx2="http://schemas.microsoft.com/office/drawing/2015/10/21/chartex" xmlns:cx3="http://schemas.microsoft.com/office/drawing/2016/5/9/chartex" xmlns:cx4="http://schemas.microsoft.com/office/drawing/2016/5/10/chartex" xmlns:cx5="http://schemas.microsoft.com/office/drawing/2016/5/11/chartex" xmlns:cx6="http://schemas.microsoft.com/office/drawing/2016/5/12/chartex" xmlns:cx7="http://schemas.microsoft.com/office/drawing/2016/5/13/chartex" xmlns:cx8="http://schemas.microsoft.com/office/drawing/2016/5/14/chartex" xmlns:mc="http://schemas.openxmlformats.org/markup-compatibility/2006" xmlns:aink="http://schemas.microsoft.com/office/drawing/2016/ink" xmlns:am3d="http://schemas.microsoft.com/office/drawing/2017/model3d" xmlns:o="urn:schemas-microsoft-com:office:office" xmlns:r="http://schemas.openxmlformats.org/officeDocument/2006/relationships" xmlns:m="http://schemas.openxmlformats.org/officeDocument/2006/math" xmlns:v="urn:schemas-microsoft-com:vml" xmlns:wp14="http://schemas.microsoft.com/office/word/2010/wordprocessingDrawing" xmlns:wp="http://schemas.openxmlformats.org/drawingml/2006/wordprocessingDrawing" xmlns:w10="urn:schemas-microsoft-com:office:word" xmlns:w="http://schemas.openxmlformats.org/wordprocessingml/2006/main" xmlns:w14="http://schemas.microsoft.com/office/word/2010/wordml" xmlns:w15="http://schemas.microsoft.com/office/word/2012/wordml" xmlns:w16cex="http://schemas.microsoft.com/office/word/2018/wordml/cex" xmlns:w16cid="http://schemas.microsoft.com/office/word/2016/wordml/cid" xmlns:w16="http://schemas.microsoft.com/office/word/2018/wordml" xmlns:w16sdtdh="http://schemas.microsoft.com/office/word/2020/wordml/sdtdatahash" xmlns:w16se="http://schemas.microsoft.com/office/word/2015/wordml/symex" xmlns:wpg="http://schemas.microsoft.com/office/word/2010/wordprocessingGroup" xmlns:wpi="http://schemas.microsoft.com/office/word/2010/wordprocessingInk" xmlns:wne="http://schemas.microsoft.com/office/word/2006/wordml" xmlns:wps="http://schemas.microsoft.com/office/word/2010/wordprocessingShape" mc:Ignorable="w14 w15 w16se w16cid w16 w16cex w16sdtdh wp14">
+<w:ftr xmlns:wpc="http://schemas.microsoft.com/office/word/2010/wordprocessingCanvas" xmlns:cx="http://schemas.microsoft.com/office/drawing/2014/chartex" xmlns:cx1="http://schemas.microsoft.com/office/drawing/2015/9/8/chartex" xmlns:cx2="http://schemas.microsoft.com/office/drawing/2015/10/21/chartex" xmlns:cx3="http://schemas.microsoft.com/office/drawing/2016/5/9/chartex" xmlns:cx4="http://schemas.microsoft.com/office/drawing/2016/5/10/chartex" xmlns:cx5="http://schemas.microsoft.com/office/drawing/2016/5/11/chartex" xmlns:cx6="http://schemas.microsoft.com/office/drawing/2016/5/12/chartex" xmlns:cx7="http://schemas.microsoft.com/office/drawing/2016/5/13/chartex" xmlns:cx8="http://schemas.microsoft.com/office/drawing/2016/5/14/chartex" xmlns:mc="http://schemas.openxmlformats.org/markup-compatibility/2006" xmlns:aink="http://schemas.microsoft.com/office/drawing/2016/ink" xmlns:am3d="http://schemas.microsoft.com/office/drawing/2017/model3d" xmlns:o="urn:schemas-microsoft-com:office:office" xmlns:oel="http://schemas.microsoft.com/office/2019/extlst" xmlns:r="http://schemas.openxmlformats.org/officeDocument/2006/relationships" xmlns:m="http://schemas.openxmlformats.org/officeDocument/2006/math" xmlns:v="urn:schemas-microsoft-com:vml" xmlns:wp14="http://schemas.microsoft.com/office/word/2010/wordprocessingDrawing" xmlns:wp="http://schemas.openxmlformats.org/drawingml/2006/wordprocessingDrawing" xmlns:w10="urn:schemas-microsoft-com:office:word" xmlns:w="http://schemas.openxmlformats.org/wordprocessingml/2006/main" xmlns:w14="http://schemas.microsoft.com/office/word/2010/wordml" xmlns:w15="http://schemas.microsoft.com/office/word/2012/wordml" xmlns:w16cex="http://schemas.microsoft.com/office/word/2018/wordml/cex" xmlns:w16cid="http://schemas.microsoft.com/office/word/2016/wordml/cid" xmlns:w16="http://schemas.microsoft.com/office/word/2018/wordml" xmlns:w16sdtdh="http://schemas.microsoft.com/office/word/2020/wordml/sdtdatahash" xmlns:w16se="http://schemas.microsoft.com/office/word/2015/wordml/symex" xmlns:wpg="http://schemas.microsoft.com/office/word/2010/wordprocessingGroup" xmlns:wpi="http://schemas.microsoft.com/office/word/2010/wordprocessingInk" xmlns:wne="http://schemas.microsoft.com/office/word/2006/wordml" xmlns:wps="http://schemas.microsoft.com/office/word/2010/wordprocessingShape" mc:Ignorable="w14 w15 w16se w16cid w16 w16cex w16sdtdh wp14">
   <w:tbl>
     <w:tblPr>
       <w:tblW w:w="0" w:type="auto"/>
@@ -19147,7 +19101,15 @@
               <w:noProof/>
               <w:sz w:val="20"/>
             </w:rPr>
-            <w:t>3-1</w:t>
+            <w:t>3-</w:t>
+          </w:r>
+          <w:r>
+            <w:rPr>
+              <w:rFonts w:ascii="Arial" w:hAnsi="Arial"/>
+              <w:noProof/>
+              <w:sz w:val="20"/>
+            </w:rPr>
+            <w:t>1</w:t>
           </w:r>
           <w:r>
             <w:rPr>
@@ -19169,7 +19131,7 @@
 </file>
 
 <file path=word/footer6.xml><?xml version="1.0" encoding="utf-8"?>
-<w:ftr xmlns:wpc="http://schemas.microsoft.com/office/word/2010/wordprocessingCanvas" xmlns:cx="http://schemas.microsoft.com/office/drawing/2014/chartex" xmlns:cx1="http://schemas.microsoft.com/office/drawing/2015/9/8/chartex" xmlns:cx2="http://schemas.microsoft.com/office/drawing/2015/10/21/chartex" xmlns:cx3="http://schemas.microsoft.com/office/drawing/2016/5/9/chartex" xmlns:cx4="http://schemas.microsoft.com/office/drawing/2016/5/10/chartex" xmlns:cx5="http://schemas.microsoft.com/office/drawing/2016/5/11/chartex" xmlns:cx6="http://schemas.microsoft.com/office/drawing/2016/5/12/chartex" xmlns:cx7="http://schemas.microsoft.com/office/drawing/2016/5/13/chartex" xmlns:cx8="http://schemas.microsoft.com/office/drawing/2016/5/14/chartex" xmlns:mc="http://schemas.openxmlformats.org/markup-compatibility/2006" xmlns:aink="http://schemas.microsoft.com/office/drawing/2016/ink" xmlns:am3d="http://schemas.microsoft.com/office/drawing/2017/model3d" xmlns:o="urn:schemas-microsoft-com:office:office" xmlns:r="http://schemas.openxmlformats.org/officeDocument/2006/relationships" xmlns:m="http://schemas.openxmlformats.org/officeDocument/2006/math" xmlns:v="urn:schemas-microsoft-com:vml" xmlns:wp14="http://schemas.microsoft.com/office/word/2010/wordprocessingDrawing" xmlns:wp="http://schemas.openxmlformats.org/drawingml/2006/wordprocessingDrawing" xmlns:w10="urn:schemas-microsoft-com:office:word" xmlns:w="http://schemas.openxmlformats.org/wordprocessingml/2006/main" xmlns:w14="http://schemas.microsoft.com/office/word/2010/wordml" xmlns:w15="http://schemas.microsoft.com/office/word/2012/wordml" xmlns:w16cex="http://schemas.microsoft.com/office/word/2018/wordml/cex" xmlns:w16cid="http://schemas.microsoft.com/office/word/2016/wordml/cid" xmlns:w16="http://schemas.microsoft.com/office/word/2018/wordml" xmlns:w16sdtdh="http://schemas.microsoft.com/office/word/2020/wordml/sdtdatahash" xmlns:w16se="http://schemas.microsoft.com/office/word/2015/wordml/symex" xmlns:wpg="http://schemas.microsoft.com/office/word/2010/wordprocessingGroup" xmlns:wpi="http://schemas.microsoft.com/office/word/2010/wordprocessingInk" xmlns:wne="http://schemas.microsoft.com/office/word/2006/wordml" xmlns:wps="http://schemas.microsoft.com/office/word/2010/wordprocessingShape" mc:Ignorable="w14 w15 w16se w16cid w16 w16cex w16sdtdh wp14">
+<w:ftr xmlns:wpc="http://schemas.microsoft.com/office/word/2010/wordprocessingCanvas" xmlns:cx="http://schemas.microsoft.com/office/drawing/2014/chartex" xmlns:cx1="http://schemas.microsoft.com/office/drawing/2015/9/8/chartex" xmlns:cx2="http://schemas.microsoft.com/office/drawing/2015/10/21/chartex" xmlns:cx3="http://schemas.microsoft.com/office/drawing/2016/5/9/chartex" xmlns:cx4="http://schemas.microsoft.com/office/drawing/2016/5/10/chartex" xmlns:cx5="http://schemas.microsoft.com/office/drawing/2016/5/11/chartex" xmlns:cx6="http://schemas.microsoft.com/office/drawing/2016/5/12/chartex" xmlns:cx7="http://schemas.microsoft.com/office/drawing/2016/5/13/chartex" xmlns:cx8="http://schemas.microsoft.com/office/drawing/2016/5/14/chartex" xmlns:mc="http://schemas.openxmlformats.org/markup-compatibility/2006" xmlns:aink="http://schemas.microsoft.com/office/drawing/2016/ink" xmlns:am3d="http://schemas.microsoft.com/office/drawing/2017/model3d" xmlns:o="urn:schemas-microsoft-com:office:office" xmlns:oel="http://schemas.microsoft.com/office/2019/extlst" xmlns:r="http://schemas.openxmlformats.org/officeDocument/2006/relationships" xmlns:m="http://schemas.openxmlformats.org/officeDocument/2006/math" xmlns:v="urn:schemas-microsoft-com:vml" xmlns:wp14="http://schemas.microsoft.com/office/word/2010/wordprocessingDrawing" xmlns:wp="http://schemas.openxmlformats.org/drawingml/2006/wordprocessingDrawing" xmlns:w10="urn:schemas-microsoft-com:office:word" xmlns:w="http://schemas.openxmlformats.org/wordprocessingml/2006/main" xmlns:w14="http://schemas.microsoft.com/office/word/2010/wordml" xmlns:w15="http://schemas.microsoft.com/office/word/2012/wordml" xmlns:w16cex="http://schemas.microsoft.com/office/word/2018/wordml/cex" xmlns:w16cid="http://schemas.microsoft.com/office/word/2016/wordml/cid" xmlns:w16="http://schemas.microsoft.com/office/word/2018/wordml" xmlns:w16sdtdh="http://schemas.microsoft.com/office/word/2020/wordml/sdtdatahash" xmlns:w16se="http://schemas.microsoft.com/office/word/2015/wordml/symex" xmlns:wpg="http://schemas.microsoft.com/office/word/2010/wordprocessingGroup" xmlns:wpi="http://schemas.microsoft.com/office/word/2010/wordprocessingInk" xmlns:wne="http://schemas.microsoft.com/office/word/2006/wordml" xmlns:wps="http://schemas.microsoft.com/office/word/2010/wordprocessingShape" mc:Ignorable="w14 w15 w16se w16cid w16 w16cex w16sdtdh wp14">
   <w:tbl>
     <w:tblPr>
       <w:tblW w:w="0" w:type="auto"/>
@@ -19362,7 +19324,16 @@
               <w:sz w:val="20"/>
               <w:szCs w:val="20"/>
             </w:rPr>
-            <w:t>3-19</w:t>
+            <w:t>3-1</w:t>
+          </w:r>
+          <w:r>
+            <w:rPr>
+              <w:rFonts w:ascii="Arial" w:hAnsi="Arial" w:cs="Arial"/>
+              <w:noProof/>
+              <w:sz w:val="20"/>
+              <w:szCs w:val="20"/>
+            </w:rPr>
+            <w:t>9</w:t>
           </w:r>
           <w:r>
             <w:rPr>
@@ -19384,7 +19355,7 @@
 </file>
 
 <file path=word/footer7.xml><?xml version="1.0" encoding="utf-8"?>
-<w:ftr xmlns:wpc="http://schemas.microsoft.com/office/word/2010/wordprocessingCanvas" xmlns:cx="http://schemas.microsoft.com/office/drawing/2014/chartex" xmlns:cx1="http://schemas.microsoft.com/office/drawing/2015/9/8/chartex" xmlns:cx2="http://schemas.microsoft.com/office/drawing/2015/10/21/chartex" xmlns:cx3="http://schemas.microsoft.com/office/drawing/2016/5/9/chartex" xmlns:cx4="http://schemas.microsoft.com/office/drawing/2016/5/10/chartex" xmlns:cx5="http://schemas.microsoft.com/office/drawing/2016/5/11/chartex" xmlns:cx6="http://schemas.microsoft.com/office/drawing/2016/5/12/chartex" xmlns:cx7="http://schemas.microsoft.com/office/drawing/2016/5/13/chartex" xmlns:cx8="http://schemas.microsoft.com/office/drawing/2016/5/14/chartex" xmlns:mc="http://schemas.openxmlformats.org/markup-compatibility/2006" xmlns:aink="http://schemas.microsoft.com/office/drawing/2016/ink" xmlns:am3d="http://schemas.microsoft.com/office/drawing/2017/model3d" xmlns:o="urn:schemas-microsoft-com:office:office" xmlns:r="http://schemas.openxmlformats.org/officeDocument/2006/relationships" xmlns:m="http://schemas.openxmlformats.org/officeDocument/2006/math" xmlns:v="urn:schemas-microsoft-com:vml" xmlns:wp14="http://schemas.microsoft.com/office/word/2010/wordprocessingDrawing" xmlns:wp="http://schemas.openxmlformats.org/drawingml/2006/wordprocessingDrawing" xmlns:w10="urn:schemas-microsoft-com:office:word" xmlns:w="http://schemas.openxmlformats.org/wordprocessingml/2006/main" xmlns:w14="http://schemas.microsoft.com/office/word/2010/wordml" xmlns:w15="http://schemas.microsoft.com/office/word/2012/wordml" xmlns:w16cex="http://schemas.microsoft.com/office/word/2018/wordml/cex" xmlns:w16cid="http://schemas.microsoft.com/office/word/2016/wordml/cid" xmlns:w16="http://schemas.microsoft.com/office/word/2018/wordml" xmlns:w16sdtdh="http://schemas.microsoft.com/office/word/2020/wordml/sdtdatahash" xmlns:w16se="http://schemas.microsoft.com/office/word/2015/wordml/symex" xmlns:wpg="http://schemas.microsoft.com/office/word/2010/wordprocessingGroup" xmlns:wpi="http://schemas.microsoft.com/office/word/2010/wordprocessingInk" xmlns:wne="http://schemas.microsoft.com/office/word/2006/wordml" xmlns:wps="http://schemas.microsoft.com/office/word/2010/wordprocessingShape" mc:Ignorable="w14 w15 w16se w16cid w16 w16cex w16sdtdh wp14">
+<w:ftr xmlns:wpc="http://schemas.microsoft.com/office/word/2010/wordprocessingCanvas" xmlns:cx="http://schemas.microsoft.com/office/drawing/2014/chartex" xmlns:cx1="http://schemas.microsoft.com/office/drawing/2015/9/8/chartex" xmlns:cx2="http://schemas.microsoft.com/office/drawing/2015/10/21/chartex" xmlns:cx3="http://schemas.microsoft.com/office/drawing/2016/5/9/chartex" xmlns:cx4="http://schemas.microsoft.com/office/drawing/2016/5/10/chartex" xmlns:cx5="http://schemas.microsoft.com/office/drawing/2016/5/11/chartex" xmlns:cx6="http://schemas.microsoft.com/office/drawing/2016/5/12/chartex" xmlns:cx7="http://schemas.microsoft.com/office/drawing/2016/5/13/chartex" xmlns:cx8="http://schemas.microsoft.com/office/drawing/2016/5/14/chartex" xmlns:mc="http://schemas.openxmlformats.org/markup-compatibility/2006" xmlns:aink="http://schemas.microsoft.com/office/drawing/2016/ink" xmlns:am3d="http://schemas.microsoft.com/office/drawing/2017/model3d" xmlns:o="urn:schemas-microsoft-com:office:office" xmlns:oel="http://schemas.microsoft.com/office/2019/extlst" xmlns:r="http://schemas.openxmlformats.org/officeDocument/2006/relationships" xmlns:m="http://schemas.openxmlformats.org/officeDocument/2006/math" xmlns:v="urn:schemas-microsoft-com:vml" xmlns:wp14="http://schemas.microsoft.com/office/word/2010/wordprocessingDrawing" xmlns:wp="http://schemas.openxmlformats.org/drawingml/2006/wordprocessingDrawing" xmlns:w10="urn:schemas-microsoft-com:office:word" xmlns:w="http://schemas.openxmlformats.org/wordprocessingml/2006/main" xmlns:w14="http://schemas.microsoft.com/office/word/2010/wordml" xmlns:w15="http://schemas.microsoft.com/office/word/2012/wordml" xmlns:w16cex="http://schemas.microsoft.com/office/word/2018/wordml/cex" xmlns:w16cid="http://schemas.microsoft.com/office/word/2016/wordml/cid" xmlns:w16="http://schemas.microsoft.com/office/word/2018/wordml" xmlns:w16sdtdh="http://schemas.microsoft.com/office/word/2020/wordml/sdtdatahash" xmlns:w16se="http://schemas.microsoft.com/office/word/2015/wordml/symex" xmlns:wpg="http://schemas.microsoft.com/office/word/2010/wordprocessingGroup" xmlns:wpi="http://schemas.microsoft.com/office/word/2010/wordprocessingInk" xmlns:wne="http://schemas.microsoft.com/office/word/2006/wordml" xmlns:wps="http://schemas.microsoft.com/office/word/2010/wordprocessingShape" mc:Ignorable="w14 w15 w16se w16cid w16 w16cex w16sdtdh wp14">
   <w:tbl>
     <w:tblPr>
       <w:tblW w:w="0" w:type="auto"/>
@@ -19560,7 +19531,16 @@
               <w:sz w:val="20"/>
               <w:szCs w:val="20"/>
             </w:rPr>
-            <w:t>3-34</w:t>
+            <w:t>3-3</w:t>
+          </w:r>
+          <w:r>
+            <w:rPr>
+              <w:rFonts w:ascii="Arial" w:hAnsi="Arial" w:cs="Arial"/>
+              <w:noProof/>
+              <w:sz w:val="20"/>
+              <w:szCs w:val="20"/>
+            </w:rPr>
+            <w:t>4</w:t>
           </w:r>
           <w:r>
             <w:rPr>
@@ -19582,7 +19562,7 @@
 </file>
 
 <file path=word/footer8.xml><?xml version="1.0" encoding="utf-8"?>
-<w:ftr xmlns:wpc="http://schemas.microsoft.com/office/word/2010/wordprocessingCanvas" xmlns:cx="http://schemas.microsoft.com/office/drawing/2014/chartex" xmlns:cx1="http://schemas.microsoft.com/office/drawing/2015/9/8/chartex" xmlns:cx2="http://schemas.microsoft.com/office/drawing/2015/10/21/chartex" xmlns:cx3="http://schemas.microsoft.com/office/drawing/2016/5/9/chartex" xmlns:cx4="http://schemas.microsoft.com/office/drawing/2016/5/10/chartex" xmlns:cx5="http://schemas.microsoft.com/office/drawing/2016/5/11/chartex" xmlns:cx6="http://schemas.microsoft.com/office/drawing/2016/5/12/chartex" xmlns:cx7="http://schemas.microsoft.com/office/drawing/2016/5/13/chartex" xmlns:cx8="http://schemas.microsoft.com/office/drawing/2016/5/14/chartex" xmlns:mc="http://schemas.openxmlformats.org/markup-compatibility/2006" xmlns:aink="http://schemas.microsoft.com/office/drawing/2016/ink" xmlns:am3d="http://schemas.microsoft.com/office/drawing/2017/model3d" xmlns:o="urn:schemas-microsoft-com:office:office" xmlns:r="http://schemas.openxmlformats.org/officeDocument/2006/relationships" xmlns:m="http://schemas.openxmlformats.org/officeDocument/2006/math" xmlns:v="urn:schemas-microsoft-com:vml" xmlns:wp14="http://schemas.microsoft.com/office/word/2010/wordprocessingDrawing" xmlns:wp="http://schemas.openxmlformats.org/drawingml/2006/wordprocessingDrawing" xmlns:w10="urn:schemas-microsoft-com:office:word" xmlns:w="http://schemas.openxmlformats.org/wordprocessingml/2006/main" xmlns:w14="http://schemas.microsoft.com/office/word/2010/wordml" xmlns:w15="http://schemas.microsoft.com/office/word/2012/wordml" xmlns:w16cex="http://schemas.microsoft.com/office/word/2018/wordml/cex" xmlns:w16cid="http://schemas.microsoft.com/office/word/2016/wordml/cid" xmlns:w16="http://schemas.microsoft.com/office/word/2018/wordml" xmlns:w16sdtdh="http://schemas.microsoft.com/office/word/2020/wordml/sdtdatahash" xmlns:w16se="http://schemas.microsoft.com/office/word/2015/wordml/symex" xmlns:wpg="http://schemas.microsoft.com/office/word/2010/wordprocessingGroup" xmlns:wpi="http://schemas.microsoft.com/office/word/2010/wordprocessingInk" xmlns:wne="http://schemas.microsoft.com/office/word/2006/wordml" xmlns:wps="http://schemas.microsoft.com/office/word/2010/wordprocessingShape" mc:Ignorable="w14 w15 w16se w16cid w16 w16cex w16sdtdh wp14">
+<w:ftr xmlns:wpc="http://schemas.microsoft.com/office/word/2010/wordprocessingCanvas" xmlns:cx="http://schemas.microsoft.com/office/drawing/2014/chartex" xmlns:cx1="http://schemas.microsoft.com/office/drawing/2015/9/8/chartex" xmlns:cx2="http://schemas.microsoft.com/office/drawing/2015/10/21/chartex" xmlns:cx3="http://schemas.microsoft.com/office/drawing/2016/5/9/chartex" xmlns:cx4="http://schemas.microsoft.com/office/drawing/2016/5/10/chartex" xmlns:cx5="http://schemas.microsoft.com/office/drawing/2016/5/11/chartex" xmlns:cx6="http://schemas.microsoft.com/office/drawing/2016/5/12/chartex" xmlns:cx7="http://schemas.microsoft.com/office/drawing/2016/5/13/chartex" xmlns:cx8="http://schemas.microsoft.com/office/drawing/2016/5/14/chartex" xmlns:mc="http://schemas.openxmlformats.org/markup-compatibility/2006" xmlns:aink="http://schemas.microsoft.com/office/drawing/2016/ink" xmlns:am3d="http://schemas.microsoft.com/office/drawing/2017/model3d" xmlns:o="urn:schemas-microsoft-com:office:office" xmlns:oel="http://schemas.microsoft.com/office/2019/extlst" xmlns:r="http://schemas.openxmlformats.org/officeDocument/2006/relationships" xmlns:m="http://schemas.openxmlformats.org/officeDocument/2006/math" xmlns:v="urn:schemas-microsoft-com:vml" xmlns:wp14="http://schemas.microsoft.com/office/word/2010/wordprocessingDrawing" xmlns:wp="http://schemas.openxmlformats.org/drawingml/2006/wordprocessingDrawing" xmlns:w10="urn:schemas-microsoft-com:office:word" xmlns:w="http://schemas.openxmlformats.org/wordprocessingml/2006/main" xmlns:w14="http://schemas.microsoft.com/office/word/2010/wordml" xmlns:w15="http://schemas.microsoft.com/office/word/2012/wordml" xmlns:w16cex="http://schemas.microsoft.com/office/word/2018/wordml/cex" xmlns:w16cid="http://schemas.microsoft.com/office/word/2016/wordml/cid" xmlns:w16="http://schemas.microsoft.com/office/word/2018/wordml" xmlns:w16sdtdh="http://schemas.microsoft.com/office/word/2020/wordml/sdtdatahash" xmlns:w16se="http://schemas.microsoft.com/office/word/2015/wordml/symex" xmlns:wpg="http://schemas.microsoft.com/office/word/2010/wordprocessingGroup" xmlns:wpi="http://schemas.microsoft.com/office/word/2010/wordprocessingInk" xmlns:wne="http://schemas.microsoft.com/office/word/2006/wordml" xmlns:wps="http://schemas.microsoft.com/office/word/2010/wordprocessingShape" mc:Ignorable="w14 w15 w16se w16cid w16 w16cex w16sdtdh wp14">
   <w:tbl>
     <w:tblPr>
       <w:tblW w:w="0" w:type="auto"/>
@@ -19787,7 +19767,7 @@
 </file>
 
 <file path=word/footnotes.xml><?xml version="1.0" encoding="utf-8"?>
-<w:footnotes xmlns:wpc="http://schemas.microsoft.com/office/word/2010/wordprocessingCanvas" xmlns:cx="http://schemas.microsoft.com/office/drawing/2014/chartex" xmlns:cx1="http://schemas.microsoft.com/office/drawing/2015/9/8/chartex" xmlns:cx2="http://schemas.microsoft.com/office/drawing/2015/10/21/chartex" xmlns:cx3="http://schemas.microsoft.com/office/drawing/2016/5/9/chartex" xmlns:cx4="http://schemas.microsoft.com/office/drawing/2016/5/10/chartex" xmlns:cx5="http://schemas.microsoft.com/office/drawing/2016/5/11/chartex" xmlns:cx6="http://schemas.microsoft.com/office/drawing/2016/5/12/chartex" xmlns:cx7="http://schemas.microsoft.com/office/drawing/2016/5/13/chartex" xmlns:cx8="http://schemas.microsoft.com/office/drawing/2016/5/14/chartex" xmlns:mc="http://schemas.openxmlformats.org/markup-compatibility/2006" xmlns:aink="http://schemas.microsoft.com/office/drawing/2016/ink" xmlns:am3d="http://schemas.microsoft.com/office/drawing/2017/model3d" xmlns:o="urn:schemas-microsoft-com:office:office" xmlns:r="http://schemas.openxmlformats.org/officeDocument/2006/relationships" xmlns:m="http://schemas.openxmlformats.org/officeDocument/2006/math" xmlns:v="urn:schemas-microsoft-com:vml" xmlns:wp14="http://schemas.microsoft.com/office/word/2010/wordprocessingDrawing" xmlns:wp="http://schemas.openxmlformats.org/drawingml/2006/wordprocessingDrawing" xmlns:w10="urn:schemas-microsoft-com:office:word" xmlns:w="http://schemas.openxmlformats.org/wordprocessingml/2006/main" xmlns:w14="http://schemas.microsoft.com/office/word/2010/wordml" xmlns:w15="http://schemas.microsoft.com/office/word/2012/wordml" xmlns:w16cex="http://schemas.microsoft.com/office/word/2018/wordml/cex" xmlns:w16cid="http://schemas.microsoft.com/office/word/2016/wordml/cid" xmlns:w16="http://schemas.microsoft.com/office/word/2018/wordml" xmlns:w16sdtdh="http://schemas.microsoft.com/office/word/2020/wordml/sdtdatahash" xmlns:w16se="http://schemas.microsoft.com/office/word/2015/wordml/symex" xmlns:wpg="http://schemas.microsoft.com/office/word/2010/wordprocessingGroup" xmlns:wpi="http://schemas.microsoft.com/office/word/2010/wordprocessingInk" xmlns:wne="http://schemas.microsoft.com/office/word/2006/wordml" xmlns:wps="http://schemas.microsoft.com/office/word/2010/wordprocessingShape" mc:Ignorable="w14 w15 w16se w16cid w16 w16cex w16sdtdh wp14">
+<w:footnotes xmlns:wpc="http://schemas.microsoft.com/office/word/2010/wordprocessingCanvas" xmlns:cx="http://schemas.microsoft.com/office/drawing/2014/chartex" xmlns:cx1="http://schemas.microsoft.com/office/drawing/2015/9/8/chartex" xmlns:cx2="http://schemas.microsoft.com/office/drawing/2015/10/21/chartex" xmlns:cx3="http://schemas.microsoft.com/office/drawing/2016/5/9/chartex" xmlns:cx4="http://schemas.microsoft.com/office/drawing/2016/5/10/chartex" xmlns:cx5="http://schemas.microsoft.com/office/drawing/2016/5/11/chartex" xmlns:cx6="http://schemas.microsoft.com/office/drawing/2016/5/12/chartex" xmlns:cx7="http://schemas.microsoft.com/office/drawing/2016/5/13/chartex" xmlns:cx8="http://schemas.microsoft.com/office/drawing/2016/5/14/chartex" xmlns:mc="http://schemas.openxmlformats.org/markup-compatibility/2006" xmlns:aink="http://schemas.microsoft.com/office/drawing/2016/ink" xmlns:am3d="http://schemas.microsoft.com/office/drawing/2017/model3d" xmlns:o="urn:schemas-microsoft-com:office:office" xmlns:oel="http://schemas.microsoft.com/office/2019/extlst" xmlns:r="http://schemas.openxmlformats.org/officeDocument/2006/relationships" xmlns:m="http://schemas.openxmlformats.org/officeDocument/2006/math" xmlns:v="urn:schemas-microsoft-com:vml" xmlns:wp14="http://schemas.microsoft.com/office/word/2010/wordprocessingDrawing" xmlns:wp="http://schemas.openxmlformats.org/drawingml/2006/wordprocessingDrawing" xmlns:w10="urn:schemas-microsoft-com:office:word" xmlns:w="http://schemas.openxmlformats.org/wordprocessingml/2006/main" xmlns:w14="http://schemas.microsoft.com/office/word/2010/wordml" xmlns:w15="http://schemas.microsoft.com/office/word/2012/wordml" xmlns:w16cex="http://schemas.microsoft.com/office/word/2018/wordml/cex" xmlns:w16cid="http://schemas.microsoft.com/office/word/2016/wordml/cid" xmlns:w16="http://schemas.microsoft.com/office/word/2018/wordml" xmlns:w16sdtdh="http://schemas.microsoft.com/office/word/2020/wordml/sdtdatahash" xmlns:w16se="http://schemas.microsoft.com/office/word/2015/wordml/symex" xmlns:wpg="http://schemas.microsoft.com/office/word/2010/wordprocessingGroup" xmlns:wpi="http://schemas.microsoft.com/office/word/2010/wordprocessingInk" xmlns:wne="http://schemas.microsoft.com/office/word/2006/wordml" xmlns:wps="http://schemas.microsoft.com/office/word/2010/wordprocessingShape" mc:Ignorable="w14 w15 w16se w16cid w16 w16cex w16sdtdh wp14">
   <w:footnote w:type="separator" w:id="-1">
     <w:p>
       <w:pPr>
@@ -19819,7 +19799,7 @@
 </file>
 
 <file path=word/numbering.xml><?xml version="1.0" encoding="utf-8"?>
-<w:numbering xmlns:wpc="http://schemas.microsoft.com/office/word/2010/wordprocessingCanvas" xmlns:cx="http://schemas.microsoft.com/office/drawing/2014/chartex" xmlns:cx1="http://schemas.microsoft.com/office/drawing/2015/9/8/chartex" xmlns:cx2="http://schemas.microsoft.com/office/drawing/2015/10/21/chartex" xmlns:cx3="http://schemas.microsoft.com/office/drawing/2016/5/9/chartex" xmlns:cx4="http://schemas.microsoft.com/office/drawing/2016/5/10/chartex" xmlns:cx5="http://schemas.microsoft.com/office/drawing/2016/5/11/chartex" xmlns:cx6="http://schemas.microsoft.com/office/drawing/2016/5/12/chartex" xmlns:cx7="http://schemas.microsoft.com/office/drawing/2016/5/13/chartex" xmlns:cx8="http://schemas.microsoft.com/office/drawing/2016/5/14/chartex" xmlns:mc="http://schemas.openxmlformats.org/markup-compatibility/2006" xmlns:aink="http://schemas.microsoft.com/office/drawing/2016/ink" xmlns:am3d="http://schemas.microsoft.com/office/drawing/2017/model3d" xmlns:o="urn:schemas-microsoft-com:office:office" xmlns:r="http://schemas.openxmlformats.org/officeDocument/2006/relationships" xmlns:m="http://schemas.openxmlformats.org/officeDocument/2006/math" xmlns:v="urn:schemas-microsoft-com:vml" xmlns:wp14="http://schemas.microsoft.com/office/word/2010/wordprocessingDrawing" xmlns:wp="http://schemas.openxmlformats.org/drawingml/2006/wordprocessingDrawing" xmlns:w10="urn:schemas-microsoft-com:office:word" xmlns:w="http://schemas.openxmlformats.org/wordprocessingml/2006/main" xmlns:w14="http://schemas.microsoft.com/office/word/2010/wordml" xmlns:w15="http://schemas.microsoft.com/office/word/2012/wordml" xmlns:w16cex="http://schemas.microsoft.com/office/word/2018/wordml/cex" xmlns:w16cid="http://schemas.microsoft.com/office/word/2016/wordml/cid" xmlns:w16="http://schemas.microsoft.com/office/word/2018/wordml" xmlns:w16sdtdh="http://schemas.microsoft.com/office/word/2020/wordml/sdtdatahash" xmlns:w16se="http://schemas.microsoft.com/office/word/2015/wordml/symex" xmlns:wpg="http://schemas.microsoft.com/office/word/2010/wordprocessingGroup" xmlns:wpi="http://schemas.microsoft.com/office/word/2010/wordprocessingInk" xmlns:wne="http://schemas.microsoft.com/office/word/2006/wordml" xmlns:wps="http://schemas.microsoft.com/office/word/2010/wordprocessingShape" mc:Ignorable="w14 w15 w16se w16cid w16 w16cex w16sdtdh wp14">
+<w:numbering xmlns:wpc="http://schemas.microsoft.com/office/word/2010/wordprocessingCanvas" xmlns:cx="http://schemas.microsoft.com/office/drawing/2014/chartex" xmlns:cx1="http://schemas.microsoft.com/office/drawing/2015/9/8/chartex" xmlns:cx2="http://schemas.microsoft.com/office/drawing/2015/10/21/chartex" xmlns:cx3="http://schemas.microsoft.com/office/drawing/2016/5/9/chartex" xmlns:cx4="http://schemas.microsoft.com/office/drawing/2016/5/10/chartex" xmlns:cx5="http://schemas.microsoft.com/office/drawing/2016/5/11/chartex" xmlns:cx6="http://schemas.microsoft.com/office/drawing/2016/5/12/chartex" xmlns:cx7="http://schemas.microsoft.com/office/drawing/2016/5/13/chartex" xmlns:cx8="http://schemas.microsoft.com/office/drawing/2016/5/14/chartex" xmlns:mc="http://schemas.openxmlformats.org/markup-compatibility/2006" xmlns:aink="http://schemas.microsoft.com/office/drawing/2016/ink" xmlns:am3d="http://schemas.microsoft.com/office/drawing/2017/model3d" xmlns:o="urn:schemas-microsoft-com:office:office" xmlns:oel="http://schemas.microsoft.com/office/2019/extlst" xmlns:r="http://schemas.openxmlformats.org/officeDocument/2006/relationships" xmlns:m="http://schemas.openxmlformats.org/officeDocument/2006/math" xmlns:v="urn:schemas-microsoft-com:vml" xmlns:wp14="http://schemas.microsoft.com/office/word/2010/wordprocessingDrawing" xmlns:wp="http://schemas.openxmlformats.org/drawingml/2006/wordprocessingDrawing" xmlns:w10="urn:schemas-microsoft-com:office:word" xmlns:w="http://schemas.openxmlformats.org/wordprocessingml/2006/main" xmlns:w14="http://schemas.microsoft.com/office/word/2010/wordml" xmlns:w15="http://schemas.microsoft.com/office/word/2012/wordml" xmlns:w16cex="http://schemas.microsoft.com/office/word/2018/wordml/cex" xmlns:w16cid="http://schemas.microsoft.com/office/word/2016/wordml/cid" xmlns:w16="http://schemas.microsoft.com/office/word/2018/wordml" xmlns:w16sdtdh="http://schemas.microsoft.com/office/word/2020/wordml/sdtdatahash" xmlns:w16se="http://schemas.microsoft.com/office/word/2015/wordml/symex" xmlns:wpg="http://schemas.microsoft.com/office/word/2010/wordprocessingGroup" xmlns:wpi="http://schemas.microsoft.com/office/word/2010/wordprocessingInk" xmlns:wne="http://schemas.microsoft.com/office/word/2006/wordml" xmlns:wps="http://schemas.microsoft.com/office/word/2010/wordprocessingShape" mc:Ignorable="w14 w15 w16se w16cid w16 w16cex w16sdtdh wp14">
   <w:abstractNum w:abstractNumId="0" w15:restartNumberingAfterBreak="0">
     <w:nsid w:val="004638AD"/>
     <w:multiLevelType w:val="hybridMultilevel"/>
@@ -23096,124 +23076,124 @@
       </w:pPr>
     </w:lvl>
   </w:abstractNum>
-  <w:num w:numId="1">
+  <w:num w:numId="1" w16cid:durableId="286088663">
     <w:abstractNumId w:val="8"/>
   </w:num>
-  <w:num w:numId="2">
+  <w:num w:numId="2" w16cid:durableId="1451053083">
     <w:abstractNumId w:val="19"/>
   </w:num>
-  <w:num w:numId="3">
+  <w:num w:numId="3" w16cid:durableId="1342898643">
     <w:abstractNumId w:val="30"/>
   </w:num>
-  <w:num w:numId="4">
+  <w:num w:numId="4" w16cid:durableId="1148785360">
     <w:abstractNumId w:val="7"/>
   </w:num>
-  <w:num w:numId="5">
+  <w:num w:numId="5" w16cid:durableId="237059653">
     <w:abstractNumId w:val="16"/>
   </w:num>
-  <w:num w:numId="6">
+  <w:num w:numId="6" w16cid:durableId="1934242571">
     <w:abstractNumId w:val="12"/>
   </w:num>
-  <w:num w:numId="7">
+  <w:num w:numId="7" w16cid:durableId="1321470079">
     <w:abstractNumId w:val="27"/>
   </w:num>
-  <w:num w:numId="8">
+  <w:num w:numId="8" w16cid:durableId="1114321551">
     <w:abstractNumId w:val="9"/>
   </w:num>
-  <w:num w:numId="9">
+  <w:num w:numId="9" w16cid:durableId="1680110799">
     <w:abstractNumId w:val="34"/>
   </w:num>
-  <w:num w:numId="10">
+  <w:num w:numId="10" w16cid:durableId="1211723550">
     <w:abstractNumId w:val="13"/>
   </w:num>
-  <w:num w:numId="11">
+  <w:num w:numId="11" w16cid:durableId="563445086">
     <w:abstractNumId w:val="29"/>
   </w:num>
-  <w:num w:numId="12">
+  <w:num w:numId="12" w16cid:durableId="2012176065">
     <w:abstractNumId w:val="28"/>
   </w:num>
-  <w:num w:numId="13">
+  <w:num w:numId="13" w16cid:durableId="1009407974">
     <w:abstractNumId w:val="33"/>
   </w:num>
-  <w:num w:numId="14">
+  <w:num w:numId="14" w16cid:durableId="1626892265">
     <w:abstractNumId w:val="26"/>
   </w:num>
-  <w:num w:numId="15">
+  <w:num w:numId="15" w16cid:durableId="1130513261">
     <w:abstractNumId w:val="3"/>
   </w:num>
-  <w:num w:numId="16">
+  <w:num w:numId="16" w16cid:durableId="1260064026">
     <w:abstractNumId w:val="15"/>
   </w:num>
-  <w:num w:numId="17">
+  <w:num w:numId="17" w16cid:durableId="1557930762">
     <w:abstractNumId w:val="26"/>
     <w:lvlOverride w:ilvl="0">
       <w:startOverride w:val="1"/>
     </w:lvlOverride>
   </w:num>
-  <w:num w:numId="18">
+  <w:num w:numId="18" w16cid:durableId="494222355">
     <w:abstractNumId w:val="26"/>
     <w:lvlOverride w:ilvl="0">
       <w:startOverride w:val="1"/>
     </w:lvlOverride>
   </w:num>
-  <w:num w:numId="19">
+  <w:num w:numId="19" w16cid:durableId="1096366878">
     <w:abstractNumId w:val="24"/>
   </w:num>
-  <w:num w:numId="20">
+  <w:num w:numId="20" w16cid:durableId="2001881145">
     <w:abstractNumId w:val="1"/>
   </w:num>
-  <w:num w:numId="21">
+  <w:num w:numId="21" w16cid:durableId="698360195">
     <w:abstractNumId w:val="21"/>
   </w:num>
-  <w:num w:numId="22">
+  <w:num w:numId="22" w16cid:durableId="752166069">
     <w:abstractNumId w:val="2"/>
   </w:num>
-  <w:num w:numId="23">
+  <w:num w:numId="23" w16cid:durableId="339309442">
     <w:abstractNumId w:val="31"/>
   </w:num>
-  <w:num w:numId="24">
+  <w:num w:numId="24" w16cid:durableId="228854815">
     <w:abstractNumId w:val="6"/>
   </w:num>
-  <w:num w:numId="25">
+  <w:num w:numId="25" w16cid:durableId="1275668653">
     <w:abstractNumId w:val="5"/>
   </w:num>
-  <w:num w:numId="26">
+  <w:num w:numId="26" w16cid:durableId="917132762">
     <w:abstractNumId w:val="14"/>
   </w:num>
-  <w:num w:numId="27">
+  <w:num w:numId="27" w16cid:durableId="1903171178">
     <w:abstractNumId w:val="25"/>
   </w:num>
-  <w:num w:numId="28">
+  <w:num w:numId="28" w16cid:durableId="75790809">
     <w:abstractNumId w:val="20"/>
   </w:num>
-  <w:num w:numId="29">
+  <w:num w:numId="29" w16cid:durableId="1423603152">
     <w:abstractNumId w:val="23"/>
   </w:num>
-  <w:num w:numId="30">
+  <w:num w:numId="30" w16cid:durableId="716315112">
     <w:abstractNumId w:val="35"/>
   </w:num>
-  <w:num w:numId="31">
+  <w:num w:numId="31" w16cid:durableId="668481864">
     <w:abstractNumId w:val="0"/>
   </w:num>
-  <w:num w:numId="32">
+  <w:num w:numId="32" w16cid:durableId="1193878395">
     <w:abstractNumId w:val="17"/>
   </w:num>
-  <w:num w:numId="33">
+  <w:num w:numId="33" w16cid:durableId="1011681293">
     <w:abstractNumId w:val="10"/>
   </w:num>
-  <w:num w:numId="34">
+  <w:num w:numId="34" w16cid:durableId="1150245018">
     <w:abstractNumId w:val="18"/>
   </w:num>
-  <w:num w:numId="35">
+  <w:num w:numId="35" w16cid:durableId="1170483125">
     <w:abstractNumId w:val="32"/>
   </w:num>
-  <w:num w:numId="36">
+  <w:num w:numId="36" w16cid:durableId="757016484">
     <w:abstractNumId w:val="11"/>
   </w:num>
-  <w:num w:numId="37">
+  <w:num w:numId="37" w16cid:durableId="1600872550">
     <w:abstractNumId w:val="22"/>
   </w:num>
-  <w:num w:numId="38">
+  <w:num w:numId="38" w16cid:durableId="1685783282">
     <w:abstractNumId w:val="4"/>
   </w:num>
   <w:numIdMacAtCleanup w:val="35"/>

</xml_diff>